<commit_message>
Created project plan document version 1.1
</commit_message>
<xml_diff>
--- a/doc/Project plan.docx
+++ b/doc/Project plan.docx
@@ -196,7 +196,7 @@
         <w:rPr>
           <w:lang w:val="en-US"/>
         </w:rPr>
-        <w:t>0</w:t>
+        <w:t>1</w:t>
       </w:r>
     </w:p>
     <w:p>
@@ -842,35 +842,7 @@
                 <w:noProof/>
                 <w:lang w:val="fi-FI"/>
               </w:rPr>
-              <w:fldChar w:fldCharType="begin"/>
-            </w:r>
-            <w:r>
-              <w:rPr>
-                <w:noProof/>
-                <w:lang w:val="fi-FI"/>
-              </w:rPr>
-              <w:instrText xml:space="preserve"> TIME \@ "d.M.yyyy H:mm" </w:instrText>
-            </w:r>
-            <w:r>
-              <w:rPr>
-                <w:noProof/>
-                <w:lang w:val="fi-FI"/>
-              </w:rPr>
-              <w:fldChar w:fldCharType="separate"/>
-            </w:r>
-            <w:r>
-              <w:rPr>
-                <w:noProof/>
-                <w:lang w:val="fi-FI"/>
-              </w:rPr>
-              <w:t>18.1.2018 17:00</w:t>
-            </w:r>
-            <w:r>
-              <w:rPr>
-                <w:noProof/>
-                <w:lang w:val="fi-FI"/>
-              </w:rPr>
-              <w:fldChar w:fldCharType="end"/>
+              <w:t>28.1.2018 16:28</w:t>
             </w:r>
             <w:r>
               <w:rPr>
@@ -1098,8 +1070,6 @@
               </w:rPr>
               <w:t>8</w:t>
             </w:r>
-            <w:bookmarkStart w:id="0" w:name="_GoBack"/>
-            <w:bookmarkEnd w:id="0"/>
             <w:r>
               <w:rPr>
                 <w:lang w:val="fi-FI"/>
@@ -1747,13 +1717,13 @@
           <w:tab w:val="left" w:pos="480"/>
         </w:tabs>
         <w:rPr>
-          <w:rFonts w:ascii="Calibri" w:hAnsi="Calibri"/>
+          <w:rFonts w:asciiTheme="minorHAnsi" w:eastAsiaTheme="minorEastAsia" w:hAnsiTheme="minorHAnsi" w:cstheme="minorBidi"/>
           <w:b w:val="0"/>
           <w:caps w:val="0"/>
           <w:noProof/>
           <w:sz w:val="22"/>
           <w:szCs w:val="22"/>
-          <w:lang w:val="en-US" w:eastAsia="fi-FI"/>
+          <w:lang w:eastAsia="fi-FI"/>
         </w:rPr>
       </w:pPr>
       <w:r>
@@ -1771,33 +1741,30 @@
       <w:r>
         <w:rPr>
           <w:noProof/>
-          <w:lang w:val="en-US"/>
         </w:rPr>
         <w:t>1.</w:t>
       </w:r>
       <w:r>
         <w:rPr>
-          <w:rFonts w:ascii="Calibri" w:hAnsi="Calibri"/>
+          <w:rFonts w:asciiTheme="minorHAnsi" w:eastAsiaTheme="minorEastAsia" w:hAnsiTheme="minorHAnsi" w:cstheme="minorBidi"/>
           <w:b w:val="0"/>
           <w:caps w:val="0"/>
           <w:noProof/>
           <w:sz w:val="22"/>
           <w:szCs w:val="22"/>
-          <w:lang w:val="en-US" w:eastAsia="fi-FI"/>
+          <w:lang w:eastAsia="fi-FI"/>
         </w:rPr>
         <w:tab/>
       </w:r>
       <w:r>
         <w:rPr>
           <w:noProof/>
-          <w:lang w:val="en-US"/>
         </w:rPr>
         <w:t>PROJECT RESOURCES</w:t>
       </w:r>
       <w:r>
         <w:rPr>
           <w:noProof/>
-          <w:lang w:val="en-US"/>
         </w:rPr>
         <w:tab/>
       </w:r>
@@ -1810,9 +1777,8 @@
       <w:r>
         <w:rPr>
           <w:noProof/>
-          <w:lang w:val="en-US"/>
-        </w:rPr>
-        <w:instrText xml:space="preserve"> PAGEREF _Toc410136834 \h </w:instrText>
+        </w:rPr>
+        <w:instrText xml:space="preserve"> PAGEREF _Toc504921193 \h </w:instrText>
       </w:r>
       <w:r>
         <w:rPr>
@@ -1828,9 +1794,8 @@
       <w:r>
         <w:rPr>
           <w:noProof/>
-          <w:lang w:val="en-US"/>
-        </w:rPr>
-        <w:t>4</w:t>
+        </w:rPr>
+        <w:t>3</w:t>
       </w:r>
       <w:r>
         <w:rPr>
@@ -1846,43 +1811,40 @@
           <w:tab w:val="left" w:pos="720"/>
         </w:tabs>
         <w:rPr>
-          <w:rFonts w:ascii="Calibri" w:hAnsi="Calibri"/>
+          <w:rFonts w:asciiTheme="minorHAnsi" w:eastAsiaTheme="minorEastAsia" w:hAnsiTheme="minorHAnsi" w:cstheme="minorBidi"/>
           <w:smallCaps w:val="0"/>
           <w:noProof/>
           <w:sz w:val="22"/>
           <w:szCs w:val="22"/>
-          <w:lang w:val="en-US" w:eastAsia="fi-FI"/>
-        </w:rPr>
-      </w:pPr>
-      <w:r>
-        <w:rPr>
-          <w:noProof/>
-          <w:lang w:val="en-US"/>
+          <w:lang w:eastAsia="fi-FI"/>
+        </w:rPr>
+      </w:pPr>
+      <w:r>
+        <w:rPr>
+          <w:noProof/>
         </w:rPr>
         <w:t>1.1</w:t>
       </w:r>
       <w:r>
         <w:rPr>
-          <w:rFonts w:ascii="Calibri" w:hAnsi="Calibri"/>
+          <w:rFonts w:asciiTheme="minorHAnsi" w:eastAsiaTheme="minorEastAsia" w:hAnsiTheme="minorHAnsi" w:cstheme="minorBidi"/>
           <w:smallCaps w:val="0"/>
           <w:noProof/>
           <w:sz w:val="22"/>
           <w:szCs w:val="22"/>
-          <w:lang w:val="en-US" w:eastAsia="fi-FI"/>
+          <w:lang w:eastAsia="fi-FI"/>
         </w:rPr>
         <w:tab/>
       </w:r>
       <w:r>
         <w:rPr>
           <w:noProof/>
-          <w:lang w:val="en-US"/>
         </w:rPr>
         <w:t>Personnel</w:t>
       </w:r>
       <w:r>
         <w:rPr>
           <w:noProof/>
-          <w:lang w:val="en-US"/>
         </w:rPr>
         <w:tab/>
       </w:r>
@@ -1895,9 +1857,8 @@
       <w:r>
         <w:rPr>
           <w:noProof/>
-          <w:lang w:val="en-US"/>
-        </w:rPr>
-        <w:instrText xml:space="preserve"> PAGEREF _Toc410136835 \h </w:instrText>
+        </w:rPr>
+        <w:instrText xml:space="preserve"> PAGEREF _Toc504921194 \h </w:instrText>
       </w:r>
       <w:r>
         <w:rPr>
@@ -1913,9 +1874,8 @@
       <w:r>
         <w:rPr>
           <w:noProof/>
-          <w:lang w:val="en-US"/>
-        </w:rPr>
-        <w:t>4</w:t>
+        </w:rPr>
+        <w:t>3</w:t>
       </w:r>
       <w:r>
         <w:rPr>
@@ -1931,43 +1891,40 @@
           <w:tab w:val="left" w:pos="720"/>
         </w:tabs>
         <w:rPr>
-          <w:rFonts w:ascii="Calibri" w:hAnsi="Calibri"/>
+          <w:rFonts w:asciiTheme="minorHAnsi" w:eastAsiaTheme="minorEastAsia" w:hAnsiTheme="minorHAnsi" w:cstheme="minorBidi"/>
           <w:smallCaps w:val="0"/>
           <w:noProof/>
           <w:sz w:val="22"/>
           <w:szCs w:val="22"/>
-          <w:lang w:val="en-US" w:eastAsia="fi-FI"/>
-        </w:rPr>
-      </w:pPr>
-      <w:r>
-        <w:rPr>
-          <w:noProof/>
-          <w:lang w:val="en-US"/>
+          <w:lang w:eastAsia="fi-FI"/>
+        </w:rPr>
+      </w:pPr>
+      <w:r>
+        <w:rPr>
+          <w:noProof/>
         </w:rPr>
         <w:t>1.2</w:t>
       </w:r>
       <w:r>
         <w:rPr>
-          <w:rFonts w:ascii="Calibri" w:hAnsi="Calibri"/>
+          <w:rFonts w:asciiTheme="minorHAnsi" w:eastAsiaTheme="minorEastAsia" w:hAnsiTheme="minorHAnsi" w:cstheme="minorBidi"/>
           <w:smallCaps w:val="0"/>
           <w:noProof/>
           <w:sz w:val="22"/>
           <w:szCs w:val="22"/>
-          <w:lang w:val="en-US" w:eastAsia="fi-FI"/>
+          <w:lang w:eastAsia="fi-FI"/>
         </w:rPr>
         <w:tab/>
       </w:r>
       <w:r>
         <w:rPr>
           <w:noProof/>
-          <w:lang w:val="en-US"/>
         </w:rPr>
         <w:t>Process description</w:t>
       </w:r>
       <w:r>
         <w:rPr>
           <w:noProof/>
-          <w:lang w:val="en-US"/>
         </w:rPr>
         <w:tab/>
       </w:r>
@@ -1980,9 +1937,8 @@
       <w:r>
         <w:rPr>
           <w:noProof/>
-          <w:lang w:val="en-US"/>
-        </w:rPr>
-        <w:instrText xml:space="preserve"> PAGEREF _Toc410136836 \h </w:instrText>
+        </w:rPr>
+        <w:instrText xml:space="preserve"> PAGEREF _Toc504921195 \h </w:instrText>
       </w:r>
       <w:r>
         <w:rPr>
@@ -1998,9 +1954,8 @@
       <w:r>
         <w:rPr>
           <w:noProof/>
-          <w:lang w:val="en-US"/>
-        </w:rPr>
-        <w:t>4</w:t>
+        </w:rPr>
+        <w:t>3</w:t>
       </w:r>
       <w:r>
         <w:rPr>
@@ -2016,12 +1971,12 @@
           <w:tab w:val="left" w:pos="720"/>
         </w:tabs>
         <w:rPr>
-          <w:rFonts w:ascii="Calibri" w:hAnsi="Calibri"/>
+          <w:rFonts w:asciiTheme="minorHAnsi" w:eastAsiaTheme="minorEastAsia" w:hAnsiTheme="minorHAnsi" w:cstheme="minorBidi"/>
           <w:smallCaps w:val="0"/>
           <w:noProof/>
           <w:sz w:val="22"/>
           <w:szCs w:val="22"/>
-          <w:lang w:val="en-US" w:eastAsia="fi-FI"/>
+          <w:lang w:eastAsia="fi-FI"/>
         </w:rPr>
       </w:pPr>
       <w:r>
@@ -2033,12 +1988,12 @@
       </w:r>
       <w:r>
         <w:rPr>
-          <w:rFonts w:ascii="Calibri" w:hAnsi="Calibri"/>
+          <w:rFonts w:asciiTheme="minorHAnsi" w:eastAsiaTheme="minorEastAsia" w:hAnsiTheme="minorHAnsi" w:cstheme="minorBidi"/>
           <w:smallCaps w:val="0"/>
           <w:noProof/>
           <w:sz w:val="22"/>
           <w:szCs w:val="22"/>
-          <w:lang w:val="en-US" w:eastAsia="fi-FI"/>
+          <w:lang w:eastAsia="fi-FI"/>
         </w:rPr>
         <w:tab/>
       </w:r>
@@ -2052,22 +2007,104 @@
       <w:r>
         <w:rPr>
           <w:noProof/>
+        </w:rPr>
+        <w:tab/>
+      </w:r>
+      <w:r>
+        <w:rPr>
+          <w:noProof/>
+        </w:rPr>
+        <w:fldChar w:fldCharType="begin"/>
+      </w:r>
+      <w:r>
+        <w:rPr>
+          <w:noProof/>
+        </w:rPr>
+        <w:instrText xml:space="preserve"> PAGEREF _Toc504921196 \h </w:instrText>
+      </w:r>
+      <w:r>
+        <w:rPr>
+          <w:noProof/>
+        </w:rPr>
+      </w:r>
+      <w:r>
+        <w:rPr>
+          <w:noProof/>
+        </w:rPr>
+        <w:fldChar w:fldCharType="separate"/>
+      </w:r>
+      <w:r>
+        <w:rPr>
+          <w:noProof/>
+        </w:rPr>
+        <w:t>4</w:t>
+      </w:r>
+      <w:r>
+        <w:rPr>
+          <w:noProof/>
+        </w:rPr>
+        <w:fldChar w:fldCharType="end"/>
+      </w:r>
+    </w:p>
+    <w:p>
+      <w:pPr>
+        <w:pStyle w:val="Sisluet1"/>
+        <w:tabs>
+          <w:tab w:val="left" w:pos="480"/>
+        </w:tabs>
+        <w:rPr>
+          <w:rFonts w:asciiTheme="minorHAnsi" w:eastAsiaTheme="minorEastAsia" w:hAnsiTheme="minorHAnsi" w:cstheme="minorBidi"/>
+          <w:b w:val="0"/>
+          <w:caps w:val="0"/>
+          <w:noProof/>
+          <w:sz w:val="22"/>
+          <w:szCs w:val="22"/>
+          <w:lang w:eastAsia="fi-FI"/>
+        </w:rPr>
+      </w:pPr>
+      <w:r>
+        <w:rPr>
+          <w:noProof/>
           <w:lang w:val="en-US"/>
         </w:rPr>
+        <w:t>2.</w:t>
+      </w:r>
+      <w:r>
+        <w:rPr>
+          <w:rFonts w:asciiTheme="minorHAnsi" w:eastAsiaTheme="minorEastAsia" w:hAnsiTheme="minorHAnsi" w:cstheme="minorBidi"/>
+          <w:b w:val="0"/>
+          <w:caps w:val="0"/>
+          <w:noProof/>
+          <w:sz w:val="22"/>
+          <w:szCs w:val="22"/>
+          <w:lang w:eastAsia="fi-FI"/>
+        </w:rPr>
         <w:tab/>
       </w:r>
       <w:r>
         <w:rPr>
           <w:noProof/>
+          <w:lang w:val="en-US"/>
+        </w:rPr>
+        <w:t>StUDY DIARY</w:t>
+      </w:r>
+      <w:r>
+        <w:rPr>
+          <w:noProof/>
+        </w:rPr>
+        <w:tab/>
+      </w:r>
+      <w:r>
+        <w:rPr>
+          <w:noProof/>
         </w:rPr>
         <w:fldChar w:fldCharType="begin"/>
       </w:r>
       <w:r>
         <w:rPr>
           <w:noProof/>
-          <w:lang w:val="en-US"/>
-        </w:rPr>
-        <w:instrText xml:space="preserve"> PAGEREF _Toc410136837 \h </w:instrText>
+        </w:rPr>
+        <w:instrText xml:space="preserve"> PAGEREF _Toc504921197 \h </w:instrText>
       </w:r>
       <w:r>
         <w:rPr>
@@ -2083,9 +2120,8 @@
       <w:r>
         <w:rPr>
           <w:noProof/>
-          <w:lang w:val="en-US"/>
-        </w:rPr>
-        <w:t>4</w:t>
+        </w:rPr>
+        <w:t>5</w:t>
       </w:r>
       <w:r>
         <w:rPr>
@@ -2101,12 +2137,12 @@
           <w:tab w:val="left" w:pos="720"/>
         </w:tabs>
         <w:rPr>
-          <w:rFonts w:ascii="Calibri" w:hAnsi="Calibri"/>
+          <w:rFonts w:asciiTheme="minorHAnsi" w:eastAsiaTheme="minorEastAsia" w:hAnsiTheme="minorHAnsi" w:cstheme="minorBidi"/>
           <w:smallCaps w:val="0"/>
           <w:noProof/>
           <w:sz w:val="22"/>
           <w:szCs w:val="22"/>
-          <w:lang w:val="en-US" w:eastAsia="fi-FI"/>
+          <w:lang w:eastAsia="fi-FI"/>
         </w:rPr>
       </w:pPr>
       <w:r>
@@ -2114,16 +2150,16 @@
           <w:noProof/>
           <w:lang w:val="en-US"/>
         </w:rPr>
-        <w:t>1.4</w:t>
-      </w:r>
-      <w:r>
-        <w:rPr>
-          <w:rFonts w:ascii="Calibri" w:hAnsi="Calibri"/>
+        <w:t>2.1</w:t>
+      </w:r>
+      <w:r>
+        <w:rPr>
+          <w:rFonts w:asciiTheme="minorHAnsi" w:eastAsiaTheme="minorEastAsia" w:hAnsiTheme="minorHAnsi" w:cstheme="minorBidi"/>
           <w:smallCaps w:val="0"/>
           <w:noProof/>
           <w:sz w:val="22"/>
           <w:szCs w:val="22"/>
-          <w:lang w:val="en-US" w:eastAsia="fi-FI"/>
+          <w:lang w:eastAsia="fi-FI"/>
         </w:rPr>
         <w:tab/>
       </w:r>
@@ -2132,12 +2168,11 @@
           <w:noProof/>
           <w:lang w:val="en-US"/>
         </w:rPr>
-        <w:t>Sprint backlogs</w:t>
-      </w:r>
-      <w:r>
-        <w:rPr>
-          <w:noProof/>
-          <w:lang w:val="en-US"/>
+        <w:t>Sprint 1 (every sprint as a section)</w:t>
+      </w:r>
+      <w:r>
+        <w:rPr>
+          <w:noProof/>
         </w:rPr>
         <w:tab/>
       </w:r>
@@ -2150,9 +2185,8 @@
       <w:r>
         <w:rPr>
           <w:noProof/>
-          <w:lang w:val="en-US"/>
-        </w:rPr>
-        <w:instrText xml:space="preserve"> PAGEREF _Toc410136838 \h </w:instrText>
+        </w:rPr>
+        <w:instrText xml:space="preserve"> PAGEREF _Toc504921198 \h </w:instrText>
       </w:r>
       <w:r>
         <w:rPr>
@@ -2168,7 +2202,6 @@
       <w:r>
         <w:rPr>
           <w:noProof/>
-          <w:lang w:val="en-US"/>
         </w:rPr>
         <w:t>5</w:t>
       </w:r>
@@ -2186,44 +2219,203 @@
           <w:tab w:val="left" w:pos="1200"/>
         </w:tabs>
         <w:rPr>
-          <w:rFonts w:ascii="Calibri" w:hAnsi="Calibri"/>
+          <w:rFonts w:asciiTheme="minorHAnsi" w:eastAsiaTheme="minorEastAsia" w:hAnsiTheme="minorHAnsi" w:cstheme="minorBidi"/>
           <w:i w:val="0"/>
           <w:noProof/>
           <w:sz w:val="22"/>
           <w:szCs w:val="22"/>
-          <w:lang w:val="en-US" w:eastAsia="fi-FI"/>
-        </w:rPr>
-      </w:pPr>
-      <w:r>
-        <w:rPr>
-          <w:noProof/>
-          <w:lang w:val="en-US"/>
-        </w:rPr>
-        <w:t>1.4.1</w:t>
-      </w:r>
-      <w:r>
-        <w:rPr>
-          <w:rFonts w:ascii="Calibri" w:hAnsi="Calibri"/>
+          <w:lang w:eastAsia="fi-FI"/>
+        </w:rPr>
+      </w:pPr>
+      <w:r>
+        <w:rPr>
+          <w:noProof/>
+        </w:rPr>
+        <w:t>2.1.1</w:t>
+      </w:r>
+      <w:r>
+        <w:rPr>
+          <w:rFonts w:asciiTheme="minorHAnsi" w:eastAsiaTheme="minorEastAsia" w:hAnsiTheme="minorHAnsi" w:cstheme="minorBidi"/>
           <w:i w:val="0"/>
           <w:noProof/>
           <w:sz w:val="22"/>
           <w:szCs w:val="22"/>
-          <w:lang w:val="en-US" w:eastAsia="fi-FI"/>
+          <w:lang w:eastAsia="fi-FI"/>
         </w:rPr>
         <w:tab/>
       </w:r>
       <w:r>
         <w:rPr>
           <w:noProof/>
+        </w:rPr>
+        <w:t>What went well</w:t>
+      </w:r>
+      <w:r>
+        <w:rPr>
+          <w:noProof/>
+        </w:rPr>
+        <w:tab/>
+      </w:r>
+      <w:r>
+        <w:rPr>
+          <w:noProof/>
+        </w:rPr>
+        <w:fldChar w:fldCharType="begin"/>
+      </w:r>
+      <w:r>
+        <w:rPr>
+          <w:noProof/>
+        </w:rPr>
+        <w:instrText xml:space="preserve"> PAGEREF _Toc504921199 \h </w:instrText>
+      </w:r>
+      <w:r>
+        <w:rPr>
+          <w:noProof/>
+        </w:rPr>
+      </w:r>
+      <w:r>
+        <w:rPr>
+          <w:noProof/>
+        </w:rPr>
+        <w:fldChar w:fldCharType="separate"/>
+      </w:r>
+      <w:r>
+        <w:rPr>
+          <w:noProof/>
+        </w:rPr>
+        <w:t>5</w:t>
+      </w:r>
+      <w:r>
+        <w:rPr>
+          <w:noProof/>
+        </w:rPr>
+        <w:fldChar w:fldCharType="end"/>
+      </w:r>
+    </w:p>
+    <w:p>
+      <w:pPr>
+        <w:pStyle w:val="Sisluet3"/>
+        <w:tabs>
+          <w:tab w:val="left" w:pos="1200"/>
+        </w:tabs>
+        <w:rPr>
+          <w:rFonts w:asciiTheme="minorHAnsi" w:eastAsiaTheme="minorEastAsia" w:hAnsiTheme="minorHAnsi" w:cstheme="minorBidi"/>
+          <w:i w:val="0"/>
+          <w:noProof/>
+          <w:sz w:val="22"/>
+          <w:szCs w:val="22"/>
+          <w:lang w:eastAsia="fi-FI"/>
+        </w:rPr>
+      </w:pPr>
+      <w:r>
+        <w:rPr>
+          <w:noProof/>
+        </w:rPr>
+        <w:t>2.1.2</w:t>
+      </w:r>
+      <w:r>
+        <w:rPr>
+          <w:rFonts w:asciiTheme="minorHAnsi" w:eastAsiaTheme="minorEastAsia" w:hAnsiTheme="minorHAnsi" w:cstheme="minorBidi"/>
+          <w:i w:val="0"/>
+          <w:noProof/>
+          <w:sz w:val="22"/>
+          <w:szCs w:val="22"/>
+          <w:lang w:eastAsia="fi-FI"/>
+        </w:rPr>
+        <w:tab/>
+      </w:r>
+      <w:r>
+        <w:rPr>
+          <w:noProof/>
+        </w:rPr>
+        <w:t>What difficulties you had</w:t>
+      </w:r>
+      <w:r>
+        <w:rPr>
+          <w:noProof/>
+        </w:rPr>
+        <w:tab/>
+      </w:r>
+      <w:r>
+        <w:rPr>
+          <w:noProof/>
+        </w:rPr>
+        <w:fldChar w:fldCharType="begin"/>
+      </w:r>
+      <w:r>
+        <w:rPr>
+          <w:noProof/>
+        </w:rPr>
+        <w:instrText xml:space="preserve"> PAGEREF _Toc504921200 \h </w:instrText>
+      </w:r>
+      <w:r>
+        <w:rPr>
+          <w:noProof/>
+        </w:rPr>
+      </w:r>
+      <w:r>
+        <w:rPr>
+          <w:noProof/>
+        </w:rPr>
+        <w:fldChar w:fldCharType="separate"/>
+      </w:r>
+      <w:r>
+        <w:rPr>
+          <w:noProof/>
+        </w:rPr>
+        <w:t>5</w:t>
+      </w:r>
+      <w:r>
+        <w:rPr>
+          <w:noProof/>
+        </w:rPr>
+        <w:fldChar w:fldCharType="end"/>
+      </w:r>
+    </w:p>
+    <w:p>
+      <w:pPr>
+        <w:pStyle w:val="Sisluet3"/>
+        <w:tabs>
+          <w:tab w:val="left" w:pos="1200"/>
+        </w:tabs>
+        <w:rPr>
+          <w:rFonts w:asciiTheme="minorHAnsi" w:eastAsiaTheme="minorEastAsia" w:hAnsiTheme="minorHAnsi" w:cstheme="minorBidi"/>
+          <w:i w:val="0"/>
+          <w:noProof/>
+          <w:sz w:val="22"/>
+          <w:szCs w:val="22"/>
+          <w:lang w:eastAsia="fi-FI"/>
+        </w:rPr>
+      </w:pPr>
+      <w:r>
+        <w:rPr>
+          <w:noProof/>
           <w:lang w:val="en-US"/>
         </w:rPr>
-        <w:t>Sprint 1</w:t>
+        <w:t>2.1.3</w:t>
+      </w:r>
+      <w:r>
+        <w:rPr>
+          <w:rFonts w:asciiTheme="minorHAnsi" w:eastAsiaTheme="minorEastAsia" w:hAnsiTheme="minorHAnsi" w:cstheme="minorBidi"/>
+          <w:i w:val="0"/>
+          <w:noProof/>
+          <w:sz w:val="22"/>
+          <w:szCs w:val="22"/>
+          <w:lang w:eastAsia="fi-FI"/>
+        </w:rPr>
+        <w:tab/>
       </w:r>
       <w:r>
         <w:rPr>
           <w:noProof/>
           <w:lang w:val="en-US"/>
         </w:rPr>
+        <w:t>What were the main learnings</w:t>
+      </w:r>
+      <w:r>
+        <w:rPr>
+          <w:noProof/>
+        </w:rPr>
         <w:tab/>
       </w:r>
       <w:r>
@@ -2235,9 +2427,90 @@
       <w:r>
         <w:rPr>
           <w:noProof/>
+        </w:rPr>
+        <w:instrText xml:space="preserve"> PAGEREF _Toc504921201 \h </w:instrText>
+      </w:r>
+      <w:r>
+        <w:rPr>
+          <w:noProof/>
+        </w:rPr>
+      </w:r>
+      <w:r>
+        <w:rPr>
+          <w:noProof/>
+        </w:rPr>
+        <w:fldChar w:fldCharType="separate"/>
+      </w:r>
+      <w:r>
+        <w:rPr>
+          <w:noProof/>
+        </w:rPr>
+        <w:t>5</w:t>
+      </w:r>
+      <w:r>
+        <w:rPr>
+          <w:noProof/>
+        </w:rPr>
+        <w:fldChar w:fldCharType="end"/>
+      </w:r>
+    </w:p>
+    <w:p>
+      <w:pPr>
+        <w:pStyle w:val="Sisluet3"/>
+        <w:tabs>
+          <w:tab w:val="left" w:pos="1200"/>
+        </w:tabs>
+        <w:rPr>
+          <w:rFonts w:asciiTheme="minorHAnsi" w:eastAsiaTheme="minorEastAsia" w:hAnsiTheme="minorHAnsi" w:cstheme="minorBidi"/>
+          <w:i w:val="0"/>
+          <w:noProof/>
+          <w:sz w:val="22"/>
+          <w:szCs w:val="22"/>
+          <w:lang w:eastAsia="fi-FI"/>
+        </w:rPr>
+      </w:pPr>
+      <w:r>
+        <w:rPr>
+          <w:noProof/>
           <w:lang w:val="en-US"/>
         </w:rPr>
-        <w:instrText xml:space="preserve"> PAGEREF _Toc410136839 \h </w:instrText>
+        <w:t>2.1.4</w:t>
+      </w:r>
+      <w:r>
+        <w:rPr>
+          <w:rFonts w:asciiTheme="minorHAnsi" w:eastAsiaTheme="minorEastAsia" w:hAnsiTheme="minorHAnsi" w:cstheme="minorBidi"/>
+          <w:i w:val="0"/>
+          <w:noProof/>
+          <w:sz w:val="22"/>
+          <w:szCs w:val="22"/>
+          <w:lang w:eastAsia="fi-FI"/>
+        </w:rPr>
+        <w:tab/>
+      </w:r>
+      <w:r>
+        <w:rPr>
+          <w:noProof/>
+          <w:lang w:val="en-US"/>
+        </w:rPr>
+        <w:t>What did you decide to change for the next sprint</w:t>
+      </w:r>
+      <w:r>
+        <w:rPr>
+          <w:noProof/>
+        </w:rPr>
+        <w:tab/>
+      </w:r>
+      <w:r>
+        <w:rPr>
+          <w:noProof/>
+        </w:rPr>
+        <w:fldChar w:fldCharType="begin"/>
+      </w:r>
+      <w:r>
+        <w:rPr>
+          <w:noProof/>
+        </w:rPr>
+        <w:instrText xml:space="preserve"> PAGEREF _Toc504921202 \h </w:instrText>
       </w:r>
       <w:r>
         <w:rPr>
@@ -2253,7 +2526,410 @@
       <w:r>
         <w:rPr>
           <w:noProof/>
+        </w:rPr>
+        <w:t>5</w:t>
+      </w:r>
+      <w:r>
+        <w:rPr>
+          <w:noProof/>
+        </w:rPr>
+        <w:fldChar w:fldCharType="end"/>
+      </w:r>
+    </w:p>
+    <w:p>
+      <w:pPr>
+        <w:pStyle w:val="Sisluet2"/>
+        <w:tabs>
+          <w:tab w:val="left" w:pos="720"/>
+        </w:tabs>
+        <w:rPr>
+          <w:rFonts w:asciiTheme="minorHAnsi" w:eastAsiaTheme="minorEastAsia" w:hAnsiTheme="minorHAnsi" w:cstheme="minorBidi"/>
+          <w:smallCaps w:val="0"/>
+          <w:noProof/>
+          <w:sz w:val="22"/>
+          <w:szCs w:val="22"/>
+          <w:lang w:eastAsia="fi-FI"/>
+        </w:rPr>
+      </w:pPr>
+      <w:r>
+        <w:rPr>
+          <w:noProof/>
+        </w:rPr>
+        <w:t>2.2</w:t>
+      </w:r>
+      <w:r>
+        <w:rPr>
+          <w:rFonts w:asciiTheme="minorHAnsi" w:eastAsiaTheme="minorEastAsia" w:hAnsiTheme="minorHAnsi" w:cstheme="minorBidi"/>
+          <w:smallCaps w:val="0"/>
+          <w:noProof/>
+          <w:sz w:val="22"/>
+          <w:szCs w:val="22"/>
+          <w:lang w:eastAsia="fi-FI"/>
+        </w:rPr>
+        <w:tab/>
+      </w:r>
+      <w:r>
+        <w:rPr>
+          <w:noProof/>
+        </w:rPr>
+        <w:t>Sprint 2</w:t>
+      </w:r>
+      <w:r>
+        <w:rPr>
+          <w:noProof/>
+        </w:rPr>
+        <w:tab/>
+      </w:r>
+      <w:r>
+        <w:rPr>
+          <w:noProof/>
+        </w:rPr>
+        <w:fldChar w:fldCharType="begin"/>
+      </w:r>
+      <w:r>
+        <w:rPr>
+          <w:noProof/>
+        </w:rPr>
+        <w:instrText xml:space="preserve"> PAGEREF _Toc504921203 \h </w:instrText>
+      </w:r>
+      <w:r>
+        <w:rPr>
+          <w:noProof/>
+        </w:rPr>
+      </w:r>
+      <w:r>
+        <w:rPr>
+          <w:noProof/>
+        </w:rPr>
+        <w:fldChar w:fldCharType="separate"/>
+      </w:r>
+      <w:r>
+        <w:rPr>
+          <w:noProof/>
+        </w:rPr>
+        <w:t>5</w:t>
+      </w:r>
+      <w:r>
+        <w:rPr>
+          <w:noProof/>
+        </w:rPr>
+        <w:fldChar w:fldCharType="end"/>
+      </w:r>
+    </w:p>
+    <w:p>
+      <w:pPr>
+        <w:pStyle w:val="Sisluet3"/>
+        <w:tabs>
+          <w:tab w:val="left" w:pos="1200"/>
+        </w:tabs>
+        <w:rPr>
+          <w:rFonts w:asciiTheme="minorHAnsi" w:eastAsiaTheme="minorEastAsia" w:hAnsiTheme="minorHAnsi" w:cstheme="minorBidi"/>
+          <w:i w:val="0"/>
+          <w:noProof/>
+          <w:sz w:val="22"/>
+          <w:szCs w:val="22"/>
+          <w:lang w:eastAsia="fi-FI"/>
+        </w:rPr>
+      </w:pPr>
+      <w:r>
+        <w:rPr>
+          <w:noProof/>
+        </w:rPr>
+        <w:t>2.2.1</w:t>
+      </w:r>
+      <w:r>
+        <w:rPr>
+          <w:rFonts w:asciiTheme="minorHAnsi" w:eastAsiaTheme="minorEastAsia" w:hAnsiTheme="minorHAnsi" w:cstheme="minorBidi"/>
+          <w:i w:val="0"/>
+          <w:noProof/>
+          <w:sz w:val="22"/>
+          <w:szCs w:val="22"/>
+          <w:lang w:eastAsia="fi-FI"/>
+        </w:rPr>
+        <w:tab/>
+      </w:r>
+      <w:r>
+        <w:rPr>
+          <w:noProof/>
+        </w:rPr>
+        <w:t>What went well</w:t>
+      </w:r>
+      <w:r>
+        <w:rPr>
+          <w:noProof/>
+        </w:rPr>
+        <w:tab/>
+      </w:r>
+      <w:r>
+        <w:rPr>
+          <w:noProof/>
+        </w:rPr>
+        <w:fldChar w:fldCharType="begin"/>
+      </w:r>
+      <w:r>
+        <w:rPr>
+          <w:noProof/>
+        </w:rPr>
+        <w:instrText xml:space="preserve"> PAGEREF _Toc504921204 \h </w:instrText>
+      </w:r>
+      <w:r>
+        <w:rPr>
+          <w:noProof/>
+        </w:rPr>
+      </w:r>
+      <w:r>
+        <w:rPr>
+          <w:noProof/>
+        </w:rPr>
+        <w:fldChar w:fldCharType="separate"/>
+      </w:r>
+      <w:r>
+        <w:rPr>
+          <w:noProof/>
+        </w:rPr>
+        <w:t>5</w:t>
+      </w:r>
+      <w:r>
+        <w:rPr>
+          <w:noProof/>
+        </w:rPr>
+        <w:fldChar w:fldCharType="end"/>
+      </w:r>
+    </w:p>
+    <w:p>
+      <w:pPr>
+        <w:pStyle w:val="Sisluet3"/>
+        <w:tabs>
+          <w:tab w:val="left" w:pos="1200"/>
+        </w:tabs>
+        <w:rPr>
+          <w:rFonts w:asciiTheme="minorHAnsi" w:eastAsiaTheme="minorEastAsia" w:hAnsiTheme="minorHAnsi" w:cstheme="minorBidi"/>
+          <w:i w:val="0"/>
+          <w:noProof/>
+          <w:sz w:val="22"/>
+          <w:szCs w:val="22"/>
+          <w:lang w:eastAsia="fi-FI"/>
+        </w:rPr>
+      </w:pPr>
+      <w:r>
+        <w:rPr>
+          <w:noProof/>
+        </w:rPr>
+        <w:t>2.2.2</w:t>
+      </w:r>
+      <w:r>
+        <w:rPr>
+          <w:rFonts w:asciiTheme="minorHAnsi" w:eastAsiaTheme="minorEastAsia" w:hAnsiTheme="minorHAnsi" w:cstheme="minorBidi"/>
+          <w:i w:val="0"/>
+          <w:noProof/>
+          <w:sz w:val="22"/>
+          <w:szCs w:val="22"/>
+          <w:lang w:eastAsia="fi-FI"/>
+        </w:rPr>
+        <w:tab/>
+      </w:r>
+      <w:r>
+        <w:rPr>
+          <w:noProof/>
+        </w:rPr>
+        <w:t>What difficulties you had</w:t>
+      </w:r>
+      <w:r>
+        <w:rPr>
+          <w:noProof/>
+        </w:rPr>
+        <w:tab/>
+      </w:r>
+      <w:r>
+        <w:rPr>
+          <w:noProof/>
+        </w:rPr>
+        <w:fldChar w:fldCharType="begin"/>
+      </w:r>
+      <w:r>
+        <w:rPr>
+          <w:noProof/>
+        </w:rPr>
+        <w:instrText xml:space="preserve"> PAGEREF _Toc504921205 \h </w:instrText>
+      </w:r>
+      <w:r>
+        <w:rPr>
+          <w:noProof/>
+        </w:rPr>
+      </w:r>
+      <w:r>
+        <w:rPr>
+          <w:noProof/>
+        </w:rPr>
+        <w:fldChar w:fldCharType="separate"/>
+      </w:r>
+      <w:r>
+        <w:rPr>
+          <w:noProof/>
+        </w:rPr>
+        <w:t>5</w:t>
+      </w:r>
+      <w:r>
+        <w:rPr>
+          <w:noProof/>
+        </w:rPr>
+        <w:fldChar w:fldCharType="end"/>
+      </w:r>
+    </w:p>
+    <w:p>
+      <w:pPr>
+        <w:pStyle w:val="Sisluet3"/>
+        <w:tabs>
+          <w:tab w:val="left" w:pos="1200"/>
+        </w:tabs>
+        <w:rPr>
+          <w:rFonts w:asciiTheme="minorHAnsi" w:eastAsiaTheme="minorEastAsia" w:hAnsiTheme="minorHAnsi" w:cstheme="minorBidi"/>
+          <w:i w:val="0"/>
+          <w:noProof/>
+          <w:sz w:val="22"/>
+          <w:szCs w:val="22"/>
+          <w:lang w:eastAsia="fi-FI"/>
+        </w:rPr>
+      </w:pPr>
+      <w:r>
+        <w:rPr>
+          <w:noProof/>
           <w:lang w:val="en-US"/>
+        </w:rPr>
+        <w:t>2.2.3</w:t>
+      </w:r>
+      <w:r>
+        <w:rPr>
+          <w:rFonts w:asciiTheme="minorHAnsi" w:eastAsiaTheme="minorEastAsia" w:hAnsiTheme="minorHAnsi" w:cstheme="minorBidi"/>
+          <w:i w:val="0"/>
+          <w:noProof/>
+          <w:sz w:val="22"/>
+          <w:szCs w:val="22"/>
+          <w:lang w:eastAsia="fi-FI"/>
+        </w:rPr>
+        <w:tab/>
+      </w:r>
+      <w:r>
+        <w:rPr>
+          <w:noProof/>
+          <w:lang w:val="en-US"/>
+        </w:rPr>
+        <w:t>What were the main learnings</w:t>
+      </w:r>
+      <w:r>
+        <w:rPr>
+          <w:noProof/>
+        </w:rPr>
+        <w:tab/>
+      </w:r>
+      <w:r>
+        <w:rPr>
+          <w:noProof/>
+        </w:rPr>
+        <w:fldChar w:fldCharType="begin"/>
+      </w:r>
+      <w:r>
+        <w:rPr>
+          <w:noProof/>
+        </w:rPr>
+        <w:instrText xml:space="preserve"> PAGEREF _Toc504921206 \h </w:instrText>
+      </w:r>
+      <w:r>
+        <w:rPr>
+          <w:noProof/>
+        </w:rPr>
+      </w:r>
+      <w:r>
+        <w:rPr>
+          <w:noProof/>
+        </w:rPr>
+        <w:fldChar w:fldCharType="separate"/>
+      </w:r>
+      <w:r>
+        <w:rPr>
+          <w:noProof/>
+        </w:rPr>
+        <w:t>5</w:t>
+      </w:r>
+      <w:r>
+        <w:rPr>
+          <w:noProof/>
+        </w:rPr>
+        <w:fldChar w:fldCharType="end"/>
+      </w:r>
+    </w:p>
+    <w:p>
+      <w:pPr>
+        <w:pStyle w:val="Sisluet3"/>
+        <w:tabs>
+          <w:tab w:val="left" w:pos="1200"/>
+        </w:tabs>
+        <w:rPr>
+          <w:rFonts w:asciiTheme="minorHAnsi" w:eastAsiaTheme="minorEastAsia" w:hAnsiTheme="minorHAnsi" w:cstheme="minorBidi"/>
+          <w:i w:val="0"/>
+          <w:noProof/>
+          <w:sz w:val="22"/>
+          <w:szCs w:val="22"/>
+          <w:lang w:eastAsia="fi-FI"/>
+        </w:rPr>
+      </w:pPr>
+      <w:r>
+        <w:rPr>
+          <w:noProof/>
+          <w:lang w:val="en-US"/>
+        </w:rPr>
+        <w:t>2.2.4</w:t>
+      </w:r>
+      <w:r>
+        <w:rPr>
+          <w:rFonts w:asciiTheme="minorHAnsi" w:eastAsiaTheme="minorEastAsia" w:hAnsiTheme="minorHAnsi" w:cstheme="minorBidi"/>
+          <w:i w:val="0"/>
+          <w:noProof/>
+          <w:sz w:val="22"/>
+          <w:szCs w:val="22"/>
+          <w:lang w:eastAsia="fi-FI"/>
+        </w:rPr>
+        <w:tab/>
+      </w:r>
+      <w:r>
+        <w:rPr>
+          <w:noProof/>
+          <w:lang w:val="en-US"/>
+        </w:rPr>
+        <w:t>What did you decide to change for the next sprint</w:t>
+      </w:r>
+      <w:r>
+        <w:rPr>
+          <w:noProof/>
+        </w:rPr>
+        <w:tab/>
+      </w:r>
+      <w:r>
+        <w:rPr>
+          <w:noProof/>
+        </w:rPr>
+        <w:fldChar w:fldCharType="begin"/>
+      </w:r>
+      <w:r>
+        <w:rPr>
+          <w:noProof/>
+        </w:rPr>
+        <w:instrText xml:space="preserve"> PAGEREF _Toc504921207 \h </w:instrText>
+      </w:r>
+      <w:r>
+        <w:rPr>
+          <w:noProof/>
+        </w:rPr>
+      </w:r>
+      <w:r>
+        <w:rPr>
+          <w:noProof/>
+        </w:rPr>
+        <w:fldChar w:fldCharType="separate"/>
+      </w:r>
+      <w:r>
+        <w:rPr>
+          <w:noProof/>
         </w:rPr>
         <w:t>5</w:t>
       </w:r>
@@ -2271,45 +2947,42 @@
           <w:tab w:val="left" w:pos="480"/>
         </w:tabs>
         <w:rPr>
-          <w:rFonts w:ascii="Calibri" w:hAnsi="Calibri"/>
+          <w:rFonts w:asciiTheme="minorHAnsi" w:eastAsiaTheme="minorEastAsia" w:hAnsiTheme="minorHAnsi" w:cstheme="minorBidi"/>
           <w:b w:val="0"/>
           <w:caps w:val="0"/>
           <w:noProof/>
           <w:sz w:val="22"/>
           <w:szCs w:val="22"/>
-          <w:lang w:val="en-US" w:eastAsia="fi-FI"/>
-        </w:rPr>
-      </w:pPr>
-      <w:r>
-        <w:rPr>
-          <w:noProof/>
-          <w:lang w:val="en-US"/>
-        </w:rPr>
-        <w:t>2.</w:t>
-      </w:r>
-      <w:r>
-        <w:rPr>
-          <w:rFonts w:ascii="Calibri" w:hAnsi="Calibri"/>
+          <w:lang w:eastAsia="fi-FI"/>
+        </w:rPr>
+      </w:pPr>
+      <w:r>
+        <w:rPr>
+          <w:noProof/>
+        </w:rPr>
+        <w:t>3.</w:t>
+      </w:r>
+      <w:r>
+        <w:rPr>
+          <w:rFonts w:asciiTheme="minorHAnsi" w:eastAsiaTheme="minorEastAsia" w:hAnsiTheme="minorHAnsi" w:cstheme="minorBidi"/>
           <w:b w:val="0"/>
           <w:caps w:val="0"/>
           <w:noProof/>
           <w:sz w:val="22"/>
           <w:szCs w:val="22"/>
-          <w:lang w:val="en-US" w:eastAsia="fi-FI"/>
+          <w:lang w:eastAsia="fi-FI"/>
         </w:rPr>
         <w:tab/>
       </w:r>
       <w:r>
         <w:rPr>
           <w:noProof/>
-          <w:lang w:val="en-US"/>
-        </w:rPr>
-        <w:t>StUDY DIARY</w:t>
-      </w:r>
-      <w:r>
-        <w:rPr>
-          <w:noProof/>
-          <w:lang w:val="en-US"/>
+        </w:rPr>
+        <w:t>RISK MANAGEMENT PLAN</w:t>
+      </w:r>
+      <w:r>
+        <w:rPr>
+          <w:noProof/>
         </w:rPr>
         <w:tab/>
       </w:r>
@@ -2322,9 +2995,8 @@
       <w:r>
         <w:rPr>
           <w:noProof/>
-          <w:lang w:val="en-US"/>
-        </w:rPr>
-        <w:instrText xml:space="preserve"> PAGEREF _Toc410136840 \h </w:instrText>
+        </w:rPr>
+        <w:instrText xml:space="preserve"> PAGEREF _Toc504921208 \h </w:instrText>
       </w:r>
       <w:r>
         <w:rPr>
@@ -2340,9 +3012,8 @@
       <w:r>
         <w:rPr>
           <w:noProof/>
-          <w:lang w:val="en-US"/>
-        </w:rPr>
-        <w:t>6</w:t>
+        </w:rPr>
+        <w:t>5</w:t>
       </w:r>
       <w:r>
         <w:rPr>
@@ -2358,43 +3029,42 @@
           <w:tab w:val="left" w:pos="720"/>
         </w:tabs>
         <w:rPr>
-          <w:rFonts w:ascii="Calibri" w:hAnsi="Calibri"/>
+          <w:rFonts w:asciiTheme="minorHAnsi" w:eastAsiaTheme="minorEastAsia" w:hAnsiTheme="minorHAnsi" w:cstheme="minorBidi"/>
           <w:smallCaps w:val="0"/>
           <w:noProof/>
           <w:sz w:val="22"/>
           <w:szCs w:val="22"/>
-          <w:lang w:val="en-US" w:eastAsia="fi-FI"/>
-        </w:rPr>
-      </w:pPr>
-      <w:r>
-        <w:rPr>
-          <w:noProof/>
-          <w:lang w:val="en-US"/>
-        </w:rPr>
-        <w:t>2.1</w:t>
-      </w:r>
-      <w:r>
-        <w:rPr>
-          <w:rFonts w:ascii="Calibri" w:hAnsi="Calibri"/>
+          <w:lang w:eastAsia="fi-FI"/>
+        </w:rPr>
+      </w:pPr>
+      <w:r>
+        <w:rPr>
+          <w:noProof/>
+          <w:lang w:val="en-GB"/>
+        </w:rPr>
+        <w:t>3.1</w:t>
+      </w:r>
+      <w:r>
+        <w:rPr>
+          <w:rFonts w:asciiTheme="minorHAnsi" w:eastAsiaTheme="minorEastAsia" w:hAnsiTheme="minorHAnsi" w:cstheme="minorBidi"/>
           <w:smallCaps w:val="0"/>
           <w:noProof/>
           <w:sz w:val="22"/>
           <w:szCs w:val="22"/>
-          <w:lang w:val="en-US" w:eastAsia="fi-FI"/>
+          <w:lang w:eastAsia="fi-FI"/>
         </w:rPr>
         <w:tab/>
       </w:r>
       <w:r>
         <w:rPr>
           <w:noProof/>
-          <w:lang w:val="en-US"/>
-        </w:rPr>
-        <w:t>Sprint 1 (every sprint as a section)</w:t>
-      </w:r>
-      <w:r>
-        <w:rPr>
-          <w:noProof/>
-          <w:lang w:val="en-US"/>
+          <w:lang w:val="en-GB"/>
+        </w:rPr>
+        <w:t>[example] Personnel risks</w:t>
+      </w:r>
+      <w:r>
+        <w:rPr>
+          <w:noProof/>
         </w:rPr>
         <w:tab/>
       </w:r>
@@ -2407,9 +3077,8 @@
       <w:r>
         <w:rPr>
           <w:noProof/>
-          <w:lang w:val="en-US"/>
-        </w:rPr>
-        <w:instrText xml:space="preserve"> PAGEREF _Toc410136841 \h </w:instrText>
+        </w:rPr>
+        <w:instrText xml:space="preserve"> PAGEREF _Toc504921209 \h </w:instrText>
       </w:r>
       <w:r>
         <w:rPr>
@@ -2425,9 +3094,8 @@
       <w:r>
         <w:rPr>
           <w:noProof/>
-          <w:lang w:val="en-US"/>
-        </w:rPr>
-        <w:t>6</w:t>
+        </w:rPr>
+        <w:t>7</w:t>
       </w:r>
       <w:r>
         <w:rPr>
@@ -2443,12 +3111,12 @@
           <w:tab w:val="left" w:pos="1200"/>
         </w:tabs>
         <w:rPr>
-          <w:rFonts w:ascii="Calibri" w:hAnsi="Calibri"/>
+          <w:rFonts w:asciiTheme="minorHAnsi" w:eastAsiaTheme="minorEastAsia" w:hAnsiTheme="minorHAnsi" w:cstheme="minorBidi"/>
           <w:i w:val="0"/>
           <w:noProof/>
           <w:sz w:val="22"/>
           <w:szCs w:val="22"/>
-          <w:lang w:val="en-US" w:eastAsia="fi-FI"/>
+          <w:lang w:eastAsia="fi-FI"/>
         </w:rPr>
       </w:pPr>
       <w:r>
@@ -2456,16 +3124,16 @@
           <w:noProof/>
           <w:lang w:val="en-US"/>
         </w:rPr>
-        <w:t>2.1.1</w:t>
-      </w:r>
-      <w:r>
-        <w:rPr>
-          <w:rFonts w:ascii="Calibri" w:hAnsi="Calibri"/>
+        <w:t>3.1.1</w:t>
+      </w:r>
+      <w:r>
+        <w:rPr>
+          <w:rFonts w:asciiTheme="minorHAnsi" w:eastAsiaTheme="minorEastAsia" w:hAnsiTheme="minorHAnsi" w:cstheme="minorBidi"/>
           <w:i w:val="0"/>
           <w:noProof/>
           <w:sz w:val="22"/>
           <w:szCs w:val="22"/>
-          <w:lang w:val="en-US" w:eastAsia="fi-FI"/>
+          <w:lang w:eastAsia="fi-FI"/>
         </w:rPr>
         <w:tab/>
       </w:r>
@@ -2474,12 +3142,11 @@
           <w:noProof/>
           <w:lang w:val="en-US"/>
         </w:rPr>
-        <w:t>Subsections</w:t>
-      </w:r>
-      <w:r>
-        <w:rPr>
-          <w:noProof/>
-          <w:lang w:val="en-US"/>
+        <w:t>[example] Risk P1: short term absence of one person</w:t>
+      </w:r>
+      <w:r>
+        <w:rPr>
+          <w:noProof/>
         </w:rPr>
         <w:tab/>
       </w:r>
@@ -2492,9 +3159,8 @@
       <w:r>
         <w:rPr>
           <w:noProof/>
-          <w:lang w:val="en-US"/>
-        </w:rPr>
-        <w:instrText xml:space="preserve"> PAGEREF _Toc410136842 \h </w:instrText>
+        </w:rPr>
+        <w:instrText xml:space="preserve"> PAGEREF _Toc504921210 \h </w:instrText>
       </w:r>
       <w:r>
         <w:rPr>
@@ -2510,9 +3176,8 @@
       <w:r>
         <w:rPr>
           <w:noProof/>
-          <w:lang w:val="en-US"/>
-        </w:rPr>
-        <w:t>6</w:t>
+        </w:rPr>
+        <w:t>7</w:t>
       </w:r>
       <w:r>
         <w:rPr>
@@ -2528,43 +3193,40 @@
           <w:tab w:val="left" w:pos="720"/>
         </w:tabs>
         <w:rPr>
-          <w:rFonts w:ascii="Calibri" w:hAnsi="Calibri"/>
+          <w:rFonts w:asciiTheme="minorHAnsi" w:eastAsiaTheme="minorEastAsia" w:hAnsiTheme="minorHAnsi" w:cstheme="minorBidi"/>
           <w:smallCaps w:val="0"/>
           <w:noProof/>
           <w:sz w:val="22"/>
           <w:szCs w:val="22"/>
-          <w:lang w:val="en-US" w:eastAsia="fi-FI"/>
-        </w:rPr>
-      </w:pPr>
-      <w:r>
-        <w:rPr>
-          <w:noProof/>
-          <w:lang w:val="en-US"/>
-        </w:rPr>
-        <w:t>2.2</w:t>
-      </w:r>
-      <w:r>
-        <w:rPr>
-          <w:rFonts w:ascii="Calibri" w:hAnsi="Calibri"/>
+          <w:lang w:eastAsia="fi-FI"/>
+        </w:rPr>
+      </w:pPr>
+      <w:r>
+        <w:rPr>
+          <w:noProof/>
+        </w:rPr>
+        <w:t>3.2</w:t>
+      </w:r>
+      <w:r>
+        <w:rPr>
+          <w:rFonts w:asciiTheme="minorHAnsi" w:eastAsiaTheme="minorEastAsia" w:hAnsiTheme="minorHAnsi" w:cstheme="minorBidi"/>
           <w:smallCaps w:val="0"/>
           <w:noProof/>
           <w:sz w:val="22"/>
           <w:szCs w:val="22"/>
-          <w:lang w:val="en-US" w:eastAsia="fi-FI"/>
+          <w:lang w:eastAsia="fi-FI"/>
         </w:rPr>
         <w:tab/>
       </w:r>
       <w:r>
         <w:rPr>
           <w:noProof/>
-          <w:lang w:val="en-US"/>
-        </w:rPr>
-        <w:t>Sprint 2</w:t>
-      </w:r>
-      <w:r>
-        <w:rPr>
-          <w:noProof/>
-          <w:lang w:val="en-US"/>
+        </w:rPr>
+        <w:t>[example] Technology risks</w:t>
+      </w:r>
+      <w:r>
+        <w:rPr>
+          <w:noProof/>
         </w:rPr>
         <w:tab/>
       </w:r>
@@ -2577,9 +3239,8 @@
       <w:r>
         <w:rPr>
           <w:noProof/>
-          <w:lang w:val="en-US"/>
-        </w:rPr>
-        <w:instrText xml:space="preserve"> PAGEREF _Toc410136843 \h </w:instrText>
+        </w:rPr>
+        <w:instrText xml:space="preserve"> PAGEREF _Toc504921211 \h </w:instrText>
       </w:r>
       <w:r>
         <w:rPr>
@@ -2595,181 +3256,8 @@
       <w:r>
         <w:rPr>
           <w:noProof/>
-          <w:lang w:val="en-US"/>
-        </w:rPr>
-        <w:t>6</w:t>
-      </w:r>
-      <w:r>
-        <w:rPr>
-          <w:noProof/>
-        </w:rPr>
-        <w:fldChar w:fldCharType="end"/>
-      </w:r>
-    </w:p>
-    <w:p>
-      <w:pPr>
-        <w:pStyle w:val="Sisluet1"/>
-        <w:tabs>
-          <w:tab w:val="left" w:pos="480"/>
-        </w:tabs>
-        <w:rPr>
-          <w:rFonts w:ascii="Calibri" w:hAnsi="Calibri"/>
-          <w:b w:val="0"/>
-          <w:caps w:val="0"/>
-          <w:noProof/>
-          <w:sz w:val="22"/>
-          <w:szCs w:val="22"/>
-          <w:lang w:val="en-US" w:eastAsia="fi-FI"/>
-        </w:rPr>
-      </w:pPr>
-      <w:r>
-        <w:rPr>
-          <w:noProof/>
-          <w:lang w:val="en-US"/>
-        </w:rPr>
-        <w:t>3.</w:t>
-      </w:r>
-      <w:r>
-        <w:rPr>
-          <w:rFonts w:ascii="Calibri" w:hAnsi="Calibri"/>
-          <w:b w:val="0"/>
-          <w:caps w:val="0"/>
-          <w:noProof/>
-          <w:sz w:val="22"/>
-          <w:szCs w:val="22"/>
-          <w:lang w:val="en-US" w:eastAsia="fi-FI"/>
-        </w:rPr>
-        <w:tab/>
-      </w:r>
-      <w:r>
-        <w:rPr>
-          <w:noProof/>
-          <w:lang w:val="en-US"/>
-        </w:rPr>
-        <w:t>RISK MANAGEMENT PLAN</w:t>
-      </w:r>
-      <w:r>
-        <w:rPr>
-          <w:noProof/>
-          <w:lang w:val="en-US"/>
-        </w:rPr>
-        <w:tab/>
-      </w:r>
-      <w:r>
-        <w:rPr>
-          <w:noProof/>
-        </w:rPr>
-        <w:fldChar w:fldCharType="begin"/>
-      </w:r>
-      <w:r>
-        <w:rPr>
-          <w:noProof/>
-          <w:lang w:val="en-US"/>
-        </w:rPr>
-        <w:instrText xml:space="preserve"> PAGEREF _Toc410136844 \h </w:instrText>
-      </w:r>
-      <w:r>
-        <w:rPr>
-          <w:noProof/>
-        </w:rPr>
-      </w:r>
-      <w:r>
-        <w:rPr>
-          <w:noProof/>
-        </w:rPr>
-        <w:fldChar w:fldCharType="separate"/>
-      </w:r>
-      <w:r>
-        <w:rPr>
-          <w:noProof/>
-          <w:lang w:val="en-US"/>
         </w:rPr>
         <w:t>7</w:t>
-      </w:r>
-      <w:r>
-        <w:rPr>
-          <w:noProof/>
-        </w:rPr>
-        <w:fldChar w:fldCharType="end"/>
-      </w:r>
-    </w:p>
-    <w:p>
-      <w:pPr>
-        <w:pStyle w:val="Sisluet2"/>
-        <w:tabs>
-          <w:tab w:val="left" w:pos="720"/>
-        </w:tabs>
-        <w:rPr>
-          <w:rFonts w:ascii="Calibri" w:hAnsi="Calibri"/>
-          <w:smallCaps w:val="0"/>
-          <w:noProof/>
-          <w:sz w:val="22"/>
-          <w:szCs w:val="22"/>
-          <w:lang w:val="en-US" w:eastAsia="fi-FI"/>
-        </w:rPr>
-      </w:pPr>
-      <w:r>
-        <w:rPr>
-          <w:noProof/>
-          <w:lang w:val="en-GB"/>
-        </w:rPr>
-        <w:t>3.1</w:t>
-      </w:r>
-      <w:r>
-        <w:rPr>
-          <w:rFonts w:ascii="Calibri" w:hAnsi="Calibri"/>
-          <w:smallCaps w:val="0"/>
-          <w:noProof/>
-          <w:sz w:val="22"/>
-          <w:szCs w:val="22"/>
-          <w:lang w:val="en-US" w:eastAsia="fi-FI"/>
-        </w:rPr>
-        <w:tab/>
-      </w:r>
-      <w:r>
-        <w:rPr>
-          <w:noProof/>
-          <w:lang w:val="en-GB"/>
-        </w:rPr>
-        <w:t>[example] Personnel risks</w:t>
-      </w:r>
-      <w:r>
-        <w:rPr>
-          <w:noProof/>
-          <w:lang w:val="en-US"/>
-        </w:rPr>
-        <w:tab/>
-      </w:r>
-      <w:r>
-        <w:rPr>
-          <w:noProof/>
-        </w:rPr>
-        <w:fldChar w:fldCharType="begin"/>
-      </w:r>
-      <w:r>
-        <w:rPr>
-          <w:noProof/>
-          <w:lang w:val="en-US"/>
-        </w:rPr>
-        <w:instrText xml:space="preserve"> PAGEREF _Toc410136845 \h </w:instrText>
-      </w:r>
-      <w:r>
-        <w:rPr>
-          <w:noProof/>
-        </w:rPr>
-      </w:r>
-      <w:r>
-        <w:rPr>
-          <w:noProof/>
-        </w:rPr>
-        <w:fldChar w:fldCharType="separate"/>
-      </w:r>
-      <w:r>
-        <w:rPr>
-          <w:noProof/>
-          <w:lang w:val="en-US"/>
-        </w:rPr>
-        <w:t>8</w:t>
       </w:r>
       <w:r>
         <w:rPr>
@@ -2785,295 +3273,122 @@
           <w:tab w:val="left" w:pos="1200"/>
         </w:tabs>
         <w:rPr>
-          <w:rFonts w:ascii="Calibri" w:hAnsi="Calibri"/>
+          <w:rFonts w:asciiTheme="minorHAnsi" w:eastAsiaTheme="minorEastAsia" w:hAnsiTheme="minorHAnsi" w:cstheme="minorBidi"/>
           <w:i w:val="0"/>
           <w:noProof/>
           <w:sz w:val="22"/>
           <w:szCs w:val="22"/>
-          <w:lang w:val="en-US" w:eastAsia="fi-FI"/>
-        </w:rPr>
-      </w:pPr>
-      <w:r>
-        <w:rPr>
-          <w:noProof/>
-          <w:lang w:val="en-US"/>
-        </w:rPr>
-        <w:t>3.1.1</w:t>
-      </w:r>
-      <w:r>
-        <w:rPr>
-          <w:rFonts w:ascii="Calibri" w:hAnsi="Calibri"/>
+          <w:lang w:eastAsia="fi-FI"/>
+        </w:rPr>
+      </w:pPr>
+      <w:r>
+        <w:rPr>
+          <w:noProof/>
+          <w:lang w:val="en-GB" w:eastAsia="en-GB"/>
+        </w:rPr>
+        <w:t>3.2.1</w:t>
+      </w:r>
+      <w:r>
+        <w:rPr>
+          <w:rFonts w:asciiTheme="minorHAnsi" w:eastAsiaTheme="minorEastAsia" w:hAnsiTheme="minorHAnsi" w:cstheme="minorBidi"/>
           <w:i w:val="0"/>
           <w:noProof/>
           <w:sz w:val="22"/>
           <w:szCs w:val="22"/>
-          <w:lang w:val="en-US" w:eastAsia="fi-FI"/>
+          <w:lang w:eastAsia="fi-FI"/>
         </w:rPr>
         <w:tab/>
       </w:r>
       <w:r>
         <w:rPr>
           <w:noProof/>
+          <w:lang w:val="en-GB" w:eastAsia="en-GB"/>
+        </w:rPr>
+        <w:t>[example] Risk T1: hard disk failure</w:t>
+      </w:r>
+      <w:r>
+        <w:rPr>
+          <w:noProof/>
+        </w:rPr>
+        <w:tab/>
+      </w:r>
+      <w:r>
+        <w:rPr>
+          <w:noProof/>
+        </w:rPr>
+        <w:fldChar w:fldCharType="begin"/>
+      </w:r>
+      <w:r>
+        <w:rPr>
+          <w:noProof/>
+        </w:rPr>
+        <w:instrText xml:space="preserve"> PAGEREF _Toc504921212 \h </w:instrText>
+      </w:r>
+      <w:r>
+        <w:rPr>
+          <w:noProof/>
+        </w:rPr>
+      </w:r>
+      <w:r>
+        <w:rPr>
+          <w:noProof/>
+        </w:rPr>
+        <w:fldChar w:fldCharType="separate"/>
+      </w:r>
+      <w:r>
+        <w:rPr>
+          <w:noProof/>
+        </w:rPr>
+        <w:t>7</w:t>
+      </w:r>
+      <w:r>
+        <w:rPr>
+          <w:noProof/>
+        </w:rPr>
+        <w:fldChar w:fldCharType="end"/>
+      </w:r>
+    </w:p>
+    <w:p>
+      <w:pPr>
+        <w:pStyle w:val="Leipteksti1"/>
+      </w:pPr>
+      <w:r>
+        <w:fldChar w:fldCharType="end"/>
+      </w:r>
+    </w:p>
+    <w:p>
+      <w:pPr>
+        <w:pStyle w:val="Leipteksti1"/>
+      </w:pPr>
+    </w:p>
+    <w:p>
+      <w:pPr>
+        <w:pStyle w:val="Leipteksti1"/>
+      </w:pPr>
+    </w:p>
+    <w:p>
+      <w:pPr>
+        <w:pStyle w:val="Leipteksti1"/>
+      </w:pPr>
+    </w:p>
+    <w:p>
+      <w:pPr>
+        <w:pStyle w:val="Otsikko1"/>
+      </w:pPr>
+      <w:r>
+        <w:rPr>
           <w:lang w:val="en-US"/>
         </w:rPr>
-        <w:t>[example] Risk P1: short term absence of one person</w:t>
-      </w:r>
-      <w:r>
-        <w:rPr>
-          <w:noProof/>
-          <w:lang w:val="en-US"/>
-        </w:rPr>
         <w:tab/>
       </w:r>
-      <w:r>
-        <w:rPr>
-          <w:noProof/>
-        </w:rPr>
-        <w:fldChar w:fldCharType="begin"/>
-      </w:r>
-      <w:r>
-        <w:rPr>
-          <w:noProof/>
-          <w:lang w:val="en-US"/>
-        </w:rPr>
-        <w:instrText xml:space="preserve"> PAGEREF _Toc410136846 \h </w:instrText>
-      </w:r>
-      <w:r>
-        <w:rPr>
-          <w:noProof/>
-        </w:rPr>
-      </w:r>
-      <w:r>
-        <w:rPr>
-          <w:noProof/>
-        </w:rPr>
-        <w:fldChar w:fldCharType="separate"/>
-      </w:r>
-      <w:r>
-        <w:rPr>
-          <w:noProof/>
-          <w:lang w:val="en-US"/>
-        </w:rPr>
-        <w:t>8</w:t>
-      </w:r>
-      <w:r>
-        <w:rPr>
-          <w:noProof/>
-        </w:rPr>
-        <w:fldChar w:fldCharType="end"/>
-      </w:r>
-    </w:p>
-    <w:p>
-      <w:pPr>
-        <w:pStyle w:val="Sisluet2"/>
-        <w:tabs>
-          <w:tab w:val="left" w:pos="720"/>
-        </w:tabs>
-        <w:rPr>
-          <w:rFonts w:ascii="Calibri" w:hAnsi="Calibri"/>
-          <w:smallCaps w:val="0"/>
-          <w:noProof/>
-          <w:sz w:val="22"/>
-          <w:szCs w:val="22"/>
-          <w:lang w:val="en-US" w:eastAsia="fi-FI"/>
-        </w:rPr>
-      </w:pPr>
-      <w:r>
-        <w:rPr>
-          <w:noProof/>
-          <w:lang w:val="en-US"/>
-        </w:rPr>
-        <w:t>3.2</w:t>
-      </w:r>
-      <w:r>
-        <w:rPr>
-          <w:rFonts w:ascii="Calibri" w:hAnsi="Calibri"/>
-          <w:smallCaps w:val="0"/>
-          <w:noProof/>
-          <w:sz w:val="22"/>
-          <w:szCs w:val="22"/>
-          <w:lang w:val="en-US" w:eastAsia="fi-FI"/>
-        </w:rPr>
+      <w:bookmarkStart w:id="0" w:name="_Toc504921193"/>
+      <w:r>
+        <w:t>PROJECT RESOURCES</w:t>
+      </w:r>
+      <w:bookmarkEnd w:id="0"/>
+      <w:r>
         <w:tab/>
       </w:r>
-      <w:r>
-        <w:rPr>
-          <w:noProof/>
-          <w:lang w:val="en-US"/>
-        </w:rPr>
-        <w:t>[example] Technology risks</w:t>
-      </w:r>
-      <w:r>
-        <w:rPr>
-          <w:noProof/>
-          <w:lang w:val="en-US"/>
-        </w:rPr>
-        <w:tab/>
-      </w:r>
-      <w:r>
-        <w:rPr>
-          <w:noProof/>
-        </w:rPr>
-        <w:fldChar w:fldCharType="begin"/>
-      </w:r>
-      <w:r>
-        <w:rPr>
-          <w:noProof/>
-          <w:lang w:val="en-US"/>
-        </w:rPr>
-        <w:instrText xml:space="preserve"> PAGEREF _Toc410136847 \h </w:instrText>
-      </w:r>
-      <w:r>
-        <w:rPr>
-          <w:noProof/>
-        </w:rPr>
-      </w:r>
-      <w:r>
-        <w:rPr>
-          <w:noProof/>
-        </w:rPr>
-        <w:fldChar w:fldCharType="separate"/>
-      </w:r>
-      <w:r>
-        <w:rPr>
-          <w:noProof/>
-          <w:lang w:val="en-US"/>
-        </w:rPr>
-        <w:t>9</w:t>
-      </w:r>
-      <w:r>
-        <w:rPr>
-          <w:noProof/>
-        </w:rPr>
-        <w:fldChar w:fldCharType="end"/>
-      </w:r>
-    </w:p>
-    <w:p>
-      <w:pPr>
-        <w:pStyle w:val="Sisluet3"/>
-        <w:tabs>
-          <w:tab w:val="left" w:pos="1200"/>
-        </w:tabs>
-        <w:rPr>
-          <w:rFonts w:ascii="Calibri" w:hAnsi="Calibri"/>
-          <w:i w:val="0"/>
-          <w:noProof/>
-          <w:sz w:val="22"/>
-          <w:szCs w:val="22"/>
-          <w:lang w:val="en-US" w:eastAsia="fi-FI"/>
-        </w:rPr>
-      </w:pPr>
-      <w:r>
-        <w:rPr>
-          <w:noProof/>
-          <w:lang w:val="en-GB" w:eastAsia="en-GB"/>
-        </w:rPr>
-        <w:t>3.2.1</w:t>
-      </w:r>
-      <w:r>
-        <w:rPr>
-          <w:rFonts w:ascii="Calibri" w:hAnsi="Calibri"/>
-          <w:i w:val="0"/>
-          <w:noProof/>
-          <w:sz w:val="22"/>
-          <w:szCs w:val="22"/>
-          <w:lang w:val="en-US" w:eastAsia="fi-FI"/>
-        </w:rPr>
-        <w:tab/>
-      </w:r>
-      <w:r>
-        <w:rPr>
-          <w:noProof/>
-          <w:lang w:val="en-GB" w:eastAsia="en-GB"/>
-        </w:rPr>
-        <w:t>[example] Risk T1: hard disk failure</w:t>
-      </w:r>
-      <w:r>
-        <w:rPr>
-          <w:noProof/>
-          <w:lang w:val="en-US"/>
-        </w:rPr>
-        <w:tab/>
-      </w:r>
-      <w:r>
-        <w:rPr>
-          <w:noProof/>
-        </w:rPr>
-        <w:fldChar w:fldCharType="begin"/>
-      </w:r>
-      <w:r>
-        <w:rPr>
-          <w:noProof/>
-          <w:lang w:val="en-US"/>
-        </w:rPr>
-        <w:instrText xml:space="preserve"> PAGEREF _Toc410136848 \h </w:instrText>
-      </w:r>
-      <w:r>
-        <w:rPr>
-          <w:noProof/>
-        </w:rPr>
-      </w:r>
-      <w:r>
-        <w:rPr>
-          <w:noProof/>
-        </w:rPr>
-        <w:fldChar w:fldCharType="separate"/>
-      </w:r>
-      <w:r>
-        <w:rPr>
-          <w:noProof/>
-          <w:lang w:val="en-US"/>
-        </w:rPr>
-        <w:t>9</w:t>
-      </w:r>
-      <w:r>
-        <w:rPr>
-          <w:noProof/>
-        </w:rPr>
-        <w:fldChar w:fldCharType="end"/>
-      </w:r>
-    </w:p>
-    <w:p>
-      <w:pPr>
-        <w:pStyle w:val="Leipteksti1"/>
-      </w:pPr>
-      <w:r>
-        <w:fldChar w:fldCharType="end"/>
-      </w:r>
-    </w:p>
-    <w:p>
-      <w:pPr>
-        <w:pStyle w:val="Leipteksti1"/>
-      </w:pPr>
-    </w:p>
-    <w:p>
-      <w:pPr>
-        <w:pStyle w:val="Leipteksti1"/>
-      </w:pPr>
-    </w:p>
-    <w:p>
-      <w:pPr>
-        <w:pStyle w:val="Leipteksti1"/>
-      </w:pPr>
-    </w:p>
-    <w:p>
-      <w:pPr>
-        <w:pStyle w:val="Otsikko1"/>
-      </w:pPr>
-      <w:r>
-        <w:rPr>
-          <w:lang w:val="en-US"/>
-        </w:rPr>
-        <w:tab/>
-      </w:r>
-      <w:bookmarkStart w:id="1" w:name="_Toc410136834"/>
-      <w:r>
-        <w:t>PROJECT RESOURCES</w:t>
-      </w:r>
-      <w:bookmarkEnd w:id="1"/>
-      <w:r>
-        <w:tab/>
-      </w:r>
     </w:p>
     <w:p>
       <w:pPr>
@@ -3088,7 +3403,6 @@
         <w:pStyle w:val="Leipteksti1"/>
       </w:pPr>
       <w:r>
-        <w:lastRenderedPageBreak/>
         <w:t>This chapter</w:t>
       </w:r>
       <w:r>
@@ -3103,7 +3417,7 @@
         <w:pStyle w:val="Otsikko2"/>
         <w:ind w:left="1418" w:hanging="1418"/>
       </w:pPr>
-      <w:bookmarkStart w:id="2" w:name="_Toc410136835"/>
+      <w:bookmarkStart w:id="1" w:name="_Toc504921194"/>
       <w:r>
         <w:t>P</w:t>
       </w:r>
@@ -3113,7 +3427,7 @@
       <w:r>
         <w:t>el</w:t>
       </w:r>
-      <w:bookmarkEnd w:id="2"/>
+      <w:bookmarkEnd w:id="1"/>
     </w:p>
     <w:p>
       <w:pPr>
@@ -3180,6 +3494,266 @@
     </w:p>
     <w:p>
       <w:pPr>
+        <w:pStyle w:val="Leipteksti1"/>
+      </w:pPr>
+    </w:p>
+    <w:p>
+      <w:pPr>
+        <w:pStyle w:val="Leipteksti1"/>
+      </w:pPr>
+      <w:r>
+        <w:t>Product owner:</w:t>
+      </w:r>
+    </w:p>
+    <w:p>
+      <w:pPr>
+        <w:pStyle w:val="Leipteksti1"/>
+      </w:pPr>
+      <w:r>
+        <w:t xml:space="preserve">Probably </w:t>
+      </w:r>
+      <w:proofErr w:type="spellStart"/>
+      <w:r>
+        <w:rPr>
+          <w:b/>
+        </w:rPr>
+        <w:t>Tero</w:t>
+      </w:r>
+      <w:bookmarkStart w:id="2" w:name="_GoBack"/>
+      <w:bookmarkEnd w:id="2"/>
+      <w:proofErr w:type="spellEnd"/>
+    </w:p>
+    <w:p>
+      <w:pPr>
+        <w:pStyle w:val="Leipteksti1"/>
+      </w:pPr>
+    </w:p>
+    <w:p>
+      <w:pPr>
+        <w:pStyle w:val="Leipteksti1"/>
+      </w:pPr>
+      <w:r>
+        <w:t>Development team:</w:t>
+      </w:r>
+    </w:p>
+    <w:p>
+      <w:pPr>
+        <w:pStyle w:val="Leipteksti1"/>
+        <w:rPr>
+          <w:b/>
+        </w:rPr>
+      </w:pPr>
+      <w:r>
+        <w:rPr>
+          <w:b/>
+        </w:rPr>
+        <w:t xml:space="preserve">Lassi </w:t>
+      </w:r>
+      <w:proofErr w:type="spellStart"/>
+      <w:r>
+        <w:rPr>
+          <w:b/>
+        </w:rPr>
+        <w:t>Rintala</w:t>
+      </w:r>
+      <w:proofErr w:type="spellEnd"/>
+      <w:r>
+        <w:rPr>
+          <w:b/>
+        </w:rPr>
+        <w:t xml:space="preserve"> (Scrum master for sprint 1)</w:t>
+      </w:r>
+    </w:p>
+    <w:p>
+      <w:pPr>
+        <w:pStyle w:val="Leipteksti1"/>
+        <w:numPr>
+          <w:ilvl w:val="0"/>
+          <w:numId w:val="19"/>
+        </w:numPr>
+      </w:pPr>
+      <w:r>
+        <w:t>E</w:t>
+      </w:r>
+      <w:r>
+        <w:t xml:space="preserve">mail: </w:t>
+      </w:r>
+      <w:hyperlink r:id="rId8" w:history="1">
+        <w:r>
+          <w:rPr>
+            <w:rStyle w:val="Hyperlinkki"/>
+          </w:rPr>
+          <w:t>lassi.rintala@student.tut.fi</w:t>
+        </w:r>
+      </w:hyperlink>
+    </w:p>
+    <w:p>
+      <w:pPr>
+        <w:pStyle w:val="Leipteksti1"/>
+        <w:numPr>
+          <w:ilvl w:val="0"/>
+          <w:numId w:val="19"/>
+        </w:numPr>
+      </w:pPr>
+      <w:r>
+        <w:t>P</w:t>
+      </w:r>
+      <w:r>
+        <w:t>revious experience: 3 years working as a software engineer</w:t>
+      </w:r>
+    </w:p>
+    <w:p>
+      <w:pPr>
+        <w:pStyle w:val="Leipteksti1"/>
+        <w:numPr>
+          <w:ilvl w:val="0"/>
+          <w:numId w:val="19"/>
+        </w:numPr>
+      </w:pPr>
+      <w:r>
+        <w:t>S</w:t>
+      </w:r>
+      <w:r>
+        <w:t>pecial skills: C/C++</w:t>
+      </w:r>
+    </w:p>
+    <w:p>
+      <w:pPr>
+        <w:pStyle w:val="Leipteksti1"/>
+        <w:numPr>
+          <w:ilvl w:val="0"/>
+          <w:numId w:val="19"/>
+        </w:numPr>
+      </w:pPr>
+      <w:r>
+        <w:t>S</w:t>
+      </w:r>
+      <w:r>
+        <w:t xml:space="preserve">pecific fields of interested: </w:t>
+      </w:r>
+      <w:r>
+        <w:t>Unity</w:t>
+      </w:r>
+    </w:p>
+    <w:p>
+      <w:pPr>
+        <w:pStyle w:val="Leipteksti1"/>
+        <w:rPr>
+          <w:b/>
+        </w:rPr>
+      </w:pPr>
+      <w:proofErr w:type="spellStart"/>
+      <w:r>
+        <w:rPr>
+          <w:b/>
+        </w:rPr>
+        <w:t>Samu</w:t>
+      </w:r>
+      <w:proofErr w:type="spellEnd"/>
+      <w:r>
+        <w:rPr>
+          <w:b/>
+        </w:rPr>
+        <w:t xml:space="preserve"> </w:t>
+      </w:r>
+      <w:proofErr w:type="spellStart"/>
+      <w:r>
+        <w:rPr>
+          <w:b/>
+        </w:rPr>
+        <w:t>Mäkinen</w:t>
+      </w:r>
+      <w:proofErr w:type="spellEnd"/>
+    </w:p>
+    <w:p>
+      <w:pPr>
+        <w:pStyle w:val="Leipteksti1"/>
+      </w:pPr>
+      <w:r>
+        <w:tab/>
+        <w:t>-</w:t>
+      </w:r>
+    </w:p>
+    <w:p>
+      <w:pPr>
+        <w:pStyle w:val="Leipteksti1"/>
+        <w:rPr>
+          <w:b/>
+        </w:rPr>
+      </w:pPr>
+      <w:proofErr w:type="spellStart"/>
+      <w:r>
+        <w:rPr>
+          <w:b/>
+        </w:rPr>
+        <w:t>Vili</w:t>
+      </w:r>
+      <w:proofErr w:type="spellEnd"/>
+      <w:r>
+        <w:rPr>
+          <w:b/>
+        </w:rPr>
+        <w:t xml:space="preserve"> </w:t>
+      </w:r>
+      <w:proofErr w:type="spellStart"/>
+      <w:r>
+        <w:rPr>
+          <w:b/>
+        </w:rPr>
+        <w:t>Saura</w:t>
+      </w:r>
+      <w:proofErr w:type="spellEnd"/>
+    </w:p>
+    <w:p>
+      <w:pPr>
+        <w:pStyle w:val="Leipteksti1"/>
+      </w:pPr>
+      <w:r>
+        <w:tab/>
+        <w:t>-</w:t>
+      </w:r>
+    </w:p>
+    <w:p>
+      <w:pPr>
+        <w:pStyle w:val="Leipteksti1"/>
+        <w:rPr>
+          <w:b/>
+        </w:rPr>
+      </w:pPr>
+      <w:proofErr w:type="spellStart"/>
+      <w:r>
+        <w:rPr>
+          <w:b/>
+        </w:rPr>
+        <w:t>Pinò</w:t>
+      </w:r>
+      <w:proofErr w:type="spellEnd"/>
+      <w:r>
+        <w:rPr>
+          <w:b/>
+        </w:rPr>
+        <w:t xml:space="preserve"> </w:t>
+      </w:r>
+      <w:proofErr w:type="spellStart"/>
+      <w:r>
+        <w:rPr>
+          <w:b/>
+        </w:rPr>
+        <w:t>Surace</w:t>
+      </w:r>
+      <w:proofErr w:type="spellEnd"/>
+    </w:p>
+    <w:p>
+      <w:pPr>
+        <w:pStyle w:val="Leipteksti1"/>
+      </w:pPr>
+      <w:r>
+        <w:tab/>
+        <w:t>-</w:t>
+      </w:r>
+    </w:p>
+    <w:p>
+      <w:pPr>
         <w:pStyle w:val="Otsikko2"/>
       </w:pPr>
       <w:r>
@@ -3188,7 +3762,7 @@
         </w:rPr>
         <w:tab/>
       </w:r>
-      <w:bookmarkStart w:id="3" w:name="_Toc410136836"/>
+      <w:bookmarkStart w:id="3" w:name="_Toc504921195"/>
       <w:r>
         <w:t>Process description</w:t>
       </w:r>
@@ -3297,6 +3871,7 @@
         </w:numPr>
       </w:pPr>
       <w:r>
+        <w:lastRenderedPageBreak/>
         <w:t>Reaching milestones in time</w:t>
       </w:r>
     </w:p>
@@ -3498,11 +4073,7 @@
         <w:t xml:space="preserve"> (Sam Body or some other Body brother)</w:t>
       </w:r>
       <w:r>
-        <w:t xml:space="preserve"> will take of care of something crucial. You should also be able to commit, so taking a responsibility on something should also mean autonomy to take care of the duty. One cannot be held accountable, if the person did not have the </w:t>
-      </w:r>
-      <w:r>
-        <w:lastRenderedPageBreak/>
-        <w:t>necessary freedom and support.</w:t>
+        <w:t xml:space="preserve"> will take of care of something crucial. You should also be able to commit, so taking a responsibility on something should also mean autonomy to take care of the duty. One cannot be held accountable, if the person did not have the necessary freedom and support.</w:t>
       </w:r>
       <w:r>
         <w:t xml:space="preserve"> Common working moments </w:t>
@@ -3560,7 +4131,7 @@
           <w:lang w:val="en-US"/>
         </w:rPr>
       </w:pPr>
-      <w:bookmarkStart w:id="4" w:name="_Toc410136837"/>
+      <w:bookmarkStart w:id="4" w:name="_Toc504921196"/>
       <w:r>
         <w:rPr>
           <w:lang w:val="en-US"/>
@@ -3684,6 +4255,7 @@
         <w:rPr>
           <w:lang w:val="en-US"/>
         </w:rPr>
+        <w:lastRenderedPageBreak/>
         <w:tab/>
       </w:r>
       <w:r>
@@ -3715,30 +4287,6 @@
           <w:lang w:val="en-US"/>
         </w:rPr>
         <w:t xml:space="preserve">1: </w:t>
-      </w:r>
-      <w:r>
-        <w:rPr>
-          <w:lang w:val="en-US"/>
-        </w:rPr>
-        <w:t>[</w:t>
-      </w:r>
-      <w:r>
-        <w:rPr>
-          <w:lang w:val="en-US"/>
-        </w:rPr>
-        <w:t>e</w:t>
-      </w:r>
-      <w:r>
-        <w:rPr>
-          <w:lang w:val="en-US"/>
-        </w:rPr>
-        <w:t>xample</w:t>
-      </w:r>
-      <w:r>
-        <w:rPr>
-          <w:lang w:val="en-US"/>
-        </w:rPr>
-        <w:t xml:space="preserve">] </w:t>
       </w:r>
       <w:r>
         <w:rPr>
@@ -3970,7 +4518,7 @@
                 <w:lang w:val="en-GB"/>
               </w:rPr>
             </w:pPr>
-            <w:hyperlink r:id="rId8" w:history="1">
+            <w:hyperlink r:id="rId9" w:history="1">
               <w:r>
                 <w:rPr>
                   <w:rStyle w:val="Hyperlinkki"/>
@@ -3997,7 +4545,7 @@
               <w:rPr>
                 <w:lang w:val="en-GB"/>
               </w:rPr>
-              <w:t>T.T.</w:t>
+              <w:t>-</w:t>
             </w:r>
           </w:p>
         </w:tc>
@@ -4018,6 +4566,12 @@
                 <w:lang w:val="en-GB"/>
               </w:rPr>
               <w:t>2010</w:t>
+            </w:r>
+            <w:r>
+              <w:rPr>
+                <w:lang w:val="en-GB"/>
+              </w:rPr>
+              <w:t>+</w:t>
             </w:r>
           </w:p>
         </w:tc>
@@ -4060,46 +4614,9 @@
               <w:rPr>
                 <w:lang w:val="en-GB"/>
               </w:rPr>
-              <w:t>MagicDraw</w:t>
+              <w:t>Doxygen</w:t>
             </w:r>
             <w:proofErr w:type="spellEnd"/>
-            <w:r>
-              <w:rPr>
-                <w:lang w:val="en-GB"/>
-              </w:rPr>
-              <w:t xml:space="preserve"> (UML</w:t>
-            </w:r>
-            <w:r>
-              <w:rPr>
-                <w:lang w:val="en-GB"/>
-              </w:rPr>
-              <w:t xml:space="preserve"> tool</w:t>
-            </w:r>
-            <w:r>
-              <w:rPr>
-                <w:lang w:val="en-GB"/>
-              </w:rPr>
-              <w:t>)</w:t>
-            </w:r>
-          </w:p>
-          <w:p>
-            <w:pPr>
-              <w:pStyle w:val="Leipteksti1"/>
-              <w:ind w:left="0"/>
-              <w:jc w:val="left"/>
-              <w:rPr>
-                <w:lang w:val="en-GB"/>
-              </w:rPr>
-            </w:pPr>
-            <w:hyperlink r:id="rId9" w:history="1">
-              <w:r>
-                <w:rPr>
-                  <w:rStyle w:val="Hyperlinkki"/>
-                  <w:lang w:val="en-GB"/>
-                </w:rPr>
-                <w:t>http://www.nomagic.com/</w:t>
-              </w:r>
-            </w:hyperlink>
           </w:p>
         </w:tc>
         <w:tc>
@@ -4118,7 +4635,7 @@
               <w:rPr>
                 <w:lang w:val="fi-FI"/>
               </w:rPr>
-              <w:t>T.T.</w:t>
+              <w:t>-</w:t>
             </w:r>
           </w:p>
         </w:tc>
@@ -4138,13 +4655,7 @@
               <w:rPr>
                 <w:lang w:val="fi-FI"/>
               </w:rPr>
-              <w:t>16.</w:t>
-            </w:r>
-            <w:r>
-              <w:rPr>
-                <w:lang w:val="fi-FI"/>
-              </w:rPr>
-              <w:t>9</w:t>
+              <w:t>??</w:t>
             </w:r>
           </w:p>
         </w:tc>
@@ -4167,12 +4678,14 @@
                 <w:lang w:val="fi-FI"/>
               </w:rPr>
             </w:pPr>
+            <w:proofErr w:type="spellStart"/>
             <w:r>
               <w:rPr>
                 <w:lang w:val="fi-FI"/>
               </w:rPr>
               <w:t>Communication</w:t>
             </w:r>
+            <w:proofErr w:type="spellEnd"/>
           </w:p>
           <w:p>
             <w:pPr>
@@ -4195,29 +4708,9 @@
               <w:ind w:left="0"/>
               <w:jc w:val="left"/>
             </w:pPr>
-            <w:proofErr w:type="spellStart"/>
-            <w:r>
-              <w:t>mIRC</w:t>
-            </w:r>
-            <w:proofErr w:type="spellEnd"/>
-            <w:r>
-              <w:t xml:space="preserve"> (IRC client)</w:t>
-            </w:r>
-          </w:p>
-          <w:p>
-            <w:pPr>
-              <w:pStyle w:val="Leipteksti1"/>
-              <w:ind w:left="0"/>
-              <w:jc w:val="left"/>
-            </w:pPr>
-            <w:hyperlink r:id="rId10" w:history="1">
-              <w:r>
-                <w:rPr>
-                  <w:rStyle w:val="Hyperlinkki"/>
-                </w:rPr>
-                <w:t>www.mirc.com</w:t>
-              </w:r>
-            </w:hyperlink>
+            <w:r>
+              <w:t>Telegram</w:t>
+            </w:r>
           </w:p>
         </w:tc>
         <w:tc>
@@ -4236,7 +4729,7 @@
               <w:rPr>
                 <w:lang w:val="fi-FI"/>
               </w:rPr>
-              <w:t>U.U.</w:t>
+              <w:t>-</w:t>
             </w:r>
           </w:p>
         </w:tc>
@@ -4256,19 +4749,7 @@
               <w:rPr>
                 <w:lang w:val="fi-FI"/>
               </w:rPr>
-              <w:t>7</w:t>
-            </w:r>
-            <w:r>
-              <w:rPr>
-                <w:lang w:val="fi-FI"/>
-              </w:rPr>
-              <w:t>.</w:t>
-            </w:r>
-            <w:r>
-              <w:rPr>
-                <w:lang w:val="fi-FI"/>
-              </w:rPr>
-              <w:t>22</w:t>
+              <w:t>??</w:t>
             </w:r>
           </w:p>
         </w:tc>
@@ -4314,7 +4795,7 @@
               <w:ind w:left="0"/>
               <w:jc w:val="left"/>
             </w:pPr>
-            <w:hyperlink r:id="rId11" w:history="1">
+            <w:hyperlink r:id="rId10" w:history="1">
               <w:r>
                 <w:rPr>
                   <w:rStyle w:val="Hyperlinkki"/>
@@ -4340,7 +4821,7 @@
               <w:rPr>
                 <w:lang w:val="fi-FI"/>
               </w:rPr>
-              <w:t>T.T.</w:t>
+              <w:t>-</w:t>
             </w:r>
           </w:p>
         </w:tc>
@@ -4360,7 +4841,7 @@
               <w:rPr>
                 <w:lang w:val="fi-FI"/>
               </w:rPr>
-              <w:t>4.64</w:t>
+              <w:t>??</w:t>
             </w:r>
           </w:p>
         </w:tc>
@@ -4406,34 +4887,17 @@
               <w:ind w:left="0"/>
               <w:jc w:val="left"/>
               <w:rPr>
-                <w:lang w:val="fi-FI"/>
-              </w:rPr>
-            </w:pPr>
-            <w:r>
-              <w:rPr>
-                <w:lang w:val="fi-FI"/>
-              </w:rPr>
-              <w:t>Subversion</w:t>
-            </w:r>
-          </w:p>
-          <w:p>
-            <w:pPr>
-              <w:pStyle w:val="Leipteksti1"/>
-              <w:ind w:left="0"/>
-              <w:jc w:val="left"/>
-              <w:rPr>
                 <w:lang w:val="en-GB"/>
               </w:rPr>
             </w:pPr>
-            <w:hyperlink r:id="rId12" w:history="1">
-              <w:r>
-                <w:rPr>
-                  <w:rStyle w:val="Hyperlinkki"/>
-                  <w:lang w:val="en-GB"/>
-                </w:rPr>
-                <w:t>subversion.tigris.org</w:t>
-              </w:r>
-            </w:hyperlink>
+            <w:proofErr w:type="spellStart"/>
+            <w:r>
+              <w:rPr>
+                <w:lang w:val="fi-FI"/>
+              </w:rPr>
+              <w:t>Git</w:t>
+            </w:r>
+            <w:proofErr w:type="spellEnd"/>
           </w:p>
         </w:tc>
         <w:tc>
@@ -4452,8 +4916,16 @@
               <w:rPr>
                 <w:lang w:val="en-GB"/>
               </w:rPr>
-              <w:t>S.S.</w:t>
-            </w:r>
+              <w:t xml:space="preserve">Lassi </w:t>
+            </w:r>
+            <w:proofErr w:type="spellStart"/>
+            <w:r>
+              <w:rPr>
+                <w:lang w:val="en-GB"/>
+              </w:rPr>
+              <w:t>Rintala</w:t>
+            </w:r>
+            <w:proofErr w:type="spellEnd"/>
           </w:p>
         </w:tc>
         <w:tc>
@@ -4472,7 +4944,7 @@
               <w:rPr>
                 <w:lang w:val="en-GB"/>
               </w:rPr>
-              <w:t>1.4.6</w:t>
+              <w:t>??</w:t>
             </w:r>
           </w:p>
         </w:tc>
@@ -4484,6 +4956,7 @@
         <w:tc>
           <w:tcPr>
             <w:tcW w:w="2127" w:type="dxa"/>
+            <w:vMerge w:val="restart"/>
           </w:tcPr>
           <w:p>
             <w:pPr>
@@ -4492,10 +4965,7 @@
               <w:jc w:val="left"/>
             </w:pPr>
             <w:r>
-              <w:t>e</w:t>
-            </w:r>
-            <w:r>
-              <w:t>tc.</w:t>
+              <w:t>Code implementation and compilation</w:t>
             </w:r>
           </w:p>
         </w:tc>
@@ -4512,12 +4982,14 @@
                 <w:lang w:val="fi-FI"/>
               </w:rPr>
             </w:pPr>
-            <w:r>
-              <w:rPr>
-                <w:lang w:val="fi-FI"/>
-              </w:rPr>
-              <w:t>..</w:t>
-            </w:r>
+            <w:proofErr w:type="spellStart"/>
+            <w:r>
+              <w:rPr>
+                <w:lang w:val="fi-FI"/>
+              </w:rPr>
+              <w:t>Unity</w:t>
+            </w:r>
+            <w:proofErr w:type="spellEnd"/>
           </w:p>
         </w:tc>
         <w:tc>
@@ -4556,7 +5028,86 @@
               <w:rPr>
                 <w:lang w:val="en-GB"/>
               </w:rPr>
+              <w:t>2017.3.0f3</w:t>
+            </w:r>
+          </w:p>
+        </w:tc>
+      </w:tr>
+      <w:tr>
+        <w:trPr>
+          <w:cantSplit/>
+        </w:trPr>
+        <w:tc>
+          <w:tcPr>
+            <w:tcW w:w="2127" w:type="dxa"/>
+            <w:vMerge/>
+          </w:tcPr>
+          <w:p>
+            <w:pPr>
+              <w:pStyle w:val="Leipteksti1"/>
+              <w:ind w:left="0"/>
+              <w:jc w:val="left"/>
+            </w:pPr>
+          </w:p>
+        </w:tc>
+        <w:tc>
+          <w:tcPr>
+            <w:tcW w:w="3827" w:type="dxa"/>
+          </w:tcPr>
+          <w:p>
+            <w:pPr>
+              <w:pStyle w:val="Leipteksti1"/>
+              <w:ind w:left="0"/>
+              <w:jc w:val="left"/>
+              <w:rPr>
+                <w:lang w:val="fi-FI"/>
+              </w:rPr>
+            </w:pPr>
+            <w:r>
+              <w:rPr>
+                <w:lang w:val="fi-FI"/>
+              </w:rPr>
+              <w:t>Visual Studio</w:t>
+            </w:r>
+          </w:p>
+        </w:tc>
+        <w:tc>
+          <w:tcPr>
+            <w:tcW w:w="1417" w:type="dxa"/>
+          </w:tcPr>
+          <w:p>
+            <w:pPr>
+              <w:pStyle w:val="Leipteksti1"/>
+              <w:ind w:left="0"/>
+              <w:rPr>
+                <w:lang w:val="en-GB"/>
+              </w:rPr>
+            </w:pPr>
+            <w:r>
+              <w:rPr>
+                <w:lang w:val="en-GB"/>
+              </w:rPr>
               <w:t>..</w:t>
+            </w:r>
+          </w:p>
+        </w:tc>
+        <w:tc>
+          <w:tcPr>
+            <w:tcW w:w="851" w:type="dxa"/>
+          </w:tcPr>
+          <w:p>
+            <w:pPr>
+              <w:pStyle w:val="Leipteksti1"/>
+              <w:ind w:left="0"/>
+              <w:rPr>
+                <w:lang w:val="en-GB"/>
+              </w:rPr>
+            </w:pPr>
+            <w:r>
+              <w:rPr>
+                <w:lang w:val="en-GB"/>
+              </w:rPr>
+              <w:t>2017</w:t>
             </w:r>
           </w:p>
         </w:tc>
@@ -4575,7 +5126,7 @@
         </w:rPr>
         <w:tab/>
       </w:r>
-      <w:bookmarkStart w:id="5" w:name="_Toc410136840"/>
+      <w:bookmarkStart w:id="5" w:name="_Toc504921197"/>
       <w:r>
         <w:rPr>
           <w:lang w:val="en-US"/>
@@ -4631,10 +5182,9 @@
         <w:rPr>
           <w:lang w:val="en-US"/>
         </w:rPr>
-        <w:lastRenderedPageBreak/>
         <w:tab/>
       </w:r>
-      <w:bookmarkStart w:id="6" w:name="_Toc410136841"/>
+      <w:bookmarkStart w:id="6" w:name="_Toc504921198"/>
       <w:r>
         <w:rPr>
           <w:lang w:val="en-US"/>
@@ -4700,17 +5250,21 @@
       <w:pPr>
         <w:pStyle w:val="Otsikko3"/>
       </w:pPr>
+      <w:bookmarkStart w:id="7" w:name="_Toc504921199"/>
       <w:r>
         <w:t>What went well</w:t>
       </w:r>
+      <w:bookmarkEnd w:id="7"/>
     </w:p>
     <w:p>
       <w:pPr>
         <w:pStyle w:val="Otsikko3"/>
       </w:pPr>
+      <w:bookmarkStart w:id="8" w:name="_Toc504921200"/>
       <w:r>
         <w:t>What difficulties you had</w:t>
       </w:r>
+      <w:bookmarkEnd w:id="8"/>
     </w:p>
     <w:p>
       <w:pPr>
@@ -4719,6 +5273,7 @@
           <w:lang w:val="en-US"/>
         </w:rPr>
       </w:pPr>
+      <w:bookmarkStart w:id="9" w:name="_Toc504921201"/>
       <w:r>
         <w:rPr>
           <w:lang w:val="en-US"/>
@@ -4737,6 +5292,7 @@
         </w:rPr>
         <w:t>ngs</w:t>
       </w:r>
+      <w:bookmarkEnd w:id="9"/>
     </w:p>
     <w:p>
       <w:pPr>
@@ -4745,6 +5301,7 @@
           <w:lang w:val="en-US"/>
         </w:rPr>
       </w:pPr>
+      <w:bookmarkStart w:id="10" w:name="_Toc504921202"/>
       <w:r>
         <w:rPr>
           <w:lang w:val="en-US"/>
@@ -4757,6 +5314,7 @@
         </w:rPr>
         <w:t>e to change for the next sprint</w:t>
       </w:r>
+      <w:bookmarkEnd w:id="10"/>
     </w:p>
     <w:p>
       <w:pPr>
@@ -4773,11 +5331,11 @@
         </w:rPr>
         <w:tab/>
       </w:r>
-      <w:bookmarkStart w:id="7" w:name="_Toc410136843"/>
+      <w:bookmarkStart w:id="11" w:name="_Toc504921203"/>
       <w:r>
         <w:t>Sprint 2</w:t>
       </w:r>
-      <w:bookmarkEnd w:id="7"/>
+      <w:bookmarkEnd w:id="11"/>
     </w:p>
     <w:p>
       <w:pPr>
@@ -4789,17 +5347,21 @@
       <w:pPr>
         <w:pStyle w:val="Otsikko3"/>
       </w:pPr>
+      <w:bookmarkStart w:id="12" w:name="_Toc504921204"/>
       <w:r>
         <w:t>What went well</w:t>
       </w:r>
+      <w:bookmarkEnd w:id="12"/>
     </w:p>
     <w:p>
       <w:pPr>
         <w:pStyle w:val="Otsikko3"/>
       </w:pPr>
+      <w:bookmarkStart w:id="13" w:name="_Toc504921205"/>
       <w:r>
         <w:t>What difficulties you had</w:t>
       </w:r>
+      <w:bookmarkEnd w:id="13"/>
     </w:p>
     <w:p>
       <w:pPr>
@@ -4808,6 +5370,7 @@
           <w:lang w:val="en-US"/>
         </w:rPr>
       </w:pPr>
+      <w:bookmarkStart w:id="14" w:name="_Toc504921206"/>
       <w:r>
         <w:rPr>
           <w:lang w:val="en-US"/>
@@ -4826,6 +5389,7 @@
         </w:rPr>
         <w:t>ngs</w:t>
       </w:r>
+      <w:bookmarkEnd w:id="14"/>
     </w:p>
     <w:p>
       <w:pPr>
@@ -4834,6 +5398,7 @@
           <w:lang w:val="en-US"/>
         </w:rPr>
       </w:pPr>
+      <w:bookmarkStart w:id="15" w:name="_Toc504921207"/>
       <w:r>
         <w:rPr>
           <w:lang w:val="en-US"/>
@@ -4846,6 +5411,7 @@
         </w:rPr>
         <w:t>e to change for the next sprint</w:t>
       </w:r>
+      <w:bookmarkEnd w:id="15"/>
     </w:p>
     <w:p>
       <w:pPr>
@@ -4857,15 +5423,15 @@
         </w:rPr>
         <w:t xml:space="preserve"> </w:t>
       </w:r>
-      <w:bookmarkStart w:id="8" w:name="_Toc410136844"/>
-      <w:bookmarkStart w:id="9" w:name="_Toc427446692"/>
+      <w:bookmarkStart w:id="16" w:name="_Toc427446692"/>
+      <w:bookmarkStart w:id="17" w:name="_Toc504921208"/>
       <w:r>
         <w:t>RISK</w:t>
       </w:r>
       <w:r>
         <w:t xml:space="preserve"> MANAGEMENT PLAN</w:t>
       </w:r>
-      <w:bookmarkEnd w:id="8"/>
+      <w:bookmarkEnd w:id="17"/>
     </w:p>
     <w:p>
       <w:pPr>
@@ -4880,6 +5446,7 @@
         <w:pStyle w:val="Leipteksti1"/>
       </w:pPr>
       <w:r>
+        <w:lastRenderedPageBreak/>
         <w:t>Consider risks for your project</w:t>
       </w:r>
       <w:r>
@@ -5047,7 +5614,6 @@
         <w:ind w:left="1843" w:hanging="425"/>
       </w:pPr>
       <w:r>
-        <w:lastRenderedPageBreak/>
         <w:t>customer</w:t>
       </w:r>
       <w:r>
@@ -5627,6 +6193,7 @@
               <w:rPr>
                 <w:lang w:val="en-GB"/>
               </w:rPr>
+              <w:lastRenderedPageBreak/>
               <w:t>T1</w:t>
             </w:r>
           </w:p>
@@ -5783,7 +6350,7 @@
           <w:lang w:val="en-GB"/>
         </w:rPr>
       </w:pPr>
-      <w:bookmarkStart w:id="10" w:name="_Toc410136845"/>
+      <w:bookmarkStart w:id="18" w:name="_Toc504921209"/>
       <w:r>
         <w:rPr>
           <w:lang w:val="en-GB"/>
@@ -5820,7 +6387,7 @@
         </w:rPr>
         <w:t>Personnel risks</w:t>
       </w:r>
-      <w:bookmarkEnd w:id="10"/>
+      <w:bookmarkEnd w:id="18"/>
     </w:p>
     <w:p>
       <w:pPr>
@@ -5935,8 +6502,8 @@
           <w:lang w:val="en-US"/>
         </w:rPr>
       </w:pPr>
-      <w:bookmarkStart w:id="11" w:name="_Toc410136846"/>
-      <w:bookmarkEnd w:id="9"/>
+      <w:bookmarkStart w:id="19" w:name="_Toc504921210"/>
+      <w:bookmarkEnd w:id="16"/>
       <w:r>
         <w:rPr>
           <w:lang w:val="en-US"/>
@@ -6003,7 +6570,7 @@
         </w:rPr>
         <w:t xml:space="preserve"> of one person</w:t>
       </w:r>
-      <w:bookmarkEnd w:id="11"/>
+      <w:bookmarkEnd w:id="19"/>
     </w:p>
     <w:p>
       <w:pPr>
@@ -6035,11 +6602,7 @@
         <w:pStyle w:val="Leipteksti1"/>
       </w:pPr>
       <w:r>
-        <w:t xml:space="preserve">Incorporate your mitigation methods to your process (see 1.2.). However, consider the sensibleness of the measures (risk severity vs. cost). </w:t>
-      </w:r>
-      <w:r>
-        <w:lastRenderedPageBreak/>
-        <w:t xml:space="preserve">For example, getting a flu shot </w:t>
+        <w:t xml:space="preserve">Incorporate your mitigation methods to your process (see 1.2.). However, consider the sensibleness of the measures (risk severity vs. cost). For example, getting a flu shot </w:t>
       </w:r>
       <w:r>
         <w:t xml:space="preserve">(vaccination) </w:t>
@@ -6257,11 +6820,11 @@
         <w:pStyle w:val="Otsikko2"/>
         <w:ind w:left="1418" w:hanging="1418"/>
       </w:pPr>
-      <w:bookmarkStart w:id="12" w:name="_Toc410136847"/>
+      <w:bookmarkStart w:id="20" w:name="_Toc504921211"/>
       <w:r>
         <w:t>[example] Technology risks</w:t>
       </w:r>
-      <w:bookmarkEnd w:id="12"/>
+      <w:bookmarkEnd w:id="20"/>
     </w:p>
     <w:p>
       <w:pPr>
@@ -6284,7 +6847,7 @@
         </w:rPr>
         <w:tab/>
       </w:r>
-      <w:bookmarkStart w:id="13" w:name="_Toc410136848"/>
+      <w:bookmarkStart w:id="21" w:name="_Toc504921212"/>
       <w:r>
         <w:rPr>
           <w:lang w:val="en-GB" w:eastAsia="en-GB"/>
@@ -6315,7 +6878,7 @@
         </w:rPr>
         <w:t>: hard disk failure</w:t>
       </w:r>
-      <w:bookmarkEnd w:id="13"/>
+      <w:bookmarkEnd w:id="21"/>
       <w:r>
         <w:rPr>
           <w:lang w:val="en-GB" w:eastAsia="en-GB"/>
@@ -6413,6 +6976,7 @@
           <w:szCs w:val="24"/>
           <w:lang w:val="en-GB" w:eastAsia="en-GB"/>
         </w:rPr>
+        <w:lastRenderedPageBreak/>
         <w:t xml:space="preserve">on computer while disk was running. </w:t>
       </w:r>
     </w:p>
@@ -6613,8 +7177,8 @@
       </w:pPr>
     </w:p>
     <w:sectPr>
-      <w:headerReference w:type="default" r:id="rId13"/>
-      <w:footerReference w:type="default" r:id="rId14"/>
+      <w:headerReference w:type="default" r:id="rId11"/>
+      <w:footerReference w:type="default" r:id="rId12"/>
       <w:pgSz w:w="11906" w:h="16838"/>
       <w:pgMar w:top="1985" w:right="1134" w:bottom="1418" w:left="2552" w:header="851" w:footer="720" w:gutter="0"/>
       <w:cols w:space="720"/>
@@ -6649,20 +7213,25 @@
     <w:pPr>
       <w:pStyle w:val="Alatunniste"/>
     </w:pPr>
+    <w:proofErr w:type="spellStart"/>
     <w:r>
       <w:t>M</w:t>
     </w:r>
     <w:r>
       <w:t>odified</w:t>
     </w:r>
+    <w:proofErr w:type="spellEnd"/>
     <w:r>
-      <w:t xml:space="preserve">: </w:t>
+      <w:t>:</w:t>
+    </w:r>
+    <w:r>
+      <w:t xml:space="preserve"> </w:t>
     </w:r>
     <w:r>
       <w:fldChar w:fldCharType="begin"/>
     </w:r>
     <w:r>
-      <w:instrText xml:space="preserve"> SAVEDATE  \@ "dd.MM.yyyy HH:mm"  \* MERGEFORMAT </w:instrText>
+      <w:instrText xml:space="preserve"> TIME \@ "d.M.yyyy H.mm" </w:instrText>
     </w:r>
     <w:r>
       <w:fldChar w:fldCharType="separate"/>
@@ -6671,7 +7240,7 @@
       <w:rPr>
         <w:noProof/>
       </w:rPr>
-      <w:t>16.01.2018 17:50</w:t>
+      <w:t>28.1.2018 16.43</w:t>
     </w:r>
     <w:r>
       <w:fldChar w:fldCharType="end"/>
@@ -6695,7 +7264,7 @@
       <w:rPr>
         <w:noProof/>
       </w:rPr>
-      <w:t>7</w:t>
+      <w:t>8</w:t>
     </w:r>
     <w:r>
       <w:fldChar w:fldCharType="end"/>
@@ -6703,14 +7272,27 @@
     <w:r>
       <w:t>/</w:t>
     </w:r>
-    <w:fldSimple w:instr=" NUMPAGES  \* MERGEFORMAT ">
-      <w:r>
-        <w:rPr>
-          <w:noProof/>
-        </w:rPr>
-        <w:t>7</w:t>
-      </w:r>
-    </w:fldSimple>
+    <w:r>
+      <w:fldChar w:fldCharType="begin"/>
+    </w:r>
+    <w:r>
+      <w:instrText xml:space="preserve"> NUMPAGES  \* MERGEFORMAT </w:instrText>
+    </w:r>
+    <w:r>
+      <w:fldChar w:fldCharType="separate"/>
+    </w:r>
+    <w:r>
+      <w:rPr>
+        <w:noProof/>
+      </w:rPr>
+      <w:t>8</w:t>
+    </w:r>
+    <w:r>
+      <w:rPr>
+        <w:noProof/>
+      </w:rPr>
+      <w:fldChar w:fldCharType="end"/>
+    </w:r>
   </w:p>
 </w:ftr>
 </file>
@@ -6750,7 +7332,7 @@
       <w:rPr>
         <w:lang w:val="en-US"/>
       </w:rPr>
-      <w:t>Project name</w:t>
+      <w:t>Jungle Hunt</w:t>
     </w:r>
     <w:r>
       <w:rPr>
@@ -6782,7 +7364,7 @@
       <w:rPr>
         <w:lang w:val="en-US"/>
       </w:rPr>
-      <w:t>5</w:t>
+      <w:t>1</w:t>
     </w:r>
   </w:p>
   <w:p>
@@ -7030,6 +7612,118 @@
     </w:lvl>
   </w:abstractNum>
   <w:abstractNum w:abstractNumId="3" w15:restartNumberingAfterBreak="0">
+    <w:nsid w:val="056948B2"/>
+    <w:multiLevelType w:val="hybridMultilevel"/>
+    <w:tmpl w:val="F26E07E8"/>
+    <w:lvl w:ilvl="0" w:tplc="80ACDDAE">
+      <w:numFmt w:val="bullet"/>
+      <w:lvlText w:val="-"/>
+      <w:lvlJc w:val="left"/>
+      <w:pPr>
+        <w:ind w:left="2963" w:hanging="360"/>
+      </w:pPr>
+      <w:rPr>
+        <w:rFonts w:ascii="Times New Roman" w:eastAsia="Times New Roman" w:hAnsi="Times New Roman" w:cs="Times New Roman" w:hint="default"/>
+      </w:rPr>
+    </w:lvl>
+    <w:lvl w:ilvl="1" w:tplc="040B0003" w:tentative="1">
+      <w:start w:val="1"/>
+      <w:numFmt w:val="bullet"/>
+      <w:lvlText w:val="o"/>
+      <w:lvlJc w:val="left"/>
+      <w:pPr>
+        <w:ind w:left="3683" w:hanging="360"/>
+      </w:pPr>
+      <w:rPr>
+        <w:rFonts w:ascii="Courier New" w:hAnsi="Courier New" w:cs="Courier New" w:hint="default"/>
+      </w:rPr>
+    </w:lvl>
+    <w:lvl w:ilvl="2" w:tplc="040B0005" w:tentative="1">
+      <w:start w:val="1"/>
+      <w:numFmt w:val="bullet"/>
+      <w:lvlText w:val=""/>
+      <w:lvlJc w:val="left"/>
+      <w:pPr>
+        <w:ind w:left="4403" w:hanging="360"/>
+      </w:pPr>
+      <w:rPr>
+        <w:rFonts w:ascii="Wingdings" w:hAnsi="Wingdings" w:hint="default"/>
+      </w:rPr>
+    </w:lvl>
+    <w:lvl w:ilvl="3" w:tplc="040B0001" w:tentative="1">
+      <w:start w:val="1"/>
+      <w:numFmt w:val="bullet"/>
+      <w:lvlText w:val=""/>
+      <w:lvlJc w:val="left"/>
+      <w:pPr>
+        <w:ind w:left="5123" w:hanging="360"/>
+      </w:pPr>
+      <w:rPr>
+        <w:rFonts w:ascii="Symbol" w:hAnsi="Symbol" w:hint="default"/>
+      </w:rPr>
+    </w:lvl>
+    <w:lvl w:ilvl="4" w:tplc="040B0003" w:tentative="1">
+      <w:start w:val="1"/>
+      <w:numFmt w:val="bullet"/>
+      <w:lvlText w:val="o"/>
+      <w:lvlJc w:val="left"/>
+      <w:pPr>
+        <w:ind w:left="5843" w:hanging="360"/>
+      </w:pPr>
+      <w:rPr>
+        <w:rFonts w:ascii="Courier New" w:hAnsi="Courier New" w:cs="Courier New" w:hint="default"/>
+      </w:rPr>
+    </w:lvl>
+    <w:lvl w:ilvl="5" w:tplc="040B0005" w:tentative="1">
+      <w:start w:val="1"/>
+      <w:numFmt w:val="bullet"/>
+      <w:lvlText w:val=""/>
+      <w:lvlJc w:val="left"/>
+      <w:pPr>
+        <w:ind w:left="6563" w:hanging="360"/>
+      </w:pPr>
+      <w:rPr>
+        <w:rFonts w:ascii="Wingdings" w:hAnsi="Wingdings" w:hint="default"/>
+      </w:rPr>
+    </w:lvl>
+    <w:lvl w:ilvl="6" w:tplc="040B0001" w:tentative="1">
+      <w:start w:val="1"/>
+      <w:numFmt w:val="bullet"/>
+      <w:lvlText w:val=""/>
+      <w:lvlJc w:val="left"/>
+      <w:pPr>
+        <w:ind w:left="7283" w:hanging="360"/>
+      </w:pPr>
+      <w:rPr>
+        <w:rFonts w:ascii="Symbol" w:hAnsi="Symbol" w:hint="default"/>
+      </w:rPr>
+    </w:lvl>
+    <w:lvl w:ilvl="7" w:tplc="040B0003" w:tentative="1">
+      <w:start w:val="1"/>
+      <w:numFmt w:val="bullet"/>
+      <w:lvlText w:val="o"/>
+      <w:lvlJc w:val="left"/>
+      <w:pPr>
+        <w:ind w:left="8003" w:hanging="360"/>
+      </w:pPr>
+      <w:rPr>
+        <w:rFonts w:ascii="Courier New" w:hAnsi="Courier New" w:cs="Courier New" w:hint="default"/>
+      </w:rPr>
+    </w:lvl>
+    <w:lvl w:ilvl="8" w:tplc="040B0005" w:tentative="1">
+      <w:start w:val="1"/>
+      <w:numFmt w:val="bullet"/>
+      <w:lvlText w:val=""/>
+      <w:lvlJc w:val="left"/>
+      <w:pPr>
+        <w:ind w:left="8723" w:hanging="360"/>
+      </w:pPr>
+      <w:rPr>
+        <w:rFonts w:ascii="Wingdings" w:hAnsi="Wingdings" w:hint="default"/>
+      </w:rPr>
+    </w:lvl>
+  </w:abstractNum>
+  <w:abstractNum w:abstractNumId="4" w15:restartNumberingAfterBreak="0">
     <w:nsid w:val="06B200E3"/>
     <w:multiLevelType w:val="hybridMultilevel"/>
     <w:tmpl w:val="E1E002FC"/>
@@ -7142,7 +7836,7 @@
       </w:rPr>
     </w:lvl>
   </w:abstractNum>
-  <w:abstractNum w:abstractNumId="4" w15:restartNumberingAfterBreak="0">
+  <w:abstractNum w:abstractNumId="5" w15:restartNumberingAfterBreak="0">
     <w:nsid w:val="07AA41F8"/>
     <w:multiLevelType w:val="hybridMultilevel"/>
     <w:tmpl w:val="387085DA"/>
@@ -7254,7 +7948,7 @@
       </w:rPr>
     </w:lvl>
   </w:abstractNum>
-  <w:abstractNum w:abstractNumId="5" w15:restartNumberingAfterBreak="0">
+  <w:abstractNum w:abstractNumId="6" w15:restartNumberingAfterBreak="0">
     <w:nsid w:val="107B6F36"/>
     <w:multiLevelType w:val="hybridMultilevel"/>
     <w:tmpl w:val="5C1CF2D8"/>
@@ -7394,7 +8088,7 @@
       </w:rPr>
     </w:lvl>
   </w:abstractNum>
-  <w:abstractNum w:abstractNumId="6" w15:restartNumberingAfterBreak="0">
+  <w:abstractNum w:abstractNumId="7" w15:restartNumberingAfterBreak="0">
     <w:nsid w:val="28F8740B"/>
     <w:multiLevelType w:val="hybridMultilevel"/>
     <w:tmpl w:val="8356F9FC"/>
@@ -7534,7 +8228,7 @@
       </w:rPr>
     </w:lvl>
   </w:abstractNum>
-  <w:abstractNum w:abstractNumId="7" w15:restartNumberingAfterBreak="0">
+  <w:abstractNum w:abstractNumId="8" w15:restartNumberingAfterBreak="0">
     <w:nsid w:val="2B046DE5"/>
     <w:multiLevelType w:val="hybridMultilevel"/>
     <w:tmpl w:val="717CFC4E"/>
@@ -7674,7 +8368,7 @@
       </w:rPr>
     </w:lvl>
   </w:abstractNum>
-  <w:abstractNum w:abstractNumId="8" w15:restartNumberingAfterBreak="0">
+  <w:abstractNum w:abstractNumId="9" w15:restartNumberingAfterBreak="0">
     <w:nsid w:val="36116F87"/>
     <w:multiLevelType w:val="hybridMultilevel"/>
     <w:tmpl w:val="B4641134"/>
@@ -7787,7 +8481,7 @@
       </w:rPr>
     </w:lvl>
   </w:abstractNum>
-  <w:abstractNum w:abstractNumId="9" w15:restartNumberingAfterBreak="0">
+  <w:abstractNum w:abstractNumId="10" w15:restartNumberingAfterBreak="0">
     <w:nsid w:val="473D3ADD"/>
     <w:multiLevelType w:val="hybridMultilevel"/>
     <w:tmpl w:val="1C6A7D20"/>
@@ -7899,7 +8593,7 @@
       </w:rPr>
     </w:lvl>
   </w:abstractNum>
-  <w:abstractNum w:abstractNumId="10" w15:restartNumberingAfterBreak="0">
+  <w:abstractNum w:abstractNumId="11" w15:restartNumberingAfterBreak="0">
     <w:nsid w:val="475A153C"/>
     <w:multiLevelType w:val="hybridMultilevel"/>
     <w:tmpl w:val="981E3444"/>
@@ -8012,7 +8706,7 @@
       </w:rPr>
     </w:lvl>
   </w:abstractNum>
-  <w:abstractNum w:abstractNumId="11" w15:restartNumberingAfterBreak="0">
+  <w:abstractNum w:abstractNumId="12" w15:restartNumberingAfterBreak="0">
     <w:nsid w:val="47B35974"/>
     <w:multiLevelType w:val="hybridMultilevel"/>
     <w:tmpl w:val="F74833FE"/>
@@ -8152,7 +8846,7 @@
       </w:rPr>
     </w:lvl>
   </w:abstractNum>
-  <w:abstractNum w:abstractNumId="12" w15:restartNumberingAfterBreak="0">
+  <w:abstractNum w:abstractNumId="13" w15:restartNumberingAfterBreak="0">
     <w:nsid w:val="4A1002C1"/>
     <w:multiLevelType w:val="hybridMultilevel"/>
     <w:tmpl w:val="B22E3FDC"/>
@@ -8264,7 +8958,7 @@
       </w:rPr>
     </w:lvl>
   </w:abstractNum>
-  <w:abstractNum w:abstractNumId="13" w15:restartNumberingAfterBreak="0">
+  <w:abstractNum w:abstractNumId="14" w15:restartNumberingAfterBreak="0">
     <w:nsid w:val="4C75627F"/>
     <w:multiLevelType w:val="hybridMultilevel"/>
     <w:tmpl w:val="A4225CCA"/>
@@ -8377,7 +9071,7 @@
       </w:rPr>
     </w:lvl>
   </w:abstractNum>
-  <w:abstractNum w:abstractNumId="14" w15:restartNumberingAfterBreak="0">
+  <w:abstractNum w:abstractNumId="15" w15:restartNumberingAfterBreak="0">
     <w:nsid w:val="50A47619"/>
     <w:multiLevelType w:val="hybridMultilevel"/>
     <w:tmpl w:val="F5321450"/>
@@ -8490,7 +9184,7 @@
       </w:rPr>
     </w:lvl>
   </w:abstractNum>
-  <w:abstractNum w:abstractNumId="15" w15:restartNumberingAfterBreak="0">
+  <w:abstractNum w:abstractNumId="16" w15:restartNumberingAfterBreak="0">
     <w:nsid w:val="69DA29B1"/>
     <w:multiLevelType w:val="hybridMultilevel"/>
     <w:tmpl w:val="59FC7DB0"/>
@@ -8630,7 +9324,7 @@
       </w:rPr>
     </w:lvl>
   </w:abstractNum>
-  <w:abstractNum w:abstractNumId="16" w15:restartNumberingAfterBreak="0">
+  <w:abstractNum w:abstractNumId="17" w15:restartNumberingAfterBreak="0">
     <w:nsid w:val="7484309B"/>
     <w:multiLevelType w:val="hybridMultilevel"/>
     <w:tmpl w:val="E820D2D0"/>
@@ -8770,7 +9464,7 @@
       </w:rPr>
     </w:lvl>
   </w:abstractNum>
-  <w:abstractNum w:abstractNumId="17" w15:restartNumberingAfterBreak="0">
+  <w:abstractNum w:abstractNumId="18" w15:restartNumberingAfterBreak="0">
     <w:nsid w:val="7D7E0CC9"/>
     <w:multiLevelType w:val="hybridMultilevel"/>
     <w:tmpl w:val="3B327F1A"/>
@@ -8905,52 +9599,55 @@
     </w:lvlOverride>
   </w:num>
   <w:num w:numId="3">
+    <w:abstractNumId w:val="18"/>
+  </w:num>
+  <w:num w:numId="4">
+    <w:abstractNumId w:val="12"/>
+  </w:num>
+  <w:num w:numId="5">
     <w:abstractNumId w:val="17"/>
   </w:num>
-  <w:num w:numId="4">
-    <w:abstractNumId w:val="11"/>
+  <w:num w:numId="6">
+    <w:abstractNumId w:val="6"/>
   </w:num>
-  <w:num w:numId="5">
+  <w:num w:numId="7">
     <w:abstractNumId w:val="16"/>
   </w:num>
-  <w:num w:numId="6">
-    <w:abstractNumId w:val="5"/>
-  </w:num>
-  <w:num w:numId="7">
-    <w:abstractNumId w:val="15"/>
-  </w:num>
   <w:num w:numId="8">
-    <w:abstractNumId w:val="7"/>
+    <w:abstractNumId w:val="8"/>
   </w:num>
   <w:num w:numId="9">
     <w:abstractNumId w:val="2"/>
   </w:num>
   <w:num w:numId="10">
-    <w:abstractNumId w:val="6"/>
+    <w:abstractNumId w:val="7"/>
   </w:num>
   <w:num w:numId="11">
+    <w:abstractNumId w:val="14"/>
+  </w:num>
+  <w:num w:numId="12">
+    <w:abstractNumId w:val="4"/>
+  </w:num>
+  <w:num w:numId="13">
+    <w:abstractNumId w:val="9"/>
+  </w:num>
+  <w:num w:numId="14">
+    <w:abstractNumId w:val="11"/>
+  </w:num>
+  <w:num w:numId="15">
+    <w:abstractNumId w:val="15"/>
+  </w:num>
+  <w:num w:numId="16">
+    <w:abstractNumId w:val="5"/>
+  </w:num>
+  <w:num w:numId="17">
+    <w:abstractNumId w:val="10"/>
+  </w:num>
+  <w:num w:numId="18">
     <w:abstractNumId w:val="13"/>
   </w:num>
-  <w:num w:numId="12">
+  <w:num w:numId="19">
     <w:abstractNumId w:val="3"/>
-  </w:num>
-  <w:num w:numId="13">
-    <w:abstractNumId w:val="8"/>
-  </w:num>
-  <w:num w:numId="14">
-    <w:abstractNumId w:val="10"/>
-  </w:num>
-  <w:num w:numId="15">
-    <w:abstractNumId w:val="14"/>
-  </w:num>
-  <w:num w:numId="16">
-    <w:abstractNumId w:val="4"/>
-  </w:num>
-  <w:num w:numId="17">
-    <w:abstractNumId w:val="9"/>
-  </w:num>
-  <w:num w:numId="18">
-    <w:abstractNumId w:val="12"/>
   </w:num>
 </w:numbering>
 </file>
@@ -8986,6 +9683,7 @@
     <w:lsdException w:name="Strong" w:qFormat="1"/>
     <w:lsdException w:name="Emphasis" w:qFormat="1"/>
     <w:lsdException w:name="HTML Preformatted" w:semiHidden="1" w:unhideWhenUsed="1"/>
+    <w:lsdException w:name="Normal Table" w:semiHidden="1" w:unhideWhenUsed="1"/>
     <w:lsdException w:name="No List" w:semiHidden="1" w:unhideWhenUsed="1"/>
     <w:lsdException w:name="Outline List 1" w:semiHidden="1" w:unhideWhenUsed="1"/>
     <w:lsdException w:name="Outline List 2" w:semiHidden="1" w:unhideWhenUsed="1"/>
@@ -9028,8 +9726,10 @@
     <w:lsdException w:name="Table Elegant" w:semiHidden="1" w:unhideWhenUsed="1"/>
     <w:lsdException w:name="Table Professional" w:semiHidden="1" w:unhideWhenUsed="1"/>
     <w:lsdException w:name="Table Subtle 1" w:semiHidden="1" w:unhideWhenUsed="1"/>
+    <w:lsdException w:name="Table Subtle 2" w:semiHidden="1" w:unhideWhenUsed="1"/>
     <w:lsdException w:name="Table Web 1" w:semiHidden="1" w:unhideWhenUsed="1"/>
     <w:lsdException w:name="Table Web 2" w:semiHidden="1" w:unhideWhenUsed="1"/>
+    <w:lsdException w:name="Table Web 3" w:semiHidden="1" w:unhideWhenUsed="1"/>
     <w:lsdException w:name="Table Theme" w:semiHidden="1" w:unhideWhenUsed="1"/>
     <w:lsdException w:name="Placeholder Text" w:semiHidden="1" w:uiPriority="99"/>
     <w:lsdException w:name="No Spacing" w:uiPriority="1" w:qFormat="1"/>
@@ -9808,6 +10508,18 @@
       <w:vertAlign w:val="superscript"/>
     </w:rPr>
   </w:style>
+  <w:style w:type="character" w:styleId="Ratkaisematonmaininta">
+    <w:name w:val="Unresolved Mention"/>
+    <w:basedOn w:val="Kappaleenoletusfontti"/>
+    <w:uiPriority w:val="99"/>
+    <w:semiHidden/>
+    <w:unhideWhenUsed/>
+    <w:rsid w:val="00F462C5"/>
+    <w:rPr>
+      <w:color w:val="808080"/>
+      <w:shd w:val="clear" w:color="auto" w:fill="E6E6E6"/>
+    </w:rPr>
+  </w:style>
 </w:styles>
 </file>
 
@@ -10077,7 +10789,7 @@
 </file>
 
 <file path=customXml/itemProps1.xml><?xml version="1.0" encoding="utf-8"?>
-<ds:datastoreItem xmlns:ds="http://schemas.openxmlformats.org/officeDocument/2006/customXml" ds:itemID="{8B3B2E96-1B9F-44B2-AB5C-79E43045AA47}">
+<ds:datastoreItem xmlns:ds="http://schemas.openxmlformats.org/officeDocument/2006/customXml" ds:itemID="{34D3BE28-1735-4D31-8C53-2A143C76385B}">
   <ds:schemaRefs>
     <ds:schemaRef ds:uri="http://schemas.openxmlformats.org/officeDocument/2006/bibliography"/>
   </ds:schemaRefs>

</xml_diff>

<commit_message>
Changed Project Plan to include personal information.
Added Personal Information to Doc/Project Plan
Changed username to match: studentname@student.tut.fi
</commit_message>
<xml_diff>
--- a/doc/Project plan.docx
+++ b/doc/Project plan.docx
@@ -339,12 +339,12 @@
       <w:tblPr>
         <w:tblW w:w="8330" w:type="dxa"/>
         <w:tblBorders>
-          <w:top w:val="single" w:sz="4" w:space="0" w:color="auto"/>
-          <w:left w:val="single" w:sz="4" w:space="0" w:color="auto"/>
-          <w:bottom w:val="single" w:sz="4" w:space="0" w:color="auto"/>
-          <w:right w:val="single" w:sz="4" w:space="0" w:color="auto"/>
-          <w:insideH w:val="single" w:sz="4" w:space="0" w:color="auto"/>
-          <w:insideV w:val="single" w:sz="4" w:space="0" w:color="auto"/>
+          <w:top w:val="single" w:color="auto" w:sz="4" w:space="0"/>
+          <w:left w:val="single" w:color="auto" w:sz="4" w:space="0"/>
+          <w:bottom w:val="single" w:color="auto" w:sz="4" w:space="0"/>
+          <w:right w:val="single" w:color="auto" w:sz="4" w:space="0"/>
+          <w:insideH w:val="single" w:color="auto" w:sz="4" w:space="0"/>
+          <w:insideV w:val="single" w:color="auto" w:sz="4" w:space="0"/>
         </w:tblBorders>
         <w:tblLayout w:type="fixed"/>
         <w:tblLook w:val="0000" w:firstRow="0" w:lastRow="0" w:firstColumn="0" w:lastColumn="0" w:noHBand="0" w:noVBand="0"/>
@@ -443,12 +443,12 @@
       <w:tr>
         <w:tblPrEx>
           <w:tblBorders>
-            <w:top w:val="single" w:sz="6" w:space="0" w:color="auto"/>
-            <w:left w:val="single" w:sz="6" w:space="0" w:color="auto"/>
-            <w:bottom w:val="single" w:sz="6" w:space="0" w:color="auto"/>
-            <w:right w:val="single" w:sz="6" w:space="0" w:color="auto"/>
-            <w:insideH w:val="none" w:sz="0" w:space="0" w:color="auto"/>
-            <w:insideV w:val="none" w:sz="0" w:space="0" w:color="auto"/>
+            <w:top w:val="single" w:color="auto" w:sz="6" w:space="0"/>
+            <w:left w:val="single" w:color="auto" w:sz="6" w:space="0"/>
+            <w:bottom w:val="single" w:color="auto" w:sz="6" w:space="0"/>
+            <w:right w:val="single" w:color="auto" w:sz="6" w:space="0"/>
+            <w:insideH w:val="none" w:color="auto" w:sz="0" w:space="0"/>
+            <w:insideV w:val="none" w:color="auto" w:sz="0" w:space="0"/>
           </w:tblBorders>
         </w:tblPrEx>
         <w:tc>
@@ -456,8 +456,8 @@
             <w:tcW w:w="3510" w:type="dxa"/>
             <w:gridSpan w:val="2"/>
             <w:tcBorders>
-              <w:top w:val="single" w:sz="6" w:space="0" w:color="auto"/>
-              <w:bottom w:val="single" w:sz="6" w:space="0" w:color="auto"/>
+              <w:top w:val="single" w:color="auto" w:sz="6" w:space="0"/>
+              <w:bottom w:val="single" w:color="auto" w:sz="6" w:space="0"/>
               <w:right w:val="nil"/>
             </w:tcBorders>
           </w:tcPr>
@@ -493,9 +493,9 @@
           <w:tcPr>
             <w:tcW w:w="4820" w:type="dxa"/>
             <w:tcBorders>
-              <w:top w:val="single" w:sz="6" w:space="0" w:color="auto"/>
-              <w:left w:val="single" w:sz="4" w:space="0" w:color="auto"/>
-              <w:bottom w:val="single" w:sz="6" w:space="0" w:color="auto"/>
+              <w:top w:val="single" w:color="auto" w:sz="6" w:space="0"/>
+              <w:left w:val="single" w:color="auto" w:sz="4" w:space="0"/>
+              <w:bottom w:val="single" w:color="auto" w:sz="6" w:space="0"/>
             </w:tcBorders>
           </w:tcPr>
           <w:p>
@@ -530,12 +530,12 @@
       <w:tr>
         <w:tblPrEx>
           <w:tblBorders>
-            <w:top w:val="single" w:sz="6" w:space="0" w:color="auto"/>
-            <w:left w:val="single" w:sz="6" w:space="0" w:color="auto"/>
-            <w:bottom w:val="single" w:sz="6" w:space="0" w:color="auto"/>
-            <w:right w:val="single" w:sz="6" w:space="0" w:color="auto"/>
-            <w:insideH w:val="none" w:sz="0" w:space="0" w:color="auto"/>
-            <w:insideV w:val="none" w:sz="0" w:space="0" w:color="auto"/>
+            <w:top w:val="single" w:color="auto" w:sz="6" w:space="0"/>
+            <w:left w:val="single" w:color="auto" w:sz="6" w:space="0"/>
+            <w:bottom w:val="single" w:color="auto" w:sz="6" w:space="0"/>
+            <w:right w:val="single" w:color="auto" w:sz="6" w:space="0"/>
+            <w:insideH w:val="none" w:color="auto" w:sz="0" w:space="0"/>
+            <w:insideV w:val="none" w:color="auto" w:sz="0" w:space="0"/>
           </w:tblBorders>
         </w:tblPrEx>
         <w:tc>
@@ -560,12 +560,12 @@
       <w:tr>
         <w:tblPrEx>
           <w:tblBorders>
-            <w:top w:val="single" w:sz="6" w:space="0" w:color="auto"/>
-            <w:left w:val="single" w:sz="6" w:space="0" w:color="auto"/>
-            <w:bottom w:val="single" w:sz="6" w:space="0" w:color="auto"/>
-            <w:right w:val="single" w:sz="6" w:space="0" w:color="auto"/>
-            <w:insideH w:val="none" w:sz="0" w:space="0" w:color="auto"/>
-            <w:insideV w:val="none" w:sz="0" w:space="0" w:color="auto"/>
+            <w:top w:val="single" w:color="auto" w:sz="6" w:space="0"/>
+            <w:left w:val="single" w:color="auto" w:sz="6" w:space="0"/>
+            <w:bottom w:val="single" w:color="auto" w:sz="6" w:space="0"/>
+            <w:right w:val="single" w:color="auto" w:sz="6" w:space="0"/>
+            <w:insideH w:val="none" w:color="auto" w:sz="0" w:space="0"/>
+            <w:insideV w:val="none" w:color="auto" w:sz="0" w:space="0"/>
           </w:tblBorders>
         </w:tblPrEx>
         <w:tc>
@@ -728,12 +728,12 @@
       <w:tr>
         <w:tblPrEx>
           <w:tblBorders>
-            <w:top w:val="single" w:sz="6" w:space="0" w:color="auto"/>
-            <w:left w:val="single" w:sz="6" w:space="0" w:color="auto"/>
-            <w:bottom w:val="single" w:sz="6" w:space="0" w:color="auto"/>
-            <w:right w:val="single" w:sz="6" w:space="0" w:color="auto"/>
-            <w:insideH w:val="none" w:sz="0" w:space="0" w:color="auto"/>
-            <w:insideV w:val="none" w:sz="0" w:space="0" w:color="auto"/>
+            <w:top w:val="single" w:color="auto" w:sz="6" w:space="0"/>
+            <w:left w:val="single" w:color="auto" w:sz="6" w:space="0"/>
+            <w:bottom w:val="single" w:color="auto" w:sz="6" w:space="0"/>
+            <w:right w:val="single" w:color="auto" w:sz="6" w:space="0"/>
+            <w:insideH w:val="none" w:color="auto" w:sz="0" w:space="0"/>
+            <w:insideV w:val="none" w:color="auto" w:sz="0" w:space="0"/>
           </w:tblBorders>
         </w:tblPrEx>
         <w:tc>
@@ -741,8 +741,8 @@
             <w:tcW w:w="3510" w:type="dxa"/>
             <w:gridSpan w:val="2"/>
             <w:tcBorders>
-              <w:top w:val="single" w:sz="6" w:space="0" w:color="auto"/>
-              <w:bottom w:val="single" w:sz="6" w:space="0" w:color="auto"/>
+              <w:top w:val="single" w:color="auto" w:sz="6" w:space="0"/>
+              <w:bottom w:val="single" w:color="auto" w:sz="6" w:space="0"/>
               <w:right w:val="nil"/>
             </w:tcBorders>
           </w:tcPr>
@@ -788,9 +788,9 @@
           <w:tcPr>
             <w:tcW w:w="4820" w:type="dxa"/>
             <w:tcBorders>
-              <w:top w:val="single" w:sz="6" w:space="0" w:color="auto"/>
-              <w:left w:val="single" w:sz="4" w:space="0" w:color="auto"/>
-              <w:bottom w:val="single" w:sz="6" w:space="0" w:color="auto"/>
+              <w:top w:val="single" w:color="auto" w:sz="6" w:space="0"/>
+              <w:left w:val="single" w:color="auto" w:sz="4" w:space="0"/>
+              <w:bottom w:val="single" w:color="auto" w:sz="6" w:space="0"/>
             </w:tcBorders>
           </w:tcPr>
           <w:p>
@@ -896,7 +896,7 @@
           <w:tcPr>
             <w:tcW w:w="993" w:type="dxa"/>
             <w:tcBorders>
-              <w:bottom w:val="single" w:sz="6" w:space="0" w:color="auto"/>
+              <w:bottom w:val="single" w:color="auto" w:sz="6" w:space="0"/>
             </w:tcBorders>
           </w:tcPr>
           <w:p>
@@ -925,7 +925,7 @@
           <w:tcPr>
             <w:tcW w:w="1559" w:type="dxa"/>
             <w:tcBorders>
-              <w:bottom w:val="single" w:sz="6" w:space="0" w:color="auto"/>
+              <w:bottom w:val="single" w:color="auto" w:sz="6" w:space="0"/>
             </w:tcBorders>
           </w:tcPr>
           <w:p>
@@ -948,7 +948,7 @@
           <w:tcPr>
             <w:tcW w:w="1843" w:type="dxa"/>
             <w:tcBorders>
-              <w:bottom w:val="single" w:sz="6" w:space="0" w:color="auto"/>
+              <w:bottom w:val="single" w:color="auto" w:sz="6" w:space="0"/>
             </w:tcBorders>
           </w:tcPr>
           <w:p>
@@ -971,7 +971,7 @@
           <w:tcPr>
             <w:tcW w:w="3856" w:type="dxa"/>
             <w:tcBorders>
-              <w:bottom w:val="single" w:sz="6" w:space="0" w:color="auto"/>
+              <w:bottom w:val="single" w:color="auto" w:sz="6" w:space="0"/>
             </w:tcBorders>
           </w:tcPr>
           <w:p>
@@ -1717,7 +1717,7 @@
           <w:tab w:val="left" w:pos="480"/>
         </w:tabs>
         <w:rPr>
-          <w:rFonts w:asciiTheme="minorHAnsi" w:eastAsiaTheme="minorEastAsia" w:hAnsiTheme="minorHAnsi" w:cstheme="minorBidi"/>
+          <w:rFonts w:asciiTheme="minorHAnsi" w:hAnsiTheme="minorHAnsi" w:eastAsiaTheme="minorEastAsia" w:cstheme="minorBidi"/>
           <w:b w:val="0"/>
           <w:caps w:val="0"/>
           <w:noProof/>
@@ -1746,7 +1746,7 @@
       </w:r>
       <w:r>
         <w:rPr>
-          <w:rFonts w:asciiTheme="minorHAnsi" w:eastAsiaTheme="minorEastAsia" w:hAnsiTheme="minorHAnsi" w:cstheme="minorBidi"/>
+          <w:rFonts w:asciiTheme="minorHAnsi" w:hAnsiTheme="minorHAnsi" w:eastAsiaTheme="minorEastAsia" w:cstheme="minorBidi"/>
           <w:b w:val="0"/>
           <w:caps w:val="0"/>
           <w:noProof/>
@@ -1811,7 +1811,7 @@
           <w:tab w:val="left" w:pos="720"/>
         </w:tabs>
         <w:rPr>
-          <w:rFonts w:asciiTheme="minorHAnsi" w:eastAsiaTheme="minorEastAsia" w:hAnsiTheme="minorHAnsi" w:cstheme="minorBidi"/>
+          <w:rFonts w:asciiTheme="minorHAnsi" w:hAnsiTheme="minorHAnsi" w:eastAsiaTheme="minorEastAsia" w:cstheme="minorBidi"/>
           <w:smallCaps w:val="0"/>
           <w:noProof/>
           <w:sz w:val="22"/>
@@ -1827,7 +1827,7 @@
       </w:r>
       <w:r>
         <w:rPr>
-          <w:rFonts w:asciiTheme="minorHAnsi" w:eastAsiaTheme="minorEastAsia" w:hAnsiTheme="minorHAnsi" w:cstheme="minorBidi"/>
+          <w:rFonts w:asciiTheme="minorHAnsi" w:hAnsiTheme="minorHAnsi" w:eastAsiaTheme="minorEastAsia" w:cstheme="minorBidi"/>
           <w:smallCaps w:val="0"/>
           <w:noProof/>
           <w:sz w:val="22"/>
@@ -1891,7 +1891,7 @@
           <w:tab w:val="left" w:pos="720"/>
         </w:tabs>
         <w:rPr>
-          <w:rFonts w:asciiTheme="minorHAnsi" w:eastAsiaTheme="minorEastAsia" w:hAnsiTheme="minorHAnsi" w:cstheme="minorBidi"/>
+          <w:rFonts w:asciiTheme="minorHAnsi" w:hAnsiTheme="minorHAnsi" w:eastAsiaTheme="minorEastAsia" w:cstheme="minorBidi"/>
           <w:smallCaps w:val="0"/>
           <w:noProof/>
           <w:sz w:val="22"/>
@@ -1907,7 +1907,7 @@
       </w:r>
       <w:r>
         <w:rPr>
-          <w:rFonts w:asciiTheme="minorHAnsi" w:eastAsiaTheme="minorEastAsia" w:hAnsiTheme="minorHAnsi" w:cstheme="minorBidi"/>
+          <w:rFonts w:asciiTheme="minorHAnsi" w:hAnsiTheme="minorHAnsi" w:eastAsiaTheme="minorEastAsia" w:cstheme="minorBidi"/>
           <w:smallCaps w:val="0"/>
           <w:noProof/>
           <w:sz w:val="22"/>
@@ -1971,7 +1971,7 @@
           <w:tab w:val="left" w:pos="720"/>
         </w:tabs>
         <w:rPr>
-          <w:rFonts w:asciiTheme="minorHAnsi" w:eastAsiaTheme="minorEastAsia" w:hAnsiTheme="minorHAnsi" w:cstheme="minorBidi"/>
+          <w:rFonts w:asciiTheme="minorHAnsi" w:hAnsiTheme="minorHAnsi" w:eastAsiaTheme="minorEastAsia" w:cstheme="minorBidi"/>
           <w:smallCaps w:val="0"/>
           <w:noProof/>
           <w:sz w:val="22"/>
@@ -1988,7 +1988,7 @@
       </w:r>
       <w:r>
         <w:rPr>
-          <w:rFonts w:asciiTheme="minorHAnsi" w:eastAsiaTheme="minorEastAsia" w:hAnsiTheme="minorHAnsi" w:cstheme="minorBidi"/>
+          <w:rFonts w:asciiTheme="minorHAnsi" w:hAnsiTheme="minorHAnsi" w:eastAsiaTheme="minorEastAsia" w:cstheme="minorBidi"/>
           <w:smallCaps w:val="0"/>
           <w:noProof/>
           <w:sz w:val="22"/>
@@ -2053,7 +2053,7 @@
           <w:tab w:val="left" w:pos="480"/>
         </w:tabs>
         <w:rPr>
-          <w:rFonts w:asciiTheme="minorHAnsi" w:eastAsiaTheme="minorEastAsia" w:hAnsiTheme="minorHAnsi" w:cstheme="minorBidi"/>
+          <w:rFonts w:asciiTheme="minorHAnsi" w:hAnsiTheme="minorHAnsi" w:eastAsiaTheme="minorEastAsia" w:cstheme="minorBidi"/>
           <w:b w:val="0"/>
           <w:caps w:val="0"/>
           <w:noProof/>
@@ -2071,7 +2071,7 @@
       </w:r>
       <w:r>
         <w:rPr>
-          <w:rFonts w:asciiTheme="minorHAnsi" w:eastAsiaTheme="minorEastAsia" w:hAnsiTheme="minorHAnsi" w:cstheme="minorBidi"/>
+          <w:rFonts w:asciiTheme="minorHAnsi" w:hAnsiTheme="minorHAnsi" w:eastAsiaTheme="minorEastAsia" w:cstheme="minorBidi"/>
           <w:b w:val="0"/>
           <w:caps w:val="0"/>
           <w:noProof/>
@@ -2137,7 +2137,7 @@
           <w:tab w:val="left" w:pos="720"/>
         </w:tabs>
         <w:rPr>
-          <w:rFonts w:asciiTheme="minorHAnsi" w:eastAsiaTheme="minorEastAsia" w:hAnsiTheme="minorHAnsi" w:cstheme="minorBidi"/>
+          <w:rFonts w:asciiTheme="minorHAnsi" w:hAnsiTheme="minorHAnsi" w:eastAsiaTheme="minorEastAsia" w:cstheme="minorBidi"/>
           <w:smallCaps w:val="0"/>
           <w:noProof/>
           <w:sz w:val="22"/>
@@ -2154,7 +2154,7 @@
       </w:r>
       <w:r>
         <w:rPr>
-          <w:rFonts w:asciiTheme="minorHAnsi" w:eastAsiaTheme="minorEastAsia" w:hAnsiTheme="minorHAnsi" w:cstheme="minorBidi"/>
+          <w:rFonts w:asciiTheme="minorHAnsi" w:hAnsiTheme="minorHAnsi" w:eastAsiaTheme="minorEastAsia" w:cstheme="minorBidi"/>
           <w:smallCaps w:val="0"/>
           <w:noProof/>
           <w:sz w:val="22"/>
@@ -2219,7 +2219,7 @@
           <w:tab w:val="left" w:pos="1200"/>
         </w:tabs>
         <w:rPr>
-          <w:rFonts w:asciiTheme="minorHAnsi" w:eastAsiaTheme="minorEastAsia" w:hAnsiTheme="minorHAnsi" w:cstheme="minorBidi"/>
+          <w:rFonts w:asciiTheme="minorHAnsi" w:hAnsiTheme="minorHAnsi" w:eastAsiaTheme="minorEastAsia" w:cstheme="minorBidi"/>
           <w:i w:val="0"/>
           <w:noProof/>
           <w:sz w:val="22"/>
@@ -2235,7 +2235,7 @@
       </w:r>
       <w:r>
         <w:rPr>
-          <w:rFonts w:asciiTheme="minorHAnsi" w:eastAsiaTheme="minorEastAsia" w:hAnsiTheme="minorHAnsi" w:cstheme="minorBidi"/>
+          <w:rFonts w:asciiTheme="minorHAnsi" w:hAnsiTheme="minorHAnsi" w:eastAsiaTheme="minorEastAsia" w:cstheme="minorBidi"/>
           <w:i w:val="0"/>
           <w:noProof/>
           <w:sz w:val="22"/>
@@ -2299,7 +2299,7 @@
           <w:tab w:val="left" w:pos="1200"/>
         </w:tabs>
         <w:rPr>
-          <w:rFonts w:asciiTheme="minorHAnsi" w:eastAsiaTheme="minorEastAsia" w:hAnsiTheme="minorHAnsi" w:cstheme="minorBidi"/>
+          <w:rFonts w:asciiTheme="minorHAnsi" w:hAnsiTheme="minorHAnsi" w:eastAsiaTheme="minorEastAsia" w:cstheme="minorBidi"/>
           <w:i w:val="0"/>
           <w:noProof/>
           <w:sz w:val="22"/>
@@ -2315,7 +2315,7 @@
       </w:r>
       <w:r>
         <w:rPr>
-          <w:rFonts w:asciiTheme="minorHAnsi" w:eastAsiaTheme="minorEastAsia" w:hAnsiTheme="minorHAnsi" w:cstheme="minorBidi"/>
+          <w:rFonts w:asciiTheme="minorHAnsi" w:hAnsiTheme="minorHAnsi" w:eastAsiaTheme="minorEastAsia" w:cstheme="minorBidi"/>
           <w:i w:val="0"/>
           <w:noProof/>
           <w:sz w:val="22"/>
@@ -2379,7 +2379,7 @@
           <w:tab w:val="left" w:pos="1200"/>
         </w:tabs>
         <w:rPr>
-          <w:rFonts w:asciiTheme="minorHAnsi" w:eastAsiaTheme="minorEastAsia" w:hAnsiTheme="minorHAnsi" w:cstheme="minorBidi"/>
+          <w:rFonts w:asciiTheme="minorHAnsi" w:hAnsiTheme="minorHAnsi" w:eastAsiaTheme="minorEastAsia" w:cstheme="minorBidi"/>
           <w:i w:val="0"/>
           <w:noProof/>
           <w:sz w:val="22"/>
@@ -2396,7 +2396,7 @@
       </w:r>
       <w:r>
         <w:rPr>
-          <w:rFonts w:asciiTheme="minorHAnsi" w:eastAsiaTheme="minorEastAsia" w:hAnsiTheme="minorHAnsi" w:cstheme="minorBidi"/>
+          <w:rFonts w:asciiTheme="minorHAnsi" w:hAnsiTheme="minorHAnsi" w:eastAsiaTheme="minorEastAsia" w:cstheme="minorBidi"/>
           <w:i w:val="0"/>
           <w:noProof/>
           <w:sz w:val="22"/>
@@ -2461,7 +2461,7 @@
           <w:tab w:val="left" w:pos="1200"/>
         </w:tabs>
         <w:rPr>
-          <w:rFonts w:asciiTheme="minorHAnsi" w:eastAsiaTheme="minorEastAsia" w:hAnsiTheme="minorHAnsi" w:cstheme="minorBidi"/>
+          <w:rFonts w:asciiTheme="minorHAnsi" w:hAnsiTheme="minorHAnsi" w:eastAsiaTheme="minorEastAsia" w:cstheme="minorBidi"/>
           <w:i w:val="0"/>
           <w:noProof/>
           <w:sz w:val="22"/>
@@ -2478,7 +2478,7 @@
       </w:r>
       <w:r>
         <w:rPr>
-          <w:rFonts w:asciiTheme="minorHAnsi" w:eastAsiaTheme="minorEastAsia" w:hAnsiTheme="minorHAnsi" w:cstheme="minorBidi"/>
+          <w:rFonts w:asciiTheme="minorHAnsi" w:hAnsiTheme="minorHAnsi" w:eastAsiaTheme="minorEastAsia" w:cstheme="minorBidi"/>
           <w:i w:val="0"/>
           <w:noProof/>
           <w:sz w:val="22"/>
@@ -2543,7 +2543,7 @@
           <w:tab w:val="left" w:pos="720"/>
         </w:tabs>
         <w:rPr>
-          <w:rFonts w:asciiTheme="minorHAnsi" w:eastAsiaTheme="minorEastAsia" w:hAnsiTheme="minorHAnsi" w:cstheme="minorBidi"/>
+          <w:rFonts w:asciiTheme="minorHAnsi" w:hAnsiTheme="minorHAnsi" w:eastAsiaTheme="minorEastAsia" w:cstheme="minorBidi"/>
           <w:smallCaps w:val="0"/>
           <w:noProof/>
           <w:sz w:val="22"/>
@@ -2559,7 +2559,7 @@
       </w:r>
       <w:r>
         <w:rPr>
-          <w:rFonts w:asciiTheme="minorHAnsi" w:eastAsiaTheme="minorEastAsia" w:hAnsiTheme="minorHAnsi" w:cstheme="minorBidi"/>
+          <w:rFonts w:asciiTheme="minorHAnsi" w:hAnsiTheme="minorHAnsi" w:eastAsiaTheme="minorEastAsia" w:cstheme="minorBidi"/>
           <w:smallCaps w:val="0"/>
           <w:noProof/>
           <w:sz w:val="22"/>
@@ -2623,7 +2623,7 @@
           <w:tab w:val="left" w:pos="1200"/>
         </w:tabs>
         <w:rPr>
-          <w:rFonts w:asciiTheme="minorHAnsi" w:eastAsiaTheme="minorEastAsia" w:hAnsiTheme="minorHAnsi" w:cstheme="minorBidi"/>
+          <w:rFonts w:asciiTheme="minorHAnsi" w:hAnsiTheme="minorHAnsi" w:eastAsiaTheme="minorEastAsia" w:cstheme="minorBidi"/>
           <w:i w:val="0"/>
           <w:noProof/>
           <w:sz w:val="22"/>
@@ -2639,7 +2639,7 @@
       </w:r>
       <w:r>
         <w:rPr>
-          <w:rFonts w:asciiTheme="minorHAnsi" w:eastAsiaTheme="minorEastAsia" w:hAnsiTheme="minorHAnsi" w:cstheme="minorBidi"/>
+          <w:rFonts w:asciiTheme="minorHAnsi" w:hAnsiTheme="minorHAnsi" w:eastAsiaTheme="minorEastAsia" w:cstheme="minorBidi"/>
           <w:i w:val="0"/>
           <w:noProof/>
           <w:sz w:val="22"/>
@@ -2703,7 +2703,7 @@
           <w:tab w:val="left" w:pos="1200"/>
         </w:tabs>
         <w:rPr>
-          <w:rFonts w:asciiTheme="minorHAnsi" w:eastAsiaTheme="minorEastAsia" w:hAnsiTheme="minorHAnsi" w:cstheme="minorBidi"/>
+          <w:rFonts w:asciiTheme="minorHAnsi" w:hAnsiTheme="minorHAnsi" w:eastAsiaTheme="minorEastAsia" w:cstheme="minorBidi"/>
           <w:i w:val="0"/>
           <w:noProof/>
           <w:sz w:val="22"/>
@@ -2719,7 +2719,7 @@
       </w:r>
       <w:r>
         <w:rPr>
-          <w:rFonts w:asciiTheme="minorHAnsi" w:eastAsiaTheme="minorEastAsia" w:hAnsiTheme="minorHAnsi" w:cstheme="minorBidi"/>
+          <w:rFonts w:asciiTheme="minorHAnsi" w:hAnsiTheme="minorHAnsi" w:eastAsiaTheme="minorEastAsia" w:cstheme="minorBidi"/>
           <w:i w:val="0"/>
           <w:noProof/>
           <w:sz w:val="22"/>
@@ -2783,7 +2783,7 @@
           <w:tab w:val="left" w:pos="1200"/>
         </w:tabs>
         <w:rPr>
-          <w:rFonts w:asciiTheme="minorHAnsi" w:eastAsiaTheme="minorEastAsia" w:hAnsiTheme="minorHAnsi" w:cstheme="minorBidi"/>
+          <w:rFonts w:asciiTheme="minorHAnsi" w:hAnsiTheme="minorHAnsi" w:eastAsiaTheme="minorEastAsia" w:cstheme="minorBidi"/>
           <w:i w:val="0"/>
           <w:noProof/>
           <w:sz w:val="22"/>
@@ -2800,7 +2800,7 @@
       </w:r>
       <w:r>
         <w:rPr>
-          <w:rFonts w:asciiTheme="minorHAnsi" w:eastAsiaTheme="minorEastAsia" w:hAnsiTheme="minorHAnsi" w:cstheme="minorBidi"/>
+          <w:rFonts w:asciiTheme="minorHAnsi" w:hAnsiTheme="minorHAnsi" w:eastAsiaTheme="minorEastAsia" w:cstheme="minorBidi"/>
           <w:i w:val="0"/>
           <w:noProof/>
           <w:sz w:val="22"/>
@@ -2865,7 +2865,7 @@
           <w:tab w:val="left" w:pos="1200"/>
         </w:tabs>
         <w:rPr>
-          <w:rFonts w:asciiTheme="minorHAnsi" w:eastAsiaTheme="minorEastAsia" w:hAnsiTheme="minorHAnsi" w:cstheme="minorBidi"/>
+          <w:rFonts w:asciiTheme="minorHAnsi" w:hAnsiTheme="minorHAnsi" w:eastAsiaTheme="minorEastAsia" w:cstheme="minorBidi"/>
           <w:i w:val="0"/>
           <w:noProof/>
           <w:sz w:val="22"/>
@@ -2882,7 +2882,7 @@
       </w:r>
       <w:r>
         <w:rPr>
-          <w:rFonts w:asciiTheme="minorHAnsi" w:eastAsiaTheme="minorEastAsia" w:hAnsiTheme="minorHAnsi" w:cstheme="minorBidi"/>
+          <w:rFonts w:asciiTheme="minorHAnsi" w:hAnsiTheme="minorHAnsi" w:eastAsiaTheme="minorEastAsia" w:cstheme="minorBidi"/>
           <w:i w:val="0"/>
           <w:noProof/>
           <w:sz w:val="22"/>
@@ -2947,7 +2947,7 @@
           <w:tab w:val="left" w:pos="480"/>
         </w:tabs>
         <w:rPr>
-          <w:rFonts w:asciiTheme="minorHAnsi" w:eastAsiaTheme="minorEastAsia" w:hAnsiTheme="minorHAnsi" w:cstheme="minorBidi"/>
+          <w:rFonts w:asciiTheme="minorHAnsi" w:hAnsiTheme="minorHAnsi" w:eastAsiaTheme="minorEastAsia" w:cstheme="minorBidi"/>
           <w:b w:val="0"/>
           <w:caps w:val="0"/>
           <w:noProof/>
@@ -2964,7 +2964,7 @@
       </w:r>
       <w:r>
         <w:rPr>
-          <w:rFonts w:asciiTheme="minorHAnsi" w:eastAsiaTheme="minorEastAsia" w:hAnsiTheme="minorHAnsi" w:cstheme="minorBidi"/>
+          <w:rFonts w:asciiTheme="minorHAnsi" w:hAnsiTheme="minorHAnsi" w:eastAsiaTheme="minorEastAsia" w:cstheme="minorBidi"/>
           <w:b w:val="0"/>
           <w:caps w:val="0"/>
           <w:noProof/>
@@ -3029,7 +3029,7 @@
           <w:tab w:val="left" w:pos="720"/>
         </w:tabs>
         <w:rPr>
-          <w:rFonts w:asciiTheme="minorHAnsi" w:eastAsiaTheme="minorEastAsia" w:hAnsiTheme="minorHAnsi" w:cstheme="minorBidi"/>
+          <w:rFonts w:asciiTheme="minorHAnsi" w:hAnsiTheme="minorHAnsi" w:eastAsiaTheme="minorEastAsia" w:cstheme="minorBidi"/>
           <w:smallCaps w:val="0"/>
           <w:noProof/>
           <w:sz w:val="22"/>
@@ -3046,7 +3046,7 @@
       </w:r>
       <w:r>
         <w:rPr>
-          <w:rFonts w:asciiTheme="minorHAnsi" w:eastAsiaTheme="minorEastAsia" w:hAnsiTheme="minorHAnsi" w:cstheme="minorBidi"/>
+          <w:rFonts w:asciiTheme="minorHAnsi" w:hAnsiTheme="minorHAnsi" w:eastAsiaTheme="minorEastAsia" w:cstheme="minorBidi"/>
           <w:smallCaps w:val="0"/>
           <w:noProof/>
           <w:sz w:val="22"/>
@@ -3111,7 +3111,7 @@
           <w:tab w:val="left" w:pos="1200"/>
         </w:tabs>
         <w:rPr>
-          <w:rFonts w:asciiTheme="minorHAnsi" w:eastAsiaTheme="minorEastAsia" w:hAnsiTheme="minorHAnsi" w:cstheme="minorBidi"/>
+          <w:rFonts w:asciiTheme="minorHAnsi" w:hAnsiTheme="minorHAnsi" w:eastAsiaTheme="minorEastAsia" w:cstheme="minorBidi"/>
           <w:i w:val="0"/>
           <w:noProof/>
           <w:sz w:val="22"/>
@@ -3128,7 +3128,7 @@
       </w:r>
       <w:r>
         <w:rPr>
-          <w:rFonts w:asciiTheme="minorHAnsi" w:eastAsiaTheme="minorEastAsia" w:hAnsiTheme="minorHAnsi" w:cstheme="minorBidi"/>
+          <w:rFonts w:asciiTheme="minorHAnsi" w:hAnsiTheme="minorHAnsi" w:eastAsiaTheme="minorEastAsia" w:cstheme="minorBidi"/>
           <w:i w:val="0"/>
           <w:noProof/>
           <w:sz w:val="22"/>
@@ -3193,7 +3193,7 @@
           <w:tab w:val="left" w:pos="720"/>
         </w:tabs>
         <w:rPr>
-          <w:rFonts w:asciiTheme="minorHAnsi" w:eastAsiaTheme="minorEastAsia" w:hAnsiTheme="minorHAnsi" w:cstheme="minorBidi"/>
+          <w:rFonts w:asciiTheme="minorHAnsi" w:hAnsiTheme="minorHAnsi" w:eastAsiaTheme="minorEastAsia" w:cstheme="minorBidi"/>
           <w:smallCaps w:val="0"/>
           <w:noProof/>
           <w:sz w:val="22"/>
@@ -3209,7 +3209,7 @@
       </w:r>
       <w:r>
         <w:rPr>
-          <w:rFonts w:asciiTheme="minorHAnsi" w:eastAsiaTheme="minorEastAsia" w:hAnsiTheme="minorHAnsi" w:cstheme="minorBidi"/>
+          <w:rFonts w:asciiTheme="minorHAnsi" w:hAnsiTheme="minorHAnsi" w:eastAsiaTheme="minorEastAsia" w:cstheme="minorBidi"/>
           <w:smallCaps w:val="0"/>
           <w:noProof/>
           <w:sz w:val="22"/>
@@ -3273,7 +3273,7 @@
           <w:tab w:val="left" w:pos="1200"/>
         </w:tabs>
         <w:rPr>
-          <w:rFonts w:asciiTheme="minorHAnsi" w:eastAsiaTheme="minorEastAsia" w:hAnsiTheme="minorHAnsi" w:cstheme="minorBidi"/>
+          <w:rFonts w:asciiTheme="minorHAnsi" w:hAnsiTheme="minorHAnsi" w:eastAsiaTheme="minorEastAsia" w:cstheme="minorBidi"/>
           <w:i w:val="0"/>
           <w:noProof/>
           <w:sz w:val="22"/>
@@ -3290,7 +3290,7 @@
       </w:r>
       <w:r>
         <w:rPr>
-          <w:rFonts w:asciiTheme="minorHAnsi" w:eastAsiaTheme="minorEastAsia" w:hAnsiTheme="minorHAnsi" w:cstheme="minorBidi"/>
+          <w:rFonts w:asciiTheme="minorHAnsi" w:hAnsiTheme="minorHAnsi" w:eastAsiaTheme="minorEastAsia" w:cstheme="minorBidi"/>
           <w:i w:val="0"/>
           <w:noProof/>
           <w:sz w:val="22"/>
@@ -3381,7 +3381,7 @@
         </w:rPr>
         <w:tab/>
       </w:r>
-      <w:bookmarkStart w:id="0" w:name="_Toc504921193"/>
+      <w:bookmarkStart w:name="_Toc504921193" w:id="0"/>
       <w:r>
         <w:t>PROJECT RESOURCES</w:t>
       </w:r>
@@ -3417,7 +3417,7 @@
         <w:pStyle w:val="Otsikko2"/>
         <w:ind w:left="1418" w:hanging="1418"/>
       </w:pPr>
-      <w:bookmarkStart w:id="1" w:name="_Toc504921194"/>
+      <w:bookmarkStart w:name="_Toc504921194" w:id="1"/>
       <w:r>
         <w:t>P</w:t>
       </w:r>
@@ -3519,7 +3519,7 @@
         </w:rPr>
         <w:t>Tero</w:t>
       </w:r>
-      <w:bookmarkStart w:id="2" w:name="_GoBack"/>
+      <w:bookmarkStart w:name="_GoBack" w:id="2"/>
       <w:bookmarkEnd w:id="2"/>
       <w:proofErr w:type="spellEnd"/>
     </w:p>
@@ -3578,7 +3578,7 @@
       <w:r>
         <w:t xml:space="preserve">mail: </w:t>
       </w:r>
-      <w:hyperlink r:id="rId8" w:history="1">
+      <w:hyperlink w:history="1" r:id="rId8">
         <w:r>
           <w:rPr>
             <w:rStyle w:val="Hyperlinkki"/>
@@ -3665,12 +3665,128 @@
       </w:r>
       <w:proofErr w:type="spellEnd"/>
     </w:p>
+    <w:p w14:noSpellErr="1">
+      <w:pPr>
+        <w:pStyle w:val="Leipteksti1"/>
+        <w:numPr>
+          <w:ilvl w:val="3"/>
+          <w:numId w:val="20"/>
+        </w:numPr>
+        <w:jc w:val="left"/>
+        <w:rPr>
+          <w:color w:val="000000" w:themeColor="text1" w:themeTint="FF" w:themeShade="FF"/>
+          <w:sz w:val="24"/>
+          <w:szCs w:val="24"/>
+        </w:rPr>
+      </w:pPr>
+      <w:r>
+        <w:rPr/>
+        <w:t xml:space="preserve">Email: </w:t>
+      </w:r>
+      <w:hyperlink r:id="Rb12eb1245685400b">
+        <w:r>
+          <w:rPr>
+            <w:rStyle w:val="Hyperlinkki"/>
+          </w:rPr>
+          <w:t>samu.makinen@student.tut.fi</w:t>
+        </w:r>
+      </w:hyperlink>
+    </w:p>
+    <w:p w14:noSpellErr="1">
+      <w:pPr>
+        <w:pStyle w:val="Leipteksti1"/>
+        <w:numPr>
+          <w:ilvl w:val="3"/>
+          <w:numId w:val="20"/>
+        </w:numPr>
+        <w:jc w:val="left"/>
+        <w:rPr>
+          <w:color w:val="000000" w:themeColor="text1" w:themeTint="FF" w:themeShade="FF"/>
+          <w:sz w:val="24"/>
+          <w:szCs w:val="24"/>
+        </w:rPr>
+      </w:pPr>
+      <w:r>
+        <w:rPr/>
+        <w:t>Previous experience: University coding, slight hobbyist coding for approx. 1 year.</w:t>
+      </w:r>
+    </w:p>
+    <w:p w14:noSpellErr="1">
+      <w:pPr>
+        <w:pStyle w:val="Leipteksti1"/>
+        <w:numPr>
+          <w:ilvl w:val="3"/>
+          <w:numId w:val="20"/>
+        </w:numPr>
+        <w:jc w:val="left"/>
+        <w:rPr>
+          <w:color w:val="000000" w:themeColor="text1" w:themeTint="FF" w:themeShade="FF"/>
+          <w:sz w:val="24"/>
+          <w:szCs w:val="24"/>
+        </w:rPr>
+      </w:pPr>
+      <w:r>
+        <w:rPr/>
+        <w:t>Special skills: Jack of all trades, master of none.</w:t>
+      </w:r>
+    </w:p>
+    <w:p w14:noSpellErr="1">
+      <w:pPr>
+        <w:pStyle w:val="Leipteksti1"/>
+        <w:numPr>
+          <w:ilvl w:val="3"/>
+          <w:numId w:val="20"/>
+        </w:numPr>
+        <w:jc w:val="left"/>
+        <w:rPr>
+          <w:color w:val="000000" w:themeColor="text1" w:themeTint="FF" w:themeShade="FF"/>
+          <w:sz w:val="24"/>
+          <w:szCs w:val="24"/>
+        </w:rPr>
+      </w:pPr>
+      <w:r>
+        <w:rPr/>
+        <w:t>Specific fields of interest: Game Design, C++, Unity</w:t>
+      </w:r>
+    </w:p>
+    <w:p>
+      <w:pPr>
+        <w:pStyle w:val="Leipteksti1"/>
+        <w:rPr>
+          <w:b/>
+        </w:rPr>
+      </w:pPr>
+      <w:proofErr w:type="spellStart"/>
+      <w:r>
+        <w:rPr>
+          <w:b/>
+        </w:rPr>
+        <w:t>Vili</w:t>
+      </w:r>
+      <w:proofErr w:type="spellEnd"/>
+      <w:r>
+        <w:rPr>
+          <w:b/>
+        </w:rPr>
+        <w:t xml:space="preserve"> </w:t>
+      </w:r>
+      <w:proofErr w:type="spellStart"/>
+      <w:r>
+        <w:rPr>
+          <w:b/>
+        </w:rPr>
+        <w:t>Saura</w:t>
+      </w:r>
+      <w:proofErr w:type="spellEnd"/>
+    </w:p>
     <w:p>
       <w:pPr>
         <w:pStyle w:val="Leipteksti1"/>
       </w:pPr>
       <w:r>
         <w:tab/>
+      </w:r>
+      <w:r>
         <w:t>-</w:t>
       </w:r>
     </w:p>
@@ -3686,7 +3802,7 @@
         <w:rPr>
           <w:b/>
         </w:rPr>
-        <w:t>Vili</w:t>
+        <w:t>Pinò</w:t>
       </w:r>
       <w:proofErr w:type="spellEnd"/>
       <w:r>
@@ -3700,7 +3816,7 @@
         <w:rPr>
           <w:b/>
         </w:rPr>
-        <w:t>Saura</w:t>
+        <w:t>Surace</w:t>
       </w:r>
       <w:proofErr w:type="spellEnd"/>
     </w:p>
@@ -3710,59 +3826,22 @@
       </w:pPr>
       <w:r>
         <w:tab/>
+      </w:r>
+      <w:r>
         <w:t>-</w:t>
       </w:r>
     </w:p>
     <w:p>
       <w:pPr>
-        <w:pStyle w:val="Leipteksti1"/>
-        <w:rPr>
-          <w:b/>
-        </w:rPr>
-      </w:pPr>
-      <w:proofErr w:type="spellStart"/>
-      <w:r>
-        <w:rPr>
-          <w:b/>
-        </w:rPr>
-        <w:t>Pinò</w:t>
-      </w:r>
-      <w:proofErr w:type="spellEnd"/>
-      <w:r>
-        <w:rPr>
-          <w:b/>
-        </w:rPr>
-        <w:t xml:space="preserve"> </w:t>
-      </w:r>
-      <w:proofErr w:type="spellStart"/>
-      <w:r>
-        <w:rPr>
-          <w:b/>
-        </w:rPr>
-        <w:t>Surace</w:t>
-      </w:r>
-      <w:proofErr w:type="spellEnd"/>
-    </w:p>
-    <w:p>
-      <w:pPr>
-        <w:pStyle w:val="Leipteksti1"/>
-      </w:pPr>
-      <w:r>
+        <w:pStyle w:val="Otsikko2"/>
+      </w:pPr>
+      <w:r>
+        <w:rPr>
+          <w:lang w:val="en-US"/>
+        </w:rPr>
         <w:tab/>
-        <w:t>-</w:t>
-      </w:r>
-    </w:p>
-    <w:p>
-      <w:pPr>
-        <w:pStyle w:val="Otsikko2"/>
-      </w:pPr>
-      <w:r>
-        <w:rPr>
-          <w:lang w:val="en-US"/>
-        </w:rPr>
-        <w:tab/>
-      </w:r>
-      <w:bookmarkStart w:id="3" w:name="_Toc504921195"/>
+      </w:r>
+      <w:bookmarkStart w:name="_Toc504921195" w:id="3"/>
       <w:r>
         <w:t>Process description</w:t>
       </w:r>
@@ -4131,7 +4210,7 @@
           <w:lang w:val="en-US"/>
         </w:rPr>
       </w:pPr>
-      <w:bookmarkStart w:id="4" w:name="_Toc504921196"/>
+      <w:bookmarkStart w:name="_Toc504921196" w:id="4"/>
       <w:r>
         <w:rPr>
           <w:lang w:val="en-US"/>
@@ -4306,12 +4385,12 @@
         <w:tblW w:w="8222" w:type="dxa"/>
         <w:tblInd w:w="108" w:type="dxa"/>
         <w:tblBorders>
-          <w:top w:val="single" w:sz="4" w:space="0" w:color="auto"/>
-          <w:left w:val="single" w:sz="4" w:space="0" w:color="auto"/>
-          <w:bottom w:val="single" w:sz="4" w:space="0" w:color="auto"/>
-          <w:right w:val="single" w:sz="4" w:space="0" w:color="auto"/>
-          <w:insideH w:val="single" w:sz="4" w:space="0" w:color="auto"/>
-          <w:insideV w:val="single" w:sz="4" w:space="0" w:color="auto"/>
+          <w:top w:val="single" w:color="auto" w:sz="4" w:space="0"/>
+          <w:left w:val="single" w:color="auto" w:sz="4" w:space="0"/>
+          <w:bottom w:val="single" w:color="auto" w:sz="4" w:space="0"/>
+          <w:right w:val="single" w:color="auto" w:sz="4" w:space="0"/>
+          <w:insideH w:val="single" w:color="auto" w:sz="4" w:space="0"/>
+          <w:insideV w:val="single" w:color="auto" w:sz="4" w:space="0"/>
         </w:tblBorders>
         <w:tblLayout w:type="fixed"/>
         <w:tblLook w:val="0000" w:firstRow="0" w:lastRow="0" w:firstColumn="0" w:lastColumn="0" w:noHBand="0" w:noVBand="0"/>
@@ -4327,7 +4406,7 @@
           <w:tcPr>
             <w:tcW w:w="2127" w:type="dxa"/>
             <w:tcBorders>
-              <w:bottom w:val="single" w:sz="4" w:space="0" w:color="auto"/>
+              <w:bottom w:val="single" w:color="auto" w:sz="4" w:space="0"/>
             </w:tcBorders>
             <w:shd w:val="clear" w:color="auto" w:fill="E6E6E6"/>
           </w:tcPr>
@@ -4356,7 +4435,7 @@
           <w:tcPr>
             <w:tcW w:w="3827" w:type="dxa"/>
             <w:tcBorders>
-              <w:bottom w:val="single" w:sz="4" w:space="0" w:color="auto"/>
+              <w:bottom w:val="single" w:color="auto" w:sz="4" w:space="0"/>
             </w:tcBorders>
             <w:shd w:val="clear" w:color="auto" w:fill="E6E6E6"/>
           </w:tcPr>
@@ -4393,7 +4472,7 @@
           <w:tcPr>
             <w:tcW w:w="1417" w:type="dxa"/>
             <w:tcBorders>
-              <w:bottom w:val="single" w:sz="4" w:space="0" w:color="auto"/>
+              <w:bottom w:val="single" w:color="auto" w:sz="4" w:space="0"/>
             </w:tcBorders>
             <w:shd w:val="clear" w:color="auto" w:fill="E6E6E6"/>
           </w:tcPr>
@@ -4421,7 +4500,7 @@
           <w:tcPr>
             <w:tcW w:w="851" w:type="dxa"/>
             <w:tcBorders>
-              <w:bottom w:val="single" w:sz="4" w:space="0" w:color="auto"/>
+              <w:bottom w:val="single" w:color="auto" w:sz="4" w:space="0"/>
             </w:tcBorders>
             <w:shd w:val="clear" w:color="auto" w:fill="E6E6E6"/>
           </w:tcPr>
@@ -4518,7 +4597,7 @@
                 <w:lang w:val="en-GB"/>
               </w:rPr>
             </w:pPr>
-            <w:hyperlink r:id="rId9" w:history="1">
+            <w:hyperlink w:history="1" r:id="rId9">
               <w:r>
                 <w:rPr>
                   <w:rStyle w:val="Hyperlinkki"/>
@@ -4795,7 +4874,7 @@
               <w:ind w:left="0"/>
               <w:jc w:val="left"/>
             </w:pPr>
-            <w:hyperlink r:id="rId10" w:history="1">
+            <w:hyperlink w:history="1" r:id="rId10">
               <w:r>
                 <w:rPr>
                   <w:rStyle w:val="Hyperlinkki"/>
@@ -5126,7 +5205,7 @@
         </w:rPr>
         <w:tab/>
       </w:r>
-      <w:bookmarkStart w:id="5" w:name="_Toc504921197"/>
+      <w:bookmarkStart w:name="_Toc504921197" w:id="5"/>
       <w:r>
         <w:rPr>
           <w:lang w:val="en-US"/>
@@ -5184,7 +5263,7 @@
         </w:rPr>
         <w:tab/>
       </w:r>
-      <w:bookmarkStart w:id="6" w:name="_Toc504921198"/>
+      <w:bookmarkStart w:name="_Toc504921198" w:id="6"/>
       <w:r>
         <w:rPr>
           <w:lang w:val="en-US"/>
@@ -5250,7 +5329,7 @@
       <w:pPr>
         <w:pStyle w:val="Otsikko3"/>
       </w:pPr>
-      <w:bookmarkStart w:id="7" w:name="_Toc504921199"/>
+      <w:bookmarkStart w:name="_Toc504921199" w:id="7"/>
       <w:r>
         <w:t>What went well</w:t>
       </w:r>
@@ -5260,7 +5339,7 @@
       <w:pPr>
         <w:pStyle w:val="Otsikko3"/>
       </w:pPr>
-      <w:bookmarkStart w:id="8" w:name="_Toc504921200"/>
+      <w:bookmarkStart w:name="_Toc504921200" w:id="8"/>
       <w:r>
         <w:t>What difficulties you had</w:t>
       </w:r>
@@ -5273,7 +5352,7 @@
           <w:lang w:val="en-US"/>
         </w:rPr>
       </w:pPr>
-      <w:bookmarkStart w:id="9" w:name="_Toc504921201"/>
+      <w:bookmarkStart w:name="_Toc504921201" w:id="9"/>
       <w:r>
         <w:rPr>
           <w:lang w:val="en-US"/>
@@ -5301,7 +5380,7 @@
           <w:lang w:val="en-US"/>
         </w:rPr>
       </w:pPr>
-      <w:bookmarkStart w:id="10" w:name="_Toc504921202"/>
+      <w:bookmarkStart w:name="_Toc504921202" w:id="10"/>
       <w:r>
         <w:rPr>
           <w:lang w:val="en-US"/>
@@ -5331,7 +5410,7 @@
         </w:rPr>
         <w:tab/>
       </w:r>
-      <w:bookmarkStart w:id="11" w:name="_Toc504921203"/>
+      <w:bookmarkStart w:name="_Toc504921203" w:id="11"/>
       <w:r>
         <w:t>Sprint 2</w:t>
       </w:r>
@@ -5347,7 +5426,7 @@
       <w:pPr>
         <w:pStyle w:val="Otsikko3"/>
       </w:pPr>
-      <w:bookmarkStart w:id="12" w:name="_Toc504921204"/>
+      <w:bookmarkStart w:name="_Toc504921204" w:id="12"/>
       <w:r>
         <w:t>What went well</w:t>
       </w:r>
@@ -5357,7 +5436,7 @@
       <w:pPr>
         <w:pStyle w:val="Otsikko3"/>
       </w:pPr>
-      <w:bookmarkStart w:id="13" w:name="_Toc504921205"/>
+      <w:bookmarkStart w:name="_Toc504921205" w:id="13"/>
       <w:r>
         <w:t>What difficulties you had</w:t>
       </w:r>
@@ -5370,7 +5449,7 @@
           <w:lang w:val="en-US"/>
         </w:rPr>
       </w:pPr>
-      <w:bookmarkStart w:id="14" w:name="_Toc504921206"/>
+      <w:bookmarkStart w:name="_Toc504921206" w:id="14"/>
       <w:r>
         <w:rPr>
           <w:lang w:val="en-US"/>
@@ -5398,7 +5477,7 @@
           <w:lang w:val="en-US"/>
         </w:rPr>
       </w:pPr>
-      <w:bookmarkStart w:id="15" w:name="_Toc504921207"/>
+      <w:bookmarkStart w:name="_Toc504921207" w:id="15"/>
       <w:r>
         <w:rPr>
           <w:lang w:val="en-US"/>
@@ -5423,8 +5502,8 @@
         </w:rPr>
         <w:t xml:space="preserve"> </w:t>
       </w:r>
-      <w:bookmarkStart w:id="16" w:name="_Toc427446692"/>
-      <w:bookmarkStart w:id="17" w:name="_Toc504921208"/>
+      <w:bookmarkStart w:name="_Toc427446692" w:id="16"/>
+      <w:bookmarkStart w:name="_Toc504921208" w:id="17"/>
       <w:r>
         <w:t>RISK</w:t>
       </w:r>
@@ -5966,12 +6045,12 @@
         <w:tblW w:w="7479" w:type="dxa"/>
         <w:tblInd w:w="1418" w:type="dxa"/>
         <w:tblBorders>
-          <w:top w:val="single" w:sz="4" w:space="0" w:color="auto"/>
-          <w:left w:val="single" w:sz="4" w:space="0" w:color="auto"/>
-          <w:bottom w:val="single" w:sz="4" w:space="0" w:color="auto"/>
-          <w:right w:val="single" w:sz="4" w:space="0" w:color="auto"/>
-          <w:insideH w:val="single" w:sz="4" w:space="0" w:color="auto"/>
-          <w:insideV w:val="single" w:sz="4" w:space="0" w:color="auto"/>
+          <w:top w:val="single" w:color="auto" w:sz="4" w:space="0"/>
+          <w:left w:val="single" w:color="auto" w:sz="4" w:space="0"/>
+          <w:bottom w:val="single" w:color="auto" w:sz="4" w:space="0"/>
+          <w:right w:val="single" w:color="auto" w:sz="4" w:space="0"/>
+          <w:insideH w:val="single" w:color="auto" w:sz="4" w:space="0"/>
+          <w:insideV w:val="single" w:color="auto" w:sz="4" w:space="0"/>
         </w:tblBorders>
         <w:tblLayout w:type="fixed"/>
         <w:tblLook w:val="0000" w:firstRow="0" w:lastRow="0" w:firstColumn="0" w:lastColumn="0" w:noHBand="0" w:noVBand="0"/>
@@ -6350,7 +6429,7 @@
           <w:lang w:val="en-GB"/>
         </w:rPr>
       </w:pPr>
-      <w:bookmarkStart w:id="18" w:name="_Toc504921209"/>
+      <w:bookmarkStart w:name="_Toc504921209" w:id="18"/>
       <w:r>
         <w:rPr>
           <w:lang w:val="en-GB"/>
@@ -6502,7 +6581,7 @@
           <w:lang w:val="en-US"/>
         </w:rPr>
       </w:pPr>
-      <w:bookmarkStart w:id="19" w:name="_Toc504921210"/>
+      <w:bookmarkStart w:name="_Toc504921210" w:id="19"/>
       <w:bookmarkEnd w:id="16"/>
       <w:r>
         <w:rPr>
@@ -6820,7 +6899,7 @@
         <w:pStyle w:val="Otsikko2"/>
         <w:ind w:left="1418" w:hanging="1418"/>
       </w:pPr>
-      <w:bookmarkStart w:id="20" w:name="_Toc504921211"/>
+      <w:bookmarkStart w:name="_Toc504921211" w:id="20"/>
       <w:r>
         <w:t>[example] Technology risks</w:t>
       </w:r>
@@ -6847,7 +6926,7 @@
         </w:rPr>
         <w:tab/>
       </w:r>
-      <w:bookmarkStart w:id="21" w:name="_Toc504921212"/>
+      <w:bookmarkStart w:name="_Toc504921212" w:id="21"/>
       <w:r>
         <w:rPr>
           <w:lang w:val="en-GB" w:eastAsia="en-GB"/>
@@ -7179,7 +7258,7 @@
     <w:sectPr>
       <w:headerReference w:type="default" r:id="rId11"/>
       <w:footerReference w:type="default" r:id="rId12"/>
-      <w:pgSz w:w="11906" w:h="16838"/>
+      <w:pgSz w:w="11906" w:h="16838" w:orient="portrait"/>
       <w:pgMar w:top="1985" w:right="1134" w:bottom="1418" w:left="2552" w:header="851" w:footer="720" w:gutter="0"/>
       <w:cols w:space="720"/>
       <w:titlePg/>
@@ -7322,7 +7401,7 @@
     <w:pPr>
       <w:pStyle w:val="Yltunniste"/>
       <w:pBdr>
-        <w:bottom w:val="single" w:sz="6" w:space="1" w:color="auto"/>
+        <w:bottom w:val="single" w:color="auto" w:sz="6" w:space="1"/>
       </w:pBdr>
       <w:rPr>
         <w:lang w:val="en-US"/>
@@ -7339,6 +7418,11 @@
         <w:lang w:val="en-US"/>
       </w:rPr>
       <w:tab/>
+    </w:r>
+    <w:r>
+      <w:rPr>
+        <w:lang w:val="en-US"/>
+      </w:rPr>
       <w:t>Project plan</w:t>
     </w:r>
     <w:r>
@@ -7346,6 +7430,11 @@
         <w:lang w:val="en-US"/>
       </w:rPr>
       <w:tab/>
+    </w:r>
+    <w:r>
+      <w:rPr>
+        <w:lang w:val="en-US"/>
+      </w:rPr>
       <w:t>versio</w:t>
     </w:r>
     <w:r>
@@ -7371,7 +7460,7 @@
     <w:pPr>
       <w:pStyle w:val="Yltunniste"/>
       <w:pBdr>
-        <w:bottom w:val="single" w:sz="6" w:space="1" w:color="auto"/>
+        <w:bottom w:val="single" w:color="auto" w:sz="6" w:space="1"/>
       </w:pBdr>
       <w:rPr>
         <w:i w:val="0"/>
@@ -7384,6 +7473,117 @@
 
 <file path=word/numbering.xml><?xml version="1.0" encoding="utf-8"?>
 <w:numbering xmlns:wpc="http://schemas.microsoft.com/office/word/2010/wordprocessingCanvas" xmlns:cx="http://schemas.microsoft.com/office/drawing/2014/chartex" xmlns:cx1="http://schemas.microsoft.com/office/drawing/2015/9/8/chartex" xmlns:cx2="http://schemas.microsoft.com/office/drawing/2015/10/21/chartex" xmlns:cx3="http://schemas.microsoft.com/office/drawing/2016/5/9/chartex" xmlns:cx4="http://schemas.microsoft.com/office/drawing/2016/5/10/chartex" xmlns:cx5="http://schemas.microsoft.com/office/drawing/2016/5/11/chartex" xmlns:cx6="http://schemas.microsoft.com/office/drawing/2016/5/12/chartex" xmlns:cx7="http://schemas.microsoft.com/office/drawing/2016/5/13/chartex" xmlns:cx8="http://schemas.microsoft.com/office/drawing/2016/5/14/chartex" xmlns:mc="http://schemas.openxmlformats.org/markup-compatibility/2006" xmlns:aink="http://schemas.microsoft.com/office/drawing/2016/ink" xmlns:am3d="http://schemas.microsoft.com/office/drawing/2017/model3d" xmlns:o="urn:schemas-microsoft-com:office:office" xmlns:r="http://schemas.openxmlformats.org/officeDocument/2006/relationships" xmlns:m="http://schemas.openxmlformats.org/officeDocument/2006/math" xmlns:v="urn:schemas-microsoft-com:vml" xmlns:wp14="http://schemas.microsoft.com/office/word/2010/wordprocessingDrawing" xmlns:wp="http://schemas.openxmlformats.org/drawingml/2006/wordprocessingDrawing" xmlns:w10="urn:schemas-microsoft-com:office:word" xmlns:w="http://schemas.openxmlformats.org/wordprocessingml/2006/main" xmlns:w14="http://schemas.microsoft.com/office/word/2010/wordml" xmlns:w15="http://schemas.microsoft.com/office/word/2012/wordml" xmlns:w16cid="http://schemas.microsoft.com/office/word/2016/wordml/cid" xmlns:w16se="http://schemas.microsoft.com/office/word/2015/wordml/symex" xmlns:wpg="http://schemas.microsoft.com/office/word/2010/wordprocessingGroup" xmlns:wpi="http://schemas.microsoft.com/office/word/2010/wordprocessingInk" xmlns:wne="http://schemas.microsoft.com/office/word/2006/wordml" xmlns:wps="http://schemas.microsoft.com/office/word/2010/wordprocessingShape" mc:Ignorable="w14 w15 w16se w16cid wp14">
+  <w:abstractNum xmlns:w="http://schemas.openxmlformats.org/wordprocessingml/2006/main" w:abstractNumId="19">
+    <w:multiLevelType xmlns:w="http://schemas.openxmlformats.org/wordprocessingml/2006/main" w:val="hybridMultilevel"/>
+    <w:lvl xmlns:w="http://schemas.openxmlformats.org/wordprocessingml/2006/main" w:ilvl="0">
+      <w:start w:val="1"/>
+      <w:numFmt w:val="bullet"/>
+      <w:lvlText w:val=""/>
+      <w:lvlJc w:val="left"/>
+      <w:pPr>
+        <w:ind w:left="720" w:hanging="360"/>
+      </w:pPr>
+      <w:rPr>
+        <w:rFonts w:hint="default" w:ascii="Symbol" w:hAnsi="Symbol"/>
+      </w:rPr>
+    </w:lvl>
+    <w:lvl xmlns:w="http://schemas.openxmlformats.org/wordprocessingml/2006/main" w:ilvl="1">
+      <w:start w:val="1"/>
+      <w:numFmt w:val="bullet"/>
+      <w:lvlText w:val=""/>
+      <w:lvlJc w:val="left"/>
+      <w:pPr>
+        <w:ind w:left="1440" w:hanging="360"/>
+      </w:pPr>
+      <w:rPr>
+        <w:rFonts w:hint="default" w:ascii="Symbol" w:hAnsi="Symbol"/>
+      </w:rPr>
+    </w:lvl>
+    <w:lvl xmlns:w="http://schemas.openxmlformats.org/wordprocessingml/2006/main" w:ilvl="2">
+      <w:start w:val="1"/>
+      <w:numFmt w:val="bullet"/>
+      <w:lvlText w:val=""/>
+      <w:lvlJc w:val="left"/>
+      <w:pPr>
+        <w:ind w:left="2160" w:hanging="360"/>
+      </w:pPr>
+      <w:rPr>
+        <w:rFonts w:hint="default" w:ascii="Wingdings" w:hAnsi="Wingdings"/>
+      </w:rPr>
+    </w:lvl>
+    <w:lvl xmlns:w="http://schemas.openxmlformats.org/wordprocessingml/2006/main" w:ilvl="3">
+      <w:start w:val="1"/>
+      <w:numFmt w:val="bullet"/>
+      <w:lvlText w:val="-"/>
+      <w:lvlJc w:val="left"/>
+      <w:pPr>
+        <w:ind w:left="2880" w:hanging="360"/>
+      </w:pPr>
+      <w:rPr>
+        <w:rFonts w:hint="default" w:ascii="Times New Roman" w:hAnsi="Times New Roman"/>
+      </w:rPr>
+    </w:lvl>
+    <w:lvl xmlns:w="http://schemas.openxmlformats.org/wordprocessingml/2006/main" w:ilvl="4">
+      <w:start w:val="1"/>
+      <w:numFmt w:val="bullet"/>
+      <w:lvlText w:val="o"/>
+      <w:lvlJc w:val="left"/>
+      <w:pPr>
+        <w:ind w:left="3600" w:hanging="360"/>
+      </w:pPr>
+      <w:rPr>
+        <w:rFonts w:hint="default" w:ascii="Courier New" w:hAnsi="Courier New"/>
+      </w:rPr>
+    </w:lvl>
+    <w:lvl xmlns:w="http://schemas.openxmlformats.org/wordprocessingml/2006/main" w:ilvl="5">
+      <w:start w:val="1"/>
+      <w:numFmt w:val="bullet"/>
+      <w:lvlText w:val=""/>
+      <w:lvlJc w:val="left"/>
+      <w:pPr>
+        <w:ind w:left="4320" w:hanging="360"/>
+      </w:pPr>
+      <w:rPr>
+        <w:rFonts w:hint="default" w:ascii="Wingdings" w:hAnsi="Wingdings"/>
+      </w:rPr>
+    </w:lvl>
+    <w:lvl xmlns:w="http://schemas.openxmlformats.org/wordprocessingml/2006/main" w:ilvl="6">
+      <w:start w:val="1"/>
+      <w:numFmt w:val="bullet"/>
+      <w:lvlText w:val=""/>
+      <w:lvlJc w:val="left"/>
+      <w:pPr>
+        <w:ind w:left="5040" w:hanging="360"/>
+      </w:pPr>
+      <w:rPr>
+        <w:rFonts w:hint="default" w:ascii="Symbol" w:hAnsi="Symbol"/>
+      </w:rPr>
+    </w:lvl>
+    <w:lvl xmlns:w="http://schemas.openxmlformats.org/wordprocessingml/2006/main" w:ilvl="7">
+      <w:start w:val="1"/>
+      <w:numFmt w:val="bullet"/>
+      <w:lvlText w:val="o"/>
+      <w:lvlJc w:val="left"/>
+      <w:pPr>
+        <w:ind w:left="5760" w:hanging="360"/>
+      </w:pPr>
+      <w:rPr>
+        <w:rFonts w:hint="default" w:ascii="Courier New" w:hAnsi="Courier New"/>
+      </w:rPr>
+    </w:lvl>
+    <w:lvl xmlns:w="http://schemas.openxmlformats.org/wordprocessingml/2006/main" w:ilvl="8">
+      <w:start w:val="1"/>
+      <w:numFmt w:val="bullet"/>
+      <w:lvlText w:val=""/>
+      <w:lvlJc w:val="left"/>
+      <w:pPr>
+        <w:ind w:left="6480" w:hanging="360"/>
+      </w:pPr>
+      <w:rPr>
+        <w:rFonts w:hint="default" w:ascii="Wingdings" w:hAnsi="Wingdings"/>
+      </w:rPr>
+    </w:lvl>
+  </w:abstractNum>
   <w:abstractNum w:abstractNumId="0" w15:restartNumberingAfterBreak="0">
     <w:nsid w:val="FFFFFFFB"/>
     <w:multiLevelType w:val="multilevel"/>
@@ -7487,7 +7687,7 @@
         <w:ind w:left="2138" w:hanging="360"/>
       </w:pPr>
       <w:rPr>
-        <w:rFonts w:ascii="Symbol" w:hAnsi="Symbol" w:hint="default"/>
+        <w:rFonts w:hint="default" w:ascii="Symbol" w:hAnsi="Symbol"/>
       </w:rPr>
     </w:lvl>
     <w:lvl w:ilvl="1" w:tplc="0409000F">
@@ -7517,7 +7717,7 @@
         <w:ind w:left="3578" w:hanging="360"/>
       </w:pPr>
       <w:rPr>
-        <w:rFonts w:ascii="Wingdings" w:hAnsi="Wingdings" w:hint="default"/>
+        <w:rFonts w:hint="default" w:ascii="Wingdings" w:hAnsi="Wingdings"/>
       </w:rPr>
     </w:lvl>
     <w:lvl w:ilvl="3" w:tplc="04090001" w:tentative="1">
@@ -7532,7 +7732,7 @@
         <w:ind w:left="4298" w:hanging="360"/>
       </w:pPr>
       <w:rPr>
-        <w:rFonts w:ascii="Symbol" w:hAnsi="Symbol" w:hint="default"/>
+        <w:rFonts w:hint="default" w:ascii="Symbol" w:hAnsi="Symbol"/>
       </w:rPr>
     </w:lvl>
     <w:lvl w:ilvl="4" w:tplc="04090003" w:tentative="1">
@@ -7547,7 +7747,7 @@
         <w:ind w:left="5018" w:hanging="360"/>
       </w:pPr>
       <w:rPr>
-        <w:rFonts w:ascii="Courier New" w:hAnsi="Courier New" w:hint="default"/>
+        <w:rFonts w:hint="default" w:ascii="Courier New" w:hAnsi="Courier New"/>
       </w:rPr>
     </w:lvl>
     <w:lvl w:ilvl="5" w:tplc="04090005" w:tentative="1">
@@ -7562,7 +7762,7 @@
         <w:ind w:left="5738" w:hanging="360"/>
       </w:pPr>
       <w:rPr>
-        <w:rFonts w:ascii="Wingdings" w:hAnsi="Wingdings" w:hint="default"/>
+        <w:rFonts w:hint="default" w:ascii="Wingdings" w:hAnsi="Wingdings"/>
       </w:rPr>
     </w:lvl>
     <w:lvl w:ilvl="6" w:tplc="04090001" w:tentative="1">
@@ -7577,7 +7777,7 @@
         <w:ind w:left="6458" w:hanging="360"/>
       </w:pPr>
       <w:rPr>
-        <w:rFonts w:ascii="Symbol" w:hAnsi="Symbol" w:hint="default"/>
+        <w:rFonts w:hint="default" w:ascii="Symbol" w:hAnsi="Symbol"/>
       </w:rPr>
     </w:lvl>
     <w:lvl w:ilvl="7" w:tplc="04090003" w:tentative="1">
@@ -7592,7 +7792,7 @@
         <w:ind w:left="7178" w:hanging="360"/>
       </w:pPr>
       <w:rPr>
-        <w:rFonts w:ascii="Courier New" w:hAnsi="Courier New" w:hint="default"/>
+        <w:rFonts w:hint="default" w:ascii="Courier New" w:hAnsi="Courier New"/>
       </w:rPr>
     </w:lvl>
     <w:lvl w:ilvl="8" w:tplc="04090005" w:tentative="1">
@@ -7607,7 +7807,7 @@
         <w:ind w:left="7898" w:hanging="360"/>
       </w:pPr>
       <w:rPr>
-        <w:rFonts w:ascii="Wingdings" w:hAnsi="Wingdings" w:hint="default"/>
+        <w:rFonts w:hint="default" w:ascii="Wingdings" w:hAnsi="Wingdings"/>
       </w:rPr>
     </w:lvl>
   </w:abstractNum>
@@ -7623,7 +7823,7 @@
         <w:ind w:left="2963" w:hanging="360"/>
       </w:pPr>
       <w:rPr>
-        <w:rFonts w:ascii="Times New Roman" w:eastAsia="Times New Roman" w:hAnsi="Times New Roman" w:cs="Times New Roman" w:hint="default"/>
+        <w:rFonts w:hint="default" w:ascii="Times New Roman" w:hAnsi="Times New Roman" w:eastAsia="Times New Roman" w:cs="Times New Roman"/>
       </w:rPr>
     </w:lvl>
     <w:lvl w:ilvl="1" w:tplc="040B0003" w:tentative="1">
@@ -7635,7 +7835,7 @@
         <w:ind w:left="3683" w:hanging="360"/>
       </w:pPr>
       <w:rPr>
-        <w:rFonts w:ascii="Courier New" w:hAnsi="Courier New" w:cs="Courier New" w:hint="default"/>
+        <w:rFonts w:hint="default" w:ascii="Courier New" w:hAnsi="Courier New" w:cs="Courier New"/>
       </w:rPr>
     </w:lvl>
     <w:lvl w:ilvl="2" w:tplc="040B0005" w:tentative="1">
@@ -7647,7 +7847,7 @@
         <w:ind w:left="4403" w:hanging="360"/>
       </w:pPr>
       <w:rPr>
-        <w:rFonts w:ascii="Wingdings" w:hAnsi="Wingdings" w:hint="default"/>
+        <w:rFonts w:hint="default" w:ascii="Wingdings" w:hAnsi="Wingdings"/>
       </w:rPr>
     </w:lvl>
     <w:lvl w:ilvl="3" w:tplc="040B0001" w:tentative="1">
@@ -7659,7 +7859,7 @@
         <w:ind w:left="5123" w:hanging="360"/>
       </w:pPr>
       <w:rPr>
-        <w:rFonts w:ascii="Symbol" w:hAnsi="Symbol" w:hint="default"/>
+        <w:rFonts w:hint="default" w:ascii="Symbol" w:hAnsi="Symbol"/>
       </w:rPr>
     </w:lvl>
     <w:lvl w:ilvl="4" w:tplc="040B0003" w:tentative="1">
@@ -7671,7 +7871,7 @@
         <w:ind w:left="5843" w:hanging="360"/>
       </w:pPr>
       <w:rPr>
-        <w:rFonts w:ascii="Courier New" w:hAnsi="Courier New" w:cs="Courier New" w:hint="default"/>
+        <w:rFonts w:hint="default" w:ascii="Courier New" w:hAnsi="Courier New" w:cs="Courier New"/>
       </w:rPr>
     </w:lvl>
     <w:lvl w:ilvl="5" w:tplc="040B0005" w:tentative="1">
@@ -7683,7 +7883,7 @@
         <w:ind w:left="6563" w:hanging="360"/>
       </w:pPr>
       <w:rPr>
-        <w:rFonts w:ascii="Wingdings" w:hAnsi="Wingdings" w:hint="default"/>
+        <w:rFonts w:hint="default" w:ascii="Wingdings" w:hAnsi="Wingdings"/>
       </w:rPr>
     </w:lvl>
     <w:lvl w:ilvl="6" w:tplc="040B0001" w:tentative="1">
@@ -7695,7 +7895,7 @@
         <w:ind w:left="7283" w:hanging="360"/>
       </w:pPr>
       <w:rPr>
-        <w:rFonts w:ascii="Symbol" w:hAnsi="Symbol" w:hint="default"/>
+        <w:rFonts w:hint="default" w:ascii="Symbol" w:hAnsi="Symbol"/>
       </w:rPr>
     </w:lvl>
     <w:lvl w:ilvl="7" w:tplc="040B0003" w:tentative="1">
@@ -7707,7 +7907,7 @@
         <w:ind w:left="8003" w:hanging="360"/>
       </w:pPr>
       <w:rPr>
-        <w:rFonts w:ascii="Courier New" w:hAnsi="Courier New" w:cs="Courier New" w:hint="default"/>
+        <w:rFonts w:hint="default" w:ascii="Courier New" w:hAnsi="Courier New" w:cs="Courier New"/>
       </w:rPr>
     </w:lvl>
     <w:lvl w:ilvl="8" w:tplc="040B0005" w:tentative="1">
@@ -7719,7 +7919,7 @@
         <w:ind w:left="8723" w:hanging="360"/>
       </w:pPr>
       <w:rPr>
-        <w:rFonts w:ascii="Wingdings" w:hAnsi="Wingdings" w:hint="default"/>
+        <w:rFonts w:hint="default" w:ascii="Wingdings" w:hAnsi="Wingdings"/>
       </w:rPr>
     </w:lvl>
   </w:abstractNum>
@@ -7736,7 +7936,7 @@
         <w:ind w:left="720" w:hanging="360"/>
       </w:pPr>
       <w:rPr>
-        <w:rFonts w:ascii="Symbol" w:hAnsi="Symbol" w:hint="default"/>
+        <w:rFonts w:hint="default" w:ascii="Symbol" w:hAnsi="Symbol"/>
       </w:rPr>
     </w:lvl>
     <w:lvl w:ilvl="1" w:tplc="04090003" w:tentative="1">
@@ -7748,7 +7948,7 @@
         <w:ind w:left="1440" w:hanging="360"/>
       </w:pPr>
       <w:rPr>
-        <w:rFonts w:ascii="Courier New" w:hAnsi="Courier New" w:cs="Courier New" w:hint="default"/>
+        <w:rFonts w:hint="default" w:ascii="Courier New" w:hAnsi="Courier New" w:cs="Courier New"/>
       </w:rPr>
     </w:lvl>
     <w:lvl w:ilvl="2" w:tplc="04090005" w:tentative="1">
@@ -7760,7 +7960,7 @@
         <w:ind w:left="2160" w:hanging="360"/>
       </w:pPr>
       <w:rPr>
-        <w:rFonts w:ascii="Wingdings" w:hAnsi="Wingdings" w:hint="default"/>
+        <w:rFonts w:hint="default" w:ascii="Wingdings" w:hAnsi="Wingdings"/>
       </w:rPr>
     </w:lvl>
     <w:lvl w:ilvl="3" w:tplc="04090001" w:tentative="1">
@@ -7772,7 +7972,7 @@
         <w:ind w:left="2880" w:hanging="360"/>
       </w:pPr>
       <w:rPr>
-        <w:rFonts w:ascii="Symbol" w:hAnsi="Symbol" w:hint="default"/>
+        <w:rFonts w:hint="default" w:ascii="Symbol" w:hAnsi="Symbol"/>
       </w:rPr>
     </w:lvl>
     <w:lvl w:ilvl="4" w:tplc="04090003" w:tentative="1">
@@ -7784,7 +7984,7 @@
         <w:ind w:left="3600" w:hanging="360"/>
       </w:pPr>
       <w:rPr>
-        <w:rFonts w:ascii="Courier New" w:hAnsi="Courier New" w:cs="Courier New" w:hint="default"/>
+        <w:rFonts w:hint="default" w:ascii="Courier New" w:hAnsi="Courier New" w:cs="Courier New"/>
       </w:rPr>
     </w:lvl>
     <w:lvl w:ilvl="5" w:tplc="04090005" w:tentative="1">
@@ -7796,7 +7996,7 @@
         <w:ind w:left="4320" w:hanging="360"/>
       </w:pPr>
       <w:rPr>
-        <w:rFonts w:ascii="Wingdings" w:hAnsi="Wingdings" w:hint="default"/>
+        <w:rFonts w:hint="default" w:ascii="Wingdings" w:hAnsi="Wingdings"/>
       </w:rPr>
     </w:lvl>
     <w:lvl w:ilvl="6" w:tplc="04090001" w:tentative="1">
@@ -7808,7 +8008,7 @@
         <w:ind w:left="5040" w:hanging="360"/>
       </w:pPr>
       <w:rPr>
-        <w:rFonts w:ascii="Symbol" w:hAnsi="Symbol" w:hint="default"/>
+        <w:rFonts w:hint="default" w:ascii="Symbol" w:hAnsi="Symbol"/>
       </w:rPr>
     </w:lvl>
     <w:lvl w:ilvl="7" w:tplc="04090003" w:tentative="1">
@@ -7820,7 +8020,7 @@
         <w:ind w:left="5760" w:hanging="360"/>
       </w:pPr>
       <w:rPr>
-        <w:rFonts w:ascii="Courier New" w:hAnsi="Courier New" w:cs="Courier New" w:hint="default"/>
+        <w:rFonts w:hint="default" w:ascii="Courier New" w:hAnsi="Courier New" w:cs="Courier New"/>
       </w:rPr>
     </w:lvl>
     <w:lvl w:ilvl="8" w:tplc="04090005" w:tentative="1">
@@ -7832,7 +8032,7 @@
         <w:ind w:left="6480" w:hanging="360"/>
       </w:pPr>
       <w:rPr>
-        <w:rFonts w:ascii="Wingdings" w:hAnsi="Wingdings" w:hint="default"/>
+        <w:rFonts w:hint="default" w:ascii="Wingdings" w:hAnsi="Wingdings"/>
       </w:rPr>
     </w:lvl>
   </w:abstractNum>
@@ -7848,7 +8048,7 @@
         <w:ind w:left="1778" w:hanging="360"/>
       </w:pPr>
       <w:rPr>
-        <w:rFonts w:ascii="Times New Roman" w:eastAsia="Times New Roman" w:hAnsi="Times New Roman" w:cs="Times New Roman" w:hint="default"/>
+        <w:rFonts w:hint="default" w:ascii="Times New Roman" w:hAnsi="Times New Roman" w:eastAsia="Times New Roman" w:cs="Times New Roman"/>
       </w:rPr>
     </w:lvl>
     <w:lvl w:ilvl="1" w:tplc="04090003">
@@ -7860,7 +8060,7 @@
         <w:ind w:left="2498" w:hanging="360"/>
       </w:pPr>
       <w:rPr>
-        <w:rFonts w:ascii="Courier New" w:hAnsi="Courier New" w:cs="Courier New" w:hint="default"/>
+        <w:rFonts w:hint="default" w:ascii="Courier New" w:hAnsi="Courier New" w:cs="Courier New"/>
       </w:rPr>
     </w:lvl>
     <w:lvl w:ilvl="2" w:tplc="04090005" w:tentative="1">
@@ -7872,7 +8072,7 @@
         <w:ind w:left="3218" w:hanging="360"/>
       </w:pPr>
       <w:rPr>
-        <w:rFonts w:ascii="Wingdings" w:hAnsi="Wingdings" w:hint="default"/>
+        <w:rFonts w:hint="default" w:ascii="Wingdings" w:hAnsi="Wingdings"/>
       </w:rPr>
     </w:lvl>
     <w:lvl w:ilvl="3" w:tplc="04090001" w:tentative="1">
@@ -7884,7 +8084,7 @@
         <w:ind w:left="3938" w:hanging="360"/>
       </w:pPr>
       <w:rPr>
-        <w:rFonts w:ascii="Symbol" w:hAnsi="Symbol" w:hint="default"/>
+        <w:rFonts w:hint="default" w:ascii="Symbol" w:hAnsi="Symbol"/>
       </w:rPr>
     </w:lvl>
     <w:lvl w:ilvl="4" w:tplc="04090003" w:tentative="1">
@@ -7896,7 +8096,7 @@
         <w:ind w:left="4658" w:hanging="360"/>
       </w:pPr>
       <w:rPr>
-        <w:rFonts w:ascii="Courier New" w:hAnsi="Courier New" w:cs="Courier New" w:hint="default"/>
+        <w:rFonts w:hint="default" w:ascii="Courier New" w:hAnsi="Courier New" w:cs="Courier New"/>
       </w:rPr>
     </w:lvl>
     <w:lvl w:ilvl="5" w:tplc="04090005" w:tentative="1">
@@ -7908,7 +8108,7 @@
         <w:ind w:left="5378" w:hanging="360"/>
       </w:pPr>
       <w:rPr>
-        <w:rFonts w:ascii="Wingdings" w:hAnsi="Wingdings" w:hint="default"/>
+        <w:rFonts w:hint="default" w:ascii="Wingdings" w:hAnsi="Wingdings"/>
       </w:rPr>
     </w:lvl>
     <w:lvl w:ilvl="6" w:tplc="04090001" w:tentative="1">
@@ -7920,7 +8120,7 @@
         <w:ind w:left="6098" w:hanging="360"/>
       </w:pPr>
       <w:rPr>
-        <w:rFonts w:ascii="Symbol" w:hAnsi="Symbol" w:hint="default"/>
+        <w:rFonts w:hint="default" w:ascii="Symbol" w:hAnsi="Symbol"/>
       </w:rPr>
     </w:lvl>
     <w:lvl w:ilvl="7" w:tplc="04090003" w:tentative="1">
@@ -7932,7 +8132,7 @@
         <w:ind w:left="6818" w:hanging="360"/>
       </w:pPr>
       <w:rPr>
-        <w:rFonts w:ascii="Courier New" w:hAnsi="Courier New" w:cs="Courier New" w:hint="default"/>
+        <w:rFonts w:hint="default" w:ascii="Courier New" w:hAnsi="Courier New" w:cs="Courier New"/>
       </w:rPr>
     </w:lvl>
     <w:lvl w:ilvl="8" w:tplc="04090005" w:tentative="1">
@@ -7944,7 +8144,7 @@
         <w:ind w:left="7538" w:hanging="360"/>
       </w:pPr>
       <w:rPr>
-        <w:rFonts w:ascii="Wingdings" w:hAnsi="Wingdings" w:hint="default"/>
+        <w:rFonts w:hint="default" w:ascii="Wingdings" w:hAnsi="Wingdings"/>
       </w:rPr>
     </w:lvl>
   </w:abstractNum>
@@ -7964,7 +8164,7 @@
         <w:ind w:left="2138" w:hanging="360"/>
       </w:pPr>
       <w:rPr>
-        <w:rFonts w:ascii="Symbol" w:hAnsi="Symbol" w:hint="default"/>
+        <w:rFonts w:hint="default" w:ascii="Symbol" w:hAnsi="Symbol"/>
       </w:rPr>
     </w:lvl>
     <w:lvl w:ilvl="1" w:tplc="04090003" w:tentative="1">
@@ -7979,7 +8179,7 @@
         <w:ind w:left="2858" w:hanging="360"/>
       </w:pPr>
       <w:rPr>
-        <w:rFonts w:ascii="Courier New" w:hAnsi="Courier New" w:hint="default"/>
+        <w:rFonts w:hint="default" w:ascii="Courier New" w:hAnsi="Courier New"/>
       </w:rPr>
     </w:lvl>
     <w:lvl w:ilvl="2" w:tplc="04090005" w:tentative="1">
@@ -7994,7 +8194,7 @@
         <w:ind w:left="3578" w:hanging="360"/>
       </w:pPr>
       <w:rPr>
-        <w:rFonts w:ascii="Wingdings" w:hAnsi="Wingdings" w:hint="default"/>
+        <w:rFonts w:hint="default" w:ascii="Wingdings" w:hAnsi="Wingdings"/>
       </w:rPr>
     </w:lvl>
     <w:lvl w:ilvl="3" w:tplc="04090001" w:tentative="1">
@@ -8009,7 +8209,7 @@
         <w:ind w:left="4298" w:hanging="360"/>
       </w:pPr>
       <w:rPr>
-        <w:rFonts w:ascii="Symbol" w:hAnsi="Symbol" w:hint="default"/>
+        <w:rFonts w:hint="default" w:ascii="Symbol" w:hAnsi="Symbol"/>
       </w:rPr>
     </w:lvl>
     <w:lvl w:ilvl="4" w:tplc="04090003" w:tentative="1">
@@ -8024,7 +8224,7 @@
         <w:ind w:left="5018" w:hanging="360"/>
       </w:pPr>
       <w:rPr>
-        <w:rFonts w:ascii="Courier New" w:hAnsi="Courier New" w:hint="default"/>
+        <w:rFonts w:hint="default" w:ascii="Courier New" w:hAnsi="Courier New"/>
       </w:rPr>
     </w:lvl>
     <w:lvl w:ilvl="5" w:tplc="04090005" w:tentative="1">
@@ -8039,7 +8239,7 @@
         <w:ind w:left="5738" w:hanging="360"/>
       </w:pPr>
       <w:rPr>
-        <w:rFonts w:ascii="Wingdings" w:hAnsi="Wingdings" w:hint="default"/>
+        <w:rFonts w:hint="default" w:ascii="Wingdings" w:hAnsi="Wingdings"/>
       </w:rPr>
     </w:lvl>
     <w:lvl w:ilvl="6" w:tplc="04090001" w:tentative="1">
@@ -8054,7 +8254,7 @@
         <w:ind w:left="6458" w:hanging="360"/>
       </w:pPr>
       <w:rPr>
-        <w:rFonts w:ascii="Symbol" w:hAnsi="Symbol" w:hint="default"/>
+        <w:rFonts w:hint="default" w:ascii="Symbol" w:hAnsi="Symbol"/>
       </w:rPr>
     </w:lvl>
     <w:lvl w:ilvl="7" w:tplc="04090003" w:tentative="1">
@@ -8069,7 +8269,7 @@
         <w:ind w:left="7178" w:hanging="360"/>
       </w:pPr>
       <w:rPr>
-        <w:rFonts w:ascii="Courier New" w:hAnsi="Courier New" w:hint="default"/>
+        <w:rFonts w:hint="default" w:ascii="Courier New" w:hAnsi="Courier New"/>
       </w:rPr>
     </w:lvl>
     <w:lvl w:ilvl="8" w:tplc="04090005" w:tentative="1">
@@ -8084,7 +8284,7 @@
         <w:ind w:left="7898" w:hanging="360"/>
       </w:pPr>
       <w:rPr>
-        <w:rFonts w:ascii="Wingdings" w:hAnsi="Wingdings" w:hint="default"/>
+        <w:rFonts w:hint="default" w:ascii="Wingdings" w:hAnsi="Wingdings"/>
       </w:rPr>
     </w:lvl>
   </w:abstractNum>
@@ -8104,7 +8304,7 @@
         <w:ind w:left="1778" w:hanging="360"/>
       </w:pPr>
       <w:rPr>
-        <w:rFonts w:ascii="Symbol" w:hAnsi="Symbol" w:hint="default"/>
+        <w:rFonts w:hint="default" w:ascii="Symbol" w:hAnsi="Symbol"/>
       </w:rPr>
     </w:lvl>
     <w:lvl w:ilvl="1" w:tplc="04090003" w:tentative="1">
@@ -8119,7 +8319,7 @@
         <w:ind w:left="2498" w:hanging="360"/>
       </w:pPr>
       <w:rPr>
-        <w:rFonts w:ascii="Courier New" w:hAnsi="Courier New" w:cs="Courier New" w:hint="default"/>
+        <w:rFonts w:hint="default" w:ascii="Courier New" w:hAnsi="Courier New" w:cs="Courier New"/>
       </w:rPr>
     </w:lvl>
     <w:lvl w:ilvl="2" w:tplc="04090005" w:tentative="1">
@@ -8134,7 +8334,7 @@
         <w:ind w:left="3218" w:hanging="360"/>
       </w:pPr>
       <w:rPr>
-        <w:rFonts w:ascii="Wingdings" w:hAnsi="Wingdings" w:hint="default"/>
+        <w:rFonts w:hint="default" w:ascii="Wingdings" w:hAnsi="Wingdings"/>
       </w:rPr>
     </w:lvl>
     <w:lvl w:ilvl="3" w:tplc="04090001" w:tentative="1">
@@ -8149,7 +8349,7 @@
         <w:ind w:left="3938" w:hanging="360"/>
       </w:pPr>
       <w:rPr>
-        <w:rFonts w:ascii="Symbol" w:hAnsi="Symbol" w:hint="default"/>
+        <w:rFonts w:hint="default" w:ascii="Symbol" w:hAnsi="Symbol"/>
       </w:rPr>
     </w:lvl>
     <w:lvl w:ilvl="4" w:tplc="04090003" w:tentative="1">
@@ -8164,7 +8364,7 @@
         <w:ind w:left="4658" w:hanging="360"/>
       </w:pPr>
       <w:rPr>
-        <w:rFonts w:ascii="Courier New" w:hAnsi="Courier New" w:cs="Courier New" w:hint="default"/>
+        <w:rFonts w:hint="default" w:ascii="Courier New" w:hAnsi="Courier New" w:cs="Courier New"/>
       </w:rPr>
     </w:lvl>
     <w:lvl w:ilvl="5" w:tplc="04090005" w:tentative="1">
@@ -8179,7 +8379,7 @@
         <w:ind w:left="5378" w:hanging="360"/>
       </w:pPr>
       <w:rPr>
-        <w:rFonts w:ascii="Wingdings" w:hAnsi="Wingdings" w:hint="default"/>
+        <w:rFonts w:hint="default" w:ascii="Wingdings" w:hAnsi="Wingdings"/>
       </w:rPr>
     </w:lvl>
     <w:lvl w:ilvl="6" w:tplc="04090001" w:tentative="1">
@@ -8194,7 +8394,7 @@
         <w:ind w:left="6098" w:hanging="360"/>
       </w:pPr>
       <w:rPr>
-        <w:rFonts w:ascii="Symbol" w:hAnsi="Symbol" w:hint="default"/>
+        <w:rFonts w:hint="default" w:ascii="Symbol" w:hAnsi="Symbol"/>
       </w:rPr>
     </w:lvl>
     <w:lvl w:ilvl="7" w:tplc="04090003" w:tentative="1">
@@ -8209,7 +8409,7 @@
         <w:ind w:left="6818" w:hanging="360"/>
       </w:pPr>
       <w:rPr>
-        <w:rFonts w:ascii="Courier New" w:hAnsi="Courier New" w:cs="Courier New" w:hint="default"/>
+        <w:rFonts w:hint="default" w:ascii="Courier New" w:hAnsi="Courier New" w:cs="Courier New"/>
       </w:rPr>
     </w:lvl>
     <w:lvl w:ilvl="8" w:tplc="04090005" w:tentative="1">
@@ -8224,7 +8424,7 @@
         <w:ind w:left="7538" w:hanging="360"/>
       </w:pPr>
       <w:rPr>
-        <w:rFonts w:ascii="Wingdings" w:hAnsi="Wingdings" w:hint="default"/>
+        <w:rFonts w:hint="default" w:ascii="Wingdings" w:hAnsi="Wingdings"/>
       </w:rPr>
     </w:lvl>
   </w:abstractNum>
@@ -8244,7 +8444,7 @@
         <w:ind w:left="2138" w:hanging="360"/>
       </w:pPr>
       <w:rPr>
-        <w:rFonts w:ascii="Symbol" w:hAnsi="Symbol" w:hint="default"/>
+        <w:rFonts w:hint="default" w:ascii="Symbol" w:hAnsi="Symbol"/>
       </w:rPr>
     </w:lvl>
     <w:lvl w:ilvl="1" w:tplc="04090003" w:tentative="1">
@@ -8259,7 +8459,7 @@
         <w:ind w:left="2858" w:hanging="360"/>
       </w:pPr>
       <w:rPr>
-        <w:rFonts w:ascii="Courier New" w:hAnsi="Courier New" w:hint="default"/>
+        <w:rFonts w:hint="default" w:ascii="Courier New" w:hAnsi="Courier New"/>
       </w:rPr>
     </w:lvl>
     <w:lvl w:ilvl="2" w:tplc="04090005" w:tentative="1">
@@ -8274,7 +8474,7 @@
         <w:ind w:left="3578" w:hanging="360"/>
       </w:pPr>
       <w:rPr>
-        <w:rFonts w:ascii="Wingdings" w:hAnsi="Wingdings" w:hint="default"/>
+        <w:rFonts w:hint="default" w:ascii="Wingdings" w:hAnsi="Wingdings"/>
       </w:rPr>
     </w:lvl>
     <w:lvl w:ilvl="3" w:tplc="04090001" w:tentative="1">
@@ -8289,7 +8489,7 @@
         <w:ind w:left="4298" w:hanging="360"/>
       </w:pPr>
       <w:rPr>
-        <w:rFonts w:ascii="Symbol" w:hAnsi="Symbol" w:hint="default"/>
+        <w:rFonts w:hint="default" w:ascii="Symbol" w:hAnsi="Symbol"/>
       </w:rPr>
     </w:lvl>
     <w:lvl w:ilvl="4" w:tplc="04090003" w:tentative="1">
@@ -8304,7 +8504,7 @@
         <w:ind w:left="5018" w:hanging="360"/>
       </w:pPr>
       <w:rPr>
-        <w:rFonts w:ascii="Courier New" w:hAnsi="Courier New" w:hint="default"/>
+        <w:rFonts w:hint="default" w:ascii="Courier New" w:hAnsi="Courier New"/>
       </w:rPr>
     </w:lvl>
     <w:lvl w:ilvl="5" w:tplc="04090005" w:tentative="1">
@@ -8319,7 +8519,7 @@
         <w:ind w:left="5738" w:hanging="360"/>
       </w:pPr>
       <w:rPr>
-        <w:rFonts w:ascii="Wingdings" w:hAnsi="Wingdings" w:hint="default"/>
+        <w:rFonts w:hint="default" w:ascii="Wingdings" w:hAnsi="Wingdings"/>
       </w:rPr>
     </w:lvl>
     <w:lvl w:ilvl="6" w:tplc="04090001" w:tentative="1">
@@ -8334,7 +8534,7 @@
         <w:ind w:left="6458" w:hanging="360"/>
       </w:pPr>
       <w:rPr>
-        <w:rFonts w:ascii="Symbol" w:hAnsi="Symbol" w:hint="default"/>
+        <w:rFonts w:hint="default" w:ascii="Symbol" w:hAnsi="Symbol"/>
       </w:rPr>
     </w:lvl>
     <w:lvl w:ilvl="7" w:tplc="04090003" w:tentative="1">
@@ -8349,7 +8549,7 @@
         <w:ind w:left="7178" w:hanging="360"/>
       </w:pPr>
       <w:rPr>
-        <w:rFonts w:ascii="Courier New" w:hAnsi="Courier New" w:hint="default"/>
+        <w:rFonts w:hint="default" w:ascii="Courier New" w:hAnsi="Courier New"/>
       </w:rPr>
     </w:lvl>
     <w:lvl w:ilvl="8" w:tplc="04090005" w:tentative="1">
@@ -8364,7 +8564,7 @@
         <w:ind w:left="7898" w:hanging="360"/>
       </w:pPr>
       <w:rPr>
-        <w:rFonts w:ascii="Wingdings" w:hAnsi="Wingdings" w:hint="default"/>
+        <w:rFonts w:hint="default" w:ascii="Wingdings" w:hAnsi="Wingdings"/>
       </w:rPr>
     </w:lvl>
   </w:abstractNum>
@@ -8381,7 +8581,7 @@
         <w:ind w:left="720" w:hanging="360"/>
       </w:pPr>
       <w:rPr>
-        <w:rFonts w:ascii="Symbol" w:hAnsi="Symbol" w:hint="default"/>
+        <w:rFonts w:hint="default" w:ascii="Symbol" w:hAnsi="Symbol"/>
       </w:rPr>
     </w:lvl>
     <w:lvl w:ilvl="1" w:tplc="04090003" w:tentative="1">
@@ -8393,7 +8593,7 @@
         <w:ind w:left="1440" w:hanging="360"/>
       </w:pPr>
       <w:rPr>
-        <w:rFonts w:ascii="Courier New" w:hAnsi="Courier New" w:cs="Courier New" w:hint="default"/>
+        <w:rFonts w:hint="default" w:ascii="Courier New" w:hAnsi="Courier New" w:cs="Courier New"/>
       </w:rPr>
     </w:lvl>
     <w:lvl w:ilvl="2" w:tplc="04090005" w:tentative="1">
@@ -8405,7 +8605,7 @@
         <w:ind w:left="2160" w:hanging="360"/>
       </w:pPr>
       <w:rPr>
-        <w:rFonts w:ascii="Wingdings" w:hAnsi="Wingdings" w:hint="default"/>
+        <w:rFonts w:hint="default" w:ascii="Wingdings" w:hAnsi="Wingdings"/>
       </w:rPr>
     </w:lvl>
     <w:lvl w:ilvl="3" w:tplc="04090001" w:tentative="1">
@@ -8417,7 +8617,7 @@
         <w:ind w:left="2880" w:hanging="360"/>
       </w:pPr>
       <w:rPr>
-        <w:rFonts w:ascii="Symbol" w:hAnsi="Symbol" w:hint="default"/>
+        <w:rFonts w:hint="default" w:ascii="Symbol" w:hAnsi="Symbol"/>
       </w:rPr>
     </w:lvl>
     <w:lvl w:ilvl="4" w:tplc="04090003" w:tentative="1">
@@ -8429,7 +8629,7 @@
         <w:ind w:left="3600" w:hanging="360"/>
       </w:pPr>
       <w:rPr>
-        <w:rFonts w:ascii="Courier New" w:hAnsi="Courier New" w:cs="Courier New" w:hint="default"/>
+        <w:rFonts w:hint="default" w:ascii="Courier New" w:hAnsi="Courier New" w:cs="Courier New"/>
       </w:rPr>
     </w:lvl>
     <w:lvl w:ilvl="5" w:tplc="04090005" w:tentative="1">
@@ -8441,7 +8641,7 @@
         <w:ind w:left="4320" w:hanging="360"/>
       </w:pPr>
       <w:rPr>
-        <w:rFonts w:ascii="Wingdings" w:hAnsi="Wingdings" w:hint="default"/>
+        <w:rFonts w:hint="default" w:ascii="Wingdings" w:hAnsi="Wingdings"/>
       </w:rPr>
     </w:lvl>
     <w:lvl w:ilvl="6" w:tplc="04090001" w:tentative="1">
@@ -8453,7 +8653,7 @@
         <w:ind w:left="5040" w:hanging="360"/>
       </w:pPr>
       <w:rPr>
-        <w:rFonts w:ascii="Symbol" w:hAnsi="Symbol" w:hint="default"/>
+        <w:rFonts w:hint="default" w:ascii="Symbol" w:hAnsi="Symbol"/>
       </w:rPr>
     </w:lvl>
     <w:lvl w:ilvl="7" w:tplc="04090003" w:tentative="1">
@@ -8465,7 +8665,7 @@
         <w:ind w:left="5760" w:hanging="360"/>
       </w:pPr>
       <w:rPr>
-        <w:rFonts w:ascii="Courier New" w:hAnsi="Courier New" w:cs="Courier New" w:hint="default"/>
+        <w:rFonts w:hint="default" w:ascii="Courier New" w:hAnsi="Courier New" w:cs="Courier New"/>
       </w:rPr>
     </w:lvl>
     <w:lvl w:ilvl="8" w:tplc="04090005" w:tentative="1">
@@ -8477,7 +8677,7 @@
         <w:ind w:left="6480" w:hanging="360"/>
       </w:pPr>
       <w:rPr>
-        <w:rFonts w:ascii="Wingdings" w:hAnsi="Wingdings" w:hint="default"/>
+        <w:rFonts w:hint="default" w:ascii="Wingdings" w:hAnsi="Wingdings"/>
       </w:rPr>
     </w:lvl>
   </w:abstractNum>
@@ -8493,7 +8693,7 @@
         <w:ind w:left="1778" w:hanging="360"/>
       </w:pPr>
       <w:rPr>
-        <w:rFonts w:ascii="Times New Roman" w:eastAsia="Times New Roman" w:hAnsi="Times New Roman" w:cs="Times New Roman" w:hint="default"/>
+        <w:rFonts w:hint="default" w:ascii="Times New Roman" w:hAnsi="Times New Roman" w:eastAsia="Times New Roman" w:cs="Times New Roman"/>
       </w:rPr>
     </w:lvl>
     <w:lvl w:ilvl="1" w:tplc="04090003" w:tentative="1">
@@ -8505,7 +8705,7 @@
         <w:ind w:left="2498" w:hanging="360"/>
       </w:pPr>
       <w:rPr>
-        <w:rFonts w:ascii="Courier New" w:hAnsi="Courier New" w:cs="Courier New" w:hint="default"/>
+        <w:rFonts w:hint="default" w:ascii="Courier New" w:hAnsi="Courier New" w:cs="Courier New"/>
       </w:rPr>
     </w:lvl>
     <w:lvl w:ilvl="2" w:tplc="04090005" w:tentative="1">
@@ -8517,7 +8717,7 @@
         <w:ind w:left="3218" w:hanging="360"/>
       </w:pPr>
       <w:rPr>
-        <w:rFonts w:ascii="Wingdings" w:hAnsi="Wingdings" w:hint="default"/>
+        <w:rFonts w:hint="default" w:ascii="Wingdings" w:hAnsi="Wingdings"/>
       </w:rPr>
     </w:lvl>
     <w:lvl w:ilvl="3" w:tplc="04090001" w:tentative="1">
@@ -8529,7 +8729,7 @@
         <w:ind w:left="3938" w:hanging="360"/>
       </w:pPr>
       <w:rPr>
-        <w:rFonts w:ascii="Symbol" w:hAnsi="Symbol" w:hint="default"/>
+        <w:rFonts w:hint="default" w:ascii="Symbol" w:hAnsi="Symbol"/>
       </w:rPr>
     </w:lvl>
     <w:lvl w:ilvl="4" w:tplc="04090003" w:tentative="1">
@@ -8541,7 +8741,7 @@
         <w:ind w:left="4658" w:hanging="360"/>
       </w:pPr>
       <w:rPr>
-        <w:rFonts w:ascii="Courier New" w:hAnsi="Courier New" w:cs="Courier New" w:hint="default"/>
+        <w:rFonts w:hint="default" w:ascii="Courier New" w:hAnsi="Courier New" w:cs="Courier New"/>
       </w:rPr>
     </w:lvl>
     <w:lvl w:ilvl="5" w:tplc="04090005" w:tentative="1">
@@ -8553,7 +8753,7 @@
         <w:ind w:left="5378" w:hanging="360"/>
       </w:pPr>
       <w:rPr>
-        <w:rFonts w:ascii="Wingdings" w:hAnsi="Wingdings" w:hint="default"/>
+        <w:rFonts w:hint="default" w:ascii="Wingdings" w:hAnsi="Wingdings"/>
       </w:rPr>
     </w:lvl>
     <w:lvl w:ilvl="6" w:tplc="04090001" w:tentative="1">
@@ -8565,7 +8765,7 @@
         <w:ind w:left="6098" w:hanging="360"/>
       </w:pPr>
       <w:rPr>
-        <w:rFonts w:ascii="Symbol" w:hAnsi="Symbol" w:hint="default"/>
+        <w:rFonts w:hint="default" w:ascii="Symbol" w:hAnsi="Symbol"/>
       </w:rPr>
     </w:lvl>
     <w:lvl w:ilvl="7" w:tplc="04090003" w:tentative="1">
@@ -8577,7 +8777,7 @@
         <w:ind w:left="6818" w:hanging="360"/>
       </w:pPr>
       <w:rPr>
-        <w:rFonts w:ascii="Courier New" w:hAnsi="Courier New" w:cs="Courier New" w:hint="default"/>
+        <w:rFonts w:hint="default" w:ascii="Courier New" w:hAnsi="Courier New" w:cs="Courier New"/>
       </w:rPr>
     </w:lvl>
     <w:lvl w:ilvl="8" w:tplc="04090005" w:tentative="1">
@@ -8589,7 +8789,7 @@
         <w:ind w:left="7538" w:hanging="360"/>
       </w:pPr>
       <w:rPr>
-        <w:rFonts w:ascii="Wingdings" w:hAnsi="Wingdings" w:hint="default"/>
+        <w:rFonts w:hint="default" w:ascii="Wingdings" w:hAnsi="Wingdings"/>
       </w:rPr>
     </w:lvl>
   </w:abstractNum>
@@ -8606,7 +8806,7 @@
         <w:ind w:left="360" w:hanging="360"/>
       </w:pPr>
       <w:rPr>
-        <w:rFonts w:ascii="Symbol" w:hAnsi="Symbol" w:hint="default"/>
+        <w:rFonts w:hint="default" w:ascii="Symbol" w:hAnsi="Symbol"/>
       </w:rPr>
     </w:lvl>
     <w:lvl w:ilvl="1" w:tplc="040B0003" w:tentative="1">
@@ -8618,7 +8818,7 @@
         <w:ind w:left="1080" w:hanging="360"/>
       </w:pPr>
       <w:rPr>
-        <w:rFonts w:ascii="Courier New" w:hAnsi="Courier New" w:cs="Courier New" w:hint="default"/>
+        <w:rFonts w:hint="default" w:ascii="Courier New" w:hAnsi="Courier New" w:cs="Courier New"/>
       </w:rPr>
     </w:lvl>
     <w:lvl w:ilvl="2" w:tplc="040B0005" w:tentative="1">
@@ -8630,7 +8830,7 @@
         <w:ind w:left="1800" w:hanging="360"/>
       </w:pPr>
       <w:rPr>
-        <w:rFonts w:ascii="Wingdings" w:hAnsi="Wingdings" w:hint="default"/>
+        <w:rFonts w:hint="default" w:ascii="Wingdings" w:hAnsi="Wingdings"/>
       </w:rPr>
     </w:lvl>
     <w:lvl w:ilvl="3" w:tplc="040B0001" w:tentative="1">
@@ -8642,7 +8842,7 @@
         <w:ind w:left="2520" w:hanging="360"/>
       </w:pPr>
       <w:rPr>
-        <w:rFonts w:ascii="Symbol" w:hAnsi="Symbol" w:hint="default"/>
+        <w:rFonts w:hint="default" w:ascii="Symbol" w:hAnsi="Symbol"/>
       </w:rPr>
     </w:lvl>
     <w:lvl w:ilvl="4" w:tplc="040B0003" w:tentative="1">
@@ -8654,7 +8854,7 @@
         <w:ind w:left="3240" w:hanging="360"/>
       </w:pPr>
       <w:rPr>
-        <w:rFonts w:ascii="Courier New" w:hAnsi="Courier New" w:cs="Courier New" w:hint="default"/>
+        <w:rFonts w:hint="default" w:ascii="Courier New" w:hAnsi="Courier New" w:cs="Courier New"/>
       </w:rPr>
     </w:lvl>
     <w:lvl w:ilvl="5" w:tplc="040B0005" w:tentative="1">
@@ -8666,7 +8866,7 @@
         <w:ind w:left="3960" w:hanging="360"/>
       </w:pPr>
       <w:rPr>
-        <w:rFonts w:ascii="Wingdings" w:hAnsi="Wingdings" w:hint="default"/>
+        <w:rFonts w:hint="default" w:ascii="Wingdings" w:hAnsi="Wingdings"/>
       </w:rPr>
     </w:lvl>
     <w:lvl w:ilvl="6" w:tplc="040B0001" w:tentative="1">
@@ -8678,7 +8878,7 @@
         <w:ind w:left="4680" w:hanging="360"/>
       </w:pPr>
       <w:rPr>
-        <w:rFonts w:ascii="Symbol" w:hAnsi="Symbol" w:hint="default"/>
+        <w:rFonts w:hint="default" w:ascii="Symbol" w:hAnsi="Symbol"/>
       </w:rPr>
     </w:lvl>
     <w:lvl w:ilvl="7" w:tplc="040B0003" w:tentative="1">
@@ -8690,7 +8890,7 @@
         <w:ind w:left="5400" w:hanging="360"/>
       </w:pPr>
       <w:rPr>
-        <w:rFonts w:ascii="Courier New" w:hAnsi="Courier New" w:cs="Courier New" w:hint="default"/>
+        <w:rFonts w:hint="default" w:ascii="Courier New" w:hAnsi="Courier New" w:cs="Courier New"/>
       </w:rPr>
     </w:lvl>
     <w:lvl w:ilvl="8" w:tplc="040B0005" w:tentative="1">
@@ -8702,7 +8902,7 @@
         <w:ind w:left="6120" w:hanging="360"/>
       </w:pPr>
       <w:rPr>
-        <w:rFonts w:ascii="Wingdings" w:hAnsi="Wingdings" w:hint="default"/>
+        <w:rFonts w:hint="default" w:ascii="Wingdings" w:hAnsi="Wingdings"/>
       </w:rPr>
     </w:lvl>
   </w:abstractNum>
@@ -8722,7 +8922,7 @@
         <w:ind w:left="2138" w:hanging="360"/>
       </w:pPr>
       <w:rPr>
-        <w:rFonts w:ascii="Symbol" w:hAnsi="Symbol" w:hint="default"/>
+        <w:rFonts w:hint="default" w:ascii="Symbol" w:hAnsi="Symbol"/>
       </w:rPr>
     </w:lvl>
     <w:lvl w:ilvl="1" w:tplc="04090003" w:tentative="1">
@@ -8737,7 +8937,7 @@
         <w:ind w:left="2858" w:hanging="360"/>
       </w:pPr>
       <w:rPr>
-        <w:rFonts w:ascii="Courier New" w:hAnsi="Courier New" w:hint="default"/>
+        <w:rFonts w:hint="default" w:ascii="Courier New" w:hAnsi="Courier New"/>
       </w:rPr>
     </w:lvl>
     <w:lvl w:ilvl="2" w:tplc="04090005" w:tentative="1">
@@ -8752,7 +8952,7 @@
         <w:ind w:left="3578" w:hanging="360"/>
       </w:pPr>
       <w:rPr>
-        <w:rFonts w:ascii="Wingdings" w:hAnsi="Wingdings" w:hint="default"/>
+        <w:rFonts w:hint="default" w:ascii="Wingdings" w:hAnsi="Wingdings"/>
       </w:rPr>
     </w:lvl>
     <w:lvl w:ilvl="3" w:tplc="04090001" w:tentative="1">
@@ -8767,7 +8967,7 @@
         <w:ind w:left="4298" w:hanging="360"/>
       </w:pPr>
       <w:rPr>
-        <w:rFonts w:ascii="Symbol" w:hAnsi="Symbol" w:hint="default"/>
+        <w:rFonts w:hint="default" w:ascii="Symbol" w:hAnsi="Symbol"/>
       </w:rPr>
     </w:lvl>
     <w:lvl w:ilvl="4" w:tplc="04090003" w:tentative="1">
@@ -8782,7 +8982,7 @@
         <w:ind w:left="5018" w:hanging="360"/>
       </w:pPr>
       <w:rPr>
-        <w:rFonts w:ascii="Courier New" w:hAnsi="Courier New" w:hint="default"/>
+        <w:rFonts w:hint="default" w:ascii="Courier New" w:hAnsi="Courier New"/>
       </w:rPr>
     </w:lvl>
     <w:lvl w:ilvl="5" w:tplc="04090005" w:tentative="1">
@@ -8797,7 +8997,7 @@
         <w:ind w:left="5738" w:hanging="360"/>
       </w:pPr>
       <w:rPr>
-        <w:rFonts w:ascii="Wingdings" w:hAnsi="Wingdings" w:hint="default"/>
+        <w:rFonts w:hint="default" w:ascii="Wingdings" w:hAnsi="Wingdings"/>
       </w:rPr>
     </w:lvl>
     <w:lvl w:ilvl="6" w:tplc="04090001" w:tentative="1">
@@ -8812,7 +9012,7 @@
         <w:ind w:left="6458" w:hanging="360"/>
       </w:pPr>
       <w:rPr>
-        <w:rFonts w:ascii="Symbol" w:hAnsi="Symbol" w:hint="default"/>
+        <w:rFonts w:hint="default" w:ascii="Symbol" w:hAnsi="Symbol"/>
       </w:rPr>
     </w:lvl>
     <w:lvl w:ilvl="7" w:tplc="04090003" w:tentative="1">
@@ -8827,7 +9027,7 @@
         <w:ind w:left="7178" w:hanging="360"/>
       </w:pPr>
       <w:rPr>
-        <w:rFonts w:ascii="Courier New" w:hAnsi="Courier New" w:hint="default"/>
+        <w:rFonts w:hint="default" w:ascii="Courier New" w:hAnsi="Courier New"/>
       </w:rPr>
     </w:lvl>
     <w:lvl w:ilvl="8" w:tplc="04090005" w:tentative="1">
@@ -8842,7 +9042,7 @@
         <w:ind w:left="7898" w:hanging="360"/>
       </w:pPr>
       <w:rPr>
-        <w:rFonts w:ascii="Wingdings" w:hAnsi="Wingdings" w:hint="default"/>
+        <w:rFonts w:hint="default" w:ascii="Wingdings" w:hAnsi="Wingdings"/>
       </w:rPr>
     </w:lvl>
   </w:abstractNum>
@@ -8858,7 +9058,7 @@
         <w:ind w:left="1778" w:hanging="360"/>
       </w:pPr>
       <w:rPr>
-        <w:rFonts w:ascii="Times New Roman" w:eastAsia="Times New Roman" w:hAnsi="Times New Roman" w:cs="Times New Roman" w:hint="default"/>
+        <w:rFonts w:hint="default" w:ascii="Times New Roman" w:hAnsi="Times New Roman" w:eastAsia="Times New Roman" w:cs="Times New Roman"/>
       </w:rPr>
     </w:lvl>
     <w:lvl w:ilvl="1" w:tplc="04090003" w:tentative="1">
@@ -8870,7 +9070,7 @@
         <w:ind w:left="2498" w:hanging="360"/>
       </w:pPr>
       <w:rPr>
-        <w:rFonts w:ascii="Courier New" w:hAnsi="Courier New" w:cs="Courier New" w:hint="default"/>
+        <w:rFonts w:hint="default" w:ascii="Courier New" w:hAnsi="Courier New" w:cs="Courier New"/>
       </w:rPr>
     </w:lvl>
     <w:lvl w:ilvl="2" w:tplc="04090005" w:tentative="1">
@@ -8882,7 +9082,7 @@
         <w:ind w:left="3218" w:hanging="360"/>
       </w:pPr>
       <w:rPr>
-        <w:rFonts w:ascii="Wingdings" w:hAnsi="Wingdings" w:hint="default"/>
+        <w:rFonts w:hint="default" w:ascii="Wingdings" w:hAnsi="Wingdings"/>
       </w:rPr>
     </w:lvl>
     <w:lvl w:ilvl="3" w:tplc="04090001" w:tentative="1">
@@ -8894,7 +9094,7 @@
         <w:ind w:left="3938" w:hanging="360"/>
       </w:pPr>
       <w:rPr>
-        <w:rFonts w:ascii="Symbol" w:hAnsi="Symbol" w:hint="default"/>
+        <w:rFonts w:hint="default" w:ascii="Symbol" w:hAnsi="Symbol"/>
       </w:rPr>
     </w:lvl>
     <w:lvl w:ilvl="4" w:tplc="04090003" w:tentative="1">
@@ -8906,7 +9106,7 @@
         <w:ind w:left="4658" w:hanging="360"/>
       </w:pPr>
       <w:rPr>
-        <w:rFonts w:ascii="Courier New" w:hAnsi="Courier New" w:cs="Courier New" w:hint="default"/>
+        <w:rFonts w:hint="default" w:ascii="Courier New" w:hAnsi="Courier New" w:cs="Courier New"/>
       </w:rPr>
     </w:lvl>
     <w:lvl w:ilvl="5" w:tplc="04090005" w:tentative="1">
@@ -8918,7 +9118,7 @@
         <w:ind w:left="5378" w:hanging="360"/>
       </w:pPr>
       <w:rPr>
-        <w:rFonts w:ascii="Wingdings" w:hAnsi="Wingdings" w:hint="default"/>
+        <w:rFonts w:hint="default" w:ascii="Wingdings" w:hAnsi="Wingdings"/>
       </w:rPr>
     </w:lvl>
     <w:lvl w:ilvl="6" w:tplc="04090001" w:tentative="1">
@@ -8930,7 +9130,7 @@
         <w:ind w:left="6098" w:hanging="360"/>
       </w:pPr>
       <w:rPr>
-        <w:rFonts w:ascii="Symbol" w:hAnsi="Symbol" w:hint="default"/>
+        <w:rFonts w:hint="default" w:ascii="Symbol" w:hAnsi="Symbol"/>
       </w:rPr>
     </w:lvl>
     <w:lvl w:ilvl="7" w:tplc="04090003" w:tentative="1">
@@ -8942,7 +9142,7 @@
         <w:ind w:left="6818" w:hanging="360"/>
       </w:pPr>
       <w:rPr>
-        <w:rFonts w:ascii="Courier New" w:hAnsi="Courier New" w:cs="Courier New" w:hint="default"/>
+        <w:rFonts w:hint="default" w:ascii="Courier New" w:hAnsi="Courier New" w:cs="Courier New"/>
       </w:rPr>
     </w:lvl>
     <w:lvl w:ilvl="8" w:tplc="04090005" w:tentative="1">
@@ -8954,7 +9154,7 @@
         <w:ind w:left="7538" w:hanging="360"/>
       </w:pPr>
       <w:rPr>
-        <w:rFonts w:ascii="Wingdings" w:hAnsi="Wingdings" w:hint="default"/>
+        <w:rFonts w:hint="default" w:ascii="Wingdings" w:hAnsi="Wingdings"/>
       </w:rPr>
     </w:lvl>
   </w:abstractNum>
@@ -8971,7 +9171,7 @@
         <w:ind w:left="1778" w:hanging="360"/>
       </w:pPr>
       <w:rPr>
-        <w:rFonts w:ascii="Times New Roman" w:eastAsia="Times New Roman" w:hAnsi="Times New Roman" w:cs="Times New Roman" w:hint="default"/>
+        <w:rFonts w:hint="default" w:ascii="Times New Roman" w:hAnsi="Times New Roman" w:eastAsia="Times New Roman" w:cs="Times New Roman"/>
       </w:rPr>
     </w:lvl>
     <w:lvl w:ilvl="1" w:tplc="040B0003" w:tentative="1">
@@ -8983,7 +9183,7 @@
         <w:ind w:left="2498" w:hanging="360"/>
       </w:pPr>
       <w:rPr>
-        <w:rFonts w:ascii="Courier New" w:hAnsi="Courier New" w:cs="Courier New" w:hint="default"/>
+        <w:rFonts w:hint="default" w:ascii="Courier New" w:hAnsi="Courier New" w:cs="Courier New"/>
       </w:rPr>
     </w:lvl>
     <w:lvl w:ilvl="2" w:tplc="040B0005" w:tentative="1">
@@ -8995,7 +9195,7 @@
         <w:ind w:left="3218" w:hanging="360"/>
       </w:pPr>
       <w:rPr>
-        <w:rFonts w:ascii="Wingdings" w:hAnsi="Wingdings" w:hint="default"/>
+        <w:rFonts w:hint="default" w:ascii="Wingdings" w:hAnsi="Wingdings"/>
       </w:rPr>
     </w:lvl>
     <w:lvl w:ilvl="3" w:tplc="040B0001" w:tentative="1">
@@ -9007,7 +9207,7 @@
         <w:ind w:left="3938" w:hanging="360"/>
       </w:pPr>
       <w:rPr>
-        <w:rFonts w:ascii="Symbol" w:hAnsi="Symbol" w:hint="default"/>
+        <w:rFonts w:hint="default" w:ascii="Symbol" w:hAnsi="Symbol"/>
       </w:rPr>
     </w:lvl>
     <w:lvl w:ilvl="4" w:tplc="040B0003" w:tentative="1">
@@ -9019,7 +9219,7 @@
         <w:ind w:left="4658" w:hanging="360"/>
       </w:pPr>
       <w:rPr>
-        <w:rFonts w:ascii="Courier New" w:hAnsi="Courier New" w:cs="Courier New" w:hint="default"/>
+        <w:rFonts w:hint="default" w:ascii="Courier New" w:hAnsi="Courier New" w:cs="Courier New"/>
       </w:rPr>
     </w:lvl>
     <w:lvl w:ilvl="5" w:tplc="040B0005" w:tentative="1">
@@ -9031,7 +9231,7 @@
         <w:ind w:left="5378" w:hanging="360"/>
       </w:pPr>
       <w:rPr>
-        <w:rFonts w:ascii="Wingdings" w:hAnsi="Wingdings" w:hint="default"/>
+        <w:rFonts w:hint="default" w:ascii="Wingdings" w:hAnsi="Wingdings"/>
       </w:rPr>
     </w:lvl>
     <w:lvl w:ilvl="6" w:tplc="040B0001" w:tentative="1">
@@ -9043,7 +9243,7 @@
         <w:ind w:left="6098" w:hanging="360"/>
       </w:pPr>
       <w:rPr>
-        <w:rFonts w:ascii="Symbol" w:hAnsi="Symbol" w:hint="default"/>
+        <w:rFonts w:hint="default" w:ascii="Symbol" w:hAnsi="Symbol"/>
       </w:rPr>
     </w:lvl>
     <w:lvl w:ilvl="7" w:tplc="040B0003" w:tentative="1">
@@ -9055,7 +9255,7 @@
         <w:ind w:left="6818" w:hanging="360"/>
       </w:pPr>
       <w:rPr>
-        <w:rFonts w:ascii="Courier New" w:hAnsi="Courier New" w:cs="Courier New" w:hint="default"/>
+        <w:rFonts w:hint="default" w:ascii="Courier New" w:hAnsi="Courier New" w:cs="Courier New"/>
       </w:rPr>
     </w:lvl>
     <w:lvl w:ilvl="8" w:tplc="040B0005" w:tentative="1">
@@ -9067,7 +9267,7 @@
         <w:ind w:left="7538" w:hanging="360"/>
       </w:pPr>
       <w:rPr>
-        <w:rFonts w:ascii="Wingdings" w:hAnsi="Wingdings" w:hint="default"/>
+        <w:rFonts w:hint="default" w:ascii="Wingdings" w:hAnsi="Wingdings"/>
       </w:rPr>
     </w:lvl>
   </w:abstractNum>
@@ -9084,7 +9284,7 @@
         <w:ind w:left="2138" w:hanging="360"/>
       </w:pPr>
       <w:rPr>
-        <w:rFonts w:ascii="Symbol" w:hAnsi="Symbol" w:hint="default"/>
+        <w:rFonts w:hint="default" w:ascii="Symbol" w:hAnsi="Symbol"/>
       </w:rPr>
     </w:lvl>
     <w:lvl w:ilvl="1" w:tplc="040B0003" w:tentative="1">
@@ -9096,7 +9296,7 @@
         <w:ind w:left="2858" w:hanging="360"/>
       </w:pPr>
       <w:rPr>
-        <w:rFonts w:ascii="Courier New" w:hAnsi="Courier New" w:cs="Courier New" w:hint="default"/>
+        <w:rFonts w:hint="default" w:ascii="Courier New" w:hAnsi="Courier New" w:cs="Courier New"/>
       </w:rPr>
     </w:lvl>
     <w:lvl w:ilvl="2" w:tplc="040B0005" w:tentative="1">
@@ -9108,7 +9308,7 @@
         <w:ind w:left="3578" w:hanging="360"/>
       </w:pPr>
       <w:rPr>
-        <w:rFonts w:ascii="Wingdings" w:hAnsi="Wingdings" w:hint="default"/>
+        <w:rFonts w:hint="default" w:ascii="Wingdings" w:hAnsi="Wingdings"/>
       </w:rPr>
     </w:lvl>
     <w:lvl w:ilvl="3" w:tplc="040B0001" w:tentative="1">
@@ -9120,7 +9320,7 @@
         <w:ind w:left="4298" w:hanging="360"/>
       </w:pPr>
       <w:rPr>
-        <w:rFonts w:ascii="Symbol" w:hAnsi="Symbol" w:hint="default"/>
+        <w:rFonts w:hint="default" w:ascii="Symbol" w:hAnsi="Symbol"/>
       </w:rPr>
     </w:lvl>
     <w:lvl w:ilvl="4" w:tplc="040B0003" w:tentative="1">
@@ -9132,7 +9332,7 @@
         <w:ind w:left="5018" w:hanging="360"/>
       </w:pPr>
       <w:rPr>
-        <w:rFonts w:ascii="Courier New" w:hAnsi="Courier New" w:cs="Courier New" w:hint="default"/>
+        <w:rFonts w:hint="default" w:ascii="Courier New" w:hAnsi="Courier New" w:cs="Courier New"/>
       </w:rPr>
     </w:lvl>
     <w:lvl w:ilvl="5" w:tplc="040B0005" w:tentative="1">
@@ -9144,7 +9344,7 @@
         <w:ind w:left="5738" w:hanging="360"/>
       </w:pPr>
       <w:rPr>
-        <w:rFonts w:ascii="Wingdings" w:hAnsi="Wingdings" w:hint="default"/>
+        <w:rFonts w:hint="default" w:ascii="Wingdings" w:hAnsi="Wingdings"/>
       </w:rPr>
     </w:lvl>
     <w:lvl w:ilvl="6" w:tplc="040B0001" w:tentative="1">
@@ -9156,7 +9356,7 @@
         <w:ind w:left="6458" w:hanging="360"/>
       </w:pPr>
       <w:rPr>
-        <w:rFonts w:ascii="Symbol" w:hAnsi="Symbol" w:hint="default"/>
+        <w:rFonts w:hint="default" w:ascii="Symbol" w:hAnsi="Symbol"/>
       </w:rPr>
     </w:lvl>
     <w:lvl w:ilvl="7" w:tplc="040B0003" w:tentative="1">
@@ -9168,7 +9368,7 @@
         <w:ind w:left="7178" w:hanging="360"/>
       </w:pPr>
       <w:rPr>
-        <w:rFonts w:ascii="Courier New" w:hAnsi="Courier New" w:cs="Courier New" w:hint="default"/>
+        <w:rFonts w:hint="default" w:ascii="Courier New" w:hAnsi="Courier New" w:cs="Courier New"/>
       </w:rPr>
     </w:lvl>
     <w:lvl w:ilvl="8" w:tplc="040B0005" w:tentative="1">
@@ -9180,7 +9380,7 @@
         <w:ind w:left="7898" w:hanging="360"/>
       </w:pPr>
       <w:rPr>
-        <w:rFonts w:ascii="Wingdings" w:hAnsi="Wingdings" w:hint="default"/>
+        <w:rFonts w:hint="default" w:ascii="Wingdings" w:hAnsi="Wingdings"/>
       </w:rPr>
     </w:lvl>
   </w:abstractNum>
@@ -9200,7 +9400,7 @@
         <w:ind w:left="2138" w:hanging="360"/>
       </w:pPr>
       <w:rPr>
-        <w:rFonts w:ascii="Symbol" w:hAnsi="Symbol" w:hint="default"/>
+        <w:rFonts w:hint="default" w:ascii="Symbol" w:hAnsi="Symbol"/>
       </w:rPr>
     </w:lvl>
     <w:lvl w:ilvl="1" w:tplc="04090003" w:tentative="1">
@@ -9215,7 +9415,7 @@
         <w:ind w:left="2858" w:hanging="360"/>
       </w:pPr>
       <w:rPr>
-        <w:rFonts w:ascii="Courier New" w:hAnsi="Courier New" w:hint="default"/>
+        <w:rFonts w:hint="default" w:ascii="Courier New" w:hAnsi="Courier New"/>
       </w:rPr>
     </w:lvl>
     <w:lvl w:ilvl="2" w:tplc="04090005" w:tentative="1">
@@ -9230,7 +9430,7 @@
         <w:ind w:left="3578" w:hanging="360"/>
       </w:pPr>
       <w:rPr>
-        <w:rFonts w:ascii="Wingdings" w:hAnsi="Wingdings" w:hint="default"/>
+        <w:rFonts w:hint="default" w:ascii="Wingdings" w:hAnsi="Wingdings"/>
       </w:rPr>
     </w:lvl>
     <w:lvl w:ilvl="3" w:tplc="04090001" w:tentative="1">
@@ -9245,7 +9445,7 @@
         <w:ind w:left="4298" w:hanging="360"/>
       </w:pPr>
       <w:rPr>
-        <w:rFonts w:ascii="Symbol" w:hAnsi="Symbol" w:hint="default"/>
+        <w:rFonts w:hint="default" w:ascii="Symbol" w:hAnsi="Symbol"/>
       </w:rPr>
     </w:lvl>
     <w:lvl w:ilvl="4" w:tplc="04090003" w:tentative="1">
@@ -9260,7 +9460,7 @@
         <w:ind w:left="5018" w:hanging="360"/>
       </w:pPr>
       <w:rPr>
-        <w:rFonts w:ascii="Courier New" w:hAnsi="Courier New" w:hint="default"/>
+        <w:rFonts w:hint="default" w:ascii="Courier New" w:hAnsi="Courier New"/>
       </w:rPr>
     </w:lvl>
     <w:lvl w:ilvl="5" w:tplc="04090005" w:tentative="1">
@@ -9275,7 +9475,7 @@
         <w:ind w:left="5738" w:hanging="360"/>
       </w:pPr>
       <w:rPr>
-        <w:rFonts w:ascii="Wingdings" w:hAnsi="Wingdings" w:hint="default"/>
+        <w:rFonts w:hint="default" w:ascii="Wingdings" w:hAnsi="Wingdings"/>
       </w:rPr>
     </w:lvl>
     <w:lvl w:ilvl="6" w:tplc="04090001" w:tentative="1">
@@ -9290,7 +9490,7 @@
         <w:ind w:left="6458" w:hanging="360"/>
       </w:pPr>
       <w:rPr>
-        <w:rFonts w:ascii="Symbol" w:hAnsi="Symbol" w:hint="default"/>
+        <w:rFonts w:hint="default" w:ascii="Symbol" w:hAnsi="Symbol"/>
       </w:rPr>
     </w:lvl>
     <w:lvl w:ilvl="7" w:tplc="04090003" w:tentative="1">
@@ -9305,7 +9505,7 @@
         <w:ind w:left="7178" w:hanging="360"/>
       </w:pPr>
       <w:rPr>
-        <w:rFonts w:ascii="Courier New" w:hAnsi="Courier New" w:hint="default"/>
+        <w:rFonts w:hint="default" w:ascii="Courier New" w:hAnsi="Courier New"/>
       </w:rPr>
     </w:lvl>
     <w:lvl w:ilvl="8" w:tplc="04090005" w:tentative="1">
@@ -9320,7 +9520,7 @@
         <w:ind w:left="7898" w:hanging="360"/>
       </w:pPr>
       <w:rPr>
-        <w:rFonts w:ascii="Wingdings" w:hAnsi="Wingdings" w:hint="default"/>
+        <w:rFonts w:hint="default" w:ascii="Wingdings" w:hAnsi="Wingdings"/>
       </w:rPr>
     </w:lvl>
   </w:abstractNum>
@@ -9340,7 +9540,7 @@
         <w:ind w:left="360" w:hanging="360"/>
       </w:pPr>
       <w:rPr>
-        <w:rFonts w:ascii="Symbol" w:hAnsi="Symbol" w:hint="default"/>
+        <w:rFonts w:hint="default" w:ascii="Symbol" w:hAnsi="Symbol"/>
       </w:rPr>
     </w:lvl>
     <w:lvl w:ilvl="1" w:tplc="04090003" w:tentative="1">
@@ -9355,7 +9555,7 @@
         <w:ind w:left="1080" w:hanging="360"/>
       </w:pPr>
       <w:rPr>
-        <w:rFonts w:ascii="Courier New" w:hAnsi="Courier New" w:hint="default"/>
+        <w:rFonts w:hint="default" w:ascii="Courier New" w:hAnsi="Courier New"/>
       </w:rPr>
     </w:lvl>
     <w:lvl w:ilvl="2" w:tplc="04090005" w:tentative="1">
@@ -9370,7 +9570,7 @@
         <w:ind w:left="1800" w:hanging="360"/>
       </w:pPr>
       <w:rPr>
-        <w:rFonts w:ascii="Wingdings" w:hAnsi="Wingdings" w:hint="default"/>
+        <w:rFonts w:hint="default" w:ascii="Wingdings" w:hAnsi="Wingdings"/>
       </w:rPr>
     </w:lvl>
     <w:lvl w:ilvl="3" w:tplc="04090001" w:tentative="1">
@@ -9385,7 +9585,7 @@
         <w:ind w:left="2520" w:hanging="360"/>
       </w:pPr>
       <w:rPr>
-        <w:rFonts w:ascii="Symbol" w:hAnsi="Symbol" w:hint="default"/>
+        <w:rFonts w:hint="default" w:ascii="Symbol" w:hAnsi="Symbol"/>
       </w:rPr>
     </w:lvl>
     <w:lvl w:ilvl="4" w:tplc="04090003" w:tentative="1">
@@ -9400,7 +9600,7 @@
         <w:ind w:left="3240" w:hanging="360"/>
       </w:pPr>
       <w:rPr>
-        <w:rFonts w:ascii="Courier New" w:hAnsi="Courier New" w:hint="default"/>
+        <w:rFonts w:hint="default" w:ascii="Courier New" w:hAnsi="Courier New"/>
       </w:rPr>
     </w:lvl>
     <w:lvl w:ilvl="5" w:tplc="04090005" w:tentative="1">
@@ -9415,7 +9615,7 @@
         <w:ind w:left="3960" w:hanging="360"/>
       </w:pPr>
       <w:rPr>
-        <w:rFonts w:ascii="Wingdings" w:hAnsi="Wingdings" w:hint="default"/>
+        <w:rFonts w:hint="default" w:ascii="Wingdings" w:hAnsi="Wingdings"/>
       </w:rPr>
     </w:lvl>
     <w:lvl w:ilvl="6" w:tplc="04090001" w:tentative="1">
@@ -9430,7 +9630,7 @@
         <w:ind w:left="4680" w:hanging="360"/>
       </w:pPr>
       <w:rPr>
-        <w:rFonts w:ascii="Symbol" w:hAnsi="Symbol" w:hint="default"/>
+        <w:rFonts w:hint="default" w:ascii="Symbol" w:hAnsi="Symbol"/>
       </w:rPr>
     </w:lvl>
     <w:lvl w:ilvl="7" w:tplc="04090003" w:tentative="1">
@@ -9445,7 +9645,7 @@
         <w:ind w:left="5400" w:hanging="360"/>
       </w:pPr>
       <w:rPr>
-        <w:rFonts w:ascii="Courier New" w:hAnsi="Courier New" w:hint="default"/>
+        <w:rFonts w:hint="default" w:ascii="Courier New" w:hAnsi="Courier New"/>
       </w:rPr>
     </w:lvl>
     <w:lvl w:ilvl="8" w:tplc="04090005" w:tentative="1">
@@ -9460,7 +9660,7 @@
         <w:ind w:left="6120" w:hanging="360"/>
       </w:pPr>
       <w:rPr>
-        <w:rFonts w:ascii="Wingdings" w:hAnsi="Wingdings" w:hint="default"/>
+        <w:rFonts w:hint="default" w:ascii="Wingdings" w:hAnsi="Wingdings"/>
       </w:rPr>
     </w:lvl>
   </w:abstractNum>
@@ -9577,6 +9777,9 @@
       </w:pPr>
     </w:lvl>
   </w:abstractNum>
+  <w:num w:numId="20">
+    <w:abstractNumId w:val="19"/>
+  </w:num>
   <w:num w:numId="1">
     <w:abstractNumId w:val="0"/>
   </w:num>
@@ -9593,7 +9796,7 @@
           <w:ind w:left="1701" w:hanging="283"/>
         </w:pPr>
         <w:rPr>
-          <w:rFonts w:ascii="Symbol" w:hAnsi="Symbol" w:hint="default"/>
+          <w:rFonts w:hint="default" w:ascii="Symbol" w:hAnsi="Symbol"/>
         </w:rPr>
       </w:lvl>
     </w:lvlOverride>
@@ -9652,12 +9855,20 @@
 </w:numbering>
 </file>
 
+<file path=word/people.xml><?xml version="1.0" encoding="utf-8"?>
+<w15:people xmlns:mc="http://schemas.openxmlformats.org/markup-compatibility/2006" xmlns:w15="http://schemas.microsoft.com/office/word/2012/wordml" mc:Ignorable="w15">
+  <w15:person w15:author="Samu Mäkinen">
+    <w15:presenceInfo w15:providerId="AD" w15:userId="10033FFF930343FE@LIVE.COM"/>
+  </w15:person>
+</w15:people>
+</file>
+
 <file path=word/styles.xml><?xml version="1.0" encoding="utf-8"?>
-<w:styles xmlns:mc="http://schemas.openxmlformats.org/markup-compatibility/2006" xmlns:r="http://schemas.openxmlformats.org/officeDocument/2006/relationships" xmlns:w="http://schemas.openxmlformats.org/wordprocessingml/2006/main" xmlns:w14="http://schemas.microsoft.com/office/word/2010/wordml" xmlns:w15="http://schemas.microsoft.com/office/word/2012/wordml" xmlns:w16cid="http://schemas.microsoft.com/office/word/2016/wordml/cid" xmlns:w16se="http://schemas.microsoft.com/office/word/2015/wordml/symex" mc:Ignorable="w14 w15 w16se w16cid">
+<w:styles xmlns:wp14="http://schemas.microsoft.com/office/word/2010/wordprocessingDrawing" xmlns:mc="http://schemas.openxmlformats.org/markup-compatibility/2006" xmlns:r="http://schemas.openxmlformats.org/officeDocument/2006/relationships" xmlns:w="http://schemas.openxmlformats.org/wordprocessingml/2006/main" xmlns:w14="http://schemas.microsoft.com/office/word/2010/wordml" xmlns:w15="http://schemas.microsoft.com/office/word/2012/wordml" xmlns:w16cid="http://schemas.microsoft.com/office/word/2016/wordml/cid" xmlns:w16se="http://schemas.microsoft.com/office/word/2015/wordml/symex" mc:Ignorable="w14 w15 w16se w16cid wp14">
   <w:docDefaults>
     <w:rPrDefault>
       <w:rPr>
-        <w:rFonts w:ascii="Times New Roman" w:eastAsia="Times New Roman" w:hAnsi="Times New Roman" w:cs="Times New Roman"/>
+        <w:rFonts w:ascii="Times New Roman" w:hAnsi="Times New Roman" w:eastAsia="Times New Roman" w:cs="Times New Roman"/>
         <w:lang w:val="fi-FI" w:eastAsia="fi-FI" w:bidi="ar-SA"/>
       </w:rPr>
     </w:rPrDefault>
@@ -9731,7 +9942,7 @@
     <w:lsdException w:name="Table Web 2" w:semiHidden="1" w:unhideWhenUsed="1"/>
     <w:lsdException w:name="Table Web 3" w:semiHidden="1" w:unhideWhenUsed="1"/>
     <w:lsdException w:name="Table Theme" w:semiHidden="1" w:unhideWhenUsed="1"/>
-    <w:lsdException w:name="Placeholder Text" w:semiHidden="1" w:uiPriority="99"/>
+    <w:lsdException w:name="Placeholder Text" w:uiPriority="99" w:semiHidden="1"/>
     <w:lsdException w:name="No Spacing" w:uiPriority="1" w:qFormat="1"/>
     <w:lsdException w:name="Light Shading" w:uiPriority="60"/>
     <w:lsdException w:name="Light List" w:uiPriority="61"/>
@@ -9753,7 +9964,7 @@
     <w:lsdException w:name="Medium Shading 1 Accent 1" w:uiPriority="63"/>
     <w:lsdException w:name="Medium Shading 2 Accent 1" w:uiPriority="64"/>
     <w:lsdException w:name="Medium List 1 Accent 1" w:uiPriority="65"/>
-    <w:lsdException w:name="Revision" w:semiHidden="1" w:uiPriority="99"/>
+    <w:lsdException w:name="Revision" w:uiPriority="99" w:semiHidden="1"/>
     <w:lsdException w:name="List Paragraph" w:uiPriority="34" w:qFormat="1"/>
     <w:lsdException w:name="Quote" w:uiPriority="29" w:qFormat="1"/>
     <w:lsdException w:name="Intense Quote" w:uiPriority="30" w:qFormat="1"/>
@@ -9840,8 +10051,8 @@
     <w:lsdException w:name="Subtle Reference" w:uiPriority="31" w:qFormat="1"/>
     <w:lsdException w:name="Intense Reference" w:uiPriority="32" w:qFormat="1"/>
     <w:lsdException w:name="Book Title" w:uiPriority="33" w:qFormat="1"/>
-    <w:lsdException w:name="Bibliography" w:semiHidden="1" w:uiPriority="37" w:unhideWhenUsed="1"/>
-    <w:lsdException w:name="TOC Heading" w:semiHidden="1" w:uiPriority="39" w:unhideWhenUsed="1" w:qFormat="1"/>
+    <w:lsdException w:name="Bibliography" w:uiPriority="37" w:semiHidden="1" w:unhideWhenUsed="1"/>
+    <w:lsdException w:name="TOC Heading" w:uiPriority="39" w:semiHidden="1" w:unhideWhenUsed="1" w:qFormat="1"/>
     <w:lsdException w:name="Plain Table 1" w:uiPriority="41"/>
     <w:lsdException w:name="Plain Table 2" w:uiPriority="42"/>
     <w:lsdException w:name="Plain Table 3" w:uiPriority="43"/>
@@ -9946,12 +10157,12 @@
     <w:lsdException w:name="List Table 5 Dark Accent 6" w:uiPriority="50"/>
     <w:lsdException w:name="List Table 6 Colorful Accent 6" w:uiPriority="51"/>
     <w:lsdException w:name="List Table 7 Colorful Accent 6" w:uiPriority="52"/>
-    <w:lsdException w:name="Mention" w:semiHidden="1" w:uiPriority="99" w:unhideWhenUsed="1"/>
-    <w:lsdException w:name="Smart Hyperlink" w:semiHidden="1" w:uiPriority="99" w:unhideWhenUsed="1"/>
-    <w:lsdException w:name="Hashtag" w:semiHidden="1" w:uiPriority="99" w:unhideWhenUsed="1"/>
-    <w:lsdException w:name="Unresolved Mention" w:semiHidden="1" w:uiPriority="99" w:unhideWhenUsed="1"/>
+    <w:lsdException w:name="Mention" w:uiPriority="99" w:semiHidden="1" w:unhideWhenUsed="1"/>
+    <w:lsdException w:name="Smart Hyperlink" w:uiPriority="99" w:semiHidden="1" w:unhideWhenUsed="1"/>
+    <w:lsdException w:name="Hashtag" w:uiPriority="99" w:semiHidden="1" w:unhideWhenUsed="1"/>
+    <w:lsdException w:name="Unresolved Mention" w:uiPriority="99" w:semiHidden="1" w:unhideWhenUsed="1"/>
   </w:latentStyles>
-  <w:style w:type="paragraph" w:default="1" w:styleId="Normaali">
+  <w:style w:type="paragraph" w:styleId="Normaali" w:default="1">
     <w:name w:val="Normal"/>
     <w:qFormat/>
     <w:pPr>
@@ -9974,7 +10185,7 @@
         <w:numId w:val="1"/>
       </w:numPr>
       <w:pBdr>
-        <w:bottom w:val="single" w:sz="6" w:space="1" w:color="auto"/>
+        <w:bottom w:val="single" w:color="auto" w:sz="6" w:space="1"/>
       </w:pBdr>
       <w:tabs>
         <w:tab w:val="left" w:pos="1418"/>
@@ -10124,13 +10335,13 @@
       <w:sz w:val="18"/>
     </w:rPr>
   </w:style>
-  <w:style w:type="character" w:default="1" w:styleId="Kappaleenoletusfontti">
+  <w:style w:type="character" w:styleId="Kappaleenoletusfontti" w:default="1">
     <w:name w:val="Default Paragraph Font"/>
     <w:uiPriority w:val="1"/>
     <w:semiHidden/>
     <w:unhideWhenUsed/>
   </w:style>
-  <w:style w:type="table" w:default="1" w:styleId="Normaalitaulukko">
+  <w:style w:type="table" w:styleId="Normaalitaulukko" w:default="1">
     <w:name w:val="Normal Table"/>
     <w:uiPriority w:val="99"/>
     <w:semiHidden/>
@@ -10145,13 +10356,13 @@
       </w:tblCellMar>
     </w:tblPr>
   </w:style>
-  <w:style w:type="numbering" w:default="1" w:styleId="Eiluetteloa">
+  <w:style w:type="numbering" w:styleId="Eiluetteloa" w:default="1">
     <w:name w:val="No List"/>
     <w:uiPriority w:val="99"/>
     <w:semiHidden/>
     <w:unhideWhenUsed/>
   </w:style>
-  <w:style w:type="paragraph" w:customStyle="1" w:styleId="Leipteksti1">
+  <w:style w:type="paragraph" w:styleId="Leipteksti1" w:customStyle="1">
     <w:name w:val="Leipäteksti1"/>
     <w:basedOn w:val="Normaali"/>
     <w:pPr>
@@ -10168,8 +10379,8 @@
     <w:basedOn w:val="Yltunniste"/>
     <w:pPr>
       <w:pBdr>
-        <w:top w:val="single" w:sz="6" w:space="1" w:color="auto"/>
-        <w:bottom w:val="none" w:sz="0" w:space="0" w:color="auto"/>
+        <w:top w:val="single" w:color="auto" w:sz="6" w:space="1"/>
+        <w:bottom w:val="none" w:color="auto" w:sz="0" w:space="0"/>
       </w:pBdr>
     </w:pPr>
   </w:style>
@@ -10178,7 +10389,7 @@
     <w:basedOn w:val="Normaali"/>
     <w:pPr>
       <w:pBdr>
-        <w:bottom w:val="single" w:sz="6" w:space="0" w:color="auto"/>
+        <w:bottom w:val="single" w:color="auto" w:sz="6" w:space="0"/>
       </w:pBdr>
       <w:tabs>
         <w:tab w:val="left" w:pos="0"/>
@@ -10192,18 +10403,18 @@
       <w:sz w:val="16"/>
     </w:rPr>
   </w:style>
-  <w:style w:type="paragraph" w:customStyle="1" w:styleId="kuva">
+  <w:style w:type="paragraph" w:styleId="kuva" w:customStyle="1">
     <w:name w:val="kuva"/>
     <w:basedOn w:val="Normaali"/>
     <w:pPr>
       <w:pBdr>
-        <w:top w:val="single" w:sz="6" w:space="10" w:color="auto"/>
-        <w:bottom w:val="single" w:sz="6" w:space="10" w:color="auto"/>
+        <w:top w:val="single" w:color="auto" w:sz="6" w:space="10"/>
+        <w:bottom w:val="single" w:color="auto" w:sz="6" w:space="10"/>
       </w:pBdr>
       <w:jc w:val="center"/>
     </w:pPr>
   </w:style>
-  <w:style w:type="paragraph" w:customStyle="1" w:styleId="kuvateksti">
+  <w:style w:type="paragraph" w:styleId="kuvateksti" w:customStyle="1">
     <w:name w:val="kuvateksti"/>
     <w:basedOn w:val="Normaali"/>
     <w:pPr>
@@ -10217,19 +10428,19 @@
       <w:i/>
     </w:rPr>
   </w:style>
-  <w:style w:type="paragraph" w:customStyle="1" w:styleId="Otsikkonumeroimaton">
+  <w:style w:type="paragraph" w:styleId="Otsikkonumeroimaton" w:customStyle="1">
     <w:name w:val="Otsikko (numeroimaton)"/>
     <w:basedOn w:val="Otsikko1"/>
     <w:pPr>
       <w:outlineLvl w:val="9"/>
     </w:pPr>
   </w:style>
-  <w:style w:type="paragraph" w:customStyle="1" w:styleId="Kansiotsikko">
+  <w:style w:type="paragraph" w:styleId="Kansiotsikko" w:customStyle="1">
     <w:name w:val="Kansiotsikko"/>
     <w:basedOn w:val="Otsikkonumeroimaton"/>
     <w:pPr>
       <w:pBdr>
-        <w:bottom w:val="none" w:sz="0" w:space="0" w:color="auto"/>
+        <w:bottom w:val="none" w:color="auto" w:sz="0" w:space="0"/>
       </w:pBdr>
       <w:spacing w:before="0"/>
       <w:jc w:val="center"/>
@@ -10240,25 +10451,25 @@
       <w:sz w:val="48"/>
     </w:rPr>
   </w:style>
-  <w:style w:type="paragraph" w:customStyle="1" w:styleId="Kansiots2">
+  <w:style w:type="paragraph" w:styleId="Kansiots2" w:customStyle="1">
     <w:name w:val="Kansiots2"/>
     <w:basedOn w:val="Kansiotsikko"/>
     <w:pPr>
       <w:pBdr>
-        <w:bottom w:val="single" w:sz="6" w:space="1" w:color="auto"/>
+        <w:bottom w:val="single" w:color="auto" w:sz="6" w:space="1"/>
       </w:pBdr>
     </w:pPr>
     <w:rPr>
       <w:sz w:val="28"/>
     </w:rPr>
   </w:style>
-  <w:style w:type="paragraph" w:customStyle="1" w:styleId="Kansiots1">
+  <w:style w:type="paragraph" w:styleId="Kansiots1" w:customStyle="1">
     <w:name w:val="Kansiots1"/>
     <w:basedOn w:val="Kansiots2"/>
     <w:pPr>
       <w:pBdr>
-        <w:top w:val="single" w:sz="6" w:space="1" w:color="auto"/>
-        <w:bottom w:val="none" w:sz="0" w:space="0" w:color="auto"/>
+        <w:top w:val="single" w:color="auto" w:sz="6" w:space="1"/>
+        <w:bottom w:val="none" w:color="auto" w:sz="0" w:space="0"/>
       </w:pBdr>
     </w:pPr>
   </w:style>
@@ -10447,7 +10658,7 @@
       <w:jc w:val="left"/>
     </w:pPr>
     <w:rPr>
-      <w:rFonts w:ascii="Courier New" w:eastAsia="Courier New" w:hAnsi="Courier New" w:cs="Courier New"/>
+      <w:rFonts w:ascii="Courier New" w:hAnsi="Courier New" w:eastAsia="Courier New" w:cs="Courier New"/>
       <w:sz w:val="20"/>
       <w:lang w:val="en-GB"/>
     </w:rPr>
@@ -10473,7 +10684,7 @@
       <w:szCs w:val="16"/>
     </w:rPr>
   </w:style>
-  <w:style w:type="character" w:customStyle="1" w:styleId="SelitetekstiChar">
+  <w:style w:type="character" w:styleId="SelitetekstiChar" w:customStyle="1">
     <w:name w:val="Seliteteksti Char"/>
     <w:link w:val="Seliteteksti"/>
     <w:rsid w:val="00A51BE5"/>
@@ -10493,7 +10704,7 @@
       <w:sz w:val="20"/>
     </w:rPr>
   </w:style>
-  <w:style w:type="character" w:customStyle="1" w:styleId="AlaviitteentekstiChar">
+  <w:style w:type="character" w:styleId="AlaviitteentekstiChar" w:customStyle="1">
     <w:name w:val="Alaviitteen teksti Char"/>
     <w:link w:val="Alaviitteenteksti"/>
     <w:rsid w:val="00A51BE5"/>

</xml_diff>

<commit_message>
Groomed some unnecessary text away from the project plan
</commit_message>
<xml_diff>
--- a/doc/Project plan.docx
+++ b/doc/Project plan.docx
@@ -339,12 +339,12 @@
       <w:tblPr>
         <w:tblW w:w="8330" w:type="dxa"/>
         <w:tblBorders>
-          <w:top w:val="single" w:color="auto" w:sz="4" w:space="0"/>
-          <w:left w:val="single" w:color="auto" w:sz="4" w:space="0"/>
-          <w:bottom w:val="single" w:color="auto" w:sz="4" w:space="0"/>
-          <w:right w:val="single" w:color="auto" w:sz="4" w:space="0"/>
-          <w:insideH w:val="single" w:color="auto" w:sz="4" w:space="0"/>
-          <w:insideV w:val="single" w:color="auto" w:sz="4" w:space="0"/>
+          <w:top w:val="single" w:sz="4" w:space="0" w:color="auto"/>
+          <w:left w:val="single" w:sz="4" w:space="0" w:color="auto"/>
+          <w:bottom w:val="single" w:sz="4" w:space="0" w:color="auto"/>
+          <w:right w:val="single" w:sz="4" w:space="0" w:color="auto"/>
+          <w:insideH w:val="single" w:sz="4" w:space="0" w:color="auto"/>
+          <w:insideV w:val="single" w:sz="4" w:space="0" w:color="auto"/>
         </w:tblBorders>
         <w:tblLayout w:type="fixed"/>
         <w:tblLook w:val="0000" w:firstRow="0" w:lastRow="0" w:firstColumn="0" w:lastColumn="0" w:noHBand="0" w:noVBand="0"/>
@@ -443,12 +443,12 @@
       <w:tr>
         <w:tblPrEx>
           <w:tblBorders>
-            <w:top w:val="single" w:color="auto" w:sz="6" w:space="0"/>
-            <w:left w:val="single" w:color="auto" w:sz="6" w:space="0"/>
-            <w:bottom w:val="single" w:color="auto" w:sz="6" w:space="0"/>
-            <w:right w:val="single" w:color="auto" w:sz="6" w:space="0"/>
-            <w:insideH w:val="none" w:color="auto" w:sz="0" w:space="0"/>
-            <w:insideV w:val="none" w:color="auto" w:sz="0" w:space="0"/>
+            <w:top w:val="single" w:sz="6" w:space="0" w:color="auto"/>
+            <w:left w:val="single" w:sz="6" w:space="0" w:color="auto"/>
+            <w:bottom w:val="single" w:sz="6" w:space="0" w:color="auto"/>
+            <w:right w:val="single" w:sz="6" w:space="0" w:color="auto"/>
+            <w:insideH w:val="none" w:sz="0" w:space="0" w:color="auto"/>
+            <w:insideV w:val="none" w:sz="0" w:space="0" w:color="auto"/>
           </w:tblBorders>
         </w:tblPrEx>
         <w:tc>
@@ -456,8 +456,8 @@
             <w:tcW w:w="3510" w:type="dxa"/>
             <w:gridSpan w:val="2"/>
             <w:tcBorders>
-              <w:top w:val="single" w:color="auto" w:sz="6" w:space="0"/>
-              <w:bottom w:val="single" w:color="auto" w:sz="6" w:space="0"/>
+              <w:top w:val="single" w:sz="6" w:space="0" w:color="auto"/>
+              <w:bottom w:val="single" w:sz="6" w:space="0" w:color="auto"/>
               <w:right w:val="nil"/>
             </w:tcBorders>
           </w:tcPr>
@@ -493,9 +493,9 @@
           <w:tcPr>
             <w:tcW w:w="4820" w:type="dxa"/>
             <w:tcBorders>
-              <w:top w:val="single" w:color="auto" w:sz="6" w:space="0"/>
-              <w:left w:val="single" w:color="auto" w:sz="4" w:space="0"/>
-              <w:bottom w:val="single" w:color="auto" w:sz="6" w:space="0"/>
+              <w:top w:val="single" w:sz="6" w:space="0" w:color="auto"/>
+              <w:left w:val="single" w:sz="4" w:space="0" w:color="auto"/>
+              <w:bottom w:val="single" w:sz="6" w:space="0" w:color="auto"/>
             </w:tcBorders>
           </w:tcPr>
           <w:p>
@@ -530,12 +530,12 @@
       <w:tr>
         <w:tblPrEx>
           <w:tblBorders>
-            <w:top w:val="single" w:color="auto" w:sz="6" w:space="0"/>
-            <w:left w:val="single" w:color="auto" w:sz="6" w:space="0"/>
-            <w:bottom w:val="single" w:color="auto" w:sz="6" w:space="0"/>
-            <w:right w:val="single" w:color="auto" w:sz="6" w:space="0"/>
-            <w:insideH w:val="none" w:color="auto" w:sz="0" w:space="0"/>
-            <w:insideV w:val="none" w:color="auto" w:sz="0" w:space="0"/>
+            <w:top w:val="single" w:sz="6" w:space="0" w:color="auto"/>
+            <w:left w:val="single" w:sz="6" w:space="0" w:color="auto"/>
+            <w:bottom w:val="single" w:sz="6" w:space="0" w:color="auto"/>
+            <w:right w:val="single" w:sz="6" w:space="0" w:color="auto"/>
+            <w:insideH w:val="none" w:sz="0" w:space="0" w:color="auto"/>
+            <w:insideV w:val="none" w:sz="0" w:space="0" w:color="auto"/>
           </w:tblBorders>
         </w:tblPrEx>
         <w:tc>
@@ -560,12 +560,12 @@
       <w:tr>
         <w:tblPrEx>
           <w:tblBorders>
-            <w:top w:val="single" w:color="auto" w:sz="6" w:space="0"/>
-            <w:left w:val="single" w:color="auto" w:sz="6" w:space="0"/>
-            <w:bottom w:val="single" w:color="auto" w:sz="6" w:space="0"/>
-            <w:right w:val="single" w:color="auto" w:sz="6" w:space="0"/>
-            <w:insideH w:val="none" w:color="auto" w:sz="0" w:space="0"/>
-            <w:insideV w:val="none" w:color="auto" w:sz="0" w:space="0"/>
+            <w:top w:val="single" w:sz="6" w:space="0" w:color="auto"/>
+            <w:left w:val="single" w:sz="6" w:space="0" w:color="auto"/>
+            <w:bottom w:val="single" w:sz="6" w:space="0" w:color="auto"/>
+            <w:right w:val="single" w:sz="6" w:space="0" w:color="auto"/>
+            <w:insideH w:val="none" w:sz="0" w:space="0" w:color="auto"/>
+            <w:insideV w:val="none" w:sz="0" w:space="0" w:color="auto"/>
           </w:tblBorders>
         </w:tblPrEx>
         <w:tc>
@@ -728,12 +728,12 @@
       <w:tr>
         <w:tblPrEx>
           <w:tblBorders>
-            <w:top w:val="single" w:color="auto" w:sz="6" w:space="0"/>
-            <w:left w:val="single" w:color="auto" w:sz="6" w:space="0"/>
-            <w:bottom w:val="single" w:color="auto" w:sz="6" w:space="0"/>
-            <w:right w:val="single" w:color="auto" w:sz="6" w:space="0"/>
-            <w:insideH w:val="none" w:color="auto" w:sz="0" w:space="0"/>
-            <w:insideV w:val="none" w:color="auto" w:sz="0" w:space="0"/>
+            <w:top w:val="single" w:sz="6" w:space="0" w:color="auto"/>
+            <w:left w:val="single" w:sz="6" w:space="0" w:color="auto"/>
+            <w:bottom w:val="single" w:sz="6" w:space="0" w:color="auto"/>
+            <w:right w:val="single" w:sz="6" w:space="0" w:color="auto"/>
+            <w:insideH w:val="none" w:sz="0" w:space="0" w:color="auto"/>
+            <w:insideV w:val="none" w:sz="0" w:space="0" w:color="auto"/>
           </w:tblBorders>
         </w:tblPrEx>
         <w:tc>
@@ -741,8 +741,8 @@
             <w:tcW w:w="3510" w:type="dxa"/>
             <w:gridSpan w:val="2"/>
             <w:tcBorders>
-              <w:top w:val="single" w:color="auto" w:sz="6" w:space="0"/>
-              <w:bottom w:val="single" w:color="auto" w:sz="6" w:space="0"/>
+              <w:top w:val="single" w:sz="6" w:space="0" w:color="auto"/>
+              <w:bottom w:val="single" w:sz="6" w:space="0" w:color="auto"/>
               <w:right w:val="nil"/>
             </w:tcBorders>
           </w:tcPr>
@@ -788,9 +788,9 @@
           <w:tcPr>
             <w:tcW w:w="4820" w:type="dxa"/>
             <w:tcBorders>
-              <w:top w:val="single" w:color="auto" w:sz="6" w:space="0"/>
-              <w:left w:val="single" w:color="auto" w:sz="4" w:space="0"/>
-              <w:bottom w:val="single" w:color="auto" w:sz="6" w:space="0"/>
+              <w:top w:val="single" w:sz="6" w:space="0" w:color="auto"/>
+              <w:left w:val="single" w:sz="4" w:space="0" w:color="auto"/>
+              <w:bottom w:val="single" w:sz="6" w:space="0" w:color="auto"/>
             </w:tcBorders>
           </w:tcPr>
           <w:p>
@@ -842,7 +842,7 @@
                 <w:noProof/>
                 <w:lang w:val="fi-FI"/>
               </w:rPr>
-              <w:t>28.1.2018 16:28</w:t>
+              <w:t>29.1.2018 23:51</w:t>
             </w:r>
             <w:r>
               <w:rPr>
@@ -896,7 +896,7 @@
           <w:tcPr>
             <w:tcW w:w="993" w:type="dxa"/>
             <w:tcBorders>
-              <w:bottom w:val="single" w:color="auto" w:sz="6" w:space="0"/>
+              <w:bottom w:val="single" w:sz="6" w:space="0" w:color="auto"/>
             </w:tcBorders>
           </w:tcPr>
           <w:p>
@@ -925,7 +925,7 @@
           <w:tcPr>
             <w:tcW w:w="1559" w:type="dxa"/>
             <w:tcBorders>
-              <w:bottom w:val="single" w:color="auto" w:sz="6" w:space="0"/>
+              <w:bottom w:val="single" w:sz="6" w:space="0" w:color="auto"/>
             </w:tcBorders>
           </w:tcPr>
           <w:p>
@@ -948,7 +948,7 @@
           <w:tcPr>
             <w:tcW w:w="1843" w:type="dxa"/>
             <w:tcBorders>
-              <w:bottom w:val="single" w:color="auto" w:sz="6" w:space="0"/>
+              <w:bottom w:val="single" w:sz="6" w:space="0" w:color="auto"/>
             </w:tcBorders>
           </w:tcPr>
           <w:p>
@@ -971,7 +971,7 @@
           <w:tcPr>
             <w:tcW w:w="3856" w:type="dxa"/>
             <w:tcBorders>
-              <w:bottom w:val="single" w:color="auto" w:sz="6" w:space="0"/>
+              <w:bottom w:val="single" w:sz="6" w:space="0" w:color="auto"/>
             </w:tcBorders>
           </w:tcPr>
           <w:p>
@@ -1036,15 +1036,6 @@
               <w:t>0</w:t>
             </w:r>
           </w:p>
-          <w:p>
-            <w:pPr>
-              <w:pStyle w:val="Leipteksti1"/>
-              <w:ind w:left="-43"/>
-              <w:rPr>
-                <w:lang w:val="fi-FI"/>
-              </w:rPr>
-            </w:pPr>
-          </w:p>
         </w:tc>
         <w:tc>
           <w:tcPr>
@@ -1095,15 +1086,6 @@
               <w:t>8</w:t>
             </w:r>
           </w:p>
-          <w:p>
-            <w:pPr>
-              <w:pStyle w:val="Leipteksti1"/>
-              <w:ind w:left="0"/>
-              <w:rPr>
-                <w:lang w:val="fi-FI"/>
-              </w:rPr>
-            </w:pPr>
-          </w:p>
         </w:tc>
         <w:tc>
           <w:tcPr>
@@ -1124,12 +1106,6 @@
               <w:t>Lassi R.</w:t>
             </w:r>
           </w:p>
-          <w:p>
-            <w:pPr>
-              <w:pStyle w:val="Leipteksti1"/>
-              <w:ind w:left="0"/>
-            </w:pPr>
-          </w:p>
         </w:tc>
         <w:tc>
           <w:tcPr>
@@ -1143,15 +1119,6 @@
             <w:r>
               <w:t>Initial version</w:t>
             </w:r>
-          </w:p>
-          <w:p>
-            <w:pPr>
-              <w:pStyle w:val="Leipteksti1"/>
-              <w:ind w:left="0"/>
-              <w:rPr>
-                <w:lang w:val="en-GB"/>
-              </w:rPr>
-            </w:pPr>
           </w:p>
         </w:tc>
       </w:tr>
@@ -1163,11 +1130,17 @@
           <w:p>
             <w:pPr>
               <w:pStyle w:val="Leipteksti1"/>
-              <w:ind w:left="0"/>
-              <w:rPr>
-                <w:lang w:val="en-GB"/>
-              </w:rPr>
-            </w:pPr>
+              <w:ind w:left="-43"/>
+              <w:rPr>
+                <w:lang w:val="fi-FI"/>
+              </w:rPr>
+            </w:pPr>
+            <w:r>
+              <w:rPr>
+                <w:lang w:val="fi-FI"/>
+              </w:rPr>
+              <w:t>1.1</w:t>
+            </w:r>
           </w:p>
         </w:tc>
         <w:tc>
@@ -1179,9 +1152,29 @@
               <w:pStyle w:val="Leipteksti1"/>
               <w:ind w:left="0"/>
               <w:rPr>
-                <w:lang w:val="en-GB"/>
-              </w:rPr>
-            </w:pPr>
+                <w:lang w:val="fi-FI"/>
+              </w:rPr>
+            </w:pPr>
+            <w:r>
+              <w:rPr>
+                <w:lang w:val="fi-FI"/>
+              </w:rPr>
+              <w:t>2</w:t>
+            </w:r>
+            <w:r>
+              <w:rPr>
+                <w:lang w:val="fi-FI"/>
+              </w:rPr>
+              <w:t>9</w:t>
+            </w:r>
+            <w:bookmarkStart w:id="0" w:name="_GoBack"/>
+            <w:bookmarkEnd w:id="0"/>
+            <w:r>
+              <w:rPr>
+                <w:lang w:val="fi-FI"/>
+              </w:rPr>
+              <w:t>.01.2018</w:t>
+            </w:r>
           </w:p>
         </w:tc>
         <w:tc>
@@ -1193,9 +1186,15 @@
               <w:pStyle w:val="Leipteksti1"/>
               <w:ind w:left="0"/>
               <w:rPr>
-                <w:lang w:val="en-GB"/>
-              </w:rPr>
-            </w:pPr>
+                <w:lang w:val="fi-FI"/>
+              </w:rPr>
+            </w:pPr>
+            <w:r>
+              <w:rPr>
+                <w:lang w:val="fi-FI"/>
+              </w:rPr>
+              <w:t>Lassi R.</w:t>
+            </w:r>
           </w:p>
         </w:tc>
         <w:tc>
@@ -1206,10 +1205,10 @@
             <w:pPr>
               <w:pStyle w:val="Leipteksti1"/>
               <w:ind w:left="0"/>
-              <w:rPr>
-                <w:lang w:val="en-GB"/>
-              </w:rPr>
-            </w:pPr>
+            </w:pPr>
+            <w:r>
+              <w:t>Added tools &amp; technologies, personnel information</w:t>
+            </w:r>
           </w:p>
         </w:tc>
       </w:tr>
@@ -1221,7 +1220,7 @@
           <w:p>
             <w:pPr>
               <w:pStyle w:val="Leipteksti1"/>
-              <w:ind w:left="-43"/>
+              <w:ind w:left="0"/>
               <w:rPr>
                 <w:lang w:val="en-GB"/>
               </w:rPr>
@@ -1424,7 +1423,6 @@
             <w:pPr>
               <w:pStyle w:val="Leipteksti1"/>
               <w:ind w:left="0"/>
-              <w:jc w:val="left"/>
               <w:rPr>
                 <w:lang w:val="en-GB"/>
               </w:rPr>
@@ -1483,6 +1481,7 @@
             <w:pPr>
               <w:pStyle w:val="Leipteksti1"/>
               <w:ind w:left="0"/>
+              <w:jc w:val="left"/>
               <w:rPr>
                 <w:lang w:val="en-GB"/>
               </w:rPr>
@@ -1678,6 +1677,64 @@
           </w:p>
         </w:tc>
       </w:tr>
+      <w:tr>
+        <w:tc>
+          <w:tcPr>
+            <w:tcW w:w="993" w:type="dxa"/>
+          </w:tcPr>
+          <w:p>
+            <w:pPr>
+              <w:pStyle w:val="Leipteksti1"/>
+              <w:ind w:left="-43"/>
+              <w:rPr>
+                <w:lang w:val="en-GB"/>
+              </w:rPr>
+            </w:pPr>
+          </w:p>
+        </w:tc>
+        <w:tc>
+          <w:tcPr>
+            <w:tcW w:w="1559" w:type="dxa"/>
+          </w:tcPr>
+          <w:p>
+            <w:pPr>
+              <w:pStyle w:val="Leipteksti1"/>
+              <w:ind w:left="0"/>
+              <w:rPr>
+                <w:lang w:val="en-GB"/>
+              </w:rPr>
+            </w:pPr>
+          </w:p>
+        </w:tc>
+        <w:tc>
+          <w:tcPr>
+            <w:tcW w:w="1843" w:type="dxa"/>
+          </w:tcPr>
+          <w:p>
+            <w:pPr>
+              <w:pStyle w:val="Leipteksti1"/>
+              <w:ind w:left="0"/>
+              <w:rPr>
+                <w:lang w:val="en-GB"/>
+              </w:rPr>
+            </w:pPr>
+          </w:p>
+        </w:tc>
+        <w:tc>
+          <w:tcPr>
+            <w:tcW w:w="3856" w:type="dxa"/>
+          </w:tcPr>
+          <w:p>
+            <w:pPr>
+              <w:pStyle w:val="Leipteksti1"/>
+              <w:ind w:left="0"/>
+              <w:rPr>
+                <w:lang w:val="en-GB"/>
+              </w:rPr>
+            </w:pPr>
+          </w:p>
+        </w:tc>
+      </w:tr>
     </w:tbl>
     <w:p>
       <w:pPr>
@@ -1717,7 +1774,7 @@
           <w:tab w:val="left" w:pos="480"/>
         </w:tabs>
         <w:rPr>
-          <w:rFonts w:asciiTheme="minorHAnsi" w:hAnsiTheme="minorHAnsi" w:eastAsiaTheme="minorEastAsia" w:cstheme="minorBidi"/>
+          <w:rFonts w:asciiTheme="minorHAnsi" w:eastAsiaTheme="minorEastAsia" w:hAnsiTheme="minorHAnsi" w:cstheme="minorBidi"/>
           <w:b w:val="0"/>
           <w:caps w:val="0"/>
           <w:noProof/>
@@ -1746,7 +1803,7 @@
       </w:r>
       <w:r>
         <w:rPr>
-          <w:rFonts w:asciiTheme="minorHAnsi" w:hAnsiTheme="minorHAnsi" w:eastAsiaTheme="minorEastAsia" w:cstheme="minorBidi"/>
+          <w:rFonts w:asciiTheme="minorHAnsi" w:eastAsiaTheme="minorEastAsia" w:hAnsiTheme="minorHAnsi" w:cstheme="minorBidi"/>
           <w:b w:val="0"/>
           <w:caps w:val="0"/>
           <w:noProof/>
@@ -1811,7 +1868,7 @@
           <w:tab w:val="left" w:pos="720"/>
         </w:tabs>
         <w:rPr>
-          <w:rFonts w:asciiTheme="minorHAnsi" w:hAnsiTheme="minorHAnsi" w:eastAsiaTheme="minorEastAsia" w:cstheme="minorBidi"/>
+          <w:rFonts w:asciiTheme="minorHAnsi" w:eastAsiaTheme="minorEastAsia" w:hAnsiTheme="minorHAnsi" w:cstheme="minorBidi"/>
           <w:smallCaps w:val="0"/>
           <w:noProof/>
           <w:sz w:val="22"/>
@@ -1827,7 +1884,7 @@
       </w:r>
       <w:r>
         <w:rPr>
-          <w:rFonts w:asciiTheme="minorHAnsi" w:hAnsiTheme="minorHAnsi" w:eastAsiaTheme="minorEastAsia" w:cstheme="minorBidi"/>
+          <w:rFonts w:asciiTheme="minorHAnsi" w:eastAsiaTheme="minorEastAsia" w:hAnsiTheme="minorHAnsi" w:cstheme="minorBidi"/>
           <w:smallCaps w:val="0"/>
           <w:noProof/>
           <w:sz w:val="22"/>
@@ -1891,7 +1948,7 @@
           <w:tab w:val="left" w:pos="720"/>
         </w:tabs>
         <w:rPr>
-          <w:rFonts w:asciiTheme="minorHAnsi" w:hAnsiTheme="minorHAnsi" w:eastAsiaTheme="minorEastAsia" w:cstheme="minorBidi"/>
+          <w:rFonts w:asciiTheme="minorHAnsi" w:eastAsiaTheme="minorEastAsia" w:hAnsiTheme="minorHAnsi" w:cstheme="minorBidi"/>
           <w:smallCaps w:val="0"/>
           <w:noProof/>
           <w:sz w:val="22"/>
@@ -1907,7 +1964,7 @@
       </w:r>
       <w:r>
         <w:rPr>
-          <w:rFonts w:asciiTheme="minorHAnsi" w:hAnsiTheme="minorHAnsi" w:eastAsiaTheme="minorEastAsia" w:cstheme="minorBidi"/>
+          <w:rFonts w:asciiTheme="minorHAnsi" w:eastAsiaTheme="minorEastAsia" w:hAnsiTheme="minorHAnsi" w:cstheme="minorBidi"/>
           <w:smallCaps w:val="0"/>
           <w:noProof/>
           <w:sz w:val="22"/>
@@ -1971,7 +2028,7 @@
           <w:tab w:val="left" w:pos="720"/>
         </w:tabs>
         <w:rPr>
-          <w:rFonts w:asciiTheme="minorHAnsi" w:hAnsiTheme="minorHAnsi" w:eastAsiaTheme="minorEastAsia" w:cstheme="minorBidi"/>
+          <w:rFonts w:asciiTheme="minorHAnsi" w:eastAsiaTheme="minorEastAsia" w:hAnsiTheme="minorHAnsi" w:cstheme="minorBidi"/>
           <w:smallCaps w:val="0"/>
           <w:noProof/>
           <w:sz w:val="22"/>
@@ -1988,7 +2045,7 @@
       </w:r>
       <w:r>
         <w:rPr>
-          <w:rFonts w:asciiTheme="minorHAnsi" w:hAnsiTheme="minorHAnsi" w:eastAsiaTheme="minorEastAsia" w:cstheme="minorBidi"/>
+          <w:rFonts w:asciiTheme="minorHAnsi" w:eastAsiaTheme="minorEastAsia" w:hAnsiTheme="minorHAnsi" w:cstheme="minorBidi"/>
           <w:smallCaps w:val="0"/>
           <w:noProof/>
           <w:sz w:val="22"/>
@@ -2053,7 +2110,7 @@
           <w:tab w:val="left" w:pos="480"/>
         </w:tabs>
         <w:rPr>
-          <w:rFonts w:asciiTheme="minorHAnsi" w:hAnsiTheme="minorHAnsi" w:eastAsiaTheme="minorEastAsia" w:cstheme="minorBidi"/>
+          <w:rFonts w:asciiTheme="minorHAnsi" w:eastAsiaTheme="minorEastAsia" w:hAnsiTheme="minorHAnsi" w:cstheme="minorBidi"/>
           <w:b w:val="0"/>
           <w:caps w:val="0"/>
           <w:noProof/>
@@ -2071,7 +2128,7 @@
       </w:r>
       <w:r>
         <w:rPr>
-          <w:rFonts w:asciiTheme="minorHAnsi" w:hAnsiTheme="minorHAnsi" w:eastAsiaTheme="minorEastAsia" w:cstheme="minorBidi"/>
+          <w:rFonts w:asciiTheme="minorHAnsi" w:eastAsiaTheme="minorEastAsia" w:hAnsiTheme="minorHAnsi" w:cstheme="minorBidi"/>
           <w:b w:val="0"/>
           <w:caps w:val="0"/>
           <w:noProof/>
@@ -2137,7 +2194,7 @@
           <w:tab w:val="left" w:pos="720"/>
         </w:tabs>
         <w:rPr>
-          <w:rFonts w:asciiTheme="minorHAnsi" w:hAnsiTheme="minorHAnsi" w:eastAsiaTheme="minorEastAsia" w:cstheme="minorBidi"/>
+          <w:rFonts w:asciiTheme="minorHAnsi" w:eastAsiaTheme="minorEastAsia" w:hAnsiTheme="minorHAnsi" w:cstheme="minorBidi"/>
           <w:smallCaps w:val="0"/>
           <w:noProof/>
           <w:sz w:val="22"/>
@@ -2154,7 +2211,7 @@
       </w:r>
       <w:r>
         <w:rPr>
-          <w:rFonts w:asciiTheme="minorHAnsi" w:hAnsiTheme="minorHAnsi" w:eastAsiaTheme="minorEastAsia" w:cstheme="minorBidi"/>
+          <w:rFonts w:asciiTheme="minorHAnsi" w:eastAsiaTheme="minorEastAsia" w:hAnsiTheme="minorHAnsi" w:cstheme="minorBidi"/>
           <w:smallCaps w:val="0"/>
           <w:noProof/>
           <w:sz w:val="22"/>
@@ -2219,7 +2276,7 @@
           <w:tab w:val="left" w:pos="1200"/>
         </w:tabs>
         <w:rPr>
-          <w:rFonts w:asciiTheme="minorHAnsi" w:hAnsiTheme="minorHAnsi" w:eastAsiaTheme="minorEastAsia" w:cstheme="minorBidi"/>
+          <w:rFonts w:asciiTheme="minorHAnsi" w:eastAsiaTheme="minorEastAsia" w:hAnsiTheme="minorHAnsi" w:cstheme="minorBidi"/>
           <w:i w:val="0"/>
           <w:noProof/>
           <w:sz w:val="22"/>
@@ -2235,7 +2292,7 @@
       </w:r>
       <w:r>
         <w:rPr>
-          <w:rFonts w:asciiTheme="minorHAnsi" w:hAnsiTheme="minorHAnsi" w:eastAsiaTheme="minorEastAsia" w:cstheme="minorBidi"/>
+          <w:rFonts w:asciiTheme="minorHAnsi" w:eastAsiaTheme="minorEastAsia" w:hAnsiTheme="minorHAnsi" w:cstheme="minorBidi"/>
           <w:i w:val="0"/>
           <w:noProof/>
           <w:sz w:val="22"/>
@@ -2299,7 +2356,7 @@
           <w:tab w:val="left" w:pos="1200"/>
         </w:tabs>
         <w:rPr>
-          <w:rFonts w:asciiTheme="minorHAnsi" w:hAnsiTheme="minorHAnsi" w:eastAsiaTheme="minorEastAsia" w:cstheme="minorBidi"/>
+          <w:rFonts w:asciiTheme="minorHAnsi" w:eastAsiaTheme="minorEastAsia" w:hAnsiTheme="minorHAnsi" w:cstheme="minorBidi"/>
           <w:i w:val="0"/>
           <w:noProof/>
           <w:sz w:val="22"/>
@@ -2315,7 +2372,7 @@
       </w:r>
       <w:r>
         <w:rPr>
-          <w:rFonts w:asciiTheme="minorHAnsi" w:hAnsiTheme="minorHAnsi" w:eastAsiaTheme="minorEastAsia" w:cstheme="minorBidi"/>
+          <w:rFonts w:asciiTheme="minorHAnsi" w:eastAsiaTheme="minorEastAsia" w:hAnsiTheme="minorHAnsi" w:cstheme="minorBidi"/>
           <w:i w:val="0"/>
           <w:noProof/>
           <w:sz w:val="22"/>
@@ -2379,7 +2436,7 @@
           <w:tab w:val="left" w:pos="1200"/>
         </w:tabs>
         <w:rPr>
-          <w:rFonts w:asciiTheme="minorHAnsi" w:hAnsiTheme="minorHAnsi" w:eastAsiaTheme="minorEastAsia" w:cstheme="minorBidi"/>
+          <w:rFonts w:asciiTheme="minorHAnsi" w:eastAsiaTheme="minorEastAsia" w:hAnsiTheme="minorHAnsi" w:cstheme="minorBidi"/>
           <w:i w:val="0"/>
           <w:noProof/>
           <w:sz w:val="22"/>
@@ -2396,7 +2453,7 @@
       </w:r>
       <w:r>
         <w:rPr>
-          <w:rFonts w:asciiTheme="minorHAnsi" w:hAnsiTheme="minorHAnsi" w:eastAsiaTheme="minorEastAsia" w:cstheme="minorBidi"/>
+          <w:rFonts w:asciiTheme="minorHAnsi" w:eastAsiaTheme="minorEastAsia" w:hAnsiTheme="minorHAnsi" w:cstheme="minorBidi"/>
           <w:i w:val="0"/>
           <w:noProof/>
           <w:sz w:val="22"/>
@@ -2461,7 +2518,7 @@
           <w:tab w:val="left" w:pos="1200"/>
         </w:tabs>
         <w:rPr>
-          <w:rFonts w:asciiTheme="minorHAnsi" w:hAnsiTheme="minorHAnsi" w:eastAsiaTheme="minorEastAsia" w:cstheme="minorBidi"/>
+          <w:rFonts w:asciiTheme="minorHAnsi" w:eastAsiaTheme="minorEastAsia" w:hAnsiTheme="minorHAnsi" w:cstheme="minorBidi"/>
           <w:i w:val="0"/>
           <w:noProof/>
           <w:sz w:val="22"/>
@@ -2478,7 +2535,7 @@
       </w:r>
       <w:r>
         <w:rPr>
-          <w:rFonts w:asciiTheme="minorHAnsi" w:hAnsiTheme="minorHAnsi" w:eastAsiaTheme="minorEastAsia" w:cstheme="minorBidi"/>
+          <w:rFonts w:asciiTheme="minorHAnsi" w:eastAsiaTheme="minorEastAsia" w:hAnsiTheme="minorHAnsi" w:cstheme="minorBidi"/>
           <w:i w:val="0"/>
           <w:noProof/>
           <w:sz w:val="22"/>
@@ -2543,7 +2600,7 @@
           <w:tab w:val="left" w:pos="720"/>
         </w:tabs>
         <w:rPr>
-          <w:rFonts w:asciiTheme="minorHAnsi" w:hAnsiTheme="minorHAnsi" w:eastAsiaTheme="minorEastAsia" w:cstheme="minorBidi"/>
+          <w:rFonts w:asciiTheme="minorHAnsi" w:eastAsiaTheme="minorEastAsia" w:hAnsiTheme="minorHAnsi" w:cstheme="minorBidi"/>
           <w:smallCaps w:val="0"/>
           <w:noProof/>
           <w:sz w:val="22"/>
@@ -2559,7 +2616,7 @@
       </w:r>
       <w:r>
         <w:rPr>
-          <w:rFonts w:asciiTheme="minorHAnsi" w:hAnsiTheme="minorHAnsi" w:eastAsiaTheme="minorEastAsia" w:cstheme="minorBidi"/>
+          <w:rFonts w:asciiTheme="minorHAnsi" w:eastAsiaTheme="minorEastAsia" w:hAnsiTheme="minorHAnsi" w:cstheme="minorBidi"/>
           <w:smallCaps w:val="0"/>
           <w:noProof/>
           <w:sz w:val="22"/>
@@ -2623,7 +2680,7 @@
           <w:tab w:val="left" w:pos="1200"/>
         </w:tabs>
         <w:rPr>
-          <w:rFonts w:asciiTheme="minorHAnsi" w:hAnsiTheme="minorHAnsi" w:eastAsiaTheme="minorEastAsia" w:cstheme="minorBidi"/>
+          <w:rFonts w:asciiTheme="minorHAnsi" w:eastAsiaTheme="minorEastAsia" w:hAnsiTheme="minorHAnsi" w:cstheme="minorBidi"/>
           <w:i w:val="0"/>
           <w:noProof/>
           <w:sz w:val="22"/>
@@ -2639,7 +2696,7 @@
       </w:r>
       <w:r>
         <w:rPr>
-          <w:rFonts w:asciiTheme="minorHAnsi" w:hAnsiTheme="minorHAnsi" w:eastAsiaTheme="minorEastAsia" w:cstheme="minorBidi"/>
+          <w:rFonts w:asciiTheme="minorHAnsi" w:eastAsiaTheme="minorEastAsia" w:hAnsiTheme="minorHAnsi" w:cstheme="minorBidi"/>
           <w:i w:val="0"/>
           <w:noProof/>
           <w:sz w:val="22"/>
@@ -2703,7 +2760,7 @@
           <w:tab w:val="left" w:pos="1200"/>
         </w:tabs>
         <w:rPr>
-          <w:rFonts w:asciiTheme="minorHAnsi" w:hAnsiTheme="minorHAnsi" w:eastAsiaTheme="minorEastAsia" w:cstheme="minorBidi"/>
+          <w:rFonts w:asciiTheme="minorHAnsi" w:eastAsiaTheme="minorEastAsia" w:hAnsiTheme="minorHAnsi" w:cstheme="minorBidi"/>
           <w:i w:val="0"/>
           <w:noProof/>
           <w:sz w:val="22"/>
@@ -2719,7 +2776,7 @@
       </w:r>
       <w:r>
         <w:rPr>
-          <w:rFonts w:asciiTheme="minorHAnsi" w:hAnsiTheme="minorHAnsi" w:eastAsiaTheme="minorEastAsia" w:cstheme="minorBidi"/>
+          <w:rFonts w:asciiTheme="minorHAnsi" w:eastAsiaTheme="minorEastAsia" w:hAnsiTheme="minorHAnsi" w:cstheme="minorBidi"/>
           <w:i w:val="0"/>
           <w:noProof/>
           <w:sz w:val="22"/>
@@ -2783,7 +2840,7 @@
           <w:tab w:val="left" w:pos="1200"/>
         </w:tabs>
         <w:rPr>
-          <w:rFonts w:asciiTheme="minorHAnsi" w:hAnsiTheme="minorHAnsi" w:eastAsiaTheme="minorEastAsia" w:cstheme="minorBidi"/>
+          <w:rFonts w:asciiTheme="minorHAnsi" w:eastAsiaTheme="minorEastAsia" w:hAnsiTheme="minorHAnsi" w:cstheme="minorBidi"/>
           <w:i w:val="0"/>
           <w:noProof/>
           <w:sz w:val="22"/>
@@ -2800,7 +2857,7 @@
       </w:r>
       <w:r>
         <w:rPr>
-          <w:rFonts w:asciiTheme="minorHAnsi" w:hAnsiTheme="minorHAnsi" w:eastAsiaTheme="minorEastAsia" w:cstheme="minorBidi"/>
+          <w:rFonts w:asciiTheme="minorHAnsi" w:eastAsiaTheme="minorEastAsia" w:hAnsiTheme="minorHAnsi" w:cstheme="minorBidi"/>
           <w:i w:val="0"/>
           <w:noProof/>
           <w:sz w:val="22"/>
@@ -2865,7 +2922,7 @@
           <w:tab w:val="left" w:pos="1200"/>
         </w:tabs>
         <w:rPr>
-          <w:rFonts w:asciiTheme="minorHAnsi" w:hAnsiTheme="minorHAnsi" w:eastAsiaTheme="minorEastAsia" w:cstheme="minorBidi"/>
+          <w:rFonts w:asciiTheme="minorHAnsi" w:eastAsiaTheme="minorEastAsia" w:hAnsiTheme="minorHAnsi" w:cstheme="minorBidi"/>
           <w:i w:val="0"/>
           <w:noProof/>
           <w:sz w:val="22"/>
@@ -2882,7 +2939,7 @@
       </w:r>
       <w:r>
         <w:rPr>
-          <w:rFonts w:asciiTheme="minorHAnsi" w:hAnsiTheme="minorHAnsi" w:eastAsiaTheme="minorEastAsia" w:cstheme="minorBidi"/>
+          <w:rFonts w:asciiTheme="minorHAnsi" w:eastAsiaTheme="minorEastAsia" w:hAnsiTheme="minorHAnsi" w:cstheme="minorBidi"/>
           <w:i w:val="0"/>
           <w:noProof/>
           <w:sz w:val="22"/>
@@ -2947,7 +3004,7 @@
           <w:tab w:val="left" w:pos="480"/>
         </w:tabs>
         <w:rPr>
-          <w:rFonts w:asciiTheme="minorHAnsi" w:hAnsiTheme="minorHAnsi" w:eastAsiaTheme="minorEastAsia" w:cstheme="minorBidi"/>
+          <w:rFonts w:asciiTheme="minorHAnsi" w:eastAsiaTheme="minorEastAsia" w:hAnsiTheme="minorHAnsi" w:cstheme="minorBidi"/>
           <w:b w:val="0"/>
           <w:caps w:val="0"/>
           <w:noProof/>
@@ -2964,7 +3021,7 @@
       </w:r>
       <w:r>
         <w:rPr>
-          <w:rFonts w:asciiTheme="minorHAnsi" w:hAnsiTheme="minorHAnsi" w:eastAsiaTheme="minorEastAsia" w:cstheme="minorBidi"/>
+          <w:rFonts w:asciiTheme="minorHAnsi" w:eastAsiaTheme="minorEastAsia" w:hAnsiTheme="minorHAnsi" w:cstheme="minorBidi"/>
           <w:b w:val="0"/>
           <w:caps w:val="0"/>
           <w:noProof/>
@@ -3029,7 +3086,7 @@
           <w:tab w:val="left" w:pos="720"/>
         </w:tabs>
         <w:rPr>
-          <w:rFonts w:asciiTheme="minorHAnsi" w:hAnsiTheme="minorHAnsi" w:eastAsiaTheme="minorEastAsia" w:cstheme="minorBidi"/>
+          <w:rFonts w:asciiTheme="minorHAnsi" w:eastAsiaTheme="minorEastAsia" w:hAnsiTheme="minorHAnsi" w:cstheme="minorBidi"/>
           <w:smallCaps w:val="0"/>
           <w:noProof/>
           <w:sz w:val="22"/>
@@ -3046,7 +3103,7 @@
       </w:r>
       <w:r>
         <w:rPr>
-          <w:rFonts w:asciiTheme="minorHAnsi" w:hAnsiTheme="minorHAnsi" w:eastAsiaTheme="minorEastAsia" w:cstheme="minorBidi"/>
+          <w:rFonts w:asciiTheme="minorHAnsi" w:eastAsiaTheme="minorEastAsia" w:hAnsiTheme="minorHAnsi" w:cstheme="minorBidi"/>
           <w:smallCaps w:val="0"/>
           <w:noProof/>
           <w:sz w:val="22"/>
@@ -3111,7 +3168,7 @@
           <w:tab w:val="left" w:pos="1200"/>
         </w:tabs>
         <w:rPr>
-          <w:rFonts w:asciiTheme="minorHAnsi" w:hAnsiTheme="minorHAnsi" w:eastAsiaTheme="minorEastAsia" w:cstheme="minorBidi"/>
+          <w:rFonts w:asciiTheme="minorHAnsi" w:eastAsiaTheme="minorEastAsia" w:hAnsiTheme="minorHAnsi" w:cstheme="minorBidi"/>
           <w:i w:val="0"/>
           <w:noProof/>
           <w:sz w:val="22"/>
@@ -3128,7 +3185,7 @@
       </w:r>
       <w:r>
         <w:rPr>
-          <w:rFonts w:asciiTheme="minorHAnsi" w:hAnsiTheme="minorHAnsi" w:eastAsiaTheme="minorEastAsia" w:cstheme="minorBidi"/>
+          <w:rFonts w:asciiTheme="minorHAnsi" w:eastAsiaTheme="minorEastAsia" w:hAnsiTheme="minorHAnsi" w:cstheme="minorBidi"/>
           <w:i w:val="0"/>
           <w:noProof/>
           <w:sz w:val="22"/>
@@ -3193,7 +3250,7 @@
           <w:tab w:val="left" w:pos="720"/>
         </w:tabs>
         <w:rPr>
-          <w:rFonts w:asciiTheme="minorHAnsi" w:hAnsiTheme="minorHAnsi" w:eastAsiaTheme="minorEastAsia" w:cstheme="minorBidi"/>
+          <w:rFonts w:asciiTheme="minorHAnsi" w:eastAsiaTheme="minorEastAsia" w:hAnsiTheme="minorHAnsi" w:cstheme="minorBidi"/>
           <w:smallCaps w:val="0"/>
           <w:noProof/>
           <w:sz w:val="22"/>
@@ -3209,7 +3266,7 @@
       </w:r>
       <w:r>
         <w:rPr>
-          <w:rFonts w:asciiTheme="minorHAnsi" w:hAnsiTheme="minorHAnsi" w:eastAsiaTheme="minorEastAsia" w:cstheme="minorBidi"/>
+          <w:rFonts w:asciiTheme="minorHAnsi" w:eastAsiaTheme="minorEastAsia" w:hAnsiTheme="minorHAnsi" w:cstheme="minorBidi"/>
           <w:smallCaps w:val="0"/>
           <w:noProof/>
           <w:sz w:val="22"/>
@@ -3273,7 +3330,7 @@
           <w:tab w:val="left" w:pos="1200"/>
         </w:tabs>
         <w:rPr>
-          <w:rFonts w:asciiTheme="minorHAnsi" w:hAnsiTheme="minorHAnsi" w:eastAsiaTheme="minorEastAsia" w:cstheme="minorBidi"/>
+          <w:rFonts w:asciiTheme="minorHAnsi" w:eastAsiaTheme="minorEastAsia" w:hAnsiTheme="minorHAnsi" w:cstheme="minorBidi"/>
           <w:i w:val="0"/>
           <w:noProof/>
           <w:sz w:val="22"/>
@@ -3290,7 +3347,7 @@
       </w:r>
       <w:r>
         <w:rPr>
-          <w:rFonts w:asciiTheme="minorHAnsi" w:hAnsiTheme="minorHAnsi" w:eastAsiaTheme="minorEastAsia" w:cstheme="minorBidi"/>
+          <w:rFonts w:asciiTheme="minorHAnsi" w:eastAsiaTheme="minorEastAsia" w:hAnsiTheme="minorHAnsi" w:cstheme="minorBidi"/>
           <w:i w:val="0"/>
           <w:noProof/>
           <w:sz w:val="22"/>
@@ -3353,6 +3410,7 @@
         <w:pStyle w:val="Leipteksti1"/>
       </w:pPr>
       <w:r>
+        <w:lastRenderedPageBreak/>
         <w:fldChar w:fldCharType="end"/>
       </w:r>
     </w:p>
@@ -3381,11 +3439,11 @@
         </w:rPr>
         <w:tab/>
       </w:r>
-      <w:bookmarkStart w:name="_Toc504921193" w:id="0"/>
+      <w:bookmarkStart w:id="1" w:name="_Toc504921193"/>
       <w:r>
         <w:t>PROJECT RESOURCES</w:t>
       </w:r>
-      <w:bookmarkEnd w:id="0"/>
+      <w:bookmarkEnd w:id="1"/>
       <w:r>
         <w:tab/>
       </w:r>
@@ -3417,7 +3475,7 @@
         <w:pStyle w:val="Otsikko2"/>
         <w:ind w:left="1418" w:hanging="1418"/>
       </w:pPr>
-      <w:bookmarkStart w:name="_Toc504921194" w:id="1"/>
+      <w:bookmarkStart w:id="2" w:name="_Toc504921194"/>
       <w:r>
         <w:t>P</w:t>
       </w:r>
@@ -3427,35 +3485,7 @@
       <w:r>
         <w:t>el</w:t>
       </w:r>
-      <w:bookmarkEnd w:id="1"/>
-    </w:p>
-    <w:p>
-      <w:pPr>
-        <w:pStyle w:val="Leipteksti1"/>
-      </w:pPr>
-      <w:r>
-        <w:t>List here t</w:t>
-      </w:r>
-      <w:r>
-        <w:t>eam members</w:t>
-      </w:r>
-      <w:r>
-        <w:t xml:space="preserve"> and their roles in the project. </w:t>
-      </w:r>
-      <w:r>
-        <w:t xml:space="preserve">Contact information, previous experience, special skills and </w:t>
-      </w:r>
-      <w:r>
-        <w:t>specific fields of interest.</w:t>
-      </w:r>
-    </w:p>
-    <w:p>
-      <w:pPr>
-        <w:pStyle w:val="Leipteksti1"/>
-      </w:pPr>
-      <w:r>
-        <w:t>Especially, remember to name Scrum Master and Product Owner</w:t>
-      </w:r>
+      <w:bookmarkEnd w:id="2"/>
     </w:p>
     <w:p>
       <w:pPr>
@@ -3470,7 +3500,7 @@
         <w:pStyle w:val="Leipteksti1"/>
         <w:numPr>
           <w:ilvl w:val="0"/>
-          <w:numId w:val="15"/>
+          <w:numId w:val="16"/>
         </w:numPr>
       </w:pPr>
       <w:r>
@@ -3482,7 +3512,7 @@
         <w:pStyle w:val="Leipteksti1"/>
         <w:numPr>
           <w:ilvl w:val="0"/>
-          <w:numId w:val="15"/>
+          <w:numId w:val="16"/>
         </w:numPr>
       </w:pPr>
       <w:r>
@@ -3509,9 +3539,6 @@
       <w:pPr>
         <w:pStyle w:val="Leipteksti1"/>
       </w:pPr>
-      <w:r>
-        <w:t xml:space="preserve">Probably </w:t>
-      </w:r>
       <w:proofErr w:type="spellStart"/>
       <w:r>
         <w:rPr>
@@ -3519,9 +3546,21 @@
         </w:rPr>
         <w:t>Tero</w:t>
       </w:r>
-      <w:bookmarkStart w:name="_GoBack" w:id="2"/>
-      <w:bookmarkEnd w:id="2"/>
       <w:proofErr w:type="spellEnd"/>
+      <w:r>
+        <w:rPr>
+          <w:b/>
+        </w:rPr>
+        <w:t xml:space="preserve"> </w:t>
+      </w:r>
+      <w:proofErr w:type="spellStart"/>
+      <w:r>
+        <w:rPr>
+          <w:b/>
+        </w:rPr>
+        <w:t>Ahtee</w:t>
+      </w:r>
+      <w:proofErr w:type="spellEnd"/>
     </w:p>
     <w:p>
       <w:pPr>
@@ -3561,7 +3600,31 @@
         <w:rPr>
           <w:b/>
         </w:rPr>
-        <w:t xml:space="preserve"> (Scrum master for sprint 1)</w:t>
+        <w:t xml:space="preserve"> (Scrum master for sprint</w:t>
+      </w:r>
+      <w:r>
+        <w:rPr>
+          <w:b/>
+        </w:rPr>
+        <w:t>s</w:t>
+      </w:r>
+      <w:r>
+        <w:rPr>
+          <w:b/>
+        </w:rPr>
+        <w:t xml:space="preserve"> </w:t>
+      </w:r>
+      <w:r>
+        <w:rPr>
+          <w:b/>
+        </w:rPr>
+        <w:t xml:space="preserve">0 and </w:t>
+      </w:r>
+      <w:r>
+        <w:rPr>
+          <w:b/>
+        </w:rPr>
+        <w:t>1)</w:t>
       </w:r>
     </w:p>
     <w:p>
@@ -3569,7 +3632,7 @@
         <w:pStyle w:val="Leipteksti1"/>
         <w:numPr>
           <w:ilvl w:val="0"/>
-          <w:numId w:val="19"/>
+          <w:numId w:val="20"/>
         </w:numPr>
       </w:pPr>
       <w:r>
@@ -3578,7 +3641,7 @@
       <w:r>
         <w:t xml:space="preserve">mail: </w:t>
       </w:r>
-      <w:hyperlink w:history="1" r:id="rId8">
+      <w:hyperlink r:id="rId8" w:history="1">
         <w:r>
           <w:rPr>
             <w:rStyle w:val="Hyperlinkki"/>
@@ -3592,7 +3655,7 @@
         <w:pStyle w:val="Leipteksti1"/>
         <w:numPr>
           <w:ilvl w:val="0"/>
-          <w:numId w:val="19"/>
+          <w:numId w:val="20"/>
         </w:numPr>
       </w:pPr>
       <w:r>
@@ -3607,7 +3670,7 @@
         <w:pStyle w:val="Leipteksti1"/>
         <w:numPr>
           <w:ilvl w:val="0"/>
-          <w:numId w:val="19"/>
+          <w:numId w:val="20"/>
         </w:numPr>
       </w:pPr>
       <w:r>
@@ -3622,7 +3685,7 @@
         <w:pStyle w:val="Leipteksti1"/>
         <w:numPr>
           <w:ilvl w:val="0"/>
-          <w:numId w:val="19"/>
+          <w:numId w:val="20"/>
         </w:numPr>
       </w:pPr>
       <w:r>
@@ -3665,25 +3728,23 @@
       </w:r>
       <w:proofErr w:type="spellEnd"/>
     </w:p>
-    <w:p w14:noSpellErr="1">
+    <w:p>
       <w:pPr>
         <w:pStyle w:val="Leipteksti1"/>
         <w:numPr>
           <w:ilvl w:val="3"/>
-          <w:numId w:val="20"/>
+          <w:numId w:val="1"/>
         </w:numPr>
         <w:jc w:val="left"/>
         <w:rPr>
-          <w:color w:val="000000" w:themeColor="text1" w:themeTint="FF" w:themeShade="FF"/>
-          <w:sz w:val="24"/>
+          <w:color w:val="000000" w:themeColor="text1"/>
           <w:szCs w:val="24"/>
         </w:rPr>
       </w:pPr>
       <w:r>
-        <w:rPr/>
         <w:t xml:space="preserve">Email: </w:t>
       </w:r>
-      <w:hyperlink r:id="Rb12eb1245685400b">
+      <w:hyperlink r:id="rId9">
         <w:r>
           <w:rPr>
             <w:rStyle w:val="Hyperlinkki"/>
@@ -3692,60 +3753,54 @@
         </w:r>
       </w:hyperlink>
     </w:p>
-    <w:p w14:noSpellErr="1">
+    <w:p>
       <w:pPr>
         <w:pStyle w:val="Leipteksti1"/>
         <w:numPr>
           <w:ilvl w:val="3"/>
-          <w:numId w:val="20"/>
+          <w:numId w:val="1"/>
         </w:numPr>
         <w:jc w:val="left"/>
         <w:rPr>
-          <w:color w:val="000000" w:themeColor="text1" w:themeTint="FF" w:themeShade="FF"/>
-          <w:sz w:val="24"/>
+          <w:color w:val="000000" w:themeColor="text1"/>
           <w:szCs w:val="24"/>
         </w:rPr>
       </w:pPr>
       <w:r>
-        <w:rPr/>
         <w:t>Previous experience: University coding, slight hobbyist coding for approx. 1 year.</w:t>
       </w:r>
     </w:p>
-    <w:p w14:noSpellErr="1">
+    <w:p>
       <w:pPr>
         <w:pStyle w:val="Leipteksti1"/>
         <w:numPr>
           <w:ilvl w:val="3"/>
-          <w:numId w:val="20"/>
+          <w:numId w:val="1"/>
         </w:numPr>
         <w:jc w:val="left"/>
         <w:rPr>
-          <w:color w:val="000000" w:themeColor="text1" w:themeTint="FF" w:themeShade="FF"/>
-          <w:sz w:val="24"/>
+          <w:color w:val="000000" w:themeColor="text1"/>
           <w:szCs w:val="24"/>
         </w:rPr>
       </w:pPr>
       <w:r>
-        <w:rPr/>
         <w:t>Special skills: Jack of all trades, master of none.</w:t>
       </w:r>
     </w:p>
-    <w:p w14:noSpellErr="1">
+    <w:p>
       <w:pPr>
         <w:pStyle w:val="Leipteksti1"/>
         <w:numPr>
           <w:ilvl w:val="3"/>
-          <w:numId w:val="20"/>
+          <w:numId w:val="1"/>
         </w:numPr>
         <w:jc w:val="left"/>
         <w:rPr>
-          <w:color w:val="000000" w:themeColor="text1" w:themeTint="FF" w:themeShade="FF"/>
-          <w:sz w:val="24"/>
+          <w:color w:val="000000" w:themeColor="text1"/>
           <w:szCs w:val="24"/>
         </w:rPr>
       </w:pPr>
       <w:r>
-        <w:rPr/>
         <w:t>Specific fields of interest: Game Design, C++, Unity</w:t>
       </w:r>
     </w:p>
@@ -3785,8 +3840,6 @@
       </w:pPr>
       <w:r>
         <w:tab/>
-      </w:r>
-      <w:r>
         <w:t>-</w:t>
       </w:r>
     </w:p>
@@ -3826,8 +3879,6 @@
       </w:pPr>
       <w:r>
         <w:tab/>
-      </w:r>
-      <w:r>
         <w:t>-</w:t>
       </w:r>
     </w:p>
@@ -3841,7 +3892,7 @@
         </w:rPr>
         <w:tab/>
       </w:r>
-      <w:bookmarkStart w:name="_Toc504921195" w:id="3"/>
+      <w:bookmarkStart w:id="3" w:name="_Toc504921195"/>
       <w:r>
         <w:t>Process description</w:t>
       </w:r>
@@ -3890,6 +3941,48 @@
       </w:pPr>
       <w:r>
         <w:t>Goals and success criteria:</w:t>
+      </w:r>
+    </w:p>
+    <w:p>
+      <w:pPr>
+        <w:pStyle w:val="Leipteksti1"/>
+        <w:numPr>
+          <w:ilvl w:val="0"/>
+          <w:numId w:val="19"/>
+        </w:numPr>
+      </w:pPr>
+      <w:r>
+        <w:t>The product fulfills the given requirements</w:t>
+      </w:r>
+    </w:p>
+    <w:p>
+      <w:pPr>
+        <w:pStyle w:val="Leipteksti1"/>
+        <w:numPr>
+          <w:ilvl w:val="0"/>
+          <w:numId w:val="19"/>
+        </w:numPr>
+      </w:pPr>
+      <w:r>
+        <w:t xml:space="preserve">The game developers are happy with </w:t>
+      </w:r>
+      <w:proofErr w:type="gramStart"/>
+      <w:r>
+        <w:t>the end result</w:t>
+      </w:r>
+      <w:proofErr w:type="gramEnd"/>
+    </w:p>
+    <w:p>
+      <w:pPr>
+        <w:pStyle w:val="Leipteksti1"/>
+      </w:pPr>
+    </w:p>
+    <w:p>
+      <w:pPr>
+        <w:pStyle w:val="Leipteksti1"/>
+      </w:pPr>
+      <w:r>
+        <w:t>Success measurement:</w:t>
       </w:r>
     </w:p>
     <w:p>
@@ -3901,7 +3994,8 @@
         </w:numPr>
       </w:pPr>
       <w:r>
-        <w:t>The product fulfills the given requirements</w:t>
+        <w:lastRenderedPageBreak/>
+        <w:t>Feedback from the customer</w:t>
       </w:r>
     </w:p>
     <w:p>
@@ -3913,20 +4007,32 @@
         </w:numPr>
       </w:pPr>
       <w:r>
-        <w:t>The game developers are happy with the end result</w:t>
-      </w:r>
-    </w:p>
-    <w:p>
-      <w:pPr>
-        <w:pStyle w:val="Leipteksti1"/>
-      </w:pPr>
-    </w:p>
-    <w:p>
-      <w:pPr>
-        <w:pStyle w:val="Leipteksti1"/>
-      </w:pPr>
-      <w:r>
-        <w:t>Success measurement:</w:t>
+        <w:t>Reaching milestones in time</w:t>
+      </w:r>
+    </w:p>
+    <w:p>
+      <w:pPr>
+        <w:pStyle w:val="Leipteksti1"/>
+        <w:numPr>
+          <w:ilvl w:val="0"/>
+          <w:numId w:val="18"/>
+        </w:numPr>
+      </w:pPr>
+      <w:r>
+        <w:t>Assignment grade</w:t>
+      </w:r>
+    </w:p>
+    <w:p>
+      <w:pPr>
+        <w:pStyle w:val="Leipteksti1"/>
+      </w:pPr>
+    </w:p>
+    <w:p>
+      <w:pPr>
+        <w:pStyle w:val="Leipteksti1"/>
+      </w:pPr>
+      <w:r>
+        <w:t>Running the project:</w:t>
       </w:r>
     </w:p>
     <w:p>
@@ -3938,7 +4044,13 @@
         </w:numPr>
       </w:pPr>
       <w:r>
-        <w:t>Feedback from the customer</w:t>
+        <w:t>Weekly meetings (Sunday evenings</w:t>
+      </w:r>
+      <w:r>
+        <w:t xml:space="preserve"> physical meeting and a Skype meeting another day</w:t>
+      </w:r>
+      <w:r>
+        <w:t>)</w:t>
       </w:r>
     </w:p>
     <w:p>
@@ -3950,8 +4062,7 @@
         </w:numPr>
       </w:pPr>
       <w:r>
-        <w:lastRenderedPageBreak/>
-        <w:t>Reaching milestones in time</w:t>
+        <w:t>Telegram chat group</w:t>
       </w:r>
     </w:p>
     <w:p>
@@ -3963,32 +4074,24 @@
         </w:numPr>
       </w:pPr>
       <w:r>
-        <w:t>Assignment grade</w:t>
-      </w:r>
-    </w:p>
-    <w:p>
-      <w:pPr>
-        <w:pStyle w:val="Leipteksti1"/>
-      </w:pPr>
-    </w:p>
-    <w:p>
-      <w:pPr>
-        <w:pStyle w:val="Leipteksti1"/>
-      </w:pPr>
-      <w:r>
-        <w:t>Running the project:</w:t>
-      </w:r>
+        <w:t xml:space="preserve">Project management with </w:t>
+      </w:r>
+      <w:proofErr w:type="spellStart"/>
+      <w:r>
+        <w:t>Agilefant</w:t>
+      </w:r>
+      <w:proofErr w:type="spellEnd"/>
     </w:p>
     <w:p>
       <w:pPr>
         <w:pStyle w:val="Leipteksti1"/>
         <w:numPr>
           <w:ilvl w:val="0"/>
-          <w:numId w:val="16"/>
+          <w:numId w:val="17"/>
         </w:numPr>
       </w:pPr>
       <w:r>
-        <w:t>Weekly meetings (probably on Sunday evenings)</w:t>
+        <w:t>Version control with Git</w:t>
       </w:r>
     </w:p>
     <w:p>
@@ -3996,11 +4099,11 @@
         <w:pStyle w:val="Leipteksti1"/>
         <w:numPr>
           <w:ilvl w:val="0"/>
-          <w:numId w:val="16"/>
+          <w:numId w:val="17"/>
         </w:numPr>
       </w:pPr>
       <w:r>
-        <w:t>Telegram chat group</w:t>
+        <w:t>Documentation available</w:t>
       </w:r>
     </w:p>
     <w:p>
@@ -4008,192 +4111,84 @@
         <w:pStyle w:val="Leipteksti1"/>
         <w:numPr>
           <w:ilvl w:val="0"/>
-          <w:numId w:val="16"/>
+          <w:numId w:val="17"/>
         </w:numPr>
       </w:pPr>
       <w:r>
-        <w:t xml:space="preserve">Project management with </w:t>
-      </w:r>
-      <w:proofErr w:type="spellStart"/>
-      <w:r>
-        <w:t>Agilefant</w:t>
-      </w:r>
-      <w:proofErr w:type="spellEnd"/>
+        <w:t>Scrum master responsibility is changed every sprint</w:t>
+      </w:r>
+    </w:p>
+    <w:p>
+      <w:pPr>
+        <w:pStyle w:val="Leipteksti1"/>
+        <w:numPr>
+          <w:ilvl w:val="1"/>
+          <w:numId w:val="17"/>
+        </w:numPr>
+      </w:pPr>
+      <w:r>
+        <w:t>Lassi is the first scrum master</w:t>
+      </w:r>
+      <w:r>
+        <w:t xml:space="preserve"> for sprints 0 and 1</w:t>
+      </w:r>
+      <w:r>
+        <w:t>, others to be decided</w:t>
+      </w:r>
     </w:p>
     <w:p>
       <w:pPr>
         <w:pStyle w:val="Leipteksti1"/>
         <w:numPr>
           <w:ilvl w:val="0"/>
-          <w:numId w:val="16"/>
+          <w:numId w:val="17"/>
         </w:numPr>
       </w:pPr>
       <w:r>
-        <w:t>Version control with Git</w:t>
-      </w:r>
-    </w:p>
-    <w:p>
-      <w:pPr>
-        <w:pStyle w:val="Leipteksti1"/>
-        <w:numPr>
-          <w:ilvl w:val="0"/>
-          <w:numId w:val="16"/>
-        </w:numPr>
-      </w:pPr>
-      <w:r>
-        <w:t>Documentation available</w:t>
-      </w:r>
-    </w:p>
-    <w:p>
-      <w:pPr>
-        <w:pStyle w:val="Leipteksti1"/>
-        <w:numPr>
-          <w:ilvl w:val="0"/>
-          <w:numId w:val="16"/>
-        </w:numPr>
-      </w:pPr>
-      <w:r>
-        <w:t>Scrum master responsibility is changed every sprint</w:t>
-      </w:r>
-    </w:p>
-    <w:p>
-      <w:pPr>
-        <w:pStyle w:val="Leipteksti1"/>
-        <w:numPr>
-          <w:ilvl w:val="1"/>
-          <w:numId w:val="16"/>
-        </w:numPr>
-      </w:pPr>
-      <w:r>
-        <w:t>Lassi is the first scrum master, others to be decided</w:t>
-      </w:r>
-    </w:p>
-    <w:p>
-      <w:pPr>
-        <w:pStyle w:val="Leipteksti1"/>
-      </w:pPr>
-    </w:p>
-    <w:p>
-      <w:pPr>
-        <w:pStyle w:val="Leipteksti1"/>
-      </w:pPr>
-      <w:r>
-        <w:t xml:space="preserve">Describe your </w:t>
-      </w:r>
-      <w:r>
-        <w:t xml:space="preserve">(preliminary) </w:t>
-      </w:r>
-      <w:r>
-        <w:t>roadmap for the project (including milestone</w:t>
-      </w:r>
-      <w:r>
-        <w:t>s). What are your project goals and</w:t>
-      </w:r>
-      <w:r>
-        <w:t xml:space="preserve"> </w:t>
-      </w:r>
-      <w:r>
-        <w:t>success</w:t>
-      </w:r>
-      <w:r>
-        <w:t xml:space="preserve"> </w:t>
-      </w:r>
-      <w:r>
-        <w:t>criteria</w:t>
-      </w:r>
-      <w:r>
-        <w:t>?</w:t>
-      </w:r>
-      <w:r>
-        <w:t xml:space="preserve"> </w:t>
-      </w:r>
-      <w:r>
-        <w:rPr>
-          <w:b/>
-        </w:rPr>
-        <w:t>How do yo</w:t>
-      </w:r>
-      <w:r>
-        <w:rPr>
-          <w:b/>
-        </w:rPr>
-        <w:t>u define success and measure it?</w:t>
-      </w:r>
-      <w:r>
-        <w:t xml:space="preserve"> </w:t>
-      </w:r>
-    </w:p>
-    <w:p>
-      <w:pPr>
-        <w:pStyle w:val="Leipteksti1"/>
-      </w:pPr>
-      <w:r>
-        <w:t>How do you run your project? For example, do you communicate by having w</w:t>
-      </w:r>
-      <w:r>
-        <w:t xml:space="preserve">eekly meetings, sending e-mails, </w:t>
-      </w:r>
-      <w:r>
-        <w:t>IRC</w:t>
-      </w:r>
-      <w:r>
-        <w:t xml:space="preserve"> channels and other means of communica</w:t>
-      </w:r>
-      <w:r>
-        <w:t>tion?</w:t>
-      </w:r>
-      <w:r>
-        <w:t xml:space="preserve"> </w:t>
-      </w:r>
-      <w:r>
-        <w:t>Who is responsible for what? Try to keep responsibilities clear, so that there will not be situations where magical “someone”</w:t>
-      </w:r>
-      <w:r>
-        <w:t xml:space="preserve"> (Sam Body or some other Body brother)</w:t>
-      </w:r>
-      <w:r>
-        <w:t xml:space="preserve"> will take of care of something crucial. You should also be able to commit, so taking a responsibility on something should also mean autonomy to take care of the duty. One cannot be held accountable, if the person did not have the necessary freedom and support.</w:t>
-      </w:r>
-      <w:r>
-        <w:t xml:space="preserve"> Common working moments </w:t>
-      </w:r>
-      <w:r>
-        <w:t>(</w:t>
-      </w:r>
-      <w:r>
-        <w:rPr>
-          <w:b/>
-        </w:rPr>
-        <w:t>”coding nights”</w:t>
-      </w:r>
-      <w:r>
-        <w:t>)</w:t>
-      </w:r>
-      <w:r>
-        <w:t xml:space="preserve"> together with the whole groups are highly recommended. </w:t>
-      </w:r>
-    </w:p>
-    <w:p>
-      <w:pPr>
-        <w:pStyle w:val="Leipteksti1"/>
-      </w:pPr>
-      <w:r>
+        <w:t>Responsibilities (who implements what, takes care of what, …) are mostly decided in the weekly meetings</w:t>
+      </w:r>
+    </w:p>
+    <w:p>
+      <w:pPr>
+        <w:pStyle w:val="Leipteksti1"/>
+      </w:pPr>
+    </w:p>
+    <w:p>
+      <w:pPr>
+        <w:pStyle w:val="Leipteksti1"/>
+        <w:rPr>
+          <w:i/>
+        </w:rPr>
+      </w:pPr>
+      <w:r>
+        <w:rPr>
+          <w:i/>
+        </w:rPr>
         <w:t>Check also the risks in chapter</w:t>
       </w:r>
       <w:r>
+        <w:rPr>
+          <w:i/>
+        </w:rPr>
         <w:t xml:space="preserve"> 3, as your process should make you at least robust to the risks. For example, how to avoid impact of absent key person? In addition, it is not enough to be robust, you should also learn. So, how do you get feedback from the team, assistant and so on? Daily Scrums, sprint autopsies and other such events?</w:t>
       </w:r>
     </w:p>
     <w:p>
       <w:pPr>
         <w:pStyle w:val="Leipteksti1"/>
-      </w:pPr>
-    </w:p>
-    <w:p>
-      <w:pPr>
-        <w:pStyle w:val="Leipteksti1"/>
-      </w:pPr>
-      <w:r>
+        <w:rPr>
+          <w:i/>
+        </w:rPr>
+      </w:pPr>
+    </w:p>
+    <w:p>
+      <w:pPr>
+        <w:pStyle w:val="Leipteksti1"/>
+      </w:pPr>
+      <w:r>
+        <w:rPr>
+          <w:i/>
+        </w:rPr>
         <w:t>KEEP THIS UPDATED AS YOU LEARN DURING THE COURSE.</w:t>
       </w:r>
     </w:p>
@@ -4210,7 +4205,7 @@
           <w:lang w:val="en-US"/>
         </w:rPr>
       </w:pPr>
-      <w:bookmarkStart w:name="_Toc504921196" w:id="4"/>
+      <w:bookmarkStart w:id="4" w:name="_Toc504921196"/>
       <w:r>
         <w:rPr>
           <w:lang w:val="en-US"/>
@@ -4239,92 +4234,6 @@
     </w:p>
     <w:p>
       <w:pPr>
-        <w:pStyle w:val="Leipteksti1"/>
-      </w:pPr>
-      <w:r>
-        <w:t>What tools and technologies you are utilizing during the project? If there is possibility of version compatibility issues, the version number should be mentioned.</w:t>
-      </w:r>
-      <w:r>
-        <w:t xml:space="preserve"> If a tool is hard to use, you can assign someone to be the contact </w:t>
-      </w:r>
-      <w:r>
-        <w:t xml:space="preserve">or </w:t>
-      </w:r>
-      <w:r>
-        <w:rPr>
-          <w:b/>
-        </w:rPr>
-        <w:t xml:space="preserve">responsible </w:t>
-      </w:r>
-      <w:r>
-        <w:rPr>
-          <w:b/>
-        </w:rPr>
-        <w:t xml:space="preserve">person </w:t>
-      </w:r>
-      <w:r>
-        <w:rPr>
-          <w:b/>
-        </w:rPr>
-        <w:t xml:space="preserve">(“guru”) </w:t>
-      </w:r>
-      <w:r>
-        <w:rPr>
-          <w:b/>
-        </w:rPr>
-        <w:t>on the tool</w:t>
-      </w:r>
-      <w:r>
-        <w:t>.</w:t>
-      </w:r>
-      <w:r>
-        <w:t xml:space="preserve"> How do you react if new versions of tools emerge during the project? </w:t>
-      </w:r>
-      <w:r>
-        <w:t>If you are using version control repository, please describe how to access it.</w:t>
-      </w:r>
-      <w:r>
-        <w:t xml:space="preserve"> </w:t>
-      </w:r>
-      <w:r>
-        <w:t xml:space="preserve">Also </w:t>
-      </w:r>
-      <w:proofErr w:type="spellStart"/>
-      <w:r>
-        <w:t>AgileFant</w:t>
-      </w:r>
-      <w:proofErr w:type="spellEnd"/>
-      <w:r>
-        <w:t xml:space="preserve"> URL can be documented here.</w:t>
-      </w:r>
-    </w:p>
-    <w:p>
-      <w:pPr>
-        <w:pStyle w:val="Leipteksti1"/>
-      </w:pPr>
-    </w:p>
-    <w:p>
-      <w:pPr>
-        <w:pStyle w:val="Leipteksti1"/>
-      </w:pPr>
-    </w:p>
-    <w:p>
-      <w:pPr>
-        <w:pStyle w:val="Leipteksti1"/>
-      </w:pPr>
-    </w:p>
-    <w:p>
-      <w:pPr>
-        <w:pStyle w:val="Leipteksti1"/>
-      </w:pPr>
-    </w:p>
-    <w:p>
-      <w:pPr>
-        <w:pStyle w:val="Leipteksti1"/>
-      </w:pPr>
-    </w:p>
-    <w:p>
-      <w:pPr>
         <w:pStyle w:val="kuvateksti"/>
         <w:rPr>
           <w:lang w:val="en-US"/>
@@ -4334,7 +4243,6 @@
         <w:rPr>
           <w:lang w:val="en-US"/>
         </w:rPr>
-        <w:lastRenderedPageBreak/>
         <w:tab/>
       </w:r>
       <w:r>
@@ -4385,12 +4293,12 @@
         <w:tblW w:w="8222" w:type="dxa"/>
         <w:tblInd w:w="108" w:type="dxa"/>
         <w:tblBorders>
-          <w:top w:val="single" w:color="auto" w:sz="4" w:space="0"/>
-          <w:left w:val="single" w:color="auto" w:sz="4" w:space="0"/>
-          <w:bottom w:val="single" w:color="auto" w:sz="4" w:space="0"/>
-          <w:right w:val="single" w:color="auto" w:sz="4" w:space="0"/>
-          <w:insideH w:val="single" w:color="auto" w:sz="4" w:space="0"/>
-          <w:insideV w:val="single" w:color="auto" w:sz="4" w:space="0"/>
+          <w:top w:val="single" w:sz="4" w:space="0" w:color="auto"/>
+          <w:left w:val="single" w:sz="4" w:space="0" w:color="auto"/>
+          <w:bottom w:val="single" w:sz="4" w:space="0" w:color="auto"/>
+          <w:right w:val="single" w:sz="4" w:space="0" w:color="auto"/>
+          <w:insideH w:val="single" w:sz="4" w:space="0" w:color="auto"/>
+          <w:insideV w:val="single" w:sz="4" w:space="0" w:color="auto"/>
         </w:tblBorders>
         <w:tblLayout w:type="fixed"/>
         <w:tblLook w:val="0000" w:firstRow="0" w:lastRow="0" w:firstColumn="0" w:lastColumn="0" w:noHBand="0" w:noVBand="0"/>
@@ -4406,7 +4314,7 @@
           <w:tcPr>
             <w:tcW w:w="2127" w:type="dxa"/>
             <w:tcBorders>
-              <w:bottom w:val="single" w:color="auto" w:sz="4" w:space="0"/>
+              <w:bottom w:val="single" w:sz="4" w:space="0" w:color="auto"/>
             </w:tcBorders>
             <w:shd w:val="clear" w:color="auto" w:fill="E6E6E6"/>
           </w:tcPr>
@@ -4435,7 +4343,7 @@
           <w:tcPr>
             <w:tcW w:w="3827" w:type="dxa"/>
             <w:tcBorders>
-              <w:bottom w:val="single" w:color="auto" w:sz="4" w:space="0"/>
+              <w:bottom w:val="single" w:sz="4" w:space="0" w:color="auto"/>
             </w:tcBorders>
             <w:shd w:val="clear" w:color="auto" w:fill="E6E6E6"/>
           </w:tcPr>
@@ -4472,7 +4380,7 @@
           <w:tcPr>
             <w:tcW w:w="1417" w:type="dxa"/>
             <w:tcBorders>
-              <w:bottom w:val="single" w:color="auto" w:sz="4" w:space="0"/>
+              <w:bottom w:val="single" w:sz="4" w:space="0" w:color="auto"/>
             </w:tcBorders>
             <w:shd w:val="clear" w:color="auto" w:fill="E6E6E6"/>
           </w:tcPr>
@@ -4500,7 +4408,7 @@
           <w:tcPr>
             <w:tcW w:w="851" w:type="dxa"/>
             <w:tcBorders>
-              <w:bottom w:val="single" w:color="auto" w:sz="4" w:space="0"/>
+              <w:bottom w:val="single" w:sz="4" w:space="0" w:color="auto"/>
             </w:tcBorders>
             <w:shd w:val="clear" w:color="auto" w:fill="E6E6E6"/>
           </w:tcPr>
@@ -4597,7 +4505,7 @@
                 <w:lang w:val="en-GB"/>
               </w:rPr>
             </w:pPr>
-            <w:hyperlink w:history="1" r:id="rId9">
+            <w:hyperlink r:id="rId10" w:history="1">
               <w:r>
                 <w:rPr>
                   <w:rStyle w:val="Hyperlinkki"/>
@@ -4620,12 +4528,6 @@
                 <w:lang w:val="en-GB"/>
               </w:rPr>
             </w:pPr>
-            <w:r>
-              <w:rPr>
-                <w:lang w:val="en-GB"/>
-              </w:rPr>
-              <w:t>-</w:t>
-            </w:r>
           </w:p>
         </w:tc>
         <w:tc>
@@ -4696,6 +4598,48 @@
               <w:t>Doxygen</w:t>
             </w:r>
             <w:proofErr w:type="spellEnd"/>
+            <w:r>
+              <w:rPr>
+                <w:lang w:val="en-GB"/>
+              </w:rPr>
+              <w:t xml:space="preserve"> (</w:t>
+            </w:r>
+            <w:r>
+              <w:rPr>
+                <w:lang w:val="en-GB"/>
+              </w:rPr>
+              <w:t>comment</w:t>
+            </w:r>
+            <w:r>
+              <w:rPr>
+                <w:lang w:val="en-GB"/>
+              </w:rPr>
+              <w:t xml:space="preserve"> notation</w:t>
+            </w:r>
+            <w:r>
+              <w:rPr>
+                <w:lang w:val="en-GB"/>
+              </w:rPr>
+              <w:t xml:space="preserve"> and </w:t>
+            </w:r>
+            <w:r>
+              <w:rPr>
+                <w:lang w:val="en-GB"/>
+              </w:rPr>
+              <w:t xml:space="preserve">documentation </w:t>
+            </w:r>
+            <w:r>
+              <w:rPr>
+                <w:lang w:val="en-GB"/>
+              </w:rPr>
+              <w:t>generation</w:t>
+            </w:r>
+            <w:r>
+              <w:rPr>
+                <w:lang w:val="en-GB"/>
+              </w:rPr>
+              <w:t>)</w:t>
+            </w:r>
           </w:p>
         </w:tc>
         <w:tc>
@@ -4710,12 +4654,6 @@
                 <w:lang w:val="fi-FI"/>
               </w:rPr>
             </w:pPr>
-            <w:r>
-              <w:rPr>
-                <w:lang w:val="fi-FI"/>
-              </w:rPr>
-              <w:t>-</w:t>
-            </w:r>
           </w:p>
         </w:tc>
         <w:tc>
@@ -4730,12 +4668,6 @@
                 <w:lang w:val="fi-FI"/>
               </w:rPr>
             </w:pPr>
-            <w:r>
-              <w:rPr>
-                <w:lang w:val="fi-FI"/>
-              </w:rPr>
-              <w:t>??</w:t>
-            </w:r>
           </w:p>
         </w:tc>
       </w:tr>
@@ -4804,12 +4736,6 @@
                 <w:lang w:val="fi-FI"/>
               </w:rPr>
             </w:pPr>
-            <w:r>
-              <w:rPr>
-                <w:lang w:val="fi-FI"/>
-              </w:rPr>
-              <w:t>-</w:t>
-            </w:r>
           </w:p>
         </w:tc>
         <w:tc>
@@ -4824,12 +4750,6 @@
                 <w:lang w:val="fi-FI"/>
               </w:rPr>
             </w:pPr>
-            <w:r>
-              <w:rPr>
-                <w:lang w:val="fi-FI"/>
-              </w:rPr>
-              <w:t>??</w:t>
-            </w:r>
           </w:p>
         </w:tc>
       </w:tr>
@@ -4864,8 +4784,13 @@
               <w:ind w:left="0"/>
               <w:jc w:val="left"/>
             </w:pPr>
-            <w:r>
-              <w:t>Skype  (internet calls)</w:t>
+            <w:proofErr w:type="gramStart"/>
+            <w:r>
+              <w:t>Skype  (</w:t>
+            </w:r>
+            <w:proofErr w:type="gramEnd"/>
+            <w:r>
+              <w:t>internet calls)</w:t>
             </w:r>
           </w:p>
           <w:p>
@@ -4874,7 +4799,7 @@
               <w:ind w:left="0"/>
               <w:jc w:val="left"/>
             </w:pPr>
-            <w:hyperlink w:history="1" r:id="rId10">
+            <w:hyperlink r:id="rId11" w:history="1">
               <w:r>
                 <w:rPr>
                   <w:rStyle w:val="Hyperlinkki"/>
@@ -4896,12 +4821,6 @@
                 <w:lang w:val="fi-FI"/>
               </w:rPr>
             </w:pPr>
-            <w:r>
-              <w:rPr>
-                <w:lang w:val="fi-FI"/>
-              </w:rPr>
-              <w:t>-</w:t>
-            </w:r>
           </w:p>
         </w:tc>
         <w:tc>
@@ -4916,12 +4835,6 @@
                 <w:lang w:val="fi-FI"/>
               </w:rPr>
             </w:pPr>
-            <w:r>
-              <w:rPr>
-                <w:lang w:val="fi-FI"/>
-              </w:rPr>
-              <w:t>??</w:t>
-            </w:r>
           </w:p>
         </w:tc>
       </w:tr>
@@ -5019,12 +4932,6 @@
                 <w:lang w:val="en-GB"/>
               </w:rPr>
             </w:pPr>
-            <w:r>
-              <w:rPr>
-                <w:lang w:val="en-GB"/>
-              </w:rPr>
-              <w:t>??</w:t>
-            </w:r>
           </w:p>
         </w:tc>
       </w:tr>
@@ -5083,12 +4990,6 @@
                 <w:lang w:val="en-GB"/>
               </w:rPr>
             </w:pPr>
-            <w:r>
-              <w:rPr>
-                <w:lang w:val="en-GB"/>
-              </w:rPr>
-              <w:t>..</w:t>
-            </w:r>
           </w:p>
         </w:tc>
         <w:tc>
@@ -5166,8 +5067,16 @@
               <w:rPr>
                 <w:lang w:val="en-GB"/>
               </w:rPr>
-              <w:t>..</w:t>
-            </w:r>
+              <w:t xml:space="preserve">Lassi </w:t>
+            </w:r>
+            <w:proofErr w:type="spellStart"/>
+            <w:r>
+              <w:rPr>
+                <w:lang w:val="en-GB"/>
+              </w:rPr>
+              <w:t>Rintala</w:t>
+            </w:r>
+            <w:proofErr w:type="spellEnd"/>
           </w:p>
         </w:tc>
         <w:tc>
@@ -5205,7 +5114,7 @@
         </w:rPr>
         <w:tab/>
       </w:r>
-      <w:bookmarkStart w:name="_Toc504921197" w:id="5"/>
+      <w:bookmarkStart w:id="5" w:name="_Toc504921197"/>
       <w:r>
         <w:rPr>
           <w:lang w:val="en-US"/>
@@ -5224,6 +5133,7 @@
         <w:pStyle w:val="Leipteksti1"/>
       </w:pPr>
       <w:r>
+        <w:lastRenderedPageBreak/>
         <w:t>This chapter</w:t>
       </w:r>
       <w:r>
@@ -5263,7 +5173,7 @@
         </w:rPr>
         <w:tab/>
       </w:r>
-      <w:bookmarkStart w:name="_Toc504921198" w:id="6"/>
+      <w:bookmarkStart w:id="6" w:name="_Toc504921198"/>
       <w:r>
         <w:rPr>
           <w:lang w:val="en-US"/>
@@ -5329,7 +5239,7 @@
       <w:pPr>
         <w:pStyle w:val="Otsikko3"/>
       </w:pPr>
-      <w:bookmarkStart w:name="_Toc504921199" w:id="7"/>
+      <w:bookmarkStart w:id="7" w:name="_Toc504921199"/>
       <w:r>
         <w:t>What went well</w:t>
       </w:r>
@@ -5339,7 +5249,7 @@
       <w:pPr>
         <w:pStyle w:val="Otsikko3"/>
       </w:pPr>
-      <w:bookmarkStart w:name="_Toc504921200" w:id="8"/>
+      <w:bookmarkStart w:id="8" w:name="_Toc504921200"/>
       <w:r>
         <w:t>What difficulties you had</w:t>
       </w:r>
@@ -5352,7 +5262,7 @@
           <w:lang w:val="en-US"/>
         </w:rPr>
       </w:pPr>
-      <w:bookmarkStart w:name="_Toc504921201" w:id="9"/>
+      <w:bookmarkStart w:id="9" w:name="_Toc504921201"/>
       <w:r>
         <w:rPr>
           <w:lang w:val="en-US"/>
@@ -5380,7 +5290,7 @@
           <w:lang w:val="en-US"/>
         </w:rPr>
       </w:pPr>
-      <w:bookmarkStart w:name="_Toc504921202" w:id="10"/>
+      <w:bookmarkStart w:id="10" w:name="_Toc504921202"/>
       <w:r>
         <w:rPr>
           <w:lang w:val="en-US"/>
@@ -5391,9 +5301,17 @@
         <w:rPr>
           <w:lang w:val="en-US"/>
         </w:rPr>
-        <w:t>e to change for the next sprint</w:t>
+        <w:t xml:space="preserve">e to change for the next </w:t>
+      </w:r>
+      <w:proofErr w:type="gramStart"/>
+      <w:r>
+        <w:rPr>
+          <w:lang w:val="en-US"/>
+        </w:rPr>
+        <w:t>sprint</w:t>
       </w:r>
       <w:bookmarkEnd w:id="10"/>
+      <w:proofErr w:type="gramEnd"/>
     </w:p>
     <w:p>
       <w:pPr>
@@ -5410,7 +5328,7 @@
         </w:rPr>
         <w:tab/>
       </w:r>
-      <w:bookmarkStart w:name="_Toc504921203" w:id="11"/>
+      <w:bookmarkStart w:id="11" w:name="_Toc504921203"/>
       <w:r>
         <w:t>Sprint 2</w:t>
       </w:r>
@@ -5426,7 +5344,7 @@
       <w:pPr>
         <w:pStyle w:val="Otsikko3"/>
       </w:pPr>
-      <w:bookmarkStart w:name="_Toc504921204" w:id="12"/>
+      <w:bookmarkStart w:id="12" w:name="_Toc504921204"/>
       <w:r>
         <w:t>What went well</w:t>
       </w:r>
@@ -5436,7 +5354,7 @@
       <w:pPr>
         <w:pStyle w:val="Otsikko3"/>
       </w:pPr>
-      <w:bookmarkStart w:name="_Toc504921205" w:id="13"/>
+      <w:bookmarkStart w:id="13" w:name="_Toc504921205"/>
       <w:r>
         <w:t>What difficulties you had</w:t>
       </w:r>
@@ -5449,7 +5367,7 @@
           <w:lang w:val="en-US"/>
         </w:rPr>
       </w:pPr>
-      <w:bookmarkStart w:name="_Toc504921206" w:id="14"/>
+      <w:bookmarkStart w:id="14" w:name="_Toc504921206"/>
       <w:r>
         <w:rPr>
           <w:lang w:val="en-US"/>
@@ -5477,7 +5395,7 @@
           <w:lang w:val="en-US"/>
         </w:rPr>
       </w:pPr>
-      <w:bookmarkStart w:name="_Toc504921207" w:id="15"/>
+      <w:bookmarkStart w:id="15" w:name="_Toc504921207"/>
       <w:r>
         <w:rPr>
           <w:lang w:val="en-US"/>
@@ -5488,9 +5406,17 @@
         <w:rPr>
           <w:lang w:val="en-US"/>
         </w:rPr>
-        <w:t>e to change for the next sprint</w:t>
+        <w:t xml:space="preserve">e to change for the next </w:t>
+      </w:r>
+      <w:proofErr w:type="gramStart"/>
+      <w:r>
+        <w:rPr>
+          <w:lang w:val="en-US"/>
+        </w:rPr>
+        <w:t>sprint</w:t>
       </w:r>
       <w:bookmarkEnd w:id="15"/>
+      <w:proofErr w:type="gramEnd"/>
     </w:p>
     <w:p>
       <w:pPr>
@@ -5502,15 +5428,15 @@
         </w:rPr>
         <w:t xml:space="preserve"> </w:t>
       </w:r>
-      <w:bookmarkStart w:name="_Toc427446692" w:id="16"/>
-      <w:bookmarkStart w:name="_Toc504921208" w:id="17"/>
+      <w:bookmarkStart w:id="16" w:name="_Toc504921208"/>
+      <w:bookmarkStart w:id="17" w:name="_Toc427446692"/>
       <w:r>
         <w:t>RISK</w:t>
       </w:r>
       <w:r>
         <w:t xml:space="preserve"> MANAGEMENT PLAN</w:t>
       </w:r>
-      <w:bookmarkEnd w:id="17"/>
+      <w:bookmarkEnd w:id="16"/>
     </w:p>
     <w:p>
       <w:pPr>
@@ -5525,131 +5451,131 @@
         <w:pStyle w:val="Leipteksti1"/>
       </w:pPr>
       <w:r>
+        <w:t>Consider risks for your project</w:t>
+      </w:r>
+      <w:r>
+        <w:t xml:space="preserve">. </w:t>
+      </w:r>
+      <w:r>
+        <w:rPr>
+          <w:b/>
+        </w:rPr>
+        <w:t>The most usual risks</w:t>
+      </w:r>
+      <w:r>
+        <w:t xml:space="preserve"> that will affect projects are due to customer, the team </w:t>
+      </w:r>
+      <w:r>
+        <w:t xml:space="preserve">itself </w:t>
+      </w:r>
+      <w:r>
+        <w:t>and technology.</w:t>
+      </w:r>
+    </w:p>
+    <w:p>
+      <w:pPr>
+        <w:pStyle w:val="Leipteksti1"/>
+        <w:rPr>
+          <w:lang w:val="en-GB"/>
+        </w:rPr>
+      </w:pPr>
+    </w:p>
+    <w:p>
+      <w:pPr>
+        <w:pStyle w:val="Leipteksti1"/>
+        <w:rPr>
+          <w:lang w:val="en-GB"/>
+        </w:rPr>
+      </w:pPr>
+      <w:r>
+        <w:rPr>
+          <w:lang w:val="en-GB"/>
+        </w:rPr>
+        <w:t xml:space="preserve">Just listing some risks at the beginning of the project doesn’t help you much… if anything at all. </w:t>
+      </w:r>
+    </w:p>
+    <w:p>
+      <w:pPr>
+        <w:pStyle w:val="Leipteksti1"/>
+        <w:rPr>
+          <w:lang w:val="en-GB"/>
+        </w:rPr>
+      </w:pPr>
+      <w:r>
+        <w:rPr>
+          <w:lang w:val="en-GB"/>
+        </w:rPr>
+        <w:t xml:space="preserve"> </w:t>
+      </w:r>
+    </w:p>
+    <w:p>
+      <w:pPr>
+        <w:pStyle w:val="Leipteksti1"/>
+      </w:pPr>
+      <w:r>
+        <w:t xml:space="preserve">You can try to come up with </w:t>
+      </w:r>
+      <w:r>
+        <w:rPr>
+          <w:b/>
+        </w:rPr>
+        <w:t>P</w:t>
+      </w:r>
+      <w:r>
+        <w:rPr>
+          <w:b/>
+        </w:rPr>
+        <w:t xml:space="preserve">lan </w:t>
+      </w:r>
+      <w:proofErr w:type="spellStart"/>
+      <w:r>
+        <w:rPr>
+          <w:b/>
+        </w:rPr>
+        <w:t>Bs</w:t>
+      </w:r>
+      <w:proofErr w:type="spellEnd"/>
+      <w:r>
+        <w:t xml:space="preserve"> for the risks. </w:t>
+      </w:r>
+      <w:r>
+        <w:t xml:space="preserve">However, remember that the things you won’t expect, will hurt you the most. Thus, focus on the generalities, not on </w:t>
+      </w:r>
+      <w:r>
+        <w:t>specifics</w:t>
+      </w:r>
+      <w:r>
+        <w:t xml:space="preserve">. </w:t>
+      </w:r>
+    </w:p>
+    <w:p>
+      <w:pPr>
+        <w:pStyle w:val="Leipteksti1"/>
+      </w:pPr>
+    </w:p>
+    <w:p>
+      <w:pPr>
+        <w:pStyle w:val="Leipteksti1"/>
+      </w:pPr>
+      <w:r>
+        <w:t xml:space="preserve">Try not to underestimate the probability of small and common risks, and not to overestimate the probability of rare and remarkable events. For example, </w:t>
+      </w:r>
+      <w:r>
+        <w:t>people usually get 1-2 flus during a year, so in 4 months, it is quite probable that one of the team will be sick and may infect others, too. An average fl</w:t>
+      </w:r>
+      <w:r>
+        <w:t xml:space="preserve">u lasts for more than one week. So, be prepared. On the other hand, </w:t>
+      </w:r>
+      <w:r>
+        <w:t>getting hurt in traffic so that it will take a week to recover happens to only for 15000 people yearly in Finland (less than 3 permille of population).</w:t>
+      </w:r>
+    </w:p>
+    <w:p>
+      <w:pPr>
+        <w:pStyle w:val="Leipteksti1"/>
+      </w:pPr>
+      <w:r>
         <w:lastRenderedPageBreak/>
-        <w:t>Consider risks for your project</w:t>
-      </w:r>
-      <w:r>
-        <w:t xml:space="preserve">. </w:t>
-      </w:r>
-      <w:r>
-        <w:rPr>
-          <w:b/>
-        </w:rPr>
-        <w:t>The most usual risks</w:t>
-      </w:r>
-      <w:r>
-        <w:t xml:space="preserve"> that will affect projects are due to customer, the team </w:t>
-      </w:r>
-      <w:r>
-        <w:t xml:space="preserve">itself </w:t>
-      </w:r>
-      <w:r>
-        <w:t>and technology.</w:t>
-      </w:r>
-    </w:p>
-    <w:p>
-      <w:pPr>
-        <w:pStyle w:val="Leipteksti1"/>
-        <w:rPr>
-          <w:lang w:val="en-GB"/>
-        </w:rPr>
-      </w:pPr>
-    </w:p>
-    <w:p>
-      <w:pPr>
-        <w:pStyle w:val="Leipteksti1"/>
-        <w:rPr>
-          <w:lang w:val="en-GB"/>
-        </w:rPr>
-      </w:pPr>
-      <w:r>
-        <w:rPr>
-          <w:lang w:val="en-GB"/>
-        </w:rPr>
-        <w:t xml:space="preserve">Just listing some risks at the beginning of the project doesn’t help you much… if anything at all. </w:t>
-      </w:r>
-    </w:p>
-    <w:p>
-      <w:pPr>
-        <w:pStyle w:val="Leipteksti1"/>
-        <w:rPr>
-          <w:lang w:val="en-GB"/>
-        </w:rPr>
-      </w:pPr>
-      <w:r>
-        <w:rPr>
-          <w:lang w:val="en-GB"/>
-        </w:rPr>
-        <w:t xml:space="preserve"> </w:t>
-      </w:r>
-    </w:p>
-    <w:p>
-      <w:pPr>
-        <w:pStyle w:val="Leipteksti1"/>
-      </w:pPr>
-      <w:r>
-        <w:t xml:space="preserve">You can try to come up with </w:t>
-      </w:r>
-      <w:r>
-        <w:rPr>
-          <w:b/>
-        </w:rPr>
-        <w:t>P</w:t>
-      </w:r>
-      <w:r>
-        <w:rPr>
-          <w:b/>
-        </w:rPr>
-        <w:t xml:space="preserve">lan </w:t>
-      </w:r>
-      <w:proofErr w:type="spellStart"/>
-      <w:r>
-        <w:rPr>
-          <w:b/>
-        </w:rPr>
-        <w:t>Bs</w:t>
-      </w:r>
-      <w:proofErr w:type="spellEnd"/>
-      <w:r>
-        <w:t xml:space="preserve"> for the risks. </w:t>
-      </w:r>
-      <w:r>
-        <w:t xml:space="preserve">However, remember that the things you won’t expect, will hurt you the most. Thus, focus on the generalities, not on </w:t>
-      </w:r>
-      <w:r>
-        <w:t>specifics</w:t>
-      </w:r>
-      <w:r>
-        <w:t xml:space="preserve">. </w:t>
-      </w:r>
-    </w:p>
-    <w:p>
-      <w:pPr>
-        <w:pStyle w:val="Leipteksti1"/>
-      </w:pPr>
-    </w:p>
-    <w:p>
-      <w:pPr>
-        <w:pStyle w:val="Leipteksti1"/>
-      </w:pPr>
-      <w:r>
-        <w:t xml:space="preserve">Try not to underestimate the probability of small and common risks, and not to overestimate the probability of rare and remarkable events. For example, </w:t>
-      </w:r>
-      <w:r>
-        <w:t>people usually get 1-2 flus during a year, so in 4 months, it is quite probable that one of the team will be sick and may infect others, too. An average fl</w:t>
-      </w:r>
-      <w:r>
-        <w:t xml:space="preserve">u lasts for more than one week. So, be prepared. On the other hand, </w:t>
-      </w:r>
-      <w:r>
-        <w:t>getting hurt in traffic so that it will take a week to recover happens to only for 15000 people yearly in Finland (less than 3 permille of population).</w:t>
-      </w:r>
-    </w:p>
-    <w:p>
-      <w:pPr>
-        <w:pStyle w:val="Leipteksti1"/>
-      </w:pPr>
-      <w:r>
         <w:t>Be sensitive for weak signals, such as difficulties with new technology or runny noses.</w:t>
       </w:r>
     </w:p>
@@ -5684,7 +5610,7 @@
         <w:pStyle w:val="Leipteksti1"/>
         <w:numPr>
           <w:ilvl w:val="0"/>
-          <w:numId w:val="9"/>
+          <w:numId w:val="10"/>
         </w:numPr>
         <w:tabs>
           <w:tab w:val="clear" w:pos="2138"/>
@@ -5727,7 +5653,7 @@
         <w:pStyle w:val="Leipteksti1"/>
         <w:numPr>
           <w:ilvl w:val="0"/>
-          <w:numId w:val="9"/>
+          <w:numId w:val="10"/>
         </w:numPr>
         <w:tabs>
           <w:tab w:val="clear" w:pos="2138"/>
@@ -5780,7 +5706,7 @@
         <w:pStyle w:val="Leipteksti1"/>
         <w:numPr>
           <w:ilvl w:val="0"/>
-          <w:numId w:val="9"/>
+          <w:numId w:val="10"/>
         </w:numPr>
         <w:tabs>
           <w:tab w:val="clear" w:pos="2138"/>
@@ -5817,7 +5743,7 @@
         <w:pStyle w:val="Leipteksti1"/>
         <w:numPr>
           <w:ilvl w:val="0"/>
-          <w:numId w:val="9"/>
+          <w:numId w:val="10"/>
         </w:numPr>
         <w:tabs>
           <w:tab w:val="clear" w:pos="2138"/>
@@ -5854,7 +5780,7 @@
         <w:pStyle w:val="Leipteksti1"/>
         <w:numPr>
           <w:ilvl w:val="0"/>
-          <w:numId w:val="9"/>
+          <w:numId w:val="10"/>
         </w:numPr>
         <w:tabs>
           <w:tab w:val="clear" w:pos="2138"/>
@@ -5939,55 +5865,6 @@
     <w:p>
       <w:pPr>
         <w:pStyle w:val="Leipteksti1"/>
-        <w:rPr>
-          <w:szCs w:val="24"/>
-          <w:lang w:eastAsia="en-GB"/>
-        </w:rPr>
-      </w:pPr>
-    </w:p>
-    <w:p>
-      <w:pPr>
-        <w:pStyle w:val="Leipteksti1"/>
-      </w:pPr>
-    </w:p>
-    <w:p>
-      <w:pPr>
-        <w:pStyle w:val="Leipteksti1"/>
-      </w:pPr>
-    </w:p>
-    <w:p>
-      <w:pPr>
-        <w:pStyle w:val="Leipteksti1"/>
-      </w:pPr>
-    </w:p>
-    <w:p>
-      <w:pPr>
-        <w:pStyle w:val="Leipteksti1"/>
-      </w:pPr>
-    </w:p>
-    <w:p>
-      <w:pPr>
-        <w:pStyle w:val="Leipteksti1"/>
-      </w:pPr>
-    </w:p>
-    <w:p>
-      <w:pPr>
-        <w:pStyle w:val="Leipteksti1"/>
-      </w:pPr>
-    </w:p>
-    <w:p>
-      <w:pPr>
-        <w:pStyle w:val="Leipteksti1"/>
-      </w:pPr>
-    </w:p>
-    <w:p>
-      <w:pPr>
-        <w:pStyle w:val="Leipteksti1"/>
-      </w:pPr>
-    </w:p>
-    <w:p>
-      <w:pPr>
-        <w:pStyle w:val="Leipteksti1"/>
       </w:pPr>
     </w:p>
     <w:p>
@@ -6045,12 +5922,12 @@
         <w:tblW w:w="7479" w:type="dxa"/>
         <w:tblInd w:w="1418" w:type="dxa"/>
         <w:tblBorders>
-          <w:top w:val="single" w:color="auto" w:sz="4" w:space="0"/>
-          <w:left w:val="single" w:color="auto" w:sz="4" w:space="0"/>
-          <w:bottom w:val="single" w:color="auto" w:sz="4" w:space="0"/>
-          <w:right w:val="single" w:color="auto" w:sz="4" w:space="0"/>
-          <w:insideH w:val="single" w:color="auto" w:sz="4" w:space="0"/>
-          <w:insideV w:val="single" w:color="auto" w:sz="4" w:space="0"/>
+          <w:top w:val="single" w:sz="4" w:space="0" w:color="auto"/>
+          <w:left w:val="single" w:sz="4" w:space="0" w:color="auto"/>
+          <w:bottom w:val="single" w:sz="4" w:space="0" w:color="auto"/>
+          <w:right w:val="single" w:sz="4" w:space="0" w:color="auto"/>
+          <w:insideH w:val="single" w:sz="4" w:space="0" w:color="auto"/>
+          <w:insideV w:val="single" w:sz="4" w:space="0" w:color="auto"/>
         </w:tblBorders>
         <w:tblLayout w:type="fixed"/>
         <w:tblLook w:val="0000" w:firstRow="0" w:lastRow="0" w:firstColumn="0" w:lastColumn="0" w:noHBand="0" w:noVBand="0"/>
@@ -6272,7 +6149,6 @@
               <w:rPr>
                 <w:lang w:val="en-GB"/>
               </w:rPr>
-              <w:lastRenderedPageBreak/>
               <w:t>T1</w:t>
             </w:r>
           </w:p>
@@ -6429,7 +6305,7 @@
           <w:lang w:val="en-GB"/>
         </w:rPr>
       </w:pPr>
-      <w:bookmarkStart w:name="_Toc504921209" w:id="18"/>
+      <w:bookmarkStart w:id="18" w:name="_Toc504921209"/>
       <w:r>
         <w:rPr>
           <w:lang w:val="en-GB"/>
@@ -6581,8 +6457,8 @@
           <w:lang w:val="en-US"/>
         </w:rPr>
       </w:pPr>
-      <w:bookmarkStart w:name="_Toc504921210" w:id="19"/>
-      <w:bookmarkEnd w:id="16"/>
+      <w:bookmarkStart w:id="19" w:name="_Toc504921210"/>
+      <w:bookmarkEnd w:id="17"/>
       <w:r>
         <w:rPr>
           <w:lang w:val="en-US"/>
@@ -6745,6 +6621,7 @@
         <w:rPr>
           <w:b/>
         </w:rPr>
+        <w:lastRenderedPageBreak/>
         <w:t>Importance</w:t>
       </w:r>
       <w:r>
@@ -6899,7 +6776,7 @@
         <w:pStyle w:val="Otsikko2"/>
         <w:ind w:left="1418" w:hanging="1418"/>
       </w:pPr>
-      <w:bookmarkStart w:name="_Toc504921211" w:id="20"/>
+      <w:bookmarkStart w:id="20" w:name="_Toc504921211"/>
       <w:r>
         <w:t>[example] Technology risks</w:t>
       </w:r>
@@ -6926,7 +6803,7 @@
         </w:rPr>
         <w:tab/>
       </w:r>
-      <w:bookmarkStart w:name="_Toc504921212" w:id="21"/>
+      <w:bookmarkStart w:id="21" w:name="_Toc504921212"/>
       <w:r>
         <w:rPr>
           <w:lang w:val="en-GB" w:eastAsia="en-GB"/>
@@ -7055,7 +6932,6 @@
           <w:szCs w:val="24"/>
           <w:lang w:val="en-GB" w:eastAsia="en-GB"/>
         </w:rPr>
-        <w:lastRenderedPageBreak/>
         <w:t xml:space="preserve">on computer while disk was running. </w:t>
       </w:r>
     </w:p>
@@ -7085,7 +6961,23 @@
           <w:szCs w:val="24"/>
           <w:lang w:val="en-GB" w:eastAsia="en-GB"/>
         </w:rPr>
-        <w:t xml:space="preserve"> 2 medium (on scale 1-3) </w:t>
+        <w:t xml:space="preserve"> 2 </w:t>
+      </w:r>
+      <w:proofErr w:type="gramStart"/>
+      <w:r>
+        <w:rPr>
+          <w:szCs w:val="24"/>
+          <w:lang w:val="en-GB" w:eastAsia="en-GB"/>
+        </w:rPr>
+        <w:t>medium</w:t>
+      </w:r>
+      <w:proofErr w:type="gramEnd"/>
+      <w:r>
+        <w:rPr>
+          <w:szCs w:val="24"/>
+          <w:lang w:val="en-GB" w:eastAsia="en-GB"/>
+        </w:rPr>
+        <w:t xml:space="preserve"> (on scale 1-3) </w:t>
       </w:r>
     </w:p>
     <w:p>
@@ -7114,7 +7006,23 @@
           <w:szCs w:val="24"/>
           <w:lang w:val="en-GB" w:eastAsia="en-GB"/>
         </w:rPr>
-        <w:t xml:space="preserve"> 2 medium (on scale 1-3) </w:t>
+        <w:t xml:space="preserve"> 2 </w:t>
+      </w:r>
+      <w:proofErr w:type="gramStart"/>
+      <w:r>
+        <w:rPr>
+          <w:szCs w:val="24"/>
+          <w:lang w:val="en-GB" w:eastAsia="en-GB"/>
+        </w:rPr>
+        <w:t>medium</w:t>
+      </w:r>
+      <w:proofErr w:type="gramEnd"/>
+      <w:r>
+        <w:rPr>
+          <w:szCs w:val="24"/>
+          <w:lang w:val="en-GB" w:eastAsia="en-GB"/>
+        </w:rPr>
+        <w:t xml:space="preserve"> (on scale 1-3) </w:t>
       </w:r>
     </w:p>
     <w:p>
@@ -7256,9 +7164,9 @@
       </w:pPr>
     </w:p>
     <w:sectPr>
-      <w:headerReference w:type="default" r:id="rId11"/>
-      <w:footerReference w:type="default" r:id="rId12"/>
-      <w:pgSz w:w="11906" w:h="16838" w:orient="portrait"/>
+      <w:headerReference w:type="default" r:id="rId12"/>
+      <w:footerReference w:type="default" r:id="rId13"/>
+      <w:pgSz w:w="11906" w:h="16838"/>
       <w:pgMar w:top="1985" w:right="1134" w:bottom="1418" w:left="2552" w:header="851" w:footer="720" w:gutter="0"/>
       <w:cols w:space="720"/>
       <w:titlePg/>
@@ -7319,7 +7227,7 @@
       <w:rPr>
         <w:noProof/>
       </w:rPr>
-      <w:t>28.1.2018 16.43</w:t>
+      <w:t>29.1.2018 23.51</w:t>
     </w:r>
     <w:r>
       <w:fldChar w:fldCharType="end"/>
@@ -7343,7 +7251,7 @@
       <w:rPr>
         <w:noProof/>
       </w:rPr>
-      <w:t>8</w:t>
+      <w:t>7</w:t>
     </w:r>
     <w:r>
       <w:fldChar w:fldCharType="end"/>
@@ -7351,27 +7259,14 @@
     <w:r>
       <w:t>/</w:t>
     </w:r>
-    <w:r>
-      <w:fldChar w:fldCharType="begin"/>
-    </w:r>
-    <w:r>
-      <w:instrText xml:space="preserve"> NUMPAGES  \* MERGEFORMAT </w:instrText>
-    </w:r>
-    <w:r>
-      <w:fldChar w:fldCharType="separate"/>
-    </w:r>
-    <w:r>
-      <w:rPr>
-        <w:noProof/>
-      </w:rPr>
-      <w:t>8</w:t>
-    </w:r>
-    <w:r>
-      <w:rPr>
-        <w:noProof/>
-      </w:rPr>
-      <w:fldChar w:fldCharType="end"/>
-    </w:r>
+    <w:fldSimple w:instr=" NUMPAGES  \* MERGEFORMAT ">
+      <w:r>
+        <w:rPr>
+          <w:noProof/>
+        </w:rPr>
+        <w:t>7</w:t>
+      </w:r>
+    </w:fldSimple>
   </w:p>
 </w:ftr>
 </file>
@@ -7401,7 +7296,7 @@
     <w:pPr>
       <w:pStyle w:val="Yltunniste"/>
       <w:pBdr>
-        <w:bottom w:val="single" w:color="auto" w:sz="6" w:space="1"/>
+        <w:bottom w:val="single" w:sz="6" w:space="1" w:color="auto"/>
       </w:pBdr>
       <w:rPr>
         <w:lang w:val="en-US"/>
@@ -7418,11 +7313,6 @@
         <w:lang w:val="en-US"/>
       </w:rPr>
       <w:tab/>
-    </w:r>
-    <w:r>
-      <w:rPr>
-        <w:lang w:val="en-US"/>
-      </w:rPr>
       <w:t>Project plan</w:t>
     </w:r>
     <w:r>
@@ -7430,11 +7320,6 @@
         <w:lang w:val="en-US"/>
       </w:rPr>
       <w:tab/>
-    </w:r>
-    <w:r>
-      <w:rPr>
-        <w:lang w:val="en-US"/>
-      </w:rPr>
       <w:t>versio</w:t>
     </w:r>
     <w:r>
@@ -7460,7 +7345,7 @@
     <w:pPr>
       <w:pStyle w:val="Yltunniste"/>
       <w:pBdr>
-        <w:bottom w:val="single" w:color="auto" w:sz="6" w:space="1"/>
+        <w:bottom w:val="single" w:sz="6" w:space="1" w:color="auto"/>
       </w:pBdr>
       <w:rPr>
         <w:i w:val="0"/>
@@ -7473,117 +7358,6 @@
 
 <file path=word/numbering.xml><?xml version="1.0" encoding="utf-8"?>
 <w:numbering xmlns:wpc="http://schemas.microsoft.com/office/word/2010/wordprocessingCanvas" xmlns:cx="http://schemas.microsoft.com/office/drawing/2014/chartex" xmlns:cx1="http://schemas.microsoft.com/office/drawing/2015/9/8/chartex" xmlns:cx2="http://schemas.microsoft.com/office/drawing/2015/10/21/chartex" xmlns:cx3="http://schemas.microsoft.com/office/drawing/2016/5/9/chartex" xmlns:cx4="http://schemas.microsoft.com/office/drawing/2016/5/10/chartex" xmlns:cx5="http://schemas.microsoft.com/office/drawing/2016/5/11/chartex" xmlns:cx6="http://schemas.microsoft.com/office/drawing/2016/5/12/chartex" xmlns:cx7="http://schemas.microsoft.com/office/drawing/2016/5/13/chartex" xmlns:cx8="http://schemas.microsoft.com/office/drawing/2016/5/14/chartex" xmlns:mc="http://schemas.openxmlformats.org/markup-compatibility/2006" xmlns:aink="http://schemas.microsoft.com/office/drawing/2016/ink" xmlns:am3d="http://schemas.microsoft.com/office/drawing/2017/model3d" xmlns:o="urn:schemas-microsoft-com:office:office" xmlns:r="http://schemas.openxmlformats.org/officeDocument/2006/relationships" xmlns:m="http://schemas.openxmlformats.org/officeDocument/2006/math" xmlns:v="urn:schemas-microsoft-com:vml" xmlns:wp14="http://schemas.microsoft.com/office/word/2010/wordprocessingDrawing" xmlns:wp="http://schemas.openxmlformats.org/drawingml/2006/wordprocessingDrawing" xmlns:w10="urn:schemas-microsoft-com:office:word" xmlns:w="http://schemas.openxmlformats.org/wordprocessingml/2006/main" xmlns:w14="http://schemas.microsoft.com/office/word/2010/wordml" xmlns:w15="http://schemas.microsoft.com/office/word/2012/wordml" xmlns:w16cid="http://schemas.microsoft.com/office/word/2016/wordml/cid" xmlns:w16se="http://schemas.microsoft.com/office/word/2015/wordml/symex" xmlns:wpg="http://schemas.microsoft.com/office/word/2010/wordprocessingGroup" xmlns:wpi="http://schemas.microsoft.com/office/word/2010/wordprocessingInk" xmlns:wne="http://schemas.microsoft.com/office/word/2006/wordml" xmlns:wps="http://schemas.microsoft.com/office/word/2010/wordprocessingShape" mc:Ignorable="w14 w15 w16se w16cid wp14">
-  <w:abstractNum xmlns:w="http://schemas.openxmlformats.org/wordprocessingml/2006/main" w:abstractNumId="19">
-    <w:multiLevelType xmlns:w="http://schemas.openxmlformats.org/wordprocessingml/2006/main" w:val="hybridMultilevel"/>
-    <w:lvl xmlns:w="http://schemas.openxmlformats.org/wordprocessingml/2006/main" w:ilvl="0">
-      <w:start w:val="1"/>
-      <w:numFmt w:val="bullet"/>
-      <w:lvlText w:val=""/>
-      <w:lvlJc w:val="left"/>
-      <w:pPr>
-        <w:ind w:left="720" w:hanging="360"/>
-      </w:pPr>
-      <w:rPr>
-        <w:rFonts w:hint="default" w:ascii="Symbol" w:hAnsi="Symbol"/>
-      </w:rPr>
-    </w:lvl>
-    <w:lvl xmlns:w="http://schemas.openxmlformats.org/wordprocessingml/2006/main" w:ilvl="1">
-      <w:start w:val="1"/>
-      <w:numFmt w:val="bullet"/>
-      <w:lvlText w:val=""/>
-      <w:lvlJc w:val="left"/>
-      <w:pPr>
-        <w:ind w:left="1440" w:hanging="360"/>
-      </w:pPr>
-      <w:rPr>
-        <w:rFonts w:hint="default" w:ascii="Symbol" w:hAnsi="Symbol"/>
-      </w:rPr>
-    </w:lvl>
-    <w:lvl xmlns:w="http://schemas.openxmlformats.org/wordprocessingml/2006/main" w:ilvl="2">
-      <w:start w:val="1"/>
-      <w:numFmt w:val="bullet"/>
-      <w:lvlText w:val=""/>
-      <w:lvlJc w:val="left"/>
-      <w:pPr>
-        <w:ind w:left="2160" w:hanging="360"/>
-      </w:pPr>
-      <w:rPr>
-        <w:rFonts w:hint="default" w:ascii="Wingdings" w:hAnsi="Wingdings"/>
-      </w:rPr>
-    </w:lvl>
-    <w:lvl xmlns:w="http://schemas.openxmlformats.org/wordprocessingml/2006/main" w:ilvl="3">
-      <w:start w:val="1"/>
-      <w:numFmt w:val="bullet"/>
-      <w:lvlText w:val="-"/>
-      <w:lvlJc w:val="left"/>
-      <w:pPr>
-        <w:ind w:left="2880" w:hanging="360"/>
-      </w:pPr>
-      <w:rPr>
-        <w:rFonts w:hint="default" w:ascii="Times New Roman" w:hAnsi="Times New Roman"/>
-      </w:rPr>
-    </w:lvl>
-    <w:lvl xmlns:w="http://schemas.openxmlformats.org/wordprocessingml/2006/main" w:ilvl="4">
-      <w:start w:val="1"/>
-      <w:numFmt w:val="bullet"/>
-      <w:lvlText w:val="o"/>
-      <w:lvlJc w:val="left"/>
-      <w:pPr>
-        <w:ind w:left="3600" w:hanging="360"/>
-      </w:pPr>
-      <w:rPr>
-        <w:rFonts w:hint="default" w:ascii="Courier New" w:hAnsi="Courier New"/>
-      </w:rPr>
-    </w:lvl>
-    <w:lvl xmlns:w="http://schemas.openxmlformats.org/wordprocessingml/2006/main" w:ilvl="5">
-      <w:start w:val="1"/>
-      <w:numFmt w:val="bullet"/>
-      <w:lvlText w:val=""/>
-      <w:lvlJc w:val="left"/>
-      <w:pPr>
-        <w:ind w:left="4320" w:hanging="360"/>
-      </w:pPr>
-      <w:rPr>
-        <w:rFonts w:hint="default" w:ascii="Wingdings" w:hAnsi="Wingdings"/>
-      </w:rPr>
-    </w:lvl>
-    <w:lvl xmlns:w="http://schemas.openxmlformats.org/wordprocessingml/2006/main" w:ilvl="6">
-      <w:start w:val="1"/>
-      <w:numFmt w:val="bullet"/>
-      <w:lvlText w:val=""/>
-      <w:lvlJc w:val="left"/>
-      <w:pPr>
-        <w:ind w:left="5040" w:hanging="360"/>
-      </w:pPr>
-      <w:rPr>
-        <w:rFonts w:hint="default" w:ascii="Symbol" w:hAnsi="Symbol"/>
-      </w:rPr>
-    </w:lvl>
-    <w:lvl xmlns:w="http://schemas.openxmlformats.org/wordprocessingml/2006/main" w:ilvl="7">
-      <w:start w:val="1"/>
-      <w:numFmt w:val="bullet"/>
-      <w:lvlText w:val="o"/>
-      <w:lvlJc w:val="left"/>
-      <w:pPr>
-        <w:ind w:left="5760" w:hanging="360"/>
-      </w:pPr>
-      <w:rPr>
-        <w:rFonts w:hint="default" w:ascii="Courier New" w:hAnsi="Courier New"/>
-      </w:rPr>
-    </w:lvl>
-    <w:lvl xmlns:w="http://schemas.openxmlformats.org/wordprocessingml/2006/main" w:ilvl="8">
-      <w:start w:val="1"/>
-      <w:numFmt w:val="bullet"/>
-      <w:lvlText w:val=""/>
-      <w:lvlJc w:val="left"/>
-      <w:pPr>
-        <w:ind w:left="6480" w:hanging="360"/>
-      </w:pPr>
-      <w:rPr>
-        <w:rFonts w:hint="default" w:ascii="Wingdings" w:hAnsi="Wingdings"/>
-      </w:rPr>
-    </w:lvl>
-  </w:abstractNum>
   <w:abstractNum w:abstractNumId="0" w15:restartNumberingAfterBreak="0">
     <w:nsid w:val="FFFFFFFB"/>
     <w:multiLevelType w:val="multilevel"/>
@@ -7687,7 +7461,7 @@
         <w:ind w:left="2138" w:hanging="360"/>
       </w:pPr>
       <w:rPr>
-        <w:rFonts w:hint="default" w:ascii="Symbol" w:hAnsi="Symbol"/>
+        <w:rFonts w:ascii="Symbol" w:hAnsi="Symbol" w:hint="default"/>
       </w:rPr>
     </w:lvl>
     <w:lvl w:ilvl="1" w:tplc="0409000F">
@@ -7717,7 +7491,7 @@
         <w:ind w:left="3578" w:hanging="360"/>
       </w:pPr>
       <w:rPr>
-        <w:rFonts w:hint="default" w:ascii="Wingdings" w:hAnsi="Wingdings"/>
+        <w:rFonts w:ascii="Wingdings" w:hAnsi="Wingdings" w:hint="default"/>
       </w:rPr>
     </w:lvl>
     <w:lvl w:ilvl="3" w:tplc="04090001" w:tentative="1">
@@ -7732,7 +7506,7 @@
         <w:ind w:left="4298" w:hanging="360"/>
       </w:pPr>
       <w:rPr>
-        <w:rFonts w:hint="default" w:ascii="Symbol" w:hAnsi="Symbol"/>
+        <w:rFonts w:ascii="Symbol" w:hAnsi="Symbol" w:hint="default"/>
       </w:rPr>
     </w:lvl>
     <w:lvl w:ilvl="4" w:tplc="04090003" w:tentative="1">
@@ -7747,7 +7521,7 @@
         <w:ind w:left="5018" w:hanging="360"/>
       </w:pPr>
       <w:rPr>
-        <w:rFonts w:hint="default" w:ascii="Courier New" w:hAnsi="Courier New"/>
+        <w:rFonts w:ascii="Courier New" w:hAnsi="Courier New" w:hint="default"/>
       </w:rPr>
     </w:lvl>
     <w:lvl w:ilvl="5" w:tplc="04090005" w:tentative="1">
@@ -7762,7 +7536,7 @@
         <w:ind w:left="5738" w:hanging="360"/>
       </w:pPr>
       <w:rPr>
-        <w:rFonts w:hint="default" w:ascii="Wingdings" w:hAnsi="Wingdings"/>
+        <w:rFonts w:ascii="Wingdings" w:hAnsi="Wingdings" w:hint="default"/>
       </w:rPr>
     </w:lvl>
     <w:lvl w:ilvl="6" w:tplc="04090001" w:tentative="1">
@@ -7777,7 +7551,7 @@
         <w:ind w:left="6458" w:hanging="360"/>
       </w:pPr>
       <w:rPr>
-        <w:rFonts w:hint="default" w:ascii="Symbol" w:hAnsi="Symbol"/>
+        <w:rFonts w:ascii="Symbol" w:hAnsi="Symbol" w:hint="default"/>
       </w:rPr>
     </w:lvl>
     <w:lvl w:ilvl="7" w:tplc="04090003" w:tentative="1">
@@ -7792,7 +7566,7 @@
         <w:ind w:left="7178" w:hanging="360"/>
       </w:pPr>
       <w:rPr>
-        <w:rFonts w:hint="default" w:ascii="Courier New" w:hAnsi="Courier New"/>
+        <w:rFonts w:ascii="Courier New" w:hAnsi="Courier New" w:hint="default"/>
       </w:rPr>
     </w:lvl>
     <w:lvl w:ilvl="8" w:tplc="04090005" w:tentative="1">
@@ -7807,7 +7581,7 @@
         <w:ind w:left="7898" w:hanging="360"/>
       </w:pPr>
       <w:rPr>
-        <w:rFonts w:hint="default" w:ascii="Wingdings" w:hAnsi="Wingdings"/>
+        <w:rFonts w:ascii="Wingdings" w:hAnsi="Wingdings" w:hint="default"/>
       </w:rPr>
     </w:lvl>
   </w:abstractNum>
@@ -7823,7 +7597,7 @@
         <w:ind w:left="2963" w:hanging="360"/>
       </w:pPr>
       <w:rPr>
-        <w:rFonts w:hint="default" w:ascii="Times New Roman" w:hAnsi="Times New Roman" w:eastAsia="Times New Roman" w:cs="Times New Roman"/>
+        <w:rFonts w:ascii="Times New Roman" w:eastAsia="Times New Roman" w:hAnsi="Times New Roman" w:cs="Times New Roman" w:hint="default"/>
       </w:rPr>
     </w:lvl>
     <w:lvl w:ilvl="1" w:tplc="040B0003" w:tentative="1">
@@ -7835,7 +7609,7 @@
         <w:ind w:left="3683" w:hanging="360"/>
       </w:pPr>
       <w:rPr>
-        <w:rFonts w:hint="default" w:ascii="Courier New" w:hAnsi="Courier New" w:cs="Courier New"/>
+        <w:rFonts w:ascii="Courier New" w:hAnsi="Courier New" w:cs="Courier New" w:hint="default"/>
       </w:rPr>
     </w:lvl>
     <w:lvl w:ilvl="2" w:tplc="040B0005" w:tentative="1">
@@ -7847,7 +7621,7 @@
         <w:ind w:left="4403" w:hanging="360"/>
       </w:pPr>
       <w:rPr>
-        <w:rFonts w:hint="default" w:ascii="Wingdings" w:hAnsi="Wingdings"/>
+        <w:rFonts w:ascii="Wingdings" w:hAnsi="Wingdings" w:hint="default"/>
       </w:rPr>
     </w:lvl>
     <w:lvl w:ilvl="3" w:tplc="040B0001" w:tentative="1">
@@ -7859,7 +7633,7 @@
         <w:ind w:left="5123" w:hanging="360"/>
       </w:pPr>
       <w:rPr>
-        <w:rFonts w:hint="default" w:ascii="Symbol" w:hAnsi="Symbol"/>
+        <w:rFonts w:ascii="Symbol" w:hAnsi="Symbol" w:hint="default"/>
       </w:rPr>
     </w:lvl>
     <w:lvl w:ilvl="4" w:tplc="040B0003" w:tentative="1">
@@ -7871,7 +7645,7 @@
         <w:ind w:left="5843" w:hanging="360"/>
       </w:pPr>
       <w:rPr>
-        <w:rFonts w:hint="default" w:ascii="Courier New" w:hAnsi="Courier New" w:cs="Courier New"/>
+        <w:rFonts w:ascii="Courier New" w:hAnsi="Courier New" w:cs="Courier New" w:hint="default"/>
       </w:rPr>
     </w:lvl>
     <w:lvl w:ilvl="5" w:tplc="040B0005" w:tentative="1">
@@ -7883,7 +7657,7 @@
         <w:ind w:left="6563" w:hanging="360"/>
       </w:pPr>
       <w:rPr>
-        <w:rFonts w:hint="default" w:ascii="Wingdings" w:hAnsi="Wingdings"/>
+        <w:rFonts w:ascii="Wingdings" w:hAnsi="Wingdings" w:hint="default"/>
       </w:rPr>
     </w:lvl>
     <w:lvl w:ilvl="6" w:tplc="040B0001" w:tentative="1">
@@ -7895,7 +7669,7 @@
         <w:ind w:left="7283" w:hanging="360"/>
       </w:pPr>
       <w:rPr>
-        <w:rFonts w:hint="default" w:ascii="Symbol" w:hAnsi="Symbol"/>
+        <w:rFonts w:ascii="Symbol" w:hAnsi="Symbol" w:hint="default"/>
       </w:rPr>
     </w:lvl>
     <w:lvl w:ilvl="7" w:tplc="040B0003" w:tentative="1">
@@ -7907,7 +7681,7 @@
         <w:ind w:left="8003" w:hanging="360"/>
       </w:pPr>
       <w:rPr>
-        <w:rFonts w:hint="default" w:ascii="Courier New" w:hAnsi="Courier New" w:cs="Courier New"/>
+        <w:rFonts w:ascii="Courier New" w:hAnsi="Courier New" w:cs="Courier New" w:hint="default"/>
       </w:rPr>
     </w:lvl>
     <w:lvl w:ilvl="8" w:tplc="040B0005" w:tentative="1">
@@ -7919,7 +7693,7 @@
         <w:ind w:left="8723" w:hanging="360"/>
       </w:pPr>
       <w:rPr>
-        <w:rFonts w:hint="default" w:ascii="Wingdings" w:hAnsi="Wingdings"/>
+        <w:rFonts w:ascii="Wingdings" w:hAnsi="Wingdings" w:hint="default"/>
       </w:rPr>
     </w:lvl>
   </w:abstractNum>
@@ -7936,7 +7710,7 @@
         <w:ind w:left="720" w:hanging="360"/>
       </w:pPr>
       <w:rPr>
-        <w:rFonts w:hint="default" w:ascii="Symbol" w:hAnsi="Symbol"/>
+        <w:rFonts w:ascii="Symbol" w:hAnsi="Symbol" w:hint="default"/>
       </w:rPr>
     </w:lvl>
     <w:lvl w:ilvl="1" w:tplc="04090003" w:tentative="1">
@@ -7948,7 +7722,7 @@
         <w:ind w:left="1440" w:hanging="360"/>
       </w:pPr>
       <w:rPr>
-        <w:rFonts w:hint="default" w:ascii="Courier New" w:hAnsi="Courier New" w:cs="Courier New"/>
+        <w:rFonts w:ascii="Courier New" w:hAnsi="Courier New" w:cs="Courier New" w:hint="default"/>
       </w:rPr>
     </w:lvl>
     <w:lvl w:ilvl="2" w:tplc="04090005" w:tentative="1">
@@ -7960,7 +7734,7 @@
         <w:ind w:left="2160" w:hanging="360"/>
       </w:pPr>
       <w:rPr>
-        <w:rFonts w:hint="default" w:ascii="Wingdings" w:hAnsi="Wingdings"/>
+        <w:rFonts w:ascii="Wingdings" w:hAnsi="Wingdings" w:hint="default"/>
       </w:rPr>
     </w:lvl>
     <w:lvl w:ilvl="3" w:tplc="04090001" w:tentative="1">
@@ -7972,7 +7746,7 @@
         <w:ind w:left="2880" w:hanging="360"/>
       </w:pPr>
       <w:rPr>
-        <w:rFonts w:hint="default" w:ascii="Symbol" w:hAnsi="Symbol"/>
+        <w:rFonts w:ascii="Symbol" w:hAnsi="Symbol" w:hint="default"/>
       </w:rPr>
     </w:lvl>
     <w:lvl w:ilvl="4" w:tplc="04090003" w:tentative="1">
@@ -7984,7 +7758,7 @@
         <w:ind w:left="3600" w:hanging="360"/>
       </w:pPr>
       <w:rPr>
-        <w:rFonts w:hint="default" w:ascii="Courier New" w:hAnsi="Courier New" w:cs="Courier New"/>
+        <w:rFonts w:ascii="Courier New" w:hAnsi="Courier New" w:cs="Courier New" w:hint="default"/>
       </w:rPr>
     </w:lvl>
     <w:lvl w:ilvl="5" w:tplc="04090005" w:tentative="1">
@@ -7996,7 +7770,7 @@
         <w:ind w:left="4320" w:hanging="360"/>
       </w:pPr>
       <w:rPr>
-        <w:rFonts w:hint="default" w:ascii="Wingdings" w:hAnsi="Wingdings"/>
+        <w:rFonts w:ascii="Wingdings" w:hAnsi="Wingdings" w:hint="default"/>
       </w:rPr>
     </w:lvl>
     <w:lvl w:ilvl="6" w:tplc="04090001" w:tentative="1">
@@ -8008,7 +7782,7 @@
         <w:ind w:left="5040" w:hanging="360"/>
       </w:pPr>
       <w:rPr>
-        <w:rFonts w:hint="default" w:ascii="Symbol" w:hAnsi="Symbol"/>
+        <w:rFonts w:ascii="Symbol" w:hAnsi="Symbol" w:hint="default"/>
       </w:rPr>
     </w:lvl>
     <w:lvl w:ilvl="7" w:tplc="04090003" w:tentative="1">
@@ -8020,7 +7794,7 @@
         <w:ind w:left="5760" w:hanging="360"/>
       </w:pPr>
       <w:rPr>
-        <w:rFonts w:hint="default" w:ascii="Courier New" w:hAnsi="Courier New" w:cs="Courier New"/>
+        <w:rFonts w:ascii="Courier New" w:hAnsi="Courier New" w:cs="Courier New" w:hint="default"/>
       </w:rPr>
     </w:lvl>
     <w:lvl w:ilvl="8" w:tplc="04090005" w:tentative="1">
@@ -8032,7 +7806,7 @@
         <w:ind w:left="6480" w:hanging="360"/>
       </w:pPr>
       <w:rPr>
-        <w:rFonts w:hint="default" w:ascii="Wingdings" w:hAnsi="Wingdings"/>
+        <w:rFonts w:ascii="Wingdings" w:hAnsi="Wingdings" w:hint="default"/>
       </w:rPr>
     </w:lvl>
   </w:abstractNum>
@@ -8048,7 +7822,7 @@
         <w:ind w:left="1778" w:hanging="360"/>
       </w:pPr>
       <w:rPr>
-        <w:rFonts w:hint="default" w:ascii="Times New Roman" w:hAnsi="Times New Roman" w:eastAsia="Times New Roman" w:cs="Times New Roman"/>
+        <w:rFonts w:ascii="Times New Roman" w:eastAsia="Times New Roman" w:hAnsi="Times New Roman" w:cs="Times New Roman" w:hint="default"/>
       </w:rPr>
     </w:lvl>
     <w:lvl w:ilvl="1" w:tplc="04090003">
@@ -8060,7 +7834,7 @@
         <w:ind w:left="2498" w:hanging="360"/>
       </w:pPr>
       <w:rPr>
-        <w:rFonts w:hint="default" w:ascii="Courier New" w:hAnsi="Courier New" w:cs="Courier New"/>
+        <w:rFonts w:ascii="Courier New" w:hAnsi="Courier New" w:cs="Courier New" w:hint="default"/>
       </w:rPr>
     </w:lvl>
     <w:lvl w:ilvl="2" w:tplc="04090005" w:tentative="1">
@@ -8072,7 +7846,7 @@
         <w:ind w:left="3218" w:hanging="360"/>
       </w:pPr>
       <w:rPr>
-        <w:rFonts w:hint="default" w:ascii="Wingdings" w:hAnsi="Wingdings"/>
+        <w:rFonts w:ascii="Wingdings" w:hAnsi="Wingdings" w:hint="default"/>
       </w:rPr>
     </w:lvl>
     <w:lvl w:ilvl="3" w:tplc="04090001" w:tentative="1">
@@ -8084,7 +7858,7 @@
         <w:ind w:left="3938" w:hanging="360"/>
       </w:pPr>
       <w:rPr>
-        <w:rFonts w:hint="default" w:ascii="Symbol" w:hAnsi="Symbol"/>
+        <w:rFonts w:ascii="Symbol" w:hAnsi="Symbol" w:hint="default"/>
       </w:rPr>
     </w:lvl>
     <w:lvl w:ilvl="4" w:tplc="04090003" w:tentative="1">
@@ -8096,7 +7870,7 @@
         <w:ind w:left="4658" w:hanging="360"/>
       </w:pPr>
       <w:rPr>
-        <w:rFonts w:hint="default" w:ascii="Courier New" w:hAnsi="Courier New" w:cs="Courier New"/>
+        <w:rFonts w:ascii="Courier New" w:hAnsi="Courier New" w:cs="Courier New" w:hint="default"/>
       </w:rPr>
     </w:lvl>
     <w:lvl w:ilvl="5" w:tplc="04090005" w:tentative="1">
@@ -8108,7 +7882,7 @@
         <w:ind w:left="5378" w:hanging="360"/>
       </w:pPr>
       <w:rPr>
-        <w:rFonts w:hint="default" w:ascii="Wingdings" w:hAnsi="Wingdings"/>
+        <w:rFonts w:ascii="Wingdings" w:hAnsi="Wingdings" w:hint="default"/>
       </w:rPr>
     </w:lvl>
     <w:lvl w:ilvl="6" w:tplc="04090001" w:tentative="1">
@@ -8120,7 +7894,7 @@
         <w:ind w:left="6098" w:hanging="360"/>
       </w:pPr>
       <w:rPr>
-        <w:rFonts w:hint="default" w:ascii="Symbol" w:hAnsi="Symbol"/>
+        <w:rFonts w:ascii="Symbol" w:hAnsi="Symbol" w:hint="default"/>
       </w:rPr>
     </w:lvl>
     <w:lvl w:ilvl="7" w:tplc="04090003" w:tentative="1">
@@ -8132,7 +7906,7 @@
         <w:ind w:left="6818" w:hanging="360"/>
       </w:pPr>
       <w:rPr>
-        <w:rFonts w:hint="default" w:ascii="Courier New" w:hAnsi="Courier New" w:cs="Courier New"/>
+        <w:rFonts w:ascii="Courier New" w:hAnsi="Courier New" w:cs="Courier New" w:hint="default"/>
       </w:rPr>
     </w:lvl>
     <w:lvl w:ilvl="8" w:tplc="04090005" w:tentative="1">
@@ -8144,7 +7918,7 @@
         <w:ind w:left="7538" w:hanging="360"/>
       </w:pPr>
       <w:rPr>
-        <w:rFonts w:hint="default" w:ascii="Wingdings" w:hAnsi="Wingdings"/>
+        <w:rFonts w:ascii="Wingdings" w:hAnsi="Wingdings" w:hint="default"/>
       </w:rPr>
     </w:lvl>
   </w:abstractNum>
@@ -8164,7 +7938,7 @@
         <w:ind w:left="2138" w:hanging="360"/>
       </w:pPr>
       <w:rPr>
-        <w:rFonts w:hint="default" w:ascii="Symbol" w:hAnsi="Symbol"/>
+        <w:rFonts w:ascii="Symbol" w:hAnsi="Symbol" w:hint="default"/>
       </w:rPr>
     </w:lvl>
     <w:lvl w:ilvl="1" w:tplc="04090003" w:tentative="1">
@@ -8179,7 +7953,7 @@
         <w:ind w:left="2858" w:hanging="360"/>
       </w:pPr>
       <w:rPr>
-        <w:rFonts w:hint="default" w:ascii="Courier New" w:hAnsi="Courier New"/>
+        <w:rFonts w:ascii="Courier New" w:hAnsi="Courier New" w:hint="default"/>
       </w:rPr>
     </w:lvl>
     <w:lvl w:ilvl="2" w:tplc="04090005" w:tentative="1">
@@ -8194,7 +7968,7 @@
         <w:ind w:left="3578" w:hanging="360"/>
       </w:pPr>
       <w:rPr>
-        <w:rFonts w:hint="default" w:ascii="Wingdings" w:hAnsi="Wingdings"/>
+        <w:rFonts w:ascii="Wingdings" w:hAnsi="Wingdings" w:hint="default"/>
       </w:rPr>
     </w:lvl>
     <w:lvl w:ilvl="3" w:tplc="04090001" w:tentative="1">
@@ -8209,7 +7983,7 @@
         <w:ind w:left="4298" w:hanging="360"/>
       </w:pPr>
       <w:rPr>
-        <w:rFonts w:hint="default" w:ascii="Symbol" w:hAnsi="Symbol"/>
+        <w:rFonts w:ascii="Symbol" w:hAnsi="Symbol" w:hint="default"/>
       </w:rPr>
     </w:lvl>
     <w:lvl w:ilvl="4" w:tplc="04090003" w:tentative="1">
@@ -8224,7 +7998,7 @@
         <w:ind w:left="5018" w:hanging="360"/>
       </w:pPr>
       <w:rPr>
-        <w:rFonts w:hint="default" w:ascii="Courier New" w:hAnsi="Courier New"/>
+        <w:rFonts w:ascii="Courier New" w:hAnsi="Courier New" w:hint="default"/>
       </w:rPr>
     </w:lvl>
     <w:lvl w:ilvl="5" w:tplc="04090005" w:tentative="1">
@@ -8239,7 +8013,7 @@
         <w:ind w:left="5738" w:hanging="360"/>
       </w:pPr>
       <w:rPr>
-        <w:rFonts w:hint="default" w:ascii="Wingdings" w:hAnsi="Wingdings"/>
+        <w:rFonts w:ascii="Wingdings" w:hAnsi="Wingdings" w:hint="default"/>
       </w:rPr>
     </w:lvl>
     <w:lvl w:ilvl="6" w:tplc="04090001" w:tentative="1">
@@ -8254,7 +8028,7 @@
         <w:ind w:left="6458" w:hanging="360"/>
       </w:pPr>
       <w:rPr>
-        <w:rFonts w:hint="default" w:ascii="Symbol" w:hAnsi="Symbol"/>
+        <w:rFonts w:ascii="Symbol" w:hAnsi="Symbol" w:hint="default"/>
       </w:rPr>
     </w:lvl>
     <w:lvl w:ilvl="7" w:tplc="04090003" w:tentative="1">
@@ -8269,7 +8043,7 @@
         <w:ind w:left="7178" w:hanging="360"/>
       </w:pPr>
       <w:rPr>
-        <w:rFonts w:hint="default" w:ascii="Courier New" w:hAnsi="Courier New"/>
+        <w:rFonts w:ascii="Courier New" w:hAnsi="Courier New" w:hint="default"/>
       </w:rPr>
     </w:lvl>
     <w:lvl w:ilvl="8" w:tplc="04090005" w:tentative="1">
@@ -8284,7 +8058,7 @@
         <w:ind w:left="7898" w:hanging="360"/>
       </w:pPr>
       <w:rPr>
-        <w:rFonts w:hint="default" w:ascii="Wingdings" w:hAnsi="Wingdings"/>
+        <w:rFonts w:ascii="Wingdings" w:hAnsi="Wingdings" w:hint="default"/>
       </w:rPr>
     </w:lvl>
   </w:abstractNum>
@@ -8304,7 +8078,7 @@
         <w:ind w:left="1778" w:hanging="360"/>
       </w:pPr>
       <w:rPr>
-        <w:rFonts w:hint="default" w:ascii="Symbol" w:hAnsi="Symbol"/>
+        <w:rFonts w:ascii="Symbol" w:hAnsi="Symbol" w:hint="default"/>
       </w:rPr>
     </w:lvl>
     <w:lvl w:ilvl="1" w:tplc="04090003" w:tentative="1">
@@ -8319,7 +8093,7 @@
         <w:ind w:left="2498" w:hanging="360"/>
       </w:pPr>
       <w:rPr>
-        <w:rFonts w:hint="default" w:ascii="Courier New" w:hAnsi="Courier New" w:cs="Courier New"/>
+        <w:rFonts w:ascii="Courier New" w:hAnsi="Courier New" w:cs="Courier New" w:hint="default"/>
       </w:rPr>
     </w:lvl>
     <w:lvl w:ilvl="2" w:tplc="04090005" w:tentative="1">
@@ -8334,7 +8108,7 @@
         <w:ind w:left="3218" w:hanging="360"/>
       </w:pPr>
       <w:rPr>
-        <w:rFonts w:hint="default" w:ascii="Wingdings" w:hAnsi="Wingdings"/>
+        <w:rFonts w:ascii="Wingdings" w:hAnsi="Wingdings" w:hint="default"/>
       </w:rPr>
     </w:lvl>
     <w:lvl w:ilvl="3" w:tplc="04090001" w:tentative="1">
@@ -8349,7 +8123,7 @@
         <w:ind w:left="3938" w:hanging="360"/>
       </w:pPr>
       <w:rPr>
-        <w:rFonts w:hint="default" w:ascii="Symbol" w:hAnsi="Symbol"/>
+        <w:rFonts w:ascii="Symbol" w:hAnsi="Symbol" w:hint="default"/>
       </w:rPr>
     </w:lvl>
     <w:lvl w:ilvl="4" w:tplc="04090003" w:tentative="1">
@@ -8364,7 +8138,7 @@
         <w:ind w:left="4658" w:hanging="360"/>
       </w:pPr>
       <w:rPr>
-        <w:rFonts w:hint="default" w:ascii="Courier New" w:hAnsi="Courier New" w:cs="Courier New"/>
+        <w:rFonts w:ascii="Courier New" w:hAnsi="Courier New" w:cs="Courier New" w:hint="default"/>
       </w:rPr>
     </w:lvl>
     <w:lvl w:ilvl="5" w:tplc="04090005" w:tentative="1">
@@ -8379,7 +8153,7 @@
         <w:ind w:left="5378" w:hanging="360"/>
       </w:pPr>
       <w:rPr>
-        <w:rFonts w:hint="default" w:ascii="Wingdings" w:hAnsi="Wingdings"/>
+        <w:rFonts w:ascii="Wingdings" w:hAnsi="Wingdings" w:hint="default"/>
       </w:rPr>
     </w:lvl>
     <w:lvl w:ilvl="6" w:tplc="04090001" w:tentative="1">
@@ -8394,7 +8168,7 @@
         <w:ind w:left="6098" w:hanging="360"/>
       </w:pPr>
       <w:rPr>
-        <w:rFonts w:hint="default" w:ascii="Symbol" w:hAnsi="Symbol"/>
+        <w:rFonts w:ascii="Symbol" w:hAnsi="Symbol" w:hint="default"/>
       </w:rPr>
     </w:lvl>
     <w:lvl w:ilvl="7" w:tplc="04090003" w:tentative="1">
@@ -8409,7 +8183,7 @@
         <w:ind w:left="6818" w:hanging="360"/>
       </w:pPr>
       <w:rPr>
-        <w:rFonts w:hint="default" w:ascii="Courier New" w:hAnsi="Courier New" w:cs="Courier New"/>
+        <w:rFonts w:ascii="Courier New" w:hAnsi="Courier New" w:cs="Courier New" w:hint="default"/>
       </w:rPr>
     </w:lvl>
     <w:lvl w:ilvl="8" w:tplc="04090005" w:tentative="1">
@@ -8424,7 +8198,7 @@
         <w:ind w:left="7538" w:hanging="360"/>
       </w:pPr>
       <w:rPr>
-        <w:rFonts w:hint="default" w:ascii="Wingdings" w:hAnsi="Wingdings"/>
+        <w:rFonts w:ascii="Wingdings" w:hAnsi="Wingdings" w:hint="default"/>
       </w:rPr>
     </w:lvl>
   </w:abstractNum>
@@ -8444,7 +8218,7 @@
         <w:ind w:left="2138" w:hanging="360"/>
       </w:pPr>
       <w:rPr>
-        <w:rFonts w:hint="default" w:ascii="Symbol" w:hAnsi="Symbol"/>
+        <w:rFonts w:ascii="Symbol" w:hAnsi="Symbol" w:hint="default"/>
       </w:rPr>
     </w:lvl>
     <w:lvl w:ilvl="1" w:tplc="04090003" w:tentative="1">
@@ -8459,7 +8233,7 @@
         <w:ind w:left="2858" w:hanging="360"/>
       </w:pPr>
       <w:rPr>
-        <w:rFonts w:hint="default" w:ascii="Courier New" w:hAnsi="Courier New"/>
+        <w:rFonts w:ascii="Courier New" w:hAnsi="Courier New" w:hint="default"/>
       </w:rPr>
     </w:lvl>
     <w:lvl w:ilvl="2" w:tplc="04090005" w:tentative="1">
@@ -8474,7 +8248,7 @@
         <w:ind w:left="3578" w:hanging="360"/>
       </w:pPr>
       <w:rPr>
-        <w:rFonts w:hint="default" w:ascii="Wingdings" w:hAnsi="Wingdings"/>
+        <w:rFonts w:ascii="Wingdings" w:hAnsi="Wingdings" w:hint="default"/>
       </w:rPr>
     </w:lvl>
     <w:lvl w:ilvl="3" w:tplc="04090001" w:tentative="1">
@@ -8489,7 +8263,7 @@
         <w:ind w:left="4298" w:hanging="360"/>
       </w:pPr>
       <w:rPr>
-        <w:rFonts w:hint="default" w:ascii="Symbol" w:hAnsi="Symbol"/>
+        <w:rFonts w:ascii="Symbol" w:hAnsi="Symbol" w:hint="default"/>
       </w:rPr>
     </w:lvl>
     <w:lvl w:ilvl="4" w:tplc="04090003" w:tentative="1">
@@ -8504,7 +8278,7 @@
         <w:ind w:left="5018" w:hanging="360"/>
       </w:pPr>
       <w:rPr>
-        <w:rFonts w:hint="default" w:ascii="Courier New" w:hAnsi="Courier New"/>
+        <w:rFonts w:ascii="Courier New" w:hAnsi="Courier New" w:hint="default"/>
       </w:rPr>
     </w:lvl>
     <w:lvl w:ilvl="5" w:tplc="04090005" w:tentative="1">
@@ -8519,7 +8293,7 @@
         <w:ind w:left="5738" w:hanging="360"/>
       </w:pPr>
       <w:rPr>
-        <w:rFonts w:hint="default" w:ascii="Wingdings" w:hAnsi="Wingdings"/>
+        <w:rFonts w:ascii="Wingdings" w:hAnsi="Wingdings" w:hint="default"/>
       </w:rPr>
     </w:lvl>
     <w:lvl w:ilvl="6" w:tplc="04090001" w:tentative="1">
@@ -8534,7 +8308,7 @@
         <w:ind w:left="6458" w:hanging="360"/>
       </w:pPr>
       <w:rPr>
-        <w:rFonts w:hint="default" w:ascii="Symbol" w:hAnsi="Symbol"/>
+        <w:rFonts w:ascii="Symbol" w:hAnsi="Symbol" w:hint="default"/>
       </w:rPr>
     </w:lvl>
     <w:lvl w:ilvl="7" w:tplc="04090003" w:tentative="1">
@@ -8549,7 +8323,7 @@
         <w:ind w:left="7178" w:hanging="360"/>
       </w:pPr>
       <w:rPr>
-        <w:rFonts w:hint="default" w:ascii="Courier New" w:hAnsi="Courier New"/>
+        <w:rFonts w:ascii="Courier New" w:hAnsi="Courier New" w:hint="default"/>
       </w:rPr>
     </w:lvl>
     <w:lvl w:ilvl="8" w:tplc="04090005" w:tentative="1">
@@ -8564,7 +8338,7 @@
         <w:ind w:left="7898" w:hanging="360"/>
       </w:pPr>
       <w:rPr>
-        <w:rFonts w:hint="default" w:ascii="Wingdings" w:hAnsi="Wingdings"/>
+        <w:rFonts w:ascii="Wingdings" w:hAnsi="Wingdings" w:hint="default"/>
       </w:rPr>
     </w:lvl>
   </w:abstractNum>
@@ -8581,7 +8355,7 @@
         <w:ind w:left="720" w:hanging="360"/>
       </w:pPr>
       <w:rPr>
-        <w:rFonts w:hint="default" w:ascii="Symbol" w:hAnsi="Symbol"/>
+        <w:rFonts w:ascii="Symbol" w:hAnsi="Symbol" w:hint="default"/>
       </w:rPr>
     </w:lvl>
     <w:lvl w:ilvl="1" w:tplc="04090003" w:tentative="1">
@@ -8593,7 +8367,7 @@
         <w:ind w:left="1440" w:hanging="360"/>
       </w:pPr>
       <w:rPr>
-        <w:rFonts w:hint="default" w:ascii="Courier New" w:hAnsi="Courier New" w:cs="Courier New"/>
+        <w:rFonts w:ascii="Courier New" w:hAnsi="Courier New" w:cs="Courier New" w:hint="default"/>
       </w:rPr>
     </w:lvl>
     <w:lvl w:ilvl="2" w:tplc="04090005" w:tentative="1">
@@ -8605,7 +8379,7 @@
         <w:ind w:left="2160" w:hanging="360"/>
       </w:pPr>
       <w:rPr>
-        <w:rFonts w:hint="default" w:ascii="Wingdings" w:hAnsi="Wingdings"/>
+        <w:rFonts w:ascii="Wingdings" w:hAnsi="Wingdings" w:hint="default"/>
       </w:rPr>
     </w:lvl>
     <w:lvl w:ilvl="3" w:tplc="04090001" w:tentative="1">
@@ -8617,7 +8391,7 @@
         <w:ind w:left="2880" w:hanging="360"/>
       </w:pPr>
       <w:rPr>
-        <w:rFonts w:hint="default" w:ascii="Symbol" w:hAnsi="Symbol"/>
+        <w:rFonts w:ascii="Symbol" w:hAnsi="Symbol" w:hint="default"/>
       </w:rPr>
     </w:lvl>
     <w:lvl w:ilvl="4" w:tplc="04090003" w:tentative="1">
@@ -8629,7 +8403,7 @@
         <w:ind w:left="3600" w:hanging="360"/>
       </w:pPr>
       <w:rPr>
-        <w:rFonts w:hint="default" w:ascii="Courier New" w:hAnsi="Courier New" w:cs="Courier New"/>
+        <w:rFonts w:ascii="Courier New" w:hAnsi="Courier New" w:cs="Courier New" w:hint="default"/>
       </w:rPr>
     </w:lvl>
     <w:lvl w:ilvl="5" w:tplc="04090005" w:tentative="1">
@@ -8641,7 +8415,7 @@
         <w:ind w:left="4320" w:hanging="360"/>
       </w:pPr>
       <w:rPr>
-        <w:rFonts w:hint="default" w:ascii="Wingdings" w:hAnsi="Wingdings"/>
+        <w:rFonts w:ascii="Wingdings" w:hAnsi="Wingdings" w:hint="default"/>
       </w:rPr>
     </w:lvl>
     <w:lvl w:ilvl="6" w:tplc="04090001" w:tentative="1">
@@ -8653,7 +8427,7 @@
         <w:ind w:left="5040" w:hanging="360"/>
       </w:pPr>
       <w:rPr>
-        <w:rFonts w:hint="default" w:ascii="Symbol" w:hAnsi="Symbol"/>
+        <w:rFonts w:ascii="Symbol" w:hAnsi="Symbol" w:hint="default"/>
       </w:rPr>
     </w:lvl>
     <w:lvl w:ilvl="7" w:tplc="04090003" w:tentative="1">
@@ -8665,7 +8439,7 @@
         <w:ind w:left="5760" w:hanging="360"/>
       </w:pPr>
       <w:rPr>
-        <w:rFonts w:hint="default" w:ascii="Courier New" w:hAnsi="Courier New" w:cs="Courier New"/>
+        <w:rFonts w:ascii="Courier New" w:hAnsi="Courier New" w:cs="Courier New" w:hint="default"/>
       </w:rPr>
     </w:lvl>
     <w:lvl w:ilvl="8" w:tplc="04090005" w:tentative="1">
@@ -8677,7 +8451,7 @@
         <w:ind w:left="6480" w:hanging="360"/>
       </w:pPr>
       <w:rPr>
-        <w:rFonts w:hint="default" w:ascii="Wingdings" w:hAnsi="Wingdings"/>
+        <w:rFonts w:ascii="Wingdings" w:hAnsi="Wingdings" w:hint="default"/>
       </w:rPr>
     </w:lvl>
   </w:abstractNum>
@@ -8693,7 +8467,7 @@
         <w:ind w:left="1778" w:hanging="360"/>
       </w:pPr>
       <w:rPr>
-        <w:rFonts w:hint="default" w:ascii="Times New Roman" w:hAnsi="Times New Roman" w:eastAsia="Times New Roman" w:cs="Times New Roman"/>
+        <w:rFonts w:ascii="Times New Roman" w:eastAsia="Times New Roman" w:hAnsi="Times New Roman" w:cs="Times New Roman" w:hint="default"/>
       </w:rPr>
     </w:lvl>
     <w:lvl w:ilvl="1" w:tplc="04090003" w:tentative="1">
@@ -8705,7 +8479,7 @@
         <w:ind w:left="2498" w:hanging="360"/>
       </w:pPr>
       <w:rPr>
-        <w:rFonts w:hint="default" w:ascii="Courier New" w:hAnsi="Courier New" w:cs="Courier New"/>
+        <w:rFonts w:ascii="Courier New" w:hAnsi="Courier New" w:cs="Courier New" w:hint="default"/>
       </w:rPr>
     </w:lvl>
     <w:lvl w:ilvl="2" w:tplc="04090005" w:tentative="1">
@@ -8717,7 +8491,7 @@
         <w:ind w:left="3218" w:hanging="360"/>
       </w:pPr>
       <w:rPr>
-        <w:rFonts w:hint="default" w:ascii="Wingdings" w:hAnsi="Wingdings"/>
+        <w:rFonts w:ascii="Wingdings" w:hAnsi="Wingdings" w:hint="default"/>
       </w:rPr>
     </w:lvl>
     <w:lvl w:ilvl="3" w:tplc="04090001" w:tentative="1">
@@ -8729,7 +8503,7 @@
         <w:ind w:left="3938" w:hanging="360"/>
       </w:pPr>
       <w:rPr>
-        <w:rFonts w:hint="default" w:ascii="Symbol" w:hAnsi="Symbol"/>
+        <w:rFonts w:ascii="Symbol" w:hAnsi="Symbol" w:hint="default"/>
       </w:rPr>
     </w:lvl>
     <w:lvl w:ilvl="4" w:tplc="04090003" w:tentative="1">
@@ -8741,7 +8515,7 @@
         <w:ind w:left="4658" w:hanging="360"/>
       </w:pPr>
       <w:rPr>
-        <w:rFonts w:hint="default" w:ascii="Courier New" w:hAnsi="Courier New" w:cs="Courier New"/>
+        <w:rFonts w:ascii="Courier New" w:hAnsi="Courier New" w:cs="Courier New" w:hint="default"/>
       </w:rPr>
     </w:lvl>
     <w:lvl w:ilvl="5" w:tplc="04090005" w:tentative="1">
@@ -8753,7 +8527,7 @@
         <w:ind w:left="5378" w:hanging="360"/>
       </w:pPr>
       <w:rPr>
-        <w:rFonts w:hint="default" w:ascii="Wingdings" w:hAnsi="Wingdings"/>
+        <w:rFonts w:ascii="Wingdings" w:hAnsi="Wingdings" w:hint="default"/>
       </w:rPr>
     </w:lvl>
     <w:lvl w:ilvl="6" w:tplc="04090001" w:tentative="1">
@@ -8765,7 +8539,7 @@
         <w:ind w:left="6098" w:hanging="360"/>
       </w:pPr>
       <w:rPr>
-        <w:rFonts w:hint="default" w:ascii="Symbol" w:hAnsi="Symbol"/>
+        <w:rFonts w:ascii="Symbol" w:hAnsi="Symbol" w:hint="default"/>
       </w:rPr>
     </w:lvl>
     <w:lvl w:ilvl="7" w:tplc="04090003" w:tentative="1">
@@ -8777,7 +8551,7 @@
         <w:ind w:left="6818" w:hanging="360"/>
       </w:pPr>
       <w:rPr>
-        <w:rFonts w:hint="default" w:ascii="Courier New" w:hAnsi="Courier New" w:cs="Courier New"/>
+        <w:rFonts w:ascii="Courier New" w:hAnsi="Courier New" w:cs="Courier New" w:hint="default"/>
       </w:rPr>
     </w:lvl>
     <w:lvl w:ilvl="8" w:tplc="04090005" w:tentative="1">
@@ -8789,7 +8563,7 @@
         <w:ind w:left="7538" w:hanging="360"/>
       </w:pPr>
       <w:rPr>
-        <w:rFonts w:hint="default" w:ascii="Wingdings" w:hAnsi="Wingdings"/>
+        <w:rFonts w:ascii="Wingdings" w:hAnsi="Wingdings" w:hint="default"/>
       </w:rPr>
     </w:lvl>
   </w:abstractNum>
@@ -8806,7 +8580,7 @@
         <w:ind w:left="360" w:hanging="360"/>
       </w:pPr>
       <w:rPr>
-        <w:rFonts w:hint="default" w:ascii="Symbol" w:hAnsi="Symbol"/>
+        <w:rFonts w:ascii="Symbol" w:hAnsi="Symbol" w:hint="default"/>
       </w:rPr>
     </w:lvl>
     <w:lvl w:ilvl="1" w:tplc="040B0003" w:tentative="1">
@@ -8818,7 +8592,7 @@
         <w:ind w:left="1080" w:hanging="360"/>
       </w:pPr>
       <w:rPr>
-        <w:rFonts w:hint="default" w:ascii="Courier New" w:hAnsi="Courier New" w:cs="Courier New"/>
+        <w:rFonts w:ascii="Courier New" w:hAnsi="Courier New" w:cs="Courier New" w:hint="default"/>
       </w:rPr>
     </w:lvl>
     <w:lvl w:ilvl="2" w:tplc="040B0005" w:tentative="1">
@@ -8830,7 +8604,7 @@
         <w:ind w:left="1800" w:hanging="360"/>
       </w:pPr>
       <w:rPr>
-        <w:rFonts w:hint="default" w:ascii="Wingdings" w:hAnsi="Wingdings"/>
+        <w:rFonts w:ascii="Wingdings" w:hAnsi="Wingdings" w:hint="default"/>
       </w:rPr>
     </w:lvl>
     <w:lvl w:ilvl="3" w:tplc="040B0001" w:tentative="1">
@@ -8842,7 +8616,7 @@
         <w:ind w:left="2520" w:hanging="360"/>
       </w:pPr>
       <w:rPr>
-        <w:rFonts w:hint="default" w:ascii="Symbol" w:hAnsi="Symbol"/>
+        <w:rFonts w:ascii="Symbol" w:hAnsi="Symbol" w:hint="default"/>
       </w:rPr>
     </w:lvl>
     <w:lvl w:ilvl="4" w:tplc="040B0003" w:tentative="1">
@@ -8854,7 +8628,7 @@
         <w:ind w:left="3240" w:hanging="360"/>
       </w:pPr>
       <w:rPr>
-        <w:rFonts w:hint="default" w:ascii="Courier New" w:hAnsi="Courier New" w:cs="Courier New"/>
+        <w:rFonts w:ascii="Courier New" w:hAnsi="Courier New" w:cs="Courier New" w:hint="default"/>
       </w:rPr>
     </w:lvl>
     <w:lvl w:ilvl="5" w:tplc="040B0005" w:tentative="1">
@@ -8866,7 +8640,7 @@
         <w:ind w:left="3960" w:hanging="360"/>
       </w:pPr>
       <w:rPr>
-        <w:rFonts w:hint="default" w:ascii="Wingdings" w:hAnsi="Wingdings"/>
+        <w:rFonts w:ascii="Wingdings" w:hAnsi="Wingdings" w:hint="default"/>
       </w:rPr>
     </w:lvl>
     <w:lvl w:ilvl="6" w:tplc="040B0001" w:tentative="1">
@@ -8878,7 +8652,7 @@
         <w:ind w:left="4680" w:hanging="360"/>
       </w:pPr>
       <w:rPr>
-        <w:rFonts w:hint="default" w:ascii="Symbol" w:hAnsi="Symbol"/>
+        <w:rFonts w:ascii="Symbol" w:hAnsi="Symbol" w:hint="default"/>
       </w:rPr>
     </w:lvl>
     <w:lvl w:ilvl="7" w:tplc="040B0003" w:tentative="1">
@@ -8890,7 +8664,7 @@
         <w:ind w:left="5400" w:hanging="360"/>
       </w:pPr>
       <w:rPr>
-        <w:rFonts w:hint="default" w:ascii="Courier New" w:hAnsi="Courier New" w:cs="Courier New"/>
+        <w:rFonts w:ascii="Courier New" w:hAnsi="Courier New" w:cs="Courier New" w:hint="default"/>
       </w:rPr>
     </w:lvl>
     <w:lvl w:ilvl="8" w:tplc="040B0005" w:tentative="1">
@@ -8902,7 +8676,7 @@
         <w:ind w:left="6120" w:hanging="360"/>
       </w:pPr>
       <w:rPr>
-        <w:rFonts w:hint="default" w:ascii="Wingdings" w:hAnsi="Wingdings"/>
+        <w:rFonts w:ascii="Wingdings" w:hAnsi="Wingdings" w:hint="default"/>
       </w:rPr>
     </w:lvl>
   </w:abstractNum>
@@ -8922,7 +8696,7 @@
         <w:ind w:left="2138" w:hanging="360"/>
       </w:pPr>
       <w:rPr>
-        <w:rFonts w:hint="default" w:ascii="Symbol" w:hAnsi="Symbol"/>
+        <w:rFonts w:ascii="Symbol" w:hAnsi="Symbol" w:hint="default"/>
       </w:rPr>
     </w:lvl>
     <w:lvl w:ilvl="1" w:tplc="04090003" w:tentative="1">
@@ -8937,7 +8711,7 @@
         <w:ind w:left="2858" w:hanging="360"/>
       </w:pPr>
       <w:rPr>
-        <w:rFonts w:hint="default" w:ascii="Courier New" w:hAnsi="Courier New"/>
+        <w:rFonts w:ascii="Courier New" w:hAnsi="Courier New" w:hint="default"/>
       </w:rPr>
     </w:lvl>
     <w:lvl w:ilvl="2" w:tplc="04090005" w:tentative="1">
@@ -8952,7 +8726,7 @@
         <w:ind w:left="3578" w:hanging="360"/>
       </w:pPr>
       <w:rPr>
-        <w:rFonts w:hint="default" w:ascii="Wingdings" w:hAnsi="Wingdings"/>
+        <w:rFonts w:ascii="Wingdings" w:hAnsi="Wingdings" w:hint="default"/>
       </w:rPr>
     </w:lvl>
     <w:lvl w:ilvl="3" w:tplc="04090001" w:tentative="1">
@@ -8967,7 +8741,7 @@
         <w:ind w:left="4298" w:hanging="360"/>
       </w:pPr>
       <w:rPr>
-        <w:rFonts w:hint="default" w:ascii="Symbol" w:hAnsi="Symbol"/>
+        <w:rFonts w:ascii="Symbol" w:hAnsi="Symbol" w:hint="default"/>
       </w:rPr>
     </w:lvl>
     <w:lvl w:ilvl="4" w:tplc="04090003" w:tentative="1">
@@ -8982,7 +8756,7 @@
         <w:ind w:left="5018" w:hanging="360"/>
       </w:pPr>
       <w:rPr>
-        <w:rFonts w:hint="default" w:ascii="Courier New" w:hAnsi="Courier New"/>
+        <w:rFonts w:ascii="Courier New" w:hAnsi="Courier New" w:hint="default"/>
       </w:rPr>
     </w:lvl>
     <w:lvl w:ilvl="5" w:tplc="04090005" w:tentative="1">
@@ -8997,7 +8771,7 @@
         <w:ind w:left="5738" w:hanging="360"/>
       </w:pPr>
       <w:rPr>
-        <w:rFonts w:hint="default" w:ascii="Wingdings" w:hAnsi="Wingdings"/>
+        <w:rFonts w:ascii="Wingdings" w:hAnsi="Wingdings" w:hint="default"/>
       </w:rPr>
     </w:lvl>
     <w:lvl w:ilvl="6" w:tplc="04090001" w:tentative="1">
@@ -9012,7 +8786,7 @@
         <w:ind w:left="6458" w:hanging="360"/>
       </w:pPr>
       <w:rPr>
-        <w:rFonts w:hint="default" w:ascii="Symbol" w:hAnsi="Symbol"/>
+        <w:rFonts w:ascii="Symbol" w:hAnsi="Symbol" w:hint="default"/>
       </w:rPr>
     </w:lvl>
     <w:lvl w:ilvl="7" w:tplc="04090003" w:tentative="1">
@@ -9027,7 +8801,7 @@
         <w:ind w:left="7178" w:hanging="360"/>
       </w:pPr>
       <w:rPr>
-        <w:rFonts w:hint="default" w:ascii="Courier New" w:hAnsi="Courier New"/>
+        <w:rFonts w:ascii="Courier New" w:hAnsi="Courier New" w:hint="default"/>
       </w:rPr>
     </w:lvl>
     <w:lvl w:ilvl="8" w:tplc="04090005" w:tentative="1">
@@ -9042,7 +8816,7 @@
         <w:ind w:left="7898" w:hanging="360"/>
       </w:pPr>
       <w:rPr>
-        <w:rFonts w:hint="default" w:ascii="Wingdings" w:hAnsi="Wingdings"/>
+        <w:rFonts w:ascii="Wingdings" w:hAnsi="Wingdings" w:hint="default"/>
       </w:rPr>
     </w:lvl>
   </w:abstractNum>
@@ -9058,7 +8832,7 @@
         <w:ind w:left="1778" w:hanging="360"/>
       </w:pPr>
       <w:rPr>
-        <w:rFonts w:hint="default" w:ascii="Times New Roman" w:hAnsi="Times New Roman" w:eastAsia="Times New Roman" w:cs="Times New Roman"/>
+        <w:rFonts w:ascii="Times New Roman" w:eastAsia="Times New Roman" w:hAnsi="Times New Roman" w:cs="Times New Roman" w:hint="default"/>
       </w:rPr>
     </w:lvl>
     <w:lvl w:ilvl="1" w:tplc="04090003" w:tentative="1">
@@ -9070,7 +8844,7 @@
         <w:ind w:left="2498" w:hanging="360"/>
       </w:pPr>
       <w:rPr>
-        <w:rFonts w:hint="default" w:ascii="Courier New" w:hAnsi="Courier New" w:cs="Courier New"/>
+        <w:rFonts w:ascii="Courier New" w:hAnsi="Courier New" w:cs="Courier New" w:hint="default"/>
       </w:rPr>
     </w:lvl>
     <w:lvl w:ilvl="2" w:tplc="04090005" w:tentative="1">
@@ -9082,7 +8856,7 @@
         <w:ind w:left="3218" w:hanging="360"/>
       </w:pPr>
       <w:rPr>
-        <w:rFonts w:hint="default" w:ascii="Wingdings" w:hAnsi="Wingdings"/>
+        <w:rFonts w:ascii="Wingdings" w:hAnsi="Wingdings" w:hint="default"/>
       </w:rPr>
     </w:lvl>
     <w:lvl w:ilvl="3" w:tplc="04090001" w:tentative="1">
@@ -9094,7 +8868,7 @@
         <w:ind w:left="3938" w:hanging="360"/>
       </w:pPr>
       <w:rPr>
-        <w:rFonts w:hint="default" w:ascii="Symbol" w:hAnsi="Symbol"/>
+        <w:rFonts w:ascii="Symbol" w:hAnsi="Symbol" w:hint="default"/>
       </w:rPr>
     </w:lvl>
     <w:lvl w:ilvl="4" w:tplc="04090003" w:tentative="1">
@@ -9106,7 +8880,7 @@
         <w:ind w:left="4658" w:hanging="360"/>
       </w:pPr>
       <w:rPr>
-        <w:rFonts w:hint="default" w:ascii="Courier New" w:hAnsi="Courier New" w:cs="Courier New"/>
+        <w:rFonts w:ascii="Courier New" w:hAnsi="Courier New" w:cs="Courier New" w:hint="default"/>
       </w:rPr>
     </w:lvl>
     <w:lvl w:ilvl="5" w:tplc="04090005" w:tentative="1">
@@ -9118,7 +8892,7 @@
         <w:ind w:left="5378" w:hanging="360"/>
       </w:pPr>
       <w:rPr>
-        <w:rFonts w:hint="default" w:ascii="Wingdings" w:hAnsi="Wingdings"/>
+        <w:rFonts w:ascii="Wingdings" w:hAnsi="Wingdings" w:hint="default"/>
       </w:rPr>
     </w:lvl>
     <w:lvl w:ilvl="6" w:tplc="04090001" w:tentative="1">
@@ -9130,7 +8904,7 @@
         <w:ind w:left="6098" w:hanging="360"/>
       </w:pPr>
       <w:rPr>
-        <w:rFonts w:hint="default" w:ascii="Symbol" w:hAnsi="Symbol"/>
+        <w:rFonts w:ascii="Symbol" w:hAnsi="Symbol" w:hint="default"/>
       </w:rPr>
     </w:lvl>
     <w:lvl w:ilvl="7" w:tplc="04090003" w:tentative="1">
@@ -9142,7 +8916,7 @@
         <w:ind w:left="6818" w:hanging="360"/>
       </w:pPr>
       <w:rPr>
-        <w:rFonts w:hint="default" w:ascii="Courier New" w:hAnsi="Courier New" w:cs="Courier New"/>
+        <w:rFonts w:ascii="Courier New" w:hAnsi="Courier New" w:cs="Courier New" w:hint="default"/>
       </w:rPr>
     </w:lvl>
     <w:lvl w:ilvl="8" w:tplc="04090005" w:tentative="1">
@@ -9154,7 +8928,7 @@
         <w:ind w:left="7538" w:hanging="360"/>
       </w:pPr>
       <w:rPr>
-        <w:rFonts w:hint="default" w:ascii="Wingdings" w:hAnsi="Wingdings"/>
+        <w:rFonts w:ascii="Wingdings" w:hAnsi="Wingdings" w:hint="default"/>
       </w:rPr>
     </w:lvl>
   </w:abstractNum>
@@ -9171,7 +8945,7 @@
         <w:ind w:left="1778" w:hanging="360"/>
       </w:pPr>
       <w:rPr>
-        <w:rFonts w:hint="default" w:ascii="Times New Roman" w:hAnsi="Times New Roman" w:eastAsia="Times New Roman" w:cs="Times New Roman"/>
+        <w:rFonts w:ascii="Times New Roman" w:eastAsia="Times New Roman" w:hAnsi="Times New Roman" w:cs="Times New Roman" w:hint="default"/>
       </w:rPr>
     </w:lvl>
     <w:lvl w:ilvl="1" w:tplc="040B0003" w:tentative="1">
@@ -9183,7 +8957,7 @@
         <w:ind w:left="2498" w:hanging="360"/>
       </w:pPr>
       <w:rPr>
-        <w:rFonts w:hint="default" w:ascii="Courier New" w:hAnsi="Courier New" w:cs="Courier New"/>
+        <w:rFonts w:ascii="Courier New" w:hAnsi="Courier New" w:cs="Courier New" w:hint="default"/>
       </w:rPr>
     </w:lvl>
     <w:lvl w:ilvl="2" w:tplc="040B0005" w:tentative="1">
@@ -9195,7 +8969,7 @@
         <w:ind w:left="3218" w:hanging="360"/>
       </w:pPr>
       <w:rPr>
-        <w:rFonts w:hint="default" w:ascii="Wingdings" w:hAnsi="Wingdings"/>
+        <w:rFonts w:ascii="Wingdings" w:hAnsi="Wingdings" w:hint="default"/>
       </w:rPr>
     </w:lvl>
     <w:lvl w:ilvl="3" w:tplc="040B0001" w:tentative="1">
@@ -9207,7 +8981,7 @@
         <w:ind w:left="3938" w:hanging="360"/>
       </w:pPr>
       <w:rPr>
-        <w:rFonts w:hint="default" w:ascii="Symbol" w:hAnsi="Symbol"/>
+        <w:rFonts w:ascii="Symbol" w:hAnsi="Symbol" w:hint="default"/>
       </w:rPr>
     </w:lvl>
     <w:lvl w:ilvl="4" w:tplc="040B0003" w:tentative="1">
@@ -9219,7 +8993,7 @@
         <w:ind w:left="4658" w:hanging="360"/>
       </w:pPr>
       <w:rPr>
-        <w:rFonts w:hint="default" w:ascii="Courier New" w:hAnsi="Courier New" w:cs="Courier New"/>
+        <w:rFonts w:ascii="Courier New" w:hAnsi="Courier New" w:cs="Courier New" w:hint="default"/>
       </w:rPr>
     </w:lvl>
     <w:lvl w:ilvl="5" w:tplc="040B0005" w:tentative="1">
@@ -9231,7 +9005,7 @@
         <w:ind w:left="5378" w:hanging="360"/>
       </w:pPr>
       <w:rPr>
-        <w:rFonts w:hint="default" w:ascii="Wingdings" w:hAnsi="Wingdings"/>
+        <w:rFonts w:ascii="Wingdings" w:hAnsi="Wingdings" w:hint="default"/>
       </w:rPr>
     </w:lvl>
     <w:lvl w:ilvl="6" w:tplc="040B0001" w:tentative="1">
@@ -9243,7 +9017,7 @@
         <w:ind w:left="6098" w:hanging="360"/>
       </w:pPr>
       <w:rPr>
-        <w:rFonts w:hint="default" w:ascii="Symbol" w:hAnsi="Symbol"/>
+        <w:rFonts w:ascii="Symbol" w:hAnsi="Symbol" w:hint="default"/>
       </w:rPr>
     </w:lvl>
     <w:lvl w:ilvl="7" w:tplc="040B0003" w:tentative="1">
@@ -9255,7 +9029,7 @@
         <w:ind w:left="6818" w:hanging="360"/>
       </w:pPr>
       <w:rPr>
-        <w:rFonts w:hint="default" w:ascii="Courier New" w:hAnsi="Courier New" w:cs="Courier New"/>
+        <w:rFonts w:ascii="Courier New" w:hAnsi="Courier New" w:cs="Courier New" w:hint="default"/>
       </w:rPr>
     </w:lvl>
     <w:lvl w:ilvl="8" w:tplc="040B0005" w:tentative="1">
@@ -9267,7 +9041,7 @@
         <w:ind w:left="7538" w:hanging="360"/>
       </w:pPr>
       <w:rPr>
-        <w:rFonts w:hint="default" w:ascii="Wingdings" w:hAnsi="Wingdings"/>
+        <w:rFonts w:ascii="Wingdings" w:hAnsi="Wingdings" w:hint="default"/>
       </w:rPr>
     </w:lvl>
   </w:abstractNum>
@@ -9284,7 +9058,7 @@
         <w:ind w:left="2138" w:hanging="360"/>
       </w:pPr>
       <w:rPr>
-        <w:rFonts w:hint="default" w:ascii="Symbol" w:hAnsi="Symbol"/>
+        <w:rFonts w:ascii="Symbol" w:hAnsi="Symbol" w:hint="default"/>
       </w:rPr>
     </w:lvl>
     <w:lvl w:ilvl="1" w:tplc="040B0003" w:tentative="1">
@@ -9296,7 +9070,7 @@
         <w:ind w:left="2858" w:hanging="360"/>
       </w:pPr>
       <w:rPr>
-        <w:rFonts w:hint="default" w:ascii="Courier New" w:hAnsi="Courier New" w:cs="Courier New"/>
+        <w:rFonts w:ascii="Courier New" w:hAnsi="Courier New" w:cs="Courier New" w:hint="default"/>
       </w:rPr>
     </w:lvl>
     <w:lvl w:ilvl="2" w:tplc="040B0005" w:tentative="1">
@@ -9308,7 +9082,7 @@
         <w:ind w:left="3578" w:hanging="360"/>
       </w:pPr>
       <w:rPr>
-        <w:rFonts w:hint="default" w:ascii="Wingdings" w:hAnsi="Wingdings"/>
+        <w:rFonts w:ascii="Wingdings" w:hAnsi="Wingdings" w:hint="default"/>
       </w:rPr>
     </w:lvl>
     <w:lvl w:ilvl="3" w:tplc="040B0001" w:tentative="1">
@@ -9320,7 +9094,7 @@
         <w:ind w:left="4298" w:hanging="360"/>
       </w:pPr>
       <w:rPr>
-        <w:rFonts w:hint="default" w:ascii="Symbol" w:hAnsi="Symbol"/>
+        <w:rFonts w:ascii="Symbol" w:hAnsi="Symbol" w:hint="default"/>
       </w:rPr>
     </w:lvl>
     <w:lvl w:ilvl="4" w:tplc="040B0003" w:tentative="1">
@@ -9332,7 +9106,7 @@
         <w:ind w:left="5018" w:hanging="360"/>
       </w:pPr>
       <w:rPr>
-        <w:rFonts w:hint="default" w:ascii="Courier New" w:hAnsi="Courier New" w:cs="Courier New"/>
+        <w:rFonts w:ascii="Courier New" w:hAnsi="Courier New" w:cs="Courier New" w:hint="default"/>
       </w:rPr>
     </w:lvl>
     <w:lvl w:ilvl="5" w:tplc="040B0005" w:tentative="1">
@@ -9344,7 +9118,7 @@
         <w:ind w:left="5738" w:hanging="360"/>
       </w:pPr>
       <w:rPr>
-        <w:rFonts w:hint="default" w:ascii="Wingdings" w:hAnsi="Wingdings"/>
+        <w:rFonts w:ascii="Wingdings" w:hAnsi="Wingdings" w:hint="default"/>
       </w:rPr>
     </w:lvl>
     <w:lvl w:ilvl="6" w:tplc="040B0001" w:tentative="1">
@@ -9356,7 +9130,7 @@
         <w:ind w:left="6458" w:hanging="360"/>
       </w:pPr>
       <w:rPr>
-        <w:rFonts w:hint="default" w:ascii="Symbol" w:hAnsi="Symbol"/>
+        <w:rFonts w:ascii="Symbol" w:hAnsi="Symbol" w:hint="default"/>
       </w:rPr>
     </w:lvl>
     <w:lvl w:ilvl="7" w:tplc="040B0003" w:tentative="1">
@@ -9368,7 +9142,7 @@
         <w:ind w:left="7178" w:hanging="360"/>
       </w:pPr>
       <w:rPr>
-        <w:rFonts w:hint="default" w:ascii="Courier New" w:hAnsi="Courier New" w:cs="Courier New"/>
+        <w:rFonts w:ascii="Courier New" w:hAnsi="Courier New" w:cs="Courier New" w:hint="default"/>
       </w:rPr>
     </w:lvl>
     <w:lvl w:ilvl="8" w:tplc="040B0005" w:tentative="1">
@@ -9380,11 +9154,124 @@
         <w:ind w:left="7898" w:hanging="360"/>
       </w:pPr>
       <w:rPr>
-        <w:rFonts w:hint="default" w:ascii="Wingdings" w:hAnsi="Wingdings"/>
+        <w:rFonts w:ascii="Wingdings" w:hAnsi="Wingdings" w:hint="default"/>
       </w:rPr>
     </w:lvl>
   </w:abstractNum>
   <w:abstractNum w:abstractNumId="16" w15:restartNumberingAfterBreak="0">
+    <w:nsid w:val="66B91F6D"/>
+    <w:multiLevelType w:val="hybridMultilevel"/>
+    <w:tmpl w:val="B7803B80"/>
+    <w:lvl w:ilvl="0" w:tplc="15025E06">
+      <w:start w:val="1"/>
+      <w:numFmt w:val="bullet"/>
+      <w:lvlText w:val=""/>
+      <w:lvlJc w:val="left"/>
+      <w:pPr>
+        <w:ind w:left="720" w:hanging="360"/>
+      </w:pPr>
+      <w:rPr>
+        <w:rFonts w:ascii="Symbol" w:hAnsi="Symbol" w:hint="default"/>
+      </w:rPr>
+    </w:lvl>
+    <w:lvl w:ilvl="1" w:tplc="60A65594">
+      <w:start w:val="1"/>
+      <w:numFmt w:val="bullet"/>
+      <w:lvlText w:val=""/>
+      <w:lvlJc w:val="left"/>
+      <w:pPr>
+        <w:ind w:left="1440" w:hanging="360"/>
+      </w:pPr>
+      <w:rPr>
+        <w:rFonts w:ascii="Symbol" w:hAnsi="Symbol" w:hint="default"/>
+      </w:rPr>
+    </w:lvl>
+    <w:lvl w:ilvl="2" w:tplc="63CAB318">
+      <w:start w:val="1"/>
+      <w:numFmt w:val="bullet"/>
+      <w:lvlText w:val=""/>
+      <w:lvlJc w:val="left"/>
+      <w:pPr>
+        <w:ind w:left="2160" w:hanging="360"/>
+      </w:pPr>
+      <w:rPr>
+        <w:rFonts w:ascii="Wingdings" w:hAnsi="Wingdings" w:hint="default"/>
+      </w:rPr>
+    </w:lvl>
+    <w:lvl w:ilvl="3" w:tplc="3928419E">
+      <w:start w:val="1"/>
+      <w:numFmt w:val="bullet"/>
+      <w:lvlText w:val="-"/>
+      <w:lvlJc w:val="left"/>
+      <w:pPr>
+        <w:ind w:left="2880" w:hanging="360"/>
+      </w:pPr>
+      <w:rPr>
+        <w:rFonts w:ascii="Times New Roman" w:hAnsi="Times New Roman" w:hint="default"/>
+      </w:rPr>
+    </w:lvl>
+    <w:lvl w:ilvl="4" w:tplc="CB88B79A">
+      <w:start w:val="1"/>
+      <w:numFmt w:val="bullet"/>
+      <w:lvlText w:val="o"/>
+      <w:lvlJc w:val="left"/>
+      <w:pPr>
+        <w:ind w:left="3600" w:hanging="360"/>
+      </w:pPr>
+      <w:rPr>
+        <w:rFonts w:ascii="Courier New" w:hAnsi="Courier New" w:hint="default"/>
+      </w:rPr>
+    </w:lvl>
+    <w:lvl w:ilvl="5" w:tplc="19064898">
+      <w:start w:val="1"/>
+      <w:numFmt w:val="bullet"/>
+      <w:lvlText w:val=""/>
+      <w:lvlJc w:val="left"/>
+      <w:pPr>
+        <w:ind w:left="4320" w:hanging="360"/>
+      </w:pPr>
+      <w:rPr>
+        <w:rFonts w:ascii="Wingdings" w:hAnsi="Wingdings" w:hint="default"/>
+      </w:rPr>
+    </w:lvl>
+    <w:lvl w:ilvl="6" w:tplc="846CADFC">
+      <w:start w:val="1"/>
+      <w:numFmt w:val="bullet"/>
+      <w:lvlText w:val=""/>
+      <w:lvlJc w:val="left"/>
+      <w:pPr>
+        <w:ind w:left="5040" w:hanging="360"/>
+      </w:pPr>
+      <w:rPr>
+        <w:rFonts w:ascii="Symbol" w:hAnsi="Symbol" w:hint="default"/>
+      </w:rPr>
+    </w:lvl>
+    <w:lvl w:ilvl="7" w:tplc="0F744B5A">
+      <w:start w:val="1"/>
+      <w:numFmt w:val="bullet"/>
+      <w:lvlText w:val="o"/>
+      <w:lvlJc w:val="left"/>
+      <w:pPr>
+        <w:ind w:left="5760" w:hanging="360"/>
+      </w:pPr>
+      <w:rPr>
+        <w:rFonts w:ascii="Courier New" w:hAnsi="Courier New" w:hint="default"/>
+      </w:rPr>
+    </w:lvl>
+    <w:lvl w:ilvl="8" w:tplc="4808C348">
+      <w:start w:val="1"/>
+      <w:numFmt w:val="bullet"/>
+      <w:lvlText w:val=""/>
+      <w:lvlJc w:val="left"/>
+      <w:pPr>
+        <w:ind w:left="6480" w:hanging="360"/>
+      </w:pPr>
+      <w:rPr>
+        <w:rFonts w:ascii="Wingdings" w:hAnsi="Wingdings" w:hint="default"/>
+      </w:rPr>
+    </w:lvl>
+  </w:abstractNum>
+  <w:abstractNum w:abstractNumId="17" w15:restartNumberingAfterBreak="0">
     <w:nsid w:val="69DA29B1"/>
     <w:multiLevelType w:val="hybridMultilevel"/>
     <w:tmpl w:val="59FC7DB0"/>
@@ -9400,7 +9287,7 @@
         <w:ind w:left="2138" w:hanging="360"/>
       </w:pPr>
       <w:rPr>
-        <w:rFonts w:hint="default" w:ascii="Symbol" w:hAnsi="Symbol"/>
+        <w:rFonts w:ascii="Symbol" w:hAnsi="Symbol" w:hint="default"/>
       </w:rPr>
     </w:lvl>
     <w:lvl w:ilvl="1" w:tplc="04090003" w:tentative="1">
@@ -9415,7 +9302,7 @@
         <w:ind w:left="2858" w:hanging="360"/>
       </w:pPr>
       <w:rPr>
-        <w:rFonts w:hint="default" w:ascii="Courier New" w:hAnsi="Courier New"/>
+        <w:rFonts w:ascii="Courier New" w:hAnsi="Courier New" w:hint="default"/>
       </w:rPr>
     </w:lvl>
     <w:lvl w:ilvl="2" w:tplc="04090005" w:tentative="1">
@@ -9430,7 +9317,7 @@
         <w:ind w:left="3578" w:hanging="360"/>
       </w:pPr>
       <w:rPr>
-        <w:rFonts w:hint="default" w:ascii="Wingdings" w:hAnsi="Wingdings"/>
+        <w:rFonts w:ascii="Wingdings" w:hAnsi="Wingdings" w:hint="default"/>
       </w:rPr>
     </w:lvl>
     <w:lvl w:ilvl="3" w:tplc="04090001" w:tentative="1">
@@ -9445,7 +9332,7 @@
         <w:ind w:left="4298" w:hanging="360"/>
       </w:pPr>
       <w:rPr>
-        <w:rFonts w:hint="default" w:ascii="Symbol" w:hAnsi="Symbol"/>
+        <w:rFonts w:ascii="Symbol" w:hAnsi="Symbol" w:hint="default"/>
       </w:rPr>
     </w:lvl>
     <w:lvl w:ilvl="4" w:tplc="04090003" w:tentative="1">
@@ -9460,7 +9347,7 @@
         <w:ind w:left="5018" w:hanging="360"/>
       </w:pPr>
       <w:rPr>
-        <w:rFonts w:hint="default" w:ascii="Courier New" w:hAnsi="Courier New"/>
+        <w:rFonts w:ascii="Courier New" w:hAnsi="Courier New" w:hint="default"/>
       </w:rPr>
     </w:lvl>
     <w:lvl w:ilvl="5" w:tplc="04090005" w:tentative="1">
@@ -9475,7 +9362,7 @@
         <w:ind w:left="5738" w:hanging="360"/>
       </w:pPr>
       <w:rPr>
-        <w:rFonts w:hint="default" w:ascii="Wingdings" w:hAnsi="Wingdings"/>
+        <w:rFonts w:ascii="Wingdings" w:hAnsi="Wingdings" w:hint="default"/>
       </w:rPr>
     </w:lvl>
     <w:lvl w:ilvl="6" w:tplc="04090001" w:tentative="1">
@@ -9490,7 +9377,7 @@
         <w:ind w:left="6458" w:hanging="360"/>
       </w:pPr>
       <w:rPr>
-        <w:rFonts w:hint="default" w:ascii="Symbol" w:hAnsi="Symbol"/>
+        <w:rFonts w:ascii="Symbol" w:hAnsi="Symbol" w:hint="default"/>
       </w:rPr>
     </w:lvl>
     <w:lvl w:ilvl="7" w:tplc="04090003" w:tentative="1">
@@ -9505,7 +9392,7 @@
         <w:ind w:left="7178" w:hanging="360"/>
       </w:pPr>
       <w:rPr>
-        <w:rFonts w:hint="default" w:ascii="Courier New" w:hAnsi="Courier New"/>
+        <w:rFonts w:ascii="Courier New" w:hAnsi="Courier New" w:hint="default"/>
       </w:rPr>
     </w:lvl>
     <w:lvl w:ilvl="8" w:tplc="04090005" w:tentative="1">
@@ -9520,11 +9407,11 @@
         <w:ind w:left="7898" w:hanging="360"/>
       </w:pPr>
       <w:rPr>
-        <w:rFonts w:hint="default" w:ascii="Wingdings" w:hAnsi="Wingdings"/>
+        <w:rFonts w:ascii="Wingdings" w:hAnsi="Wingdings" w:hint="default"/>
       </w:rPr>
     </w:lvl>
   </w:abstractNum>
-  <w:abstractNum w:abstractNumId="17" w15:restartNumberingAfterBreak="0">
+  <w:abstractNum w:abstractNumId="18" w15:restartNumberingAfterBreak="0">
     <w:nsid w:val="7484309B"/>
     <w:multiLevelType w:val="hybridMultilevel"/>
     <w:tmpl w:val="E820D2D0"/>
@@ -9540,7 +9427,7 @@
         <w:ind w:left="360" w:hanging="360"/>
       </w:pPr>
       <w:rPr>
-        <w:rFonts w:hint="default" w:ascii="Symbol" w:hAnsi="Symbol"/>
+        <w:rFonts w:ascii="Symbol" w:hAnsi="Symbol" w:hint="default"/>
       </w:rPr>
     </w:lvl>
     <w:lvl w:ilvl="1" w:tplc="04090003" w:tentative="1">
@@ -9555,7 +9442,7 @@
         <w:ind w:left="1080" w:hanging="360"/>
       </w:pPr>
       <w:rPr>
-        <w:rFonts w:hint="default" w:ascii="Courier New" w:hAnsi="Courier New"/>
+        <w:rFonts w:ascii="Courier New" w:hAnsi="Courier New" w:hint="default"/>
       </w:rPr>
     </w:lvl>
     <w:lvl w:ilvl="2" w:tplc="04090005" w:tentative="1">
@@ -9570,7 +9457,7 @@
         <w:ind w:left="1800" w:hanging="360"/>
       </w:pPr>
       <w:rPr>
-        <w:rFonts w:hint="default" w:ascii="Wingdings" w:hAnsi="Wingdings"/>
+        <w:rFonts w:ascii="Wingdings" w:hAnsi="Wingdings" w:hint="default"/>
       </w:rPr>
     </w:lvl>
     <w:lvl w:ilvl="3" w:tplc="04090001" w:tentative="1">
@@ -9585,7 +9472,7 @@
         <w:ind w:left="2520" w:hanging="360"/>
       </w:pPr>
       <w:rPr>
-        <w:rFonts w:hint="default" w:ascii="Symbol" w:hAnsi="Symbol"/>
+        <w:rFonts w:ascii="Symbol" w:hAnsi="Symbol" w:hint="default"/>
       </w:rPr>
     </w:lvl>
     <w:lvl w:ilvl="4" w:tplc="04090003" w:tentative="1">
@@ -9600,7 +9487,7 @@
         <w:ind w:left="3240" w:hanging="360"/>
       </w:pPr>
       <w:rPr>
-        <w:rFonts w:hint="default" w:ascii="Courier New" w:hAnsi="Courier New"/>
+        <w:rFonts w:ascii="Courier New" w:hAnsi="Courier New" w:hint="default"/>
       </w:rPr>
     </w:lvl>
     <w:lvl w:ilvl="5" w:tplc="04090005" w:tentative="1">
@@ -9615,7 +9502,7 @@
         <w:ind w:left="3960" w:hanging="360"/>
       </w:pPr>
       <w:rPr>
-        <w:rFonts w:hint="default" w:ascii="Wingdings" w:hAnsi="Wingdings"/>
+        <w:rFonts w:ascii="Wingdings" w:hAnsi="Wingdings" w:hint="default"/>
       </w:rPr>
     </w:lvl>
     <w:lvl w:ilvl="6" w:tplc="04090001" w:tentative="1">
@@ -9630,7 +9517,7 @@
         <w:ind w:left="4680" w:hanging="360"/>
       </w:pPr>
       <w:rPr>
-        <w:rFonts w:hint="default" w:ascii="Symbol" w:hAnsi="Symbol"/>
+        <w:rFonts w:ascii="Symbol" w:hAnsi="Symbol" w:hint="default"/>
       </w:rPr>
     </w:lvl>
     <w:lvl w:ilvl="7" w:tplc="04090003" w:tentative="1">
@@ -9645,7 +9532,7 @@
         <w:ind w:left="5400" w:hanging="360"/>
       </w:pPr>
       <w:rPr>
-        <w:rFonts w:hint="default" w:ascii="Courier New" w:hAnsi="Courier New"/>
+        <w:rFonts w:ascii="Courier New" w:hAnsi="Courier New" w:hint="default"/>
       </w:rPr>
     </w:lvl>
     <w:lvl w:ilvl="8" w:tplc="04090005" w:tentative="1">
@@ -9660,11 +9547,11 @@
         <w:ind w:left="6120" w:hanging="360"/>
       </w:pPr>
       <w:rPr>
-        <w:rFonts w:hint="default" w:ascii="Wingdings" w:hAnsi="Wingdings"/>
+        <w:rFonts w:ascii="Wingdings" w:hAnsi="Wingdings" w:hint="default"/>
       </w:rPr>
     </w:lvl>
   </w:abstractNum>
-  <w:abstractNum w:abstractNumId="18" w15:restartNumberingAfterBreak="0">
+  <w:abstractNum w:abstractNumId="19" w15:restartNumberingAfterBreak="0">
     <w:nsid w:val="7D7E0CC9"/>
     <w:multiLevelType w:val="hybridMultilevel"/>
     <w:tmpl w:val="3B327F1A"/>
@@ -9777,13 +9664,13 @@
       </w:pPr>
     </w:lvl>
   </w:abstractNum>
-  <w:num w:numId="20">
-    <w:abstractNumId w:val="19"/>
+  <w:num w:numId="1">
+    <w:abstractNumId w:val="16"/>
   </w:num>
-  <w:num w:numId="1">
+  <w:num w:numId="2">
     <w:abstractNumId w:val="0"/>
   </w:num>
-  <w:num w:numId="2">
+  <w:num w:numId="3">
     <w:abstractNumId w:val="1"/>
     <w:lvlOverride w:ilvl="0">
       <w:lvl w:ilvl="0">
@@ -9796,79 +9683,71 @@
           <w:ind w:left="1701" w:hanging="283"/>
         </w:pPr>
         <w:rPr>
-          <w:rFonts w:hint="default" w:ascii="Symbol" w:hAnsi="Symbol"/>
+          <w:rFonts w:ascii="Symbol" w:hAnsi="Symbol" w:hint="default"/>
         </w:rPr>
       </w:lvl>
     </w:lvlOverride>
   </w:num>
-  <w:num w:numId="3">
+  <w:num w:numId="4">
+    <w:abstractNumId w:val="19"/>
+  </w:num>
+  <w:num w:numId="5">
+    <w:abstractNumId w:val="12"/>
+  </w:num>
+  <w:num w:numId="6">
     <w:abstractNumId w:val="18"/>
   </w:num>
-  <w:num w:numId="4">
-    <w:abstractNumId w:val="12"/>
+  <w:num w:numId="7">
+    <w:abstractNumId w:val="6"/>
   </w:num>
-  <w:num w:numId="5">
+  <w:num w:numId="8">
     <w:abstractNumId w:val="17"/>
   </w:num>
-  <w:num w:numId="6">
-    <w:abstractNumId w:val="6"/>
-  </w:num>
-  <w:num w:numId="7">
-    <w:abstractNumId w:val="16"/>
-  </w:num>
-  <w:num w:numId="8">
+  <w:num w:numId="9">
     <w:abstractNumId w:val="8"/>
   </w:num>
-  <w:num w:numId="9">
+  <w:num w:numId="10">
     <w:abstractNumId w:val="2"/>
   </w:num>
-  <w:num w:numId="10">
+  <w:num w:numId="11">
     <w:abstractNumId w:val="7"/>
   </w:num>
-  <w:num w:numId="11">
+  <w:num w:numId="12">
     <w:abstractNumId w:val="14"/>
   </w:num>
-  <w:num w:numId="12">
+  <w:num w:numId="13">
     <w:abstractNumId w:val="4"/>
   </w:num>
-  <w:num w:numId="13">
+  <w:num w:numId="14">
     <w:abstractNumId w:val="9"/>
   </w:num>
-  <w:num w:numId="14">
+  <w:num w:numId="15">
     <w:abstractNumId w:val="11"/>
   </w:num>
-  <w:num w:numId="15">
+  <w:num w:numId="16">
     <w:abstractNumId w:val="15"/>
   </w:num>
-  <w:num w:numId="16">
+  <w:num w:numId="17">
     <w:abstractNumId w:val="5"/>
   </w:num>
-  <w:num w:numId="17">
+  <w:num w:numId="18">
     <w:abstractNumId w:val="10"/>
   </w:num>
-  <w:num w:numId="18">
+  <w:num w:numId="19">
     <w:abstractNumId w:val="13"/>
   </w:num>
-  <w:num w:numId="19">
+  <w:num w:numId="20">
     <w:abstractNumId w:val="3"/>
   </w:num>
 </w:numbering>
 </file>
 
-<file path=word/people.xml><?xml version="1.0" encoding="utf-8"?>
-<w15:people xmlns:mc="http://schemas.openxmlformats.org/markup-compatibility/2006" xmlns:w15="http://schemas.microsoft.com/office/word/2012/wordml" mc:Ignorable="w15">
-  <w15:person w15:author="Samu Mäkinen">
-    <w15:presenceInfo w15:providerId="AD" w15:userId="10033FFF930343FE@LIVE.COM"/>
-  </w15:person>
-</w15:people>
-</file>
-
 <file path=word/styles.xml><?xml version="1.0" encoding="utf-8"?>
-<w:styles xmlns:wp14="http://schemas.microsoft.com/office/word/2010/wordprocessingDrawing" xmlns:mc="http://schemas.openxmlformats.org/markup-compatibility/2006" xmlns:r="http://schemas.openxmlformats.org/officeDocument/2006/relationships" xmlns:w="http://schemas.openxmlformats.org/wordprocessingml/2006/main" xmlns:w14="http://schemas.microsoft.com/office/word/2010/wordml" xmlns:w15="http://schemas.microsoft.com/office/word/2012/wordml" xmlns:w16cid="http://schemas.microsoft.com/office/word/2016/wordml/cid" xmlns:w16se="http://schemas.microsoft.com/office/word/2015/wordml/symex" mc:Ignorable="w14 w15 w16se w16cid wp14">
+<w:styles xmlns:mc="http://schemas.openxmlformats.org/markup-compatibility/2006" xmlns:r="http://schemas.openxmlformats.org/officeDocument/2006/relationships" xmlns:w="http://schemas.openxmlformats.org/wordprocessingml/2006/main" xmlns:w14="http://schemas.microsoft.com/office/word/2010/wordml" xmlns:w15="http://schemas.microsoft.com/office/word/2012/wordml" xmlns:w16cid="http://schemas.microsoft.com/office/word/2016/wordml/cid" xmlns:w16se="http://schemas.microsoft.com/office/word/2015/wordml/symex" mc:Ignorable="w14 w15 w16se w16cid">
   <w:docDefaults>
     <w:rPrDefault>
       <w:rPr>
-        <w:rFonts w:ascii="Times New Roman" w:hAnsi="Times New Roman" w:eastAsia="Times New Roman" w:cs="Times New Roman"/>
+        <w:rFonts w:ascii="Times New Roman" w:eastAsia="Times New Roman" w:hAnsi="Times New Roman" w:cs="Times New Roman"/>
         <w:lang w:val="fi-FI" w:eastAsia="fi-FI" w:bidi="ar-SA"/>
       </w:rPr>
     </w:rPrDefault>
@@ -9942,7 +9821,7 @@
     <w:lsdException w:name="Table Web 2" w:semiHidden="1" w:unhideWhenUsed="1"/>
     <w:lsdException w:name="Table Web 3" w:semiHidden="1" w:unhideWhenUsed="1"/>
     <w:lsdException w:name="Table Theme" w:semiHidden="1" w:unhideWhenUsed="1"/>
-    <w:lsdException w:name="Placeholder Text" w:uiPriority="99" w:semiHidden="1"/>
+    <w:lsdException w:name="Placeholder Text" w:semiHidden="1" w:uiPriority="99"/>
     <w:lsdException w:name="No Spacing" w:uiPriority="1" w:qFormat="1"/>
     <w:lsdException w:name="Light Shading" w:uiPriority="60"/>
     <w:lsdException w:name="Light List" w:uiPriority="61"/>
@@ -9964,7 +9843,7 @@
     <w:lsdException w:name="Medium Shading 1 Accent 1" w:uiPriority="63"/>
     <w:lsdException w:name="Medium Shading 2 Accent 1" w:uiPriority="64"/>
     <w:lsdException w:name="Medium List 1 Accent 1" w:uiPriority="65"/>
-    <w:lsdException w:name="Revision" w:uiPriority="99" w:semiHidden="1"/>
+    <w:lsdException w:name="Revision" w:semiHidden="1" w:uiPriority="99"/>
     <w:lsdException w:name="List Paragraph" w:uiPriority="34" w:qFormat="1"/>
     <w:lsdException w:name="Quote" w:uiPriority="29" w:qFormat="1"/>
     <w:lsdException w:name="Intense Quote" w:uiPriority="30" w:qFormat="1"/>
@@ -10051,8 +9930,8 @@
     <w:lsdException w:name="Subtle Reference" w:uiPriority="31" w:qFormat="1"/>
     <w:lsdException w:name="Intense Reference" w:uiPriority="32" w:qFormat="1"/>
     <w:lsdException w:name="Book Title" w:uiPriority="33" w:qFormat="1"/>
-    <w:lsdException w:name="Bibliography" w:uiPriority="37" w:semiHidden="1" w:unhideWhenUsed="1"/>
-    <w:lsdException w:name="TOC Heading" w:uiPriority="39" w:semiHidden="1" w:unhideWhenUsed="1" w:qFormat="1"/>
+    <w:lsdException w:name="Bibliography" w:semiHidden="1" w:uiPriority="37" w:unhideWhenUsed="1"/>
+    <w:lsdException w:name="TOC Heading" w:semiHidden="1" w:uiPriority="39" w:unhideWhenUsed="1" w:qFormat="1"/>
     <w:lsdException w:name="Plain Table 1" w:uiPriority="41"/>
     <w:lsdException w:name="Plain Table 2" w:uiPriority="42"/>
     <w:lsdException w:name="Plain Table 3" w:uiPriority="43"/>
@@ -10157,12 +10036,12 @@
     <w:lsdException w:name="List Table 5 Dark Accent 6" w:uiPriority="50"/>
     <w:lsdException w:name="List Table 6 Colorful Accent 6" w:uiPriority="51"/>
     <w:lsdException w:name="List Table 7 Colorful Accent 6" w:uiPriority="52"/>
-    <w:lsdException w:name="Mention" w:uiPriority="99" w:semiHidden="1" w:unhideWhenUsed="1"/>
-    <w:lsdException w:name="Smart Hyperlink" w:uiPriority="99" w:semiHidden="1" w:unhideWhenUsed="1"/>
-    <w:lsdException w:name="Hashtag" w:uiPriority="99" w:semiHidden="1" w:unhideWhenUsed="1"/>
-    <w:lsdException w:name="Unresolved Mention" w:uiPriority="99" w:semiHidden="1" w:unhideWhenUsed="1"/>
+    <w:lsdException w:name="Mention" w:semiHidden="1" w:uiPriority="99" w:unhideWhenUsed="1"/>
+    <w:lsdException w:name="Smart Hyperlink" w:semiHidden="1" w:uiPriority="99" w:unhideWhenUsed="1"/>
+    <w:lsdException w:name="Hashtag" w:semiHidden="1" w:uiPriority="99" w:unhideWhenUsed="1"/>
+    <w:lsdException w:name="Unresolved Mention" w:semiHidden="1" w:uiPriority="99" w:unhideWhenUsed="1"/>
   </w:latentStyles>
-  <w:style w:type="paragraph" w:styleId="Normaali" w:default="1">
+  <w:style w:type="paragraph" w:default="1" w:styleId="Normaali">
     <w:name w:val="Normal"/>
     <w:qFormat/>
     <w:pPr>
@@ -10182,10 +10061,10 @@
     <w:rsid w:val="00E357C0"/>
     <w:pPr>
       <w:numPr>
-        <w:numId w:val="1"/>
+        <w:numId w:val="2"/>
       </w:numPr>
       <w:pBdr>
-        <w:bottom w:val="single" w:color="auto" w:sz="6" w:space="1"/>
+        <w:bottom w:val="single" w:sz="6" w:space="1" w:color="auto"/>
       </w:pBdr>
       <w:tabs>
         <w:tab w:val="left" w:pos="1418"/>
@@ -10208,7 +10087,7 @@
       <w:keepNext/>
       <w:numPr>
         <w:ilvl w:val="1"/>
-        <w:numId w:val="1"/>
+        <w:numId w:val="2"/>
       </w:numPr>
       <w:tabs>
         <w:tab w:val="left" w:pos="1418"/>
@@ -10270,7 +10149,7 @@
     <w:pPr>
       <w:numPr>
         <w:ilvl w:val="5"/>
-        <w:numId w:val="1"/>
+        <w:numId w:val="2"/>
       </w:numPr>
       <w:outlineLvl w:val="5"/>
     </w:pPr>
@@ -10287,7 +10166,7 @@
     <w:pPr>
       <w:numPr>
         <w:ilvl w:val="6"/>
-        <w:numId w:val="1"/>
+        <w:numId w:val="2"/>
       </w:numPr>
       <w:spacing w:before="240" w:after="60"/>
       <w:outlineLvl w:val="6"/>
@@ -10305,7 +10184,7 @@
     <w:pPr>
       <w:numPr>
         <w:ilvl w:val="7"/>
-        <w:numId w:val="1"/>
+        <w:numId w:val="2"/>
       </w:numPr>
       <w:spacing w:before="240" w:after="60"/>
       <w:outlineLvl w:val="7"/>
@@ -10324,7 +10203,7 @@
     <w:pPr>
       <w:numPr>
         <w:ilvl w:val="8"/>
-        <w:numId w:val="1"/>
+        <w:numId w:val="2"/>
       </w:numPr>
       <w:spacing w:before="240" w:after="60"/>
       <w:outlineLvl w:val="8"/>
@@ -10335,13 +10214,13 @@
       <w:sz w:val="18"/>
     </w:rPr>
   </w:style>
-  <w:style w:type="character" w:styleId="Kappaleenoletusfontti" w:default="1">
+  <w:style w:type="character" w:default="1" w:styleId="Kappaleenoletusfontti">
     <w:name w:val="Default Paragraph Font"/>
     <w:uiPriority w:val="1"/>
     <w:semiHidden/>
     <w:unhideWhenUsed/>
   </w:style>
-  <w:style w:type="table" w:styleId="Normaalitaulukko" w:default="1">
+  <w:style w:type="table" w:default="1" w:styleId="Normaalitaulukko">
     <w:name w:val="Normal Table"/>
     <w:uiPriority w:val="99"/>
     <w:semiHidden/>
@@ -10356,13 +10235,13 @@
       </w:tblCellMar>
     </w:tblPr>
   </w:style>
-  <w:style w:type="numbering" w:styleId="Eiluetteloa" w:default="1">
+  <w:style w:type="numbering" w:default="1" w:styleId="Eiluetteloa">
     <w:name w:val="No List"/>
     <w:uiPriority w:val="99"/>
     <w:semiHidden/>
     <w:unhideWhenUsed/>
   </w:style>
-  <w:style w:type="paragraph" w:styleId="Leipteksti1" w:customStyle="1">
+  <w:style w:type="paragraph" w:customStyle="1" w:styleId="Leipteksti1">
     <w:name w:val="Leipäteksti1"/>
     <w:basedOn w:val="Normaali"/>
     <w:pPr>
@@ -10379,8 +10258,8 @@
     <w:basedOn w:val="Yltunniste"/>
     <w:pPr>
       <w:pBdr>
-        <w:top w:val="single" w:color="auto" w:sz="6" w:space="1"/>
-        <w:bottom w:val="none" w:color="auto" w:sz="0" w:space="0"/>
+        <w:top w:val="single" w:sz="6" w:space="1" w:color="auto"/>
+        <w:bottom w:val="none" w:sz="0" w:space="0" w:color="auto"/>
       </w:pBdr>
     </w:pPr>
   </w:style>
@@ -10389,7 +10268,7 @@
     <w:basedOn w:val="Normaali"/>
     <w:pPr>
       <w:pBdr>
-        <w:bottom w:val="single" w:color="auto" w:sz="6" w:space="0"/>
+        <w:bottom w:val="single" w:sz="6" w:space="0" w:color="auto"/>
       </w:pBdr>
       <w:tabs>
         <w:tab w:val="left" w:pos="0"/>
@@ -10403,18 +10282,18 @@
       <w:sz w:val="16"/>
     </w:rPr>
   </w:style>
-  <w:style w:type="paragraph" w:styleId="kuva" w:customStyle="1">
+  <w:style w:type="paragraph" w:customStyle="1" w:styleId="kuva">
     <w:name w:val="kuva"/>
     <w:basedOn w:val="Normaali"/>
     <w:pPr>
       <w:pBdr>
-        <w:top w:val="single" w:color="auto" w:sz="6" w:space="10"/>
-        <w:bottom w:val="single" w:color="auto" w:sz="6" w:space="10"/>
+        <w:top w:val="single" w:sz="6" w:space="10" w:color="auto"/>
+        <w:bottom w:val="single" w:sz="6" w:space="10" w:color="auto"/>
       </w:pBdr>
       <w:jc w:val="center"/>
     </w:pPr>
   </w:style>
-  <w:style w:type="paragraph" w:styleId="kuvateksti" w:customStyle="1">
+  <w:style w:type="paragraph" w:customStyle="1" w:styleId="kuvateksti">
     <w:name w:val="kuvateksti"/>
     <w:basedOn w:val="Normaali"/>
     <w:pPr>
@@ -10428,19 +10307,19 @@
       <w:i/>
     </w:rPr>
   </w:style>
-  <w:style w:type="paragraph" w:styleId="Otsikkonumeroimaton" w:customStyle="1">
+  <w:style w:type="paragraph" w:customStyle="1" w:styleId="Otsikkonumeroimaton">
     <w:name w:val="Otsikko (numeroimaton)"/>
     <w:basedOn w:val="Otsikko1"/>
     <w:pPr>
       <w:outlineLvl w:val="9"/>
     </w:pPr>
   </w:style>
-  <w:style w:type="paragraph" w:styleId="Kansiotsikko" w:customStyle="1">
+  <w:style w:type="paragraph" w:customStyle="1" w:styleId="Kansiotsikko">
     <w:name w:val="Kansiotsikko"/>
     <w:basedOn w:val="Otsikkonumeroimaton"/>
     <w:pPr>
       <w:pBdr>
-        <w:bottom w:val="none" w:color="auto" w:sz="0" w:space="0"/>
+        <w:bottom w:val="none" w:sz="0" w:space="0" w:color="auto"/>
       </w:pBdr>
       <w:spacing w:before="0"/>
       <w:jc w:val="center"/>
@@ -10451,25 +10330,25 @@
       <w:sz w:val="48"/>
     </w:rPr>
   </w:style>
-  <w:style w:type="paragraph" w:styleId="Kansiots2" w:customStyle="1">
+  <w:style w:type="paragraph" w:customStyle="1" w:styleId="Kansiots2">
     <w:name w:val="Kansiots2"/>
     <w:basedOn w:val="Kansiotsikko"/>
     <w:pPr>
       <w:pBdr>
-        <w:bottom w:val="single" w:color="auto" w:sz="6" w:space="1"/>
+        <w:bottom w:val="single" w:sz="6" w:space="1" w:color="auto"/>
       </w:pBdr>
     </w:pPr>
     <w:rPr>
       <w:sz w:val="28"/>
     </w:rPr>
   </w:style>
-  <w:style w:type="paragraph" w:styleId="Kansiots1" w:customStyle="1">
+  <w:style w:type="paragraph" w:customStyle="1" w:styleId="Kansiots1">
     <w:name w:val="Kansiots1"/>
     <w:basedOn w:val="Kansiots2"/>
     <w:pPr>
       <w:pBdr>
-        <w:top w:val="single" w:color="auto" w:sz="6" w:space="1"/>
-        <w:bottom w:val="none" w:color="auto" w:sz="0" w:space="0"/>
+        <w:top w:val="single" w:sz="6" w:space="1" w:color="auto"/>
+        <w:bottom w:val="none" w:sz="0" w:space="0" w:color="auto"/>
       </w:pBdr>
     </w:pPr>
   </w:style>
@@ -10658,7 +10537,7 @@
       <w:jc w:val="left"/>
     </w:pPr>
     <w:rPr>
-      <w:rFonts w:ascii="Courier New" w:hAnsi="Courier New" w:eastAsia="Courier New" w:cs="Courier New"/>
+      <w:rFonts w:ascii="Courier New" w:eastAsia="Courier New" w:hAnsi="Courier New" w:cs="Courier New"/>
       <w:sz w:val="20"/>
       <w:lang w:val="en-GB"/>
     </w:rPr>
@@ -10684,7 +10563,7 @@
       <w:szCs w:val="16"/>
     </w:rPr>
   </w:style>
-  <w:style w:type="character" w:styleId="SelitetekstiChar" w:customStyle="1">
+  <w:style w:type="character" w:customStyle="1" w:styleId="SelitetekstiChar">
     <w:name w:val="Seliteteksti Char"/>
     <w:link w:val="Seliteteksti"/>
     <w:rsid w:val="00A51BE5"/>
@@ -10704,7 +10583,7 @@
       <w:sz w:val="20"/>
     </w:rPr>
   </w:style>
-  <w:style w:type="character" w:styleId="AlaviitteentekstiChar" w:customStyle="1">
+  <w:style w:type="character" w:customStyle="1" w:styleId="AlaviitteentekstiChar">
     <w:name w:val="Alaviitteen teksti Char"/>
     <w:link w:val="Alaviitteenteksti"/>
     <w:rsid w:val="00A51BE5"/>
@@ -11000,7 +10879,7 @@
 </file>
 
 <file path=customXml/itemProps1.xml><?xml version="1.0" encoding="utf-8"?>
-<ds:datastoreItem xmlns:ds="http://schemas.openxmlformats.org/officeDocument/2006/customXml" ds:itemID="{34D3BE28-1735-4D31-8C53-2A143C76385B}">
+<ds:datastoreItem xmlns:ds="http://schemas.openxmlformats.org/officeDocument/2006/customXml" ds:itemID="{F1A30B92-C018-4531-8696-6F1A159D1E5C}">
   <ds:schemaRefs>
     <ds:schemaRef ds:uri="http://schemas.openxmlformats.org/officeDocument/2006/bibliography"/>
   </ds:schemaRefs>

</xml_diff>

<commit_message>
Added some risks to project plan
</commit_message>
<xml_diff>
--- a/doc/Project plan.docx
+++ b/doc/Project plan.docx
@@ -842,7 +842,7 @@
                 <w:noProof/>
                 <w:lang w:val="fi-FI"/>
               </w:rPr>
-              <w:t>29.1.2018 23:51</w:t>
+              <w:t>31.1.2018 0:03</w:t>
             </w:r>
             <w:r>
               <w:rPr>
@@ -1167,8 +1167,6 @@
               </w:rPr>
               <w:t>9</w:t>
             </w:r>
-            <w:bookmarkStart w:id="0" w:name="_GoBack"/>
-            <w:bookmarkEnd w:id="0"/>
             <w:r>
               <w:rPr>
                 <w:lang w:val="fi-FI"/>
@@ -3439,11 +3437,11 @@
         </w:rPr>
         <w:tab/>
       </w:r>
-      <w:bookmarkStart w:id="1" w:name="_Toc504921193"/>
+      <w:bookmarkStart w:id="0" w:name="_Toc504921193"/>
       <w:r>
         <w:t>PROJECT RESOURCES</w:t>
       </w:r>
-      <w:bookmarkEnd w:id="1"/>
+      <w:bookmarkEnd w:id="0"/>
       <w:r>
         <w:tab/>
       </w:r>
@@ -3475,7 +3473,7 @@
         <w:pStyle w:val="Otsikko2"/>
         <w:ind w:left="1418" w:hanging="1418"/>
       </w:pPr>
-      <w:bookmarkStart w:id="2" w:name="_Toc504921194"/>
+      <w:bookmarkStart w:id="1" w:name="_Toc504921194"/>
       <w:r>
         <w:t>P</w:t>
       </w:r>
@@ -3485,7 +3483,7 @@
       <w:r>
         <w:t>el</w:t>
       </w:r>
-      <w:bookmarkEnd w:id="2"/>
+      <w:bookmarkEnd w:id="1"/>
     </w:p>
     <w:p>
       <w:pPr>
@@ -3892,11 +3890,11 @@
         </w:rPr>
         <w:tab/>
       </w:r>
-      <w:bookmarkStart w:id="3" w:name="_Toc504921195"/>
+      <w:bookmarkStart w:id="2" w:name="_Toc504921195"/>
       <w:r>
         <w:t>Process description</w:t>
       </w:r>
-      <w:bookmarkEnd w:id="3"/>
+      <w:bookmarkEnd w:id="2"/>
     </w:p>
     <w:p>
       <w:pPr>
@@ -4205,7 +4203,7 @@
           <w:lang w:val="en-US"/>
         </w:rPr>
       </w:pPr>
-      <w:bookmarkStart w:id="4" w:name="_Toc504921196"/>
+      <w:bookmarkStart w:id="3" w:name="_Toc504921196"/>
       <w:r>
         <w:rPr>
           <w:lang w:val="en-US"/>
@@ -4230,7 +4228,7 @@
         </w:rPr>
         <w:t>echnologies</w:t>
       </w:r>
-      <w:bookmarkEnd w:id="4"/>
+      <w:bookmarkEnd w:id="3"/>
     </w:p>
     <w:p>
       <w:pPr>
@@ -5114,14 +5112,14 @@
         </w:rPr>
         <w:tab/>
       </w:r>
-      <w:bookmarkStart w:id="5" w:name="_Toc504921197"/>
+      <w:bookmarkStart w:id="4" w:name="_Toc504921197"/>
       <w:r>
         <w:rPr>
           <w:lang w:val="en-US"/>
         </w:rPr>
         <w:t>StUDY DIARY</w:t>
       </w:r>
-      <w:bookmarkEnd w:id="5"/>
+      <w:bookmarkEnd w:id="4"/>
     </w:p>
     <w:p>
       <w:pPr>
@@ -5173,7 +5171,7 @@
         </w:rPr>
         <w:tab/>
       </w:r>
-      <w:bookmarkStart w:id="6" w:name="_Toc504921198"/>
+      <w:bookmarkStart w:id="5" w:name="_Toc504921198"/>
       <w:r>
         <w:rPr>
           <w:lang w:val="en-US"/>
@@ -5227,10 +5225,115 @@
         </w:rPr>
         <w:t>)</w:t>
       </w:r>
+      <w:bookmarkEnd w:id="5"/>
+    </w:p>
+    <w:p>
+      <w:pPr>
+        <w:pStyle w:val="Leipteksti1"/>
+        <w:ind w:left="1304"/>
+      </w:pPr>
+    </w:p>
+    <w:p>
+      <w:pPr>
+        <w:pStyle w:val="Otsikko3"/>
+      </w:pPr>
+      <w:bookmarkStart w:id="6" w:name="_Toc504921199"/>
+      <w:r>
+        <w:t>What went well</w:t>
+      </w:r>
       <w:bookmarkEnd w:id="6"/>
     </w:p>
     <w:p>
       <w:pPr>
+        <w:pStyle w:val="Otsikko3"/>
+      </w:pPr>
+      <w:bookmarkStart w:id="7" w:name="_Toc504921200"/>
+      <w:r>
+        <w:t>What difficulties you had</w:t>
+      </w:r>
+      <w:bookmarkEnd w:id="7"/>
+    </w:p>
+    <w:p>
+      <w:pPr>
+        <w:pStyle w:val="Otsikko3"/>
+        <w:rPr>
+          <w:lang w:val="en-US"/>
+        </w:rPr>
+      </w:pPr>
+      <w:bookmarkStart w:id="8" w:name="_Toc504921201"/>
+      <w:r>
+        <w:rPr>
+          <w:lang w:val="en-US"/>
+        </w:rPr>
+        <w:t>What were the main learn</w:t>
+      </w:r>
+      <w:r>
+        <w:rPr>
+          <w:lang w:val="en-US"/>
+        </w:rPr>
+        <w:t>i</w:t>
+      </w:r>
+      <w:r>
+        <w:rPr>
+          <w:lang w:val="en-US"/>
+        </w:rPr>
+        <w:t>ngs</w:t>
+      </w:r>
+      <w:bookmarkEnd w:id="8"/>
+    </w:p>
+    <w:p>
+      <w:pPr>
+        <w:pStyle w:val="Otsikko3"/>
+        <w:rPr>
+          <w:lang w:val="en-US"/>
+        </w:rPr>
+      </w:pPr>
+      <w:bookmarkStart w:id="9" w:name="_Toc504921202"/>
+      <w:r>
+        <w:rPr>
+          <w:lang w:val="en-US"/>
+        </w:rPr>
+        <w:t>What did you decid</w:t>
+      </w:r>
+      <w:r>
+        <w:rPr>
+          <w:lang w:val="en-US"/>
+        </w:rPr>
+        <w:t xml:space="preserve">e to change for the next </w:t>
+      </w:r>
+      <w:proofErr w:type="gramStart"/>
+      <w:r>
+        <w:rPr>
+          <w:lang w:val="en-US"/>
+        </w:rPr>
+        <w:t>sprint</w:t>
+      </w:r>
+      <w:bookmarkEnd w:id="9"/>
+      <w:proofErr w:type="gramEnd"/>
+    </w:p>
+    <w:p>
+      <w:pPr>
+        <w:pStyle w:val="Leipteksti1"/>
+      </w:pPr>
+    </w:p>
+    <w:p>
+      <w:pPr>
+        <w:pStyle w:val="Otsikko2"/>
+      </w:pPr>
+      <w:r>
+        <w:rPr>
+          <w:lang w:val="en-US"/>
+        </w:rPr>
+        <w:tab/>
+      </w:r>
+      <w:bookmarkStart w:id="10" w:name="_Toc504921203"/>
+      <w:r>
+        <w:t>Sprint 2</w:t>
+      </w:r>
+      <w:bookmarkEnd w:id="10"/>
+    </w:p>
+    <w:p>
+      <w:pPr>
         <w:pStyle w:val="Leipteksti1"/>
         <w:ind w:left="1304"/>
       </w:pPr>
@@ -5239,21 +5342,21 @@
       <w:pPr>
         <w:pStyle w:val="Otsikko3"/>
       </w:pPr>
-      <w:bookmarkStart w:id="7" w:name="_Toc504921199"/>
+      <w:bookmarkStart w:id="11" w:name="_Toc504921204"/>
       <w:r>
         <w:t>What went well</w:t>
       </w:r>
-      <w:bookmarkEnd w:id="7"/>
+      <w:bookmarkEnd w:id="11"/>
     </w:p>
     <w:p>
       <w:pPr>
         <w:pStyle w:val="Otsikko3"/>
       </w:pPr>
-      <w:bookmarkStart w:id="8" w:name="_Toc504921200"/>
+      <w:bookmarkStart w:id="12" w:name="_Toc504921205"/>
       <w:r>
         <w:t>What difficulties you had</w:t>
       </w:r>
-      <w:bookmarkEnd w:id="8"/>
+      <w:bookmarkEnd w:id="12"/>
     </w:p>
     <w:p>
       <w:pPr>
@@ -5262,7 +5365,7 @@
           <w:lang w:val="en-US"/>
         </w:rPr>
       </w:pPr>
-      <w:bookmarkStart w:id="9" w:name="_Toc504921201"/>
+      <w:bookmarkStart w:id="13" w:name="_Toc504921206"/>
       <w:r>
         <w:rPr>
           <w:lang w:val="en-US"/>
@@ -5281,7 +5384,7 @@
         </w:rPr>
         <w:t>ngs</w:t>
       </w:r>
-      <w:bookmarkEnd w:id="9"/>
+      <w:bookmarkEnd w:id="13"/>
     </w:p>
     <w:p>
       <w:pPr>
@@ -5290,7 +5393,7 @@
           <w:lang w:val="en-US"/>
         </w:rPr>
       </w:pPr>
-      <w:bookmarkStart w:id="10" w:name="_Toc504921202"/>
+      <w:bookmarkStart w:id="14" w:name="_Toc504921207"/>
       <w:r>
         <w:rPr>
           <w:lang w:val="en-US"/>
@@ -5310,133 +5413,28 @@
         </w:rPr>
         <w:t>sprint</w:t>
       </w:r>
-      <w:bookmarkEnd w:id="10"/>
+      <w:bookmarkEnd w:id="14"/>
       <w:proofErr w:type="gramEnd"/>
     </w:p>
     <w:p>
       <w:pPr>
-        <w:pStyle w:val="Leipteksti1"/>
-      </w:pPr>
-    </w:p>
-    <w:p>
-      <w:pPr>
-        <w:pStyle w:val="Otsikko2"/>
+        <w:pStyle w:val="Otsikko1"/>
       </w:pPr>
       <w:r>
         <w:rPr>
           <w:lang w:val="en-US"/>
         </w:rPr>
-        <w:tab/>
-      </w:r>
-      <w:bookmarkStart w:id="11" w:name="_Toc504921203"/>
-      <w:r>
-        <w:t>Sprint 2</w:t>
-      </w:r>
-      <w:bookmarkEnd w:id="11"/>
-    </w:p>
-    <w:p>
-      <w:pPr>
-        <w:pStyle w:val="Leipteksti1"/>
-        <w:ind w:left="1304"/>
-      </w:pPr>
-    </w:p>
-    <w:p>
-      <w:pPr>
-        <w:pStyle w:val="Otsikko3"/>
-      </w:pPr>
-      <w:bookmarkStart w:id="12" w:name="_Toc504921204"/>
-      <w:r>
-        <w:t>What went well</w:t>
-      </w:r>
-      <w:bookmarkEnd w:id="12"/>
-    </w:p>
-    <w:p>
-      <w:pPr>
-        <w:pStyle w:val="Otsikko3"/>
-      </w:pPr>
-      <w:bookmarkStart w:id="13" w:name="_Toc504921205"/>
-      <w:r>
-        <w:t>What difficulties you had</w:t>
-      </w:r>
-      <w:bookmarkEnd w:id="13"/>
-    </w:p>
-    <w:p>
-      <w:pPr>
-        <w:pStyle w:val="Otsikko3"/>
-        <w:rPr>
-          <w:lang w:val="en-US"/>
-        </w:rPr>
-      </w:pPr>
-      <w:bookmarkStart w:id="14" w:name="_Toc504921206"/>
-      <w:r>
-        <w:rPr>
-          <w:lang w:val="en-US"/>
-        </w:rPr>
-        <w:t>What were the main learn</w:t>
-      </w:r>
-      <w:r>
-        <w:rPr>
-          <w:lang w:val="en-US"/>
-        </w:rPr>
-        <w:t>i</w:t>
-      </w:r>
-      <w:r>
-        <w:rPr>
-          <w:lang w:val="en-US"/>
-        </w:rPr>
-        <w:t>ngs</w:t>
-      </w:r>
-      <w:bookmarkEnd w:id="14"/>
-    </w:p>
-    <w:p>
-      <w:pPr>
-        <w:pStyle w:val="Otsikko3"/>
-        <w:rPr>
-          <w:lang w:val="en-US"/>
-        </w:rPr>
-      </w:pPr>
-      <w:bookmarkStart w:id="15" w:name="_Toc504921207"/>
-      <w:r>
-        <w:rPr>
-          <w:lang w:val="en-US"/>
-        </w:rPr>
-        <w:t>What did you decid</w:t>
-      </w:r>
-      <w:r>
-        <w:rPr>
-          <w:lang w:val="en-US"/>
-        </w:rPr>
-        <w:t xml:space="preserve">e to change for the next </w:t>
-      </w:r>
-      <w:proofErr w:type="gramStart"/>
-      <w:r>
-        <w:rPr>
-          <w:lang w:val="en-US"/>
-        </w:rPr>
-        <w:t>sprint</w:t>
+        <w:t xml:space="preserve"> </w:t>
+      </w:r>
+      <w:bookmarkStart w:id="15" w:name="_Toc504921208"/>
+      <w:bookmarkStart w:id="16" w:name="_Toc427446692"/>
+      <w:r>
+        <w:t>RISK</w:t>
+      </w:r>
+      <w:r>
+        <w:t xml:space="preserve"> MANAGEMENT PLAN</w:t>
       </w:r>
       <w:bookmarkEnd w:id="15"/>
-      <w:proofErr w:type="gramEnd"/>
-    </w:p>
-    <w:p>
-      <w:pPr>
-        <w:pStyle w:val="Otsikko1"/>
-      </w:pPr>
-      <w:r>
-        <w:rPr>
-          <w:lang w:val="en-US"/>
-        </w:rPr>
-        <w:t xml:space="preserve"> </w:t>
-      </w:r>
-      <w:bookmarkStart w:id="16" w:name="_Toc504921208"/>
-      <w:bookmarkStart w:id="17" w:name="_Toc427446692"/>
-      <w:r>
-        <w:t>RISK</w:t>
-      </w:r>
-      <w:r>
-        <w:t xml:space="preserve"> MANAGEMENT PLAN</w:t>
-      </w:r>
-      <w:bookmarkEnd w:id="16"/>
     </w:p>
     <w:p>
       <w:pPr>
@@ -5902,13 +5900,13 @@
         <w:rPr>
           <w:lang w:val="en-GB"/>
         </w:rPr>
-        <w:t xml:space="preserve"> [e</w:t>
+        <w:t xml:space="preserve"> </w:t>
       </w:r>
       <w:r>
         <w:rPr>
           <w:lang w:val="en-GB"/>
         </w:rPr>
-        <w:t>xample] Project risks</w:t>
+        <w:t>Project risks</w:t>
       </w:r>
       <w:r>
         <w:rPr>
@@ -6232,6 +6230,12 @@
                 <w:lang w:val="en-GB"/>
               </w:rPr>
             </w:pPr>
+            <w:r>
+              <w:rPr>
+                <w:lang w:val="en-GB"/>
+              </w:rPr>
+              <w:t>M1</w:t>
+            </w:r>
           </w:p>
         </w:tc>
         <w:tc>
@@ -6250,19 +6254,243 @@
               <w:rPr>
                 <w:lang w:val="en-GB"/>
               </w:rPr>
-              <w:t>e</w:t>
-            </w:r>
-            <w:r>
-              <w:rPr>
-                <w:lang w:val="en-GB"/>
-              </w:rPr>
-              <w:t>tc.</w:t>
-            </w:r>
-            <w:r>
-              <w:rPr>
-                <w:lang w:val="en-GB"/>
-              </w:rPr>
-              <w:t xml:space="preserve"> … </w:t>
+              <w:t>Too low task time estimations</w:t>
+            </w:r>
+            <w:r>
+              <w:rPr>
+                <w:lang w:val="en-GB"/>
+              </w:rPr>
+              <w:t xml:space="preserve"> causing </w:t>
+            </w:r>
+            <w:r>
+              <w:rPr>
+                <w:lang w:val="en-GB"/>
+              </w:rPr>
+              <w:t>tight schedule</w:t>
+            </w:r>
+            <w:bookmarkStart w:id="17" w:name="_GoBack"/>
+            <w:bookmarkEnd w:id="17"/>
+          </w:p>
+        </w:tc>
+        <w:tc>
+          <w:tcPr>
+            <w:tcW w:w="1017" w:type="dxa"/>
+          </w:tcPr>
+          <w:p>
+            <w:pPr>
+              <w:pStyle w:val="Leipteksti1"/>
+              <w:ind w:left="0"/>
+              <w:rPr>
+                <w:lang w:val="en-GB"/>
+              </w:rPr>
+            </w:pPr>
+          </w:p>
+        </w:tc>
+        <w:tc>
+          <w:tcPr>
+            <w:tcW w:w="814" w:type="dxa"/>
+          </w:tcPr>
+          <w:p>
+            <w:pPr>
+              <w:pStyle w:val="Leipteksti1"/>
+              <w:ind w:left="0"/>
+              <w:jc w:val="center"/>
+              <w:rPr>
+                <w:lang w:val="en-GB"/>
+              </w:rPr>
+            </w:pPr>
+          </w:p>
+        </w:tc>
+      </w:tr>
+      <w:tr>
+        <w:trPr>
+          <w:trHeight w:val="606"/>
+        </w:trPr>
+        <w:tc>
+          <w:tcPr>
+            <w:tcW w:w="1128" w:type="dxa"/>
+          </w:tcPr>
+          <w:p>
+            <w:pPr>
+              <w:pStyle w:val="Leipteksti1"/>
+              <w:ind w:left="0"/>
+              <w:rPr>
+                <w:lang w:val="en-GB"/>
+              </w:rPr>
+            </w:pPr>
+            <w:r>
+              <w:rPr>
+                <w:lang w:val="en-GB"/>
+              </w:rPr>
+              <w:t>T2</w:t>
+            </w:r>
+          </w:p>
+        </w:tc>
+        <w:tc>
+          <w:tcPr>
+            <w:tcW w:w="4520" w:type="dxa"/>
+          </w:tcPr>
+          <w:p>
+            <w:pPr>
+              <w:pStyle w:val="Leipteksti1"/>
+              <w:ind w:left="0"/>
+              <w:rPr>
+                <w:lang w:val="en-GB"/>
+              </w:rPr>
+            </w:pPr>
+            <w:r>
+              <w:rPr>
+                <w:lang w:val="en-GB"/>
+              </w:rPr>
+              <w:t>Huge refactoring of current implementation</w:t>
+            </w:r>
+          </w:p>
+        </w:tc>
+        <w:tc>
+          <w:tcPr>
+            <w:tcW w:w="1017" w:type="dxa"/>
+          </w:tcPr>
+          <w:p>
+            <w:pPr>
+              <w:pStyle w:val="Leipteksti1"/>
+              <w:ind w:left="0"/>
+              <w:rPr>
+                <w:lang w:val="en-GB"/>
+              </w:rPr>
+            </w:pPr>
+          </w:p>
+        </w:tc>
+        <w:tc>
+          <w:tcPr>
+            <w:tcW w:w="814" w:type="dxa"/>
+          </w:tcPr>
+          <w:p>
+            <w:pPr>
+              <w:pStyle w:val="Leipteksti1"/>
+              <w:ind w:left="0"/>
+              <w:jc w:val="center"/>
+              <w:rPr>
+                <w:lang w:val="en-GB"/>
+              </w:rPr>
+            </w:pPr>
+          </w:p>
+        </w:tc>
+      </w:tr>
+      <w:tr>
+        <w:trPr>
+          <w:trHeight w:val="606"/>
+        </w:trPr>
+        <w:tc>
+          <w:tcPr>
+            <w:tcW w:w="1128" w:type="dxa"/>
+          </w:tcPr>
+          <w:p>
+            <w:pPr>
+              <w:pStyle w:val="Leipteksti1"/>
+              <w:ind w:left="0"/>
+              <w:rPr>
+                <w:lang w:val="en-GB"/>
+              </w:rPr>
+            </w:pPr>
+            <w:r>
+              <w:rPr>
+                <w:lang w:val="en-GB"/>
+              </w:rPr>
+              <w:t>T3</w:t>
+            </w:r>
+          </w:p>
+        </w:tc>
+        <w:tc>
+          <w:tcPr>
+            <w:tcW w:w="4520" w:type="dxa"/>
+          </w:tcPr>
+          <w:p>
+            <w:pPr>
+              <w:pStyle w:val="Leipteksti1"/>
+              <w:ind w:left="0"/>
+              <w:rPr>
+                <w:lang w:val="en-GB"/>
+              </w:rPr>
+            </w:pPr>
+            <w:r>
+              <w:rPr>
+                <w:lang w:val="en-GB"/>
+              </w:rPr>
+              <w:t>Fancier graphics required (by the customer or the developers)</w:t>
+            </w:r>
+          </w:p>
+        </w:tc>
+        <w:tc>
+          <w:tcPr>
+            <w:tcW w:w="1017" w:type="dxa"/>
+          </w:tcPr>
+          <w:p>
+            <w:pPr>
+              <w:pStyle w:val="Leipteksti1"/>
+              <w:ind w:left="0"/>
+              <w:rPr>
+                <w:lang w:val="en-GB"/>
+              </w:rPr>
+            </w:pPr>
+          </w:p>
+        </w:tc>
+        <w:tc>
+          <w:tcPr>
+            <w:tcW w:w="814" w:type="dxa"/>
+          </w:tcPr>
+          <w:p>
+            <w:pPr>
+              <w:pStyle w:val="Leipteksti1"/>
+              <w:ind w:left="0"/>
+              <w:jc w:val="center"/>
+              <w:rPr>
+                <w:lang w:val="en-GB"/>
+              </w:rPr>
+            </w:pPr>
+          </w:p>
+        </w:tc>
+      </w:tr>
+      <w:tr>
+        <w:trPr>
+          <w:trHeight w:val="606"/>
+        </w:trPr>
+        <w:tc>
+          <w:tcPr>
+            <w:tcW w:w="1128" w:type="dxa"/>
+          </w:tcPr>
+          <w:p>
+            <w:pPr>
+              <w:pStyle w:val="Leipteksti1"/>
+              <w:ind w:left="0"/>
+              <w:rPr>
+                <w:lang w:val="en-GB"/>
+              </w:rPr>
+            </w:pPr>
+            <w:r>
+              <w:rPr>
+                <w:lang w:val="en-GB"/>
+              </w:rPr>
+              <w:t>M2</w:t>
+            </w:r>
+          </w:p>
+        </w:tc>
+        <w:tc>
+          <w:tcPr>
+            <w:tcW w:w="4520" w:type="dxa"/>
+          </w:tcPr>
+          <w:p>
+            <w:pPr>
+              <w:pStyle w:val="Leipteksti1"/>
+              <w:ind w:left="0"/>
+              <w:rPr>
+                <w:lang w:val="en-GB"/>
+              </w:rPr>
+            </w:pPr>
+            <w:r>
+              <w:rPr>
+                <w:lang w:val="en-GB"/>
+              </w:rPr>
+              <w:t>Confusion in task assignment (overlapping implementations etc.)</w:t>
             </w:r>
           </w:p>
         </w:tc>
@@ -6310,36 +6538,6 @@
         <w:rPr>
           <w:lang w:val="en-GB"/>
         </w:rPr>
-        <w:t>[</w:t>
-      </w:r>
-      <w:r>
-        <w:rPr>
-          <w:lang w:val="en-GB"/>
-        </w:rPr>
-        <w:t>e</w:t>
-      </w:r>
-      <w:r>
-        <w:rPr>
-          <w:lang w:val="en-GB"/>
-        </w:rPr>
-        <w:t>xample</w:t>
-      </w:r>
-      <w:r>
-        <w:rPr>
-          <w:lang w:val="en-GB"/>
-        </w:rPr>
-        <w:t>]</w:t>
-      </w:r>
-      <w:r>
-        <w:rPr>
-          <w:lang w:val="en-GB"/>
-        </w:rPr>
-        <w:t xml:space="preserve"> </w:t>
-      </w:r>
-      <w:r>
-        <w:rPr>
-          <w:lang w:val="en-GB"/>
-        </w:rPr>
         <w:t>Personnel risks</w:t>
       </w:r>
       <w:bookmarkEnd w:id="18"/>
@@ -6458,7 +6656,7 @@
         </w:rPr>
       </w:pPr>
       <w:bookmarkStart w:id="19" w:name="_Toc504921210"/>
-      <w:bookmarkEnd w:id="17"/>
+      <w:bookmarkEnd w:id="16"/>
       <w:r>
         <w:rPr>
           <w:lang w:val="en-US"/>
@@ -6557,6 +6755,7 @@
         <w:pStyle w:val="Leipteksti1"/>
       </w:pPr>
       <w:r>
+        <w:lastRenderedPageBreak/>
         <w:t xml:space="preserve">Incorporate your mitigation methods to your process (see 1.2.). However, consider the sensibleness of the measures (risk severity vs. cost). For example, getting a flu shot </w:t>
       </w:r>
       <w:r>
@@ -6621,7 +6820,6 @@
         <w:rPr>
           <w:b/>
         </w:rPr>
-        <w:lastRenderedPageBreak/>
         <w:t>Importance</w:t>
       </w:r>
       <w:r>
@@ -6778,7 +6976,7 @@
       </w:pPr>
       <w:bookmarkStart w:id="20" w:name="_Toc504921211"/>
       <w:r>
-        <w:t>[example] Technology risks</w:t>
+        <w:t>Technology risks</w:t>
       </w:r>
       <w:bookmarkEnd w:id="20"/>
     </w:p>
@@ -7227,7 +7425,7 @@
       <w:rPr>
         <w:noProof/>
       </w:rPr>
-      <w:t>29.1.2018 23.51</w:t>
+      <w:t>31.1.2018 0.03</w:t>
     </w:r>
     <w:r>
       <w:fldChar w:fldCharType="end"/>
@@ -7259,14 +7457,27 @@
     <w:r>
       <w:t>/</w:t>
     </w:r>
-    <w:fldSimple w:instr=" NUMPAGES  \* MERGEFORMAT ">
-      <w:r>
-        <w:rPr>
-          <w:noProof/>
-        </w:rPr>
-        <w:t>7</w:t>
-      </w:r>
-    </w:fldSimple>
+    <w:r>
+      <w:fldChar w:fldCharType="begin"/>
+    </w:r>
+    <w:r>
+      <w:instrText xml:space="preserve"> NUMPAGES  \* MERGEFORMAT </w:instrText>
+    </w:r>
+    <w:r>
+      <w:fldChar w:fldCharType="separate"/>
+    </w:r>
+    <w:r>
+      <w:rPr>
+        <w:noProof/>
+      </w:rPr>
+      <w:t>7</w:t>
+    </w:r>
+    <w:r>
+      <w:rPr>
+        <w:noProof/>
+      </w:rPr>
+      <w:fldChar w:fldCharType="end"/>
+    </w:r>
   </w:p>
 </w:ftr>
 </file>
@@ -10879,7 +11090,7 @@
 </file>
 
 <file path=customXml/itemProps1.xml><?xml version="1.0" encoding="utf-8"?>
-<ds:datastoreItem xmlns:ds="http://schemas.openxmlformats.org/officeDocument/2006/customXml" ds:itemID="{F1A30B92-C018-4531-8696-6F1A159D1E5C}">
+<ds:datastoreItem xmlns:ds="http://schemas.openxmlformats.org/officeDocument/2006/customXml" ds:itemID="{14DE1318-5D48-4C31-AB6F-51926EC69DDA}">
   <ds:schemaRefs>
     <ds:schemaRef ds:uri="http://schemas.openxmlformats.org/officeDocument/2006/bibliography"/>
   </ds:schemaRefs>

</xml_diff>

<commit_message>
Updated development team info
</commit_message>
<xml_diff>
--- a/doc/Project plan.docx
+++ b/doc/Project plan.docx
@@ -842,7 +842,7 @@
                 <w:noProof/>
                 <w:lang w:val="fi-FI"/>
               </w:rPr>
-              <w:t>31.1.2018 0:03</w:t>
+              <w:t>2.2.2018 21:59</w:t>
             </w:r>
             <w:r>
               <w:rPr>
@@ -3809,18 +3809,98 @@
           <w:b/>
         </w:rPr>
       </w:pPr>
+      <w:r>
+        <w:rPr>
+          <w:b/>
+        </w:rPr>
+        <w:t xml:space="preserve">Vili </w:t>
+      </w:r>
       <w:proofErr w:type="spellStart"/>
       <w:r>
         <w:rPr>
           <w:b/>
         </w:rPr>
-        <w:t>Vili</w:t>
+        <w:t>Saura</w:t>
       </w:r>
       <w:proofErr w:type="spellEnd"/>
-      <w:r>
+    </w:p>
+    <w:p>
+      <w:pPr>
+        <w:pStyle w:val="Leipteksti1"/>
+        <w:numPr>
+          <w:ilvl w:val="3"/>
+          <w:numId w:val="1"/>
+        </w:numPr>
+      </w:pPr>
+      <w:r>
+        <w:t xml:space="preserve">Email: </w:t>
+      </w:r>
+      <w:hyperlink r:id="rId10" w:history="1">
+        <w:r>
+          <w:rPr>
+            <w:rStyle w:val="Hyperlinkki"/>
+          </w:rPr>
+          <w:t>vili.saura@student.tut.fi</w:t>
+        </w:r>
+      </w:hyperlink>
+    </w:p>
+    <w:p>
+      <w:pPr>
+        <w:pStyle w:val="Leipteksti1"/>
+        <w:numPr>
+          <w:ilvl w:val="3"/>
+          <w:numId w:val="1"/>
+        </w:numPr>
+      </w:pPr>
+      <w:r>
+        <w:t>Previous experience: High School and University coding.</w:t>
+      </w:r>
+    </w:p>
+    <w:p>
+      <w:pPr>
+        <w:pStyle w:val="Leipteksti1"/>
+        <w:numPr>
+          <w:ilvl w:val="3"/>
+          <w:numId w:val="1"/>
+        </w:numPr>
+      </w:pPr>
+      <w:r>
+        <w:t>Special Skills: C++</w:t>
+      </w:r>
+      <w:bookmarkStart w:id="2" w:name="_GoBack"/>
+      <w:bookmarkEnd w:id="2"/>
+    </w:p>
+    <w:p>
+      <w:pPr>
+        <w:pStyle w:val="Leipteksti1"/>
+        <w:numPr>
+          <w:ilvl w:val="3"/>
+          <w:numId w:val="1"/>
+        </w:numPr>
+      </w:pPr>
+      <w:r>
+        <w:t>Specific fields of interest: Game Design, Unity</w:t>
+      </w:r>
+    </w:p>
+    <w:p>
+      <w:pPr>
+        <w:pStyle w:val="Leipteksti1"/>
         <w:rPr>
           <w:b/>
         </w:rPr>
+      </w:pPr>
+      <w:proofErr w:type="spellStart"/>
+      <w:r>
+        <w:rPr>
+          <w:b/>
+        </w:rPr>
+        <w:t>Pinò</w:t>
+      </w:r>
+      <w:proofErr w:type="spellEnd"/>
+      <w:r>
+        <w:rPr>
+          <w:b/>
+        </w:rPr>
         <w:t xml:space="preserve"> </w:t>
       </w:r>
       <w:proofErr w:type="spellStart"/>
@@ -3828,7 +3908,7 @@
         <w:rPr>
           <w:b/>
         </w:rPr>
-        <w:t>Saura</w:t>
+        <w:t>Surace</w:t>
       </w:r>
       <w:proofErr w:type="spellEnd"/>
     </w:p>
@@ -3843,58 +3923,19 @@
     </w:p>
     <w:p>
       <w:pPr>
-        <w:pStyle w:val="Leipteksti1"/>
-        <w:rPr>
-          <w:b/>
-        </w:rPr>
-      </w:pPr>
-      <w:proofErr w:type="spellStart"/>
-      <w:r>
-        <w:rPr>
-          <w:b/>
-        </w:rPr>
-        <w:t>Pinò</w:t>
-      </w:r>
-      <w:proofErr w:type="spellEnd"/>
-      <w:r>
-        <w:rPr>
-          <w:b/>
-        </w:rPr>
-        <w:t xml:space="preserve"> </w:t>
-      </w:r>
-      <w:proofErr w:type="spellStart"/>
-      <w:r>
-        <w:rPr>
-          <w:b/>
-        </w:rPr>
-        <w:t>Surace</w:t>
-      </w:r>
-      <w:proofErr w:type="spellEnd"/>
-    </w:p>
-    <w:p>
-      <w:pPr>
-        <w:pStyle w:val="Leipteksti1"/>
-      </w:pPr>
-      <w:r>
+        <w:pStyle w:val="Otsikko2"/>
+      </w:pPr>
+      <w:r>
+        <w:rPr>
+          <w:lang w:val="en-US"/>
+        </w:rPr>
         <w:tab/>
-        <w:t>-</w:t>
-      </w:r>
-    </w:p>
-    <w:p>
-      <w:pPr>
-        <w:pStyle w:val="Otsikko2"/>
-      </w:pPr>
-      <w:r>
-        <w:rPr>
-          <w:lang w:val="en-US"/>
-        </w:rPr>
-        <w:tab/>
-      </w:r>
-      <w:bookmarkStart w:id="2" w:name="_Toc504921195"/>
+      </w:r>
+      <w:bookmarkStart w:id="3" w:name="_Toc504921195"/>
       <w:r>
         <w:t>Process description</w:t>
       </w:r>
-      <w:bookmarkEnd w:id="2"/>
+      <w:bookmarkEnd w:id="3"/>
     </w:p>
     <w:p>
       <w:pPr>
@@ -3950,6 +3991,7 @@
         </w:numPr>
       </w:pPr>
       <w:r>
+        <w:lastRenderedPageBreak/>
         <w:t>The product fulfills the given requirements</w:t>
       </w:r>
     </w:p>
@@ -3992,7 +4034,6 @@
         </w:numPr>
       </w:pPr>
       <w:r>
-        <w:lastRenderedPageBreak/>
         <w:t>Feedback from the customer</w:t>
       </w:r>
     </w:p>
@@ -4203,7 +4244,7 @@
           <w:lang w:val="en-US"/>
         </w:rPr>
       </w:pPr>
-      <w:bookmarkStart w:id="3" w:name="_Toc504921196"/>
+      <w:bookmarkStart w:id="4" w:name="_Toc504921196"/>
       <w:r>
         <w:rPr>
           <w:lang w:val="en-US"/>
@@ -4228,7 +4269,7 @@
         </w:rPr>
         <w:t>echnologies</w:t>
       </w:r>
-      <w:bookmarkEnd w:id="3"/>
+      <w:bookmarkEnd w:id="4"/>
     </w:p>
     <w:p>
       <w:pPr>
@@ -4503,7 +4544,7 @@
                 <w:lang w:val="en-GB"/>
               </w:rPr>
             </w:pPr>
-            <w:hyperlink r:id="rId10" w:history="1">
+            <w:hyperlink r:id="rId11" w:history="1">
               <w:r>
                 <w:rPr>
                   <w:rStyle w:val="Hyperlinkki"/>
@@ -4797,7 +4838,7 @@
               <w:ind w:left="0"/>
               <w:jc w:val="left"/>
             </w:pPr>
-            <w:hyperlink r:id="rId11" w:history="1">
+            <w:hyperlink r:id="rId12" w:history="1">
               <w:r>
                 <w:rPr>
                   <w:rStyle w:val="Hyperlinkki"/>
@@ -5110,28 +5151,28 @@
         <w:rPr>
           <w:lang w:val="en-GB"/>
         </w:rPr>
+        <w:lastRenderedPageBreak/>
         <w:tab/>
       </w:r>
-      <w:bookmarkStart w:id="4" w:name="_Toc504921197"/>
+      <w:bookmarkStart w:id="5" w:name="_Toc504921197"/>
       <w:r>
         <w:rPr>
           <w:lang w:val="en-US"/>
         </w:rPr>
         <w:t>StUDY DIARY</w:t>
       </w:r>
-      <w:bookmarkEnd w:id="4"/>
-    </w:p>
-    <w:p>
-      <w:pPr>
-        <w:pStyle w:val="Leipteksti1"/>
-      </w:pPr>
-    </w:p>
-    <w:p>
-      <w:pPr>
-        <w:pStyle w:val="Leipteksti1"/>
-      </w:pPr>
-      <w:r>
-        <w:lastRenderedPageBreak/>
+      <w:bookmarkEnd w:id="5"/>
+    </w:p>
+    <w:p>
+      <w:pPr>
+        <w:pStyle w:val="Leipteksti1"/>
+      </w:pPr>
+    </w:p>
+    <w:p>
+      <w:pPr>
+        <w:pStyle w:val="Leipteksti1"/>
+      </w:pPr>
+      <w:r>
         <w:t>This chapter</w:t>
       </w:r>
       <w:r>
@@ -5171,7 +5212,7 @@
         </w:rPr>
         <w:tab/>
       </w:r>
-      <w:bookmarkStart w:id="5" w:name="_Toc504921198"/>
+      <w:bookmarkStart w:id="6" w:name="_Toc504921198"/>
       <w:r>
         <w:rPr>
           <w:lang w:val="en-US"/>
@@ -5225,7 +5266,7 @@
         </w:rPr>
         <w:t>)</w:t>
       </w:r>
-      <w:bookmarkEnd w:id="5"/>
+      <w:bookmarkEnd w:id="6"/>
     </w:p>
     <w:p>
       <w:pPr>
@@ -5237,21 +5278,21 @@
       <w:pPr>
         <w:pStyle w:val="Otsikko3"/>
       </w:pPr>
-      <w:bookmarkStart w:id="6" w:name="_Toc504921199"/>
+      <w:bookmarkStart w:id="7" w:name="_Toc504921199"/>
       <w:r>
         <w:t>What went well</w:t>
       </w:r>
-      <w:bookmarkEnd w:id="6"/>
+      <w:bookmarkEnd w:id="7"/>
     </w:p>
     <w:p>
       <w:pPr>
         <w:pStyle w:val="Otsikko3"/>
       </w:pPr>
-      <w:bookmarkStart w:id="7" w:name="_Toc504921200"/>
+      <w:bookmarkStart w:id="8" w:name="_Toc504921200"/>
       <w:r>
         <w:t>What difficulties you had</w:t>
       </w:r>
-      <w:bookmarkEnd w:id="7"/>
+      <w:bookmarkEnd w:id="8"/>
     </w:p>
     <w:p>
       <w:pPr>
@@ -5260,7 +5301,7 @@
           <w:lang w:val="en-US"/>
         </w:rPr>
       </w:pPr>
-      <w:bookmarkStart w:id="8" w:name="_Toc504921201"/>
+      <w:bookmarkStart w:id="9" w:name="_Toc504921201"/>
       <w:r>
         <w:rPr>
           <w:lang w:val="en-US"/>
@@ -5279,7 +5320,7 @@
         </w:rPr>
         <w:t>ngs</w:t>
       </w:r>
-      <w:bookmarkEnd w:id="8"/>
+      <w:bookmarkEnd w:id="9"/>
     </w:p>
     <w:p>
       <w:pPr>
@@ -5288,7 +5329,7 @@
           <w:lang w:val="en-US"/>
         </w:rPr>
       </w:pPr>
-      <w:bookmarkStart w:id="9" w:name="_Toc504921202"/>
+      <w:bookmarkStart w:id="10" w:name="_Toc504921202"/>
       <w:r>
         <w:rPr>
           <w:lang w:val="en-US"/>
@@ -5308,7 +5349,7 @@
         </w:rPr>
         <w:t>sprint</w:t>
       </w:r>
-      <w:bookmarkEnd w:id="9"/>
+      <w:bookmarkEnd w:id="10"/>
       <w:proofErr w:type="gramEnd"/>
     </w:p>
     <w:p>
@@ -5326,11 +5367,11 @@
         </w:rPr>
         <w:tab/>
       </w:r>
-      <w:bookmarkStart w:id="10" w:name="_Toc504921203"/>
+      <w:bookmarkStart w:id="11" w:name="_Toc504921203"/>
       <w:r>
         <w:t>Sprint 2</w:t>
       </w:r>
-      <w:bookmarkEnd w:id="10"/>
+      <w:bookmarkEnd w:id="11"/>
     </w:p>
     <w:p>
       <w:pPr>
@@ -5342,21 +5383,21 @@
       <w:pPr>
         <w:pStyle w:val="Otsikko3"/>
       </w:pPr>
-      <w:bookmarkStart w:id="11" w:name="_Toc504921204"/>
+      <w:bookmarkStart w:id="12" w:name="_Toc504921204"/>
       <w:r>
         <w:t>What went well</w:t>
       </w:r>
-      <w:bookmarkEnd w:id="11"/>
+      <w:bookmarkEnd w:id="12"/>
     </w:p>
     <w:p>
       <w:pPr>
         <w:pStyle w:val="Otsikko3"/>
       </w:pPr>
-      <w:bookmarkStart w:id="12" w:name="_Toc504921205"/>
+      <w:bookmarkStart w:id="13" w:name="_Toc504921205"/>
       <w:r>
         <w:t>What difficulties you had</w:t>
       </w:r>
-      <w:bookmarkEnd w:id="12"/>
+      <w:bookmarkEnd w:id="13"/>
     </w:p>
     <w:p>
       <w:pPr>
@@ -5365,7 +5406,7 @@
           <w:lang w:val="en-US"/>
         </w:rPr>
       </w:pPr>
-      <w:bookmarkStart w:id="13" w:name="_Toc504921206"/>
+      <w:bookmarkStart w:id="14" w:name="_Toc504921206"/>
       <w:r>
         <w:rPr>
           <w:lang w:val="en-US"/>
@@ -5384,7 +5425,7 @@
         </w:rPr>
         <w:t>ngs</w:t>
       </w:r>
-      <w:bookmarkEnd w:id="13"/>
+      <w:bookmarkEnd w:id="14"/>
     </w:p>
     <w:p>
       <w:pPr>
@@ -5393,7 +5434,7 @@
           <w:lang w:val="en-US"/>
         </w:rPr>
       </w:pPr>
-      <w:bookmarkStart w:id="14" w:name="_Toc504921207"/>
+      <w:bookmarkStart w:id="15" w:name="_Toc504921207"/>
       <w:r>
         <w:rPr>
           <w:lang w:val="en-US"/>
@@ -5413,7 +5454,7 @@
         </w:rPr>
         <w:t>sprint</w:t>
       </w:r>
-      <w:bookmarkEnd w:id="14"/>
+      <w:bookmarkEnd w:id="15"/>
       <w:proofErr w:type="gramEnd"/>
     </w:p>
     <w:p>
@@ -5426,15 +5467,15 @@
         </w:rPr>
         <w:t xml:space="preserve"> </w:t>
       </w:r>
-      <w:bookmarkStart w:id="15" w:name="_Toc504921208"/>
-      <w:bookmarkStart w:id="16" w:name="_Toc427446692"/>
+      <w:bookmarkStart w:id="16" w:name="_Toc504921208"/>
+      <w:bookmarkStart w:id="17" w:name="_Toc427446692"/>
       <w:r>
         <w:t>RISK</w:t>
       </w:r>
       <w:r>
         <w:t xml:space="preserve"> MANAGEMENT PLAN</w:t>
       </w:r>
-      <w:bookmarkEnd w:id="15"/>
+      <w:bookmarkEnd w:id="16"/>
     </w:p>
     <w:p>
       <w:pPr>
@@ -5565,15 +5606,18 @@
         <w:t xml:space="preserve">u lasts for more than one week. So, be prepared. On the other hand, </w:t>
       </w:r>
       <w:r>
-        <w:t>getting hurt in traffic so that it will take a week to recover happens to only for 15000 people yearly in Finland (less than 3 permille of population).</w:t>
-      </w:r>
-    </w:p>
-    <w:p>
-      <w:pPr>
-        <w:pStyle w:val="Leipteksti1"/>
-      </w:pPr>
+        <w:t xml:space="preserve">getting hurt in traffic so that it will take a </w:t>
+      </w:r>
       <w:r>
         <w:lastRenderedPageBreak/>
+        <w:t>week to recover happens to only for 15000 people yearly in Finland (less than 3 permille of population).</w:t>
+      </w:r>
+    </w:p>
+    <w:p>
+      <w:pPr>
+        <w:pStyle w:val="Leipteksti1"/>
+      </w:pPr>
+      <w:r>
         <w:t>Be sensitive for weak signals, such as difficulties with new technology or runny noses.</w:t>
       </w:r>
     </w:p>
@@ -6268,8 +6312,6 @@
               </w:rPr>
               <w:t>tight schedule</w:t>
             </w:r>
-            <w:bookmarkStart w:id="17" w:name="_GoBack"/>
-            <w:bookmarkEnd w:id="17"/>
           </w:p>
         </w:tc>
         <w:tc>
@@ -6656,7 +6698,7 @@
         </w:rPr>
       </w:pPr>
       <w:bookmarkStart w:id="19" w:name="_Toc504921210"/>
-      <w:bookmarkEnd w:id="16"/>
+      <w:bookmarkEnd w:id="17"/>
       <w:r>
         <w:rPr>
           <w:lang w:val="en-US"/>
@@ -6747,6 +6789,7 @@
         <w:pStyle w:val="Leipteksti1"/>
       </w:pPr>
       <w:r>
+        <w:lastRenderedPageBreak/>
         <w:t>However, remember that the low impact risks may have cumulative effects, if they have high probability, and thus occur frequently.</w:t>
       </w:r>
     </w:p>
@@ -6755,7 +6798,6 @@
         <w:pStyle w:val="Leipteksti1"/>
       </w:pPr>
       <w:r>
-        <w:lastRenderedPageBreak/>
         <w:t xml:space="preserve">Incorporate your mitigation methods to your process (see 1.2.). However, consider the sensibleness of the measures (risk severity vs. cost). For example, getting a flu shot </w:t>
       </w:r>
       <w:r>
@@ -7362,8 +7404,8 @@
       </w:pPr>
     </w:p>
     <w:sectPr>
-      <w:headerReference w:type="default" r:id="rId12"/>
-      <w:footerReference w:type="default" r:id="rId13"/>
+      <w:headerReference w:type="default" r:id="rId13"/>
+      <w:footerReference w:type="default" r:id="rId14"/>
       <w:pgSz w:w="11906" w:h="16838"/>
       <w:pgMar w:top="1985" w:right="1134" w:bottom="1418" w:left="2552" w:header="851" w:footer="720" w:gutter="0"/>
       <w:cols w:space="720"/>
@@ -7425,7 +7467,7 @@
       <w:rPr>
         <w:noProof/>
       </w:rPr>
-      <w:t>31.1.2018 0.03</w:t>
+      <w:t>2.2.2018 21.59</w:t>
     </w:r>
     <w:r>
       <w:fldChar w:fldCharType="end"/>
@@ -7457,27 +7499,14 @@
     <w:r>
       <w:t>/</w:t>
     </w:r>
-    <w:r>
-      <w:fldChar w:fldCharType="begin"/>
-    </w:r>
-    <w:r>
-      <w:instrText xml:space="preserve"> NUMPAGES  \* MERGEFORMAT </w:instrText>
-    </w:r>
-    <w:r>
-      <w:fldChar w:fldCharType="separate"/>
-    </w:r>
-    <w:r>
-      <w:rPr>
-        <w:noProof/>
-      </w:rPr>
-      <w:t>7</w:t>
-    </w:r>
-    <w:r>
-      <w:rPr>
-        <w:noProof/>
-      </w:rPr>
-      <w:fldChar w:fldCharType="end"/>
-    </w:r>
+    <w:fldSimple w:instr=" NUMPAGES  \* MERGEFORMAT ">
+      <w:r>
+        <w:rPr>
+          <w:noProof/>
+        </w:rPr>
+        <w:t>7</w:t>
+      </w:r>
+    </w:fldSimple>
   </w:p>
 </w:ftr>
 </file>
@@ -11090,7 +11119,7 @@
 </file>
 
 <file path=customXml/itemProps1.xml><?xml version="1.0" encoding="utf-8"?>
-<ds:datastoreItem xmlns:ds="http://schemas.openxmlformats.org/officeDocument/2006/customXml" ds:itemID="{14DE1318-5D48-4C31-AB6F-51926EC69DDA}">
+<ds:datastoreItem xmlns:ds="http://schemas.openxmlformats.org/officeDocument/2006/customXml" ds:itemID="{052AE3D6-7D19-46AC-9822-241739D890FD}">
   <ds:schemaRefs>
     <ds:schemaRef ds:uri="http://schemas.openxmlformats.org/officeDocument/2006/bibliography"/>
   </ds:schemaRefs>

</xml_diff>

<commit_message>
Added more risks in the project plan document - Also evaluated probability and impact for the risks
</commit_message>
<xml_diff>
--- a/doc/Project plan.docx
+++ b/doc/Project plan.docx
@@ -842,7 +842,7 @@
                 <w:noProof/>
                 <w:lang w:val="fi-FI"/>
               </w:rPr>
-              <w:t>2.2.2018 21:59</w:t>
+              <w:t>4.2.2018 17:52</w:t>
             </w:r>
             <w:r>
               <w:rPr>
@@ -3584,21 +3584,7 @@
         <w:rPr>
           <w:b/>
         </w:rPr>
-        <w:t xml:space="preserve">Lassi </w:t>
-      </w:r>
-      <w:proofErr w:type="spellStart"/>
-      <w:r>
-        <w:rPr>
-          <w:b/>
-        </w:rPr>
-        <w:t>Rintala</w:t>
-      </w:r>
-      <w:proofErr w:type="spellEnd"/>
-      <w:r>
-        <w:rPr>
-          <w:b/>
-        </w:rPr>
-        <w:t xml:space="preserve"> (Scrum master for sprint</w:t>
+        <w:t>Lassi Rintala (Scrum master for sprint</w:t>
       </w:r>
       <w:r>
         <w:rPr>
@@ -3809,11 +3795,19 @@
           <w:b/>
         </w:rPr>
       </w:pPr>
+      <w:proofErr w:type="spellStart"/>
       <w:r>
         <w:rPr>
           <w:b/>
         </w:rPr>
-        <w:t xml:space="preserve">Vili </w:t>
+        <w:t>Vili</w:t>
+      </w:r>
+      <w:proofErr w:type="spellEnd"/>
+      <w:r>
+        <w:rPr>
+          <w:b/>
+        </w:rPr>
+        <w:t xml:space="preserve"> </w:t>
       </w:r>
       <w:proofErr w:type="spellStart"/>
       <w:r>
@@ -3867,8 +3861,6 @@
       <w:r>
         <w:t>Special Skills: C++</w:t>
       </w:r>
-      <w:bookmarkStart w:id="2" w:name="_GoBack"/>
-      <w:bookmarkEnd w:id="2"/>
     </w:p>
     <w:p>
       <w:pPr>
@@ -3931,11 +3923,11 @@
         </w:rPr>
         <w:tab/>
       </w:r>
-      <w:bookmarkStart w:id="3" w:name="_Toc504921195"/>
+      <w:bookmarkStart w:id="2" w:name="_Toc504921195"/>
       <w:r>
         <w:t>Process description</w:t>
       </w:r>
-      <w:bookmarkEnd w:id="3"/>
+      <w:bookmarkEnd w:id="2"/>
     </w:p>
     <w:p>
       <w:pPr>
@@ -4244,7 +4236,7 @@
           <w:lang w:val="en-US"/>
         </w:rPr>
       </w:pPr>
-      <w:bookmarkStart w:id="4" w:name="_Toc504921196"/>
+      <w:bookmarkStart w:id="3" w:name="_Toc504921196"/>
       <w:r>
         <w:rPr>
           <w:lang w:val="en-US"/>
@@ -4269,7 +4261,7 @@
         </w:rPr>
         <w:t>echnologies</w:t>
       </w:r>
-      <w:bookmarkEnd w:id="4"/>
+      <w:bookmarkEnd w:id="3"/>
     </w:p>
     <w:p>
       <w:pPr>
@@ -4947,16 +4939,8 @@
               <w:rPr>
                 <w:lang w:val="en-GB"/>
               </w:rPr>
-              <w:t xml:space="preserve">Lassi </w:t>
-            </w:r>
-            <w:proofErr w:type="spellStart"/>
-            <w:r>
-              <w:rPr>
-                <w:lang w:val="en-GB"/>
-              </w:rPr>
-              <w:t>Rintala</w:t>
-            </w:r>
-            <w:proofErr w:type="spellEnd"/>
+              <w:t>Lassi Rintala</w:t>
+            </w:r>
           </w:p>
         </w:tc>
         <w:tc>
@@ -5106,16 +5090,8 @@
               <w:rPr>
                 <w:lang w:val="en-GB"/>
               </w:rPr>
-              <w:t xml:space="preserve">Lassi </w:t>
-            </w:r>
-            <w:proofErr w:type="spellStart"/>
-            <w:r>
-              <w:rPr>
-                <w:lang w:val="en-GB"/>
-              </w:rPr>
-              <w:t>Rintala</w:t>
-            </w:r>
-            <w:proofErr w:type="spellEnd"/>
+              <w:t>Lassi Rintala</w:t>
+            </w:r>
           </w:p>
         </w:tc>
         <w:tc>
@@ -5154,14 +5130,14 @@
         <w:lastRenderedPageBreak/>
         <w:tab/>
       </w:r>
-      <w:bookmarkStart w:id="5" w:name="_Toc504921197"/>
+      <w:bookmarkStart w:id="4" w:name="_Toc504921197"/>
       <w:r>
         <w:rPr>
           <w:lang w:val="en-US"/>
         </w:rPr>
         <w:t>StUDY DIARY</w:t>
       </w:r>
-      <w:bookmarkEnd w:id="5"/>
+      <w:bookmarkEnd w:id="4"/>
     </w:p>
     <w:p>
       <w:pPr>
@@ -5212,7 +5188,7 @@
         </w:rPr>
         <w:tab/>
       </w:r>
-      <w:bookmarkStart w:id="6" w:name="_Toc504921198"/>
+      <w:bookmarkStart w:id="5" w:name="_Toc504921198"/>
       <w:r>
         <w:rPr>
           <w:lang w:val="en-US"/>
@@ -5266,10 +5242,115 @@
         </w:rPr>
         <w:t>)</w:t>
       </w:r>
+      <w:bookmarkEnd w:id="5"/>
+    </w:p>
+    <w:p>
+      <w:pPr>
+        <w:pStyle w:val="Leipteksti1"/>
+        <w:ind w:left="1304"/>
+      </w:pPr>
+    </w:p>
+    <w:p>
+      <w:pPr>
+        <w:pStyle w:val="Otsikko3"/>
+      </w:pPr>
+      <w:bookmarkStart w:id="6" w:name="_Toc504921199"/>
+      <w:r>
+        <w:t>What went well</w:t>
+      </w:r>
       <w:bookmarkEnd w:id="6"/>
     </w:p>
     <w:p>
       <w:pPr>
+        <w:pStyle w:val="Otsikko3"/>
+      </w:pPr>
+      <w:bookmarkStart w:id="7" w:name="_Toc504921200"/>
+      <w:r>
+        <w:t>What difficulties you had</w:t>
+      </w:r>
+      <w:bookmarkEnd w:id="7"/>
+    </w:p>
+    <w:p>
+      <w:pPr>
+        <w:pStyle w:val="Otsikko3"/>
+        <w:rPr>
+          <w:lang w:val="en-US"/>
+        </w:rPr>
+      </w:pPr>
+      <w:bookmarkStart w:id="8" w:name="_Toc504921201"/>
+      <w:r>
+        <w:rPr>
+          <w:lang w:val="en-US"/>
+        </w:rPr>
+        <w:t>What were the main learn</w:t>
+      </w:r>
+      <w:r>
+        <w:rPr>
+          <w:lang w:val="en-US"/>
+        </w:rPr>
+        <w:t>i</w:t>
+      </w:r>
+      <w:r>
+        <w:rPr>
+          <w:lang w:val="en-US"/>
+        </w:rPr>
+        <w:t>ngs</w:t>
+      </w:r>
+      <w:bookmarkEnd w:id="8"/>
+    </w:p>
+    <w:p>
+      <w:pPr>
+        <w:pStyle w:val="Otsikko3"/>
+        <w:rPr>
+          <w:lang w:val="en-US"/>
+        </w:rPr>
+      </w:pPr>
+      <w:bookmarkStart w:id="9" w:name="_Toc504921202"/>
+      <w:r>
+        <w:rPr>
+          <w:lang w:val="en-US"/>
+        </w:rPr>
+        <w:t>What did you decid</w:t>
+      </w:r>
+      <w:r>
+        <w:rPr>
+          <w:lang w:val="en-US"/>
+        </w:rPr>
+        <w:t xml:space="preserve">e to change for the next </w:t>
+      </w:r>
+      <w:proofErr w:type="gramStart"/>
+      <w:r>
+        <w:rPr>
+          <w:lang w:val="en-US"/>
+        </w:rPr>
+        <w:t>sprint</w:t>
+      </w:r>
+      <w:bookmarkEnd w:id="9"/>
+      <w:proofErr w:type="gramEnd"/>
+    </w:p>
+    <w:p>
+      <w:pPr>
+        <w:pStyle w:val="Leipteksti1"/>
+      </w:pPr>
+    </w:p>
+    <w:p>
+      <w:pPr>
+        <w:pStyle w:val="Otsikko2"/>
+      </w:pPr>
+      <w:r>
+        <w:rPr>
+          <w:lang w:val="en-US"/>
+        </w:rPr>
+        <w:tab/>
+      </w:r>
+      <w:bookmarkStart w:id="10" w:name="_Toc504921203"/>
+      <w:r>
+        <w:t>Sprint 2</w:t>
+      </w:r>
+      <w:bookmarkEnd w:id="10"/>
+    </w:p>
+    <w:p>
+      <w:pPr>
         <w:pStyle w:val="Leipteksti1"/>
         <w:ind w:left="1304"/>
       </w:pPr>
@@ -5278,21 +5359,21 @@
       <w:pPr>
         <w:pStyle w:val="Otsikko3"/>
       </w:pPr>
-      <w:bookmarkStart w:id="7" w:name="_Toc504921199"/>
+      <w:bookmarkStart w:id="11" w:name="_Toc504921204"/>
       <w:r>
         <w:t>What went well</w:t>
       </w:r>
-      <w:bookmarkEnd w:id="7"/>
+      <w:bookmarkEnd w:id="11"/>
     </w:p>
     <w:p>
       <w:pPr>
         <w:pStyle w:val="Otsikko3"/>
       </w:pPr>
-      <w:bookmarkStart w:id="8" w:name="_Toc504921200"/>
+      <w:bookmarkStart w:id="12" w:name="_Toc504921205"/>
       <w:r>
         <w:t>What difficulties you had</w:t>
       </w:r>
-      <w:bookmarkEnd w:id="8"/>
+      <w:bookmarkEnd w:id="12"/>
     </w:p>
     <w:p>
       <w:pPr>
@@ -5301,7 +5382,7 @@
           <w:lang w:val="en-US"/>
         </w:rPr>
       </w:pPr>
-      <w:bookmarkStart w:id="9" w:name="_Toc504921201"/>
+      <w:bookmarkStart w:id="13" w:name="_Toc504921206"/>
       <w:r>
         <w:rPr>
           <w:lang w:val="en-US"/>
@@ -5320,7 +5401,7 @@
         </w:rPr>
         <w:t>ngs</w:t>
       </w:r>
-      <w:bookmarkEnd w:id="9"/>
+      <w:bookmarkEnd w:id="13"/>
     </w:p>
     <w:p>
       <w:pPr>
@@ -5329,7 +5410,7 @@
           <w:lang w:val="en-US"/>
         </w:rPr>
       </w:pPr>
-      <w:bookmarkStart w:id="10" w:name="_Toc504921202"/>
+      <w:bookmarkStart w:id="14" w:name="_Toc504921207"/>
       <w:r>
         <w:rPr>
           <w:lang w:val="en-US"/>
@@ -5349,133 +5430,28 @@
         </w:rPr>
         <w:t>sprint</w:t>
       </w:r>
-      <w:bookmarkEnd w:id="10"/>
+      <w:bookmarkEnd w:id="14"/>
       <w:proofErr w:type="gramEnd"/>
     </w:p>
     <w:p>
       <w:pPr>
-        <w:pStyle w:val="Leipteksti1"/>
-      </w:pPr>
-    </w:p>
-    <w:p>
-      <w:pPr>
-        <w:pStyle w:val="Otsikko2"/>
+        <w:pStyle w:val="Otsikko1"/>
       </w:pPr>
       <w:r>
         <w:rPr>
           <w:lang w:val="en-US"/>
         </w:rPr>
-        <w:tab/>
-      </w:r>
-      <w:bookmarkStart w:id="11" w:name="_Toc504921203"/>
-      <w:r>
-        <w:t>Sprint 2</w:t>
-      </w:r>
-      <w:bookmarkEnd w:id="11"/>
-    </w:p>
-    <w:p>
-      <w:pPr>
-        <w:pStyle w:val="Leipteksti1"/>
-        <w:ind w:left="1304"/>
-      </w:pPr>
-    </w:p>
-    <w:p>
-      <w:pPr>
-        <w:pStyle w:val="Otsikko3"/>
-      </w:pPr>
-      <w:bookmarkStart w:id="12" w:name="_Toc504921204"/>
-      <w:r>
-        <w:t>What went well</w:t>
-      </w:r>
-      <w:bookmarkEnd w:id="12"/>
-    </w:p>
-    <w:p>
-      <w:pPr>
-        <w:pStyle w:val="Otsikko3"/>
-      </w:pPr>
-      <w:bookmarkStart w:id="13" w:name="_Toc504921205"/>
-      <w:r>
-        <w:t>What difficulties you had</w:t>
-      </w:r>
-      <w:bookmarkEnd w:id="13"/>
-    </w:p>
-    <w:p>
-      <w:pPr>
-        <w:pStyle w:val="Otsikko3"/>
-        <w:rPr>
-          <w:lang w:val="en-US"/>
-        </w:rPr>
-      </w:pPr>
-      <w:bookmarkStart w:id="14" w:name="_Toc504921206"/>
-      <w:r>
-        <w:rPr>
-          <w:lang w:val="en-US"/>
-        </w:rPr>
-        <w:t>What were the main learn</w:t>
-      </w:r>
-      <w:r>
-        <w:rPr>
-          <w:lang w:val="en-US"/>
-        </w:rPr>
-        <w:t>i</w:t>
-      </w:r>
-      <w:r>
-        <w:rPr>
-          <w:lang w:val="en-US"/>
-        </w:rPr>
-        <w:t>ngs</w:t>
-      </w:r>
-      <w:bookmarkEnd w:id="14"/>
-    </w:p>
-    <w:p>
-      <w:pPr>
-        <w:pStyle w:val="Otsikko3"/>
-        <w:rPr>
-          <w:lang w:val="en-US"/>
-        </w:rPr>
-      </w:pPr>
-      <w:bookmarkStart w:id="15" w:name="_Toc504921207"/>
-      <w:r>
-        <w:rPr>
-          <w:lang w:val="en-US"/>
-        </w:rPr>
-        <w:t>What did you decid</w:t>
-      </w:r>
-      <w:r>
-        <w:rPr>
-          <w:lang w:val="en-US"/>
-        </w:rPr>
-        <w:t xml:space="preserve">e to change for the next </w:t>
-      </w:r>
-      <w:proofErr w:type="gramStart"/>
-      <w:r>
-        <w:rPr>
-          <w:lang w:val="en-US"/>
-        </w:rPr>
-        <w:t>sprint</w:t>
+        <w:t xml:space="preserve"> </w:t>
+      </w:r>
+      <w:bookmarkStart w:id="15" w:name="_Toc504921208"/>
+      <w:bookmarkStart w:id="16" w:name="_Toc427446692"/>
+      <w:r>
+        <w:t>RISK</w:t>
+      </w:r>
+      <w:r>
+        <w:t xml:space="preserve"> MANAGEMENT PLAN</w:t>
       </w:r>
       <w:bookmarkEnd w:id="15"/>
-      <w:proofErr w:type="gramEnd"/>
-    </w:p>
-    <w:p>
-      <w:pPr>
-        <w:pStyle w:val="Otsikko1"/>
-      </w:pPr>
-      <w:r>
-        <w:rPr>
-          <w:lang w:val="en-US"/>
-        </w:rPr>
-        <w:t xml:space="preserve"> </w:t>
-      </w:r>
-      <w:bookmarkStart w:id="16" w:name="_Toc504921208"/>
-      <w:bookmarkStart w:id="17" w:name="_Toc427446692"/>
-      <w:r>
-        <w:t>RISK</w:t>
-      </w:r>
-      <w:r>
-        <w:t xml:space="preserve"> MANAGEMENT PLAN</w:t>
-      </w:r>
-      <w:bookmarkEnd w:id="16"/>
     </w:p>
     <w:p>
       <w:pPr>
@@ -5908,6 +5884,8 @@
       <w:pPr>
         <w:pStyle w:val="Leipteksti1"/>
       </w:pPr>
+      <w:bookmarkStart w:id="17" w:name="_GoBack"/>
+      <w:bookmarkEnd w:id="17"/>
     </w:p>
     <w:p>
       <w:pPr>
@@ -6322,10 +6300,17 @@
             <w:pPr>
               <w:pStyle w:val="Leipteksti1"/>
               <w:ind w:left="0"/>
-              <w:rPr>
-                <w:lang w:val="en-GB"/>
-              </w:rPr>
-            </w:pPr>
+              <w:jc w:val="center"/>
+              <w:rPr>
+                <w:lang w:val="en-GB"/>
+              </w:rPr>
+            </w:pPr>
+            <w:r>
+              <w:rPr>
+                <w:lang w:val="en-GB"/>
+              </w:rPr>
+              <w:t>2</w:t>
+            </w:r>
           </w:p>
         </w:tc>
         <w:tc>
@@ -6341,6 +6326,12 @@
                 <w:lang w:val="en-GB"/>
               </w:rPr>
             </w:pPr>
+            <w:r>
+              <w:rPr>
+                <w:lang w:val="en-GB"/>
+              </w:rPr>
+              <w:t>2</w:t>
+            </w:r>
           </w:p>
         </w:tc>
       </w:tr>
@@ -6364,7 +6355,7 @@
               <w:rPr>
                 <w:lang w:val="en-GB"/>
               </w:rPr>
-              <w:t>T2</w:t>
+              <w:t>S1</w:t>
             </w:r>
           </w:p>
         </w:tc>
@@ -6396,10 +6387,17 @@
             <w:pPr>
               <w:pStyle w:val="Leipteksti1"/>
               <w:ind w:left="0"/>
-              <w:rPr>
-                <w:lang w:val="en-GB"/>
-              </w:rPr>
-            </w:pPr>
+              <w:jc w:val="center"/>
+              <w:rPr>
+                <w:lang w:val="en-GB"/>
+              </w:rPr>
+            </w:pPr>
+            <w:r>
+              <w:rPr>
+                <w:lang w:val="en-GB"/>
+              </w:rPr>
+              <w:t>3</w:t>
+            </w:r>
           </w:p>
         </w:tc>
         <w:tc>
@@ -6415,6 +6413,12 @@
                 <w:lang w:val="en-GB"/>
               </w:rPr>
             </w:pPr>
+            <w:r>
+              <w:rPr>
+                <w:lang w:val="en-GB"/>
+              </w:rPr>
+              <w:t>3</w:t>
+            </w:r>
           </w:p>
         </w:tc>
       </w:tr>
@@ -6438,7 +6442,7 @@
               <w:rPr>
                 <w:lang w:val="en-GB"/>
               </w:rPr>
-              <w:t>T3</w:t>
+              <w:t>S2</w:t>
             </w:r>
           </w:p>
         </w:tc>
@@ -6458,7 +6462,19 @@
               <w:rPr>
                 <w:lang w:val="en-GB"/>
               </w:rPr>
-              <w:t>Fancier graphics required (by the customer or the developers)</w:t>
+              <w:t>C</w:t>
+            </w:r>
+            <w:r>
+              <w:rPr>
+                <w:lang w:val="en-GB"/>
+              </w:rPr>
+              <w:t>ustomer</w:t>
+            </w:r>
+            <w:r>
+              <w:rPr>
+                <w:lang w:val="en-GB"/>
+              </w:rPr>
+              <w:t xml:space="preserve"> changes or adds requirements</w:t>
             </w:r>
           </w:p>
         </w:tc>
@@ -6470,10 +6486,17 @@
             <w:pPr>
               <w:pStyle w:val="Leipteksti1"/>
               <w:ind w:left="0"/>
-              <w:rPr>
-                <w:lang w:val="en-GB"/>
-              </w:rPr>
-            </w:pPr>
+              <w:jc w:val="center"/>
+              <w:rPr>
+                <w:lang w:val="en-GB"/>
+              </w:rPr>
+            </w:pPr>
+            <w:r>
+              <w:rPr>
+                <w:lang w:val="en-GB"/>
+              </w:rPr>
+              <w:t>2</w:t>
+            </w:r>
           </w:p>
         </w:tc>
         <w:tc>
@@ -6489,6 +6512,12 @@
                 <w:lang w:val="en-GB"/>
               </w:rPr>
             </w:pPr>
+            <w:r>
+              <w:rPr>
+                <w:lang w:val="en-GB"/>
+              </w:rPr>
+              <w:t>2</w:t>
+            </w:r>
           </w:p>
         </w:tc>
       </w:tr>
@@ -6544,10 +6573,17 @@
             <w:pPr>
               <w:pStyle w:val="Leipteksti1"/>
               <w:ind w:left="0"/>
-              <w:rPr>
-                <w:lang w:val="en-GB"/>
-              </w:rPr>
-            </w:pPr>
+              <w:jc w:val="center"/>
+              <w:rPr>
+                <w:lang w:val="en-GB"/>
+              </w:rPr>
+            </w:pPr>
+            <w:r>
+              <w:rPr>
+                <w:lang w:val="en-GB"/>
+              </w:rPr>
+              <w:t>1</w:t>
+            </w:r>
           </w:p>
         </w:tc>
         <w:tc>
@@ -6563,6 +6599,186 @@
                 <w:lang w:val="en-GB"/>
               </w:rPr>
             </w:pPr>
+            <w:r>
+              <w:rPr>
+                <w:lang w:val="en-GB"/>
+              </w:rPr>
+              <w:t>1</w:t>
+            </w:r>
+          </w:p>
+        </w:tc>
+      </w:tr>
+      <w:tr>
+        <w:trPr>
+          <w:trHeight w:val="606"/>
+        </w:trPr>
+        <w:tc>
+          <w:tcPr>
+            <w:tcW w:w="1128" w:type="dxa"/>
+          </w:tcPr>
+          <w:p>
+            <w:pPr>
+              <w:pStyle w:val="Leipteksti1"/>
+              <w:ind w:left="0"/>
+              <w:rPr>
+                <w:lang w:val="en-GB"/>
+              </w:rPr>
+            </w:pPr>
+            <w:r>
+              <w:rPr>
+                <w:lang w:val="en-GB"/>
+              </w:rPr>
+              <w:t>S3</w:t>
+            </w:r>
+          </w:p>
+        </w:tc>
+        <w:tc>
+          <w:tcPr>
+            <w:tcW w:w="4520" w:type="dxa"/>
+          </w:tcPr>
+          <w:p>
+            <w:pPr>
+              <w:pStyle w:val="Leipteksti1"/>
+              <w:ind w:left="0"/>
+              <w:rPr>
+                <w:lang w:val="en-GB"/>
+              </w:rPr>
+            </w:pPr>
+            <w:r>
+              <w:rPr>
+                <w:lang w:val="en-GB"/>
+              </w:rPr>
+              <w:t>Minor bugs in the final release</w:t>
+            </w:r>
+          </w:p>
+        </w:tc>
+        <w:tc>
+          <w:tcPr>
+            <w:tcW w:w="1017" w:type="dxa"/>
+          </w:tcPr>
+          <w:p>
+            <w:pPr>
+              <w:pStyle w:val="Leipteksti1"/>
+              <w:ind w:left="0"/>
+              <w:jc w:val="center"/>
+              <w:rPr>
+                <w:lang w:val="en-GB"/>
+              </w:rPr>
+            </w:pPr>
+            <w:r>
+              <w:rPr>
+                <w:lang w:val="en-GB"/>
+              </w:rPr>
+              <w:t>3</w:t>
+            </w:r>
+          </w:p>
+        </w:tc>
+        <w:tc>
+          <w:tcPr>
+            <w:tcW w:w="814" w:type="dxa"/>
+          </w:tcPr>
+          <w:p>
+            <w:pPr>
+              <w:pStyle w:val="Leipteksti1"/>
+              <w:ind w:left="0"/>
+              <w:jc w:val="center"/>
+              <w:rPr>
+                <w:lang w:val="en-GB"/>
+              </w:rPr>
+            </w:pPr>
+            <w:r>
+              <w:rPr>
+                <w:lang w:val="en-GB"/>
+              </w:rPr>
+              <w:t>1</w:t>
+            </w:r>
+          </w:p>
+        </w:tc>
+      </w:tr>
+      <w:tr>
+        <w:trPr>
+          <w:trHeight w:val="606"/>
+        </w:trPr>
+        <w:tc>
+          <w:tcPr>
+            <w:tcW w:w="1128" w:type="dxa"/>
+          </w:tcPr>
+          <w:p>
+            <w:pPr>
+              <w:pStyle w:val="Leipteksti1"/>
+              <w:ind w:left="0"/>
+              <w:rPr>
+                <w:lang w:val="en-GB"/>
+              </w:rPr>
+            </w:pPr>
+            <w:r>
+              <w:rPr>
+                <w:lang w:val="en-GB"/>
+              </w:rPr>
+              <w:t>S4</w:t>
+            </w:r>
+          </w:p>
+        </w:tc>
+        <w:tc>
+          <w:tcPr>
+            <w:tcW w:w="4520" w:type="dxa"/>
+          </w:tcPr>
+          <w:p>
+            <w:pPr>
+              <w:pStyle w:val="Leipteksti1"/>
+              <w:ind w:left="0"/>
+              <w:rPr>
+                <w:lang w:val="en-GB"/>
+              </w:rPr>
+            </w:pPr>
+            <w:r>
+              <w:rPr>
+                <w:lang w:val="en-GB"/>
+              </w:rPr>
+              <w:t>Major bugs in the final release</w:t>
+            </w:r>
+          </w:p>
+        </w:tc>
+        <w:tc>
+          <w:tcPr>
+            <w:tcW w:w="1017" w:type="dxa"/>
+          </w:tcPr>
+          <w:p>
+            <w:pPr>
+              <w:pStyle w:val="Leipteksti1"/>
+              <w:ind w:left="0"/>
+              <w:jc w:val="center"/>
+              <w:rPr>
+                <w:lang w:val="en-GB"/>
+              </w:rPr>
+            </w:pPr>
+            <w:r>
+              <w:rPr>
+                <w:lang w:val="en-GB"/>
+              </w:rPr>
+              <w:t>1</w:t>
+            </w:r>
+          </w:p>
+        </w:tc>
+        <w:tc>
+          <w:tcPr>
+            <w:tcW w:w="814" w:type="dxa"/>
+          </w:tcPr>
+          <w:p>
+            <w:pPr>
+              <w:pStyle w:val="Leipteksti1"/>
+              <w:ind w:left="0"/>
+              <w:jc w:val="center"/>
+              <w:rPr>
+                <w:lang w:val="en-GB"/>
+              </w:rPr>
+            </w:pPr>
+            <w:r>
+              <w:rPr>
+                <w:lang w:val="en-GB"/>
+              </w:rPr>
+              <w:t>3</w:t>
+            </w:r>
           </w:p>
         </w:tc>
       </w:tr>
@@ -6698,11 +6914,12 @@
         </w:rPr>
       </w:pPr>
       <w:bookmarkStart w:id="19" w:name="_Toc504921210"/>
-      <w:bookmarkEnd w:id="17"/>
+      <w:bookmarkEnd w:id="16"/>
       <w:r>
         <w:rPr>
           <w:lang w:val="en-US"/>
         </w:rPr>
+        <w:lastRenderedPageBreak/>
         <w:t>[e</w:t>
       </w:r>
       <w:r>
@@ -6789,7 +7006,6 @@
         <w:pStyle w:val="Leipteksti1"/>
       </w:pPr>
       <w:r>
-        <w:lastRenderedPageBreak/>
         <w:t>However, remember that the low impact risks may have cumulative effects, if they have high probability, and thus occur frequently.</w:t>
       </w:r>
     </w:p>
@@ -7018,9 +7234,14 @@
       </w:pPr>
       <w:bookmarkStart w:id="20" w:name="_Toc504921211"/>
       <w:r>
-        <w:t>Technology risks</w:t>
+        <w:t xml:space="preserve">Technology </w:t>
+      </w:r>
+      <w:proofErr w:type="spellStart"/>
+      <w:r>
+        <w:t>risks</w:t>
       </w:r>
       <w:bookmarkEnd w:id="20"/>
+      <w:proofErr w:type="spellEnd"/>
     </w:p>
     <w:p>
       <w:pPr>
@@ -7467,7 +7688,7 @@
       <w:rPr>
         <w:noProof/>
       </w:rPr>
-      <w:t>2.2.2018 21.59</w:t>
+      <w:t>4.2.2018 17.52</w:t>
     </w:r>
     <w:r>
       <w:fldChar w:fldCharType="end"/>
@@ -7499,14 +7720,27 @@
     <w:r>
       <w:t>/</w:t>
     </w:r>
-    <w:fldSimple w:instr=" NUMPAGES  \* MERGEFORMAT ">
-      <w:r>
-        <w:rPr>
-          <w:noProof/>
-        </w:rPr>
-        <w:t>7</w:t>
-      </w:r>
-    </w:fldSimple>
+    <w:r>
+      <w:fldChar w:fldCharType="begin"/>
+    </w:r>
+    <w:r>
+      <w:instrText xml:space="preserve"> NUMPAGES  \* MERGEFORMAT </w:instrText>
+    </w:r>
+    <w:r>
+      <w:fldChar w:fldCharType="separate"/>
+    </w:r>
+    <w:r>
+      <w:rPr>
+        <w:noProof/>
+      </w:rPr>
+      <w:t>7</w:t>
+    </w:r>
+    <w:r>
+      <w:rPr>
+        <w:noProof/>
+      </w:rPr>
+      <w:fldChar w:fldCharType="end"/>
+    </w:r>
   </w:p>
 </w:ftr>
 </file>
@@ -11119,7 +11353,7 @@
 </file>
 
 <file path=customXml/itemProps1.xml><?xml version="1.0" encoding="utf-8"?>
-<ds:datastoreItem xmlns:ds="http://schemas.openxmlformats.org/officeDocument/2006/customXml" ds:itemID="{052AE3D6-7D19-46AC-9822-241739D890FD}">
+<ds:datastoreItem xmlns:ds="http://schemas.openxmlformats.org/officeDocument/2006/customXml" ds:itemID="{DAB6561D-7353-4498-9C52-4D2446B60F35}">
   <ds:schemaRefs>
     <ds:schemaRef ds:uri="http://schemas.openxmlformats.org/officeDocument/2006/bibliography"/>
   </ds:schemaRefs>

</xml_diff>

<commit_message>
Add risk elaboration to project plan document
</commit_message>
<xml_diff>
--- a/doc/Project plan.docx
+++ b/doc/Project plan.docx
@@ -842,7 +842,7 @@
                 <w:noProof/>
                 <w:lang w:val="fi-FI"/>
               </w:rPr>
-              <w:t>4.2.2018 17:52</w:t>
+              <w:t>4.2.2018 19:29</w:t>
             </w:r>
             <w:r>
               <w:rPr>
@@ -5884,8 +5884,6 @@
       <w:pPr>
         <w:pStyle w:val="Leipteksti1"/>
       </w:pPr>
-      <w:bookmarkStart w:id="17" w:name="_GoBack"/>
-      <w:bookmarkEnd w:id="17"/>
     </w:p>
     <w:p>
       <w:pPr>
@@ -6355,7 +6353,7 @@
               <w:rPr>
                 <w:lang w:val="en-GB"/>
               </w:rPr>
-              <w:t>S1</w:t>
+              <w:t>M2</w:t>
             </w:r>
           </w:p>
         </w:tc>
@@ -6375,7 +6373,7 @@
               <w:rPr>
                 <w:lang w:val="en-GB"/>
               </w:rPr>
-              <w:t>Huge refactoring of current implementation</w:t>
+              <w:t>Confusion in task assignment (overlapping implementations etc.)</w:t>
             </w:r>
           </w:p>
         </w:tc>
@@ -6396,7 +6394,7 @@
               <w:rPr>
                 <w:lang w:val="en-GB"/>
               </w:rPr>
-              <w:t>3</w:t>
+              <w:t>1</w:t>
             </w:r>
           </w:p>
         </w:tc>
@@ -6417,7 +6415,7 @@
               <w:rPr>
                 <w:lang w:val="en-GB"/>
               </w:rPr>
-              <w:t>3</w:t>
+              <w:t>1</w:t>
             </w:r>
           </w:p>
         </w:tc>
@@ -6442,7 +6440,7 @@
               <w:rPr>
                 <w:lang w:val="en-GB"/>
               </w:rPr>
-              <w:t>S2</w:t>
+              <w:t>S1</w:t>
             </w:r>
           </w:p>
         </w:tc>
@@ -6458,24 +6456,14 @@
                 <w:lang w:val="en-GB"/>
               </w:rPr>
             </w:pPr>
-            <w:r>
-              <w:rPr>
-                <w:lang w:val="en-GB"/>
-              </w:rPr>
-              <w:t>C</w:t>
-            </w:r>
-            <w:r>
-              <w:rPr>
-                <w:lang w:val="en-GB"/>
-              </w:rPr>
-              <w:t>ustomer</w:t>
-            </w:r>
-            <w:r>
-              <w:rPr>
-                <w:lang w:val="en-GB"/>
-              </w:rPr>
-              <w:t xml:space="preserve"> changes or adds requirements</w:t>
-            </w:r>
+            <w:bookmarkStart w:id="17" w:name="_Hlk505537097"/>
+            <w:r>
+              <w:rPr>
+                <w:lang w:val="en-GB"/>
+              </w:rPr>
+              <w:t>Huge refactoring of current implementation</w:t>
+            </w:r>
+            <w:bookmarkEnd w:id="17"/>
           </w:p>
         </w:tc>
         <w:tc>
@@ -6495,7 +6483,7 @@
               <w:rPr>
                 <w:lang w:val="en-GB"/>
               </w:rPr>
-              <w:t>2</w:t>
+              <w:t>3</w:t>
             </w:r>
           </w:p>
         </w:tc>
@@ -6516,7 +6504,7 @@
               <w:rPr>
                 <w:lang w:val="en-GB"/>
               </w:rPr>
-              <w:t>2</w:t>
+              <w:t>3</w:t>
             </w:r>
           </w:p>
         </w:tc>
@@ -6541,7 +6529,7 @@
               <w:rPr>
                 <w:lang w:val="en-GB"/>
               </w:rPr>
-              <w:t>M2</w:t>
+              <w:t>S2</w:t>
             </w:r>
           </w:p>
         </w:tc>
@@ -6561,7 +6549,7 @@
               <w:rPr>
                 <w:lang w:val="en-GB"/>
               </w:rPr>
-              <w:t>Confusion in task assignment (overlapping implementations etc.)</w:t>
+              <w:t>Customer changes or adds requirements</w:t>
             </w:r>
           </w:p>
         </w:tc>
@@ -6582,7 +6570,7 @@
               <w:rPr>
                 <w:lang w:val="en-GB"/>
               </w:rPr>
-              <w:t>1</w:t>
+              <w:t>2</w:t>
             </w:r>
           </w:p>
         </w:tc>
@@ -6603,7 +6591,7 @@
               <w:rPr>
                 <w:lang w:val="en-GB"/>
               </w:rPr>
-              <w:t>1</w:t>
+              <w:t>2</w:t>
             </w:r>
           </w:p>
         </w:tc>
@@ -6920,119 +6908,123 @@
           <w:lang w:val="en-US"/>
         </w:rPr>
         <w:lastRenderedPageBreak/>
-        <w:t>[e</w:t>
+        <w:t>Risk</w:t>
       </w:r>
       <w:r>
         <w:rPr>
           <w:lang w:val="en-US"/>
         </w:rPr>
-        <w:t>xample</w:t>
+        <w:t xml:space="preserve"> </w:t>
       </w:r>
       <w:r>
         <w:rPr>
           <w:lang w:val="en-US"/>
         </w:rPr>
-        <w:t xml:space="preserve">] </w:t>
+        <w:t>P</w:t>
       </w:r>
       <w:r>
         <w:rPr>
           <w:lang w:val="en-US"/>
         </w:rPr>
-        <w:t>Risk</w:t>
+        <w:t>1</w:t>
       </w:r>
       <w:r>
         <w:rPr>
           <w:lang w:val="en-US"/>
         </w:rPr>
+        <w:t xml:space="preserve">: </w:t>
+      </w:r>
+      <w:r>
+        <w:rPr>
+          <w:lang w:val="en-US"/>
+        </w:rPr>
+        <w:t>s</w:t>
+      </w:r>
+      <w:r>
+        <w:rPr>
+          <w:lang w:val="en-US"/>
+        </w:rPr>
+        <w:t>hort term absence</w:t>
+      </w:r>
+      <w:r>
+        <w:rPr>
+          <w:lang w:val="en-US"/>
+        </w:rPr>
+        <w:t xml:space="preserve"> of one person</w:t>
+      </w:r>
+      <w:bookmarkEnd w:id="19"/>
+    </w:p>
+    <w:p>
+      <w:pPr>
+        <w:pStyle w:val="Leipteksti1"/>
+      </w:pPr>
+      <w:r>
+        <w:rPr>
+          <w:b/>
+        </w:rPr>
+        <w:t>Root cause</w:t>
+      </w:r>
+      <w:r>
+        <w:rPr>
+          <w:b/>
+        </w:rPr>
+        <w:t xml:space="preserve"> (source)</w:t>
+      </w:r>
+      <w:r>
+        <w:rPr>
+          <w:b/>
+        </w:rPr>
+        <w:t>:</w:t>
+      </w:r>
+      <w:r>
         <w:t xml:space="preserve"> </w:t>
       </w:r>
       <w:r>
-        <w:rPr>
-          <w:lang w:val="en-US"/>
-        </w:rPr>
-        <w:t>P</w:t>
-      </w:r>
-      <w:r>
-        <w:rPr>
-          <w:lang w:val="en-US"/>
-        </w:rPr>
-        <w:t>1</w:t>
-      </w:r>
-      <w:r>
-        <w:rPr>
-          <w:lang w:val="en-US"/>
+        <w:t>A key person will be absent for several days.</w:t>
+      </w:r>
+    </w:p>
+    <w:p>
+      <w:pPr>
+        <w:pStyle w:val="Leipteksti1"/>
+        <w:rPr>
+          <w:b/>
+        </w:rPr>
+      </w:pPr>
+      <w:r>
+        <w:rPr>
+          <w:b/>
+        </w:rPr>
+        <w:t>Importance</w:t>
+      </w:r>
+      <w:r>
+        <w:rPr>
+          <w:b/>
+        </w:rPr>
+        <w:t xml:space="preserve"> (seriousness)</w:t>
+      </w:r>
+      <w:r>
+        <w:rPr>
+          <w:b/>
         </w:rPr>
         <w:t xml:space="preserve">: </w:t>
       </w:r>
       <w:r>
-        <w:rPr>
-          <w:lang w:val="en-US"/>
-        </w:rPr>
-        <w:t>s</w:t>
-      </w:r>
-      <w:r>
-        <w:rPr>
-          <w:lang w:val="en-US"/>
-        </w:rPr>
-        <w:t>hort term absence</w:t>
-      </w:r>
-      <w:r>
-        <w:rPr>
-          <w:lang w:val="en-US"/>
-        </w:rPr>
-        <w:t xml:space="preserve"> of one person</w:t>
-      </w:r>
-      <w:bookmarkEnd w:id="19"/>
-    </w:p>
-    <w:p>
-      <w:pPr>
-        <w:pStyle w:val="Leipteksti1"/>
-      </w:pPr>
-      <w:r>
-        <w:t xml:space="preserve">Every </w:t>
-      </w:r>
-      <w:r>
-        <w:t xml:space="preserve">major </w:t>
-      </w:r>
-      <w:r>
-        <w:t xml:space="preserve">risk in the table will be further elaborated here. Analyze the risks, so that those risks which will hurt you the most are analyzed in more detail than rare and </w:t>
-      </w:r>
-      <w:r>
-        <w:t>low-impact risks.</w:t>
-      </w:r>
-    </w:p>
-    <w:p>
-      <w:pPr>
-        <w:pStyle w:val="Leipteksti1"/>
-      </w:pPr>
-      <w:r>
-        <w:t>However, remember that the low impact risks may have cumulative effects, if they have high probability, and thus occur frequently.</w:t>
-      </w:r>
-    </w:p>
-    <w:p>
-      <w:pPr>
-        <w:pStyle w:val="Leipteksti1"/>
-      </w:pPr>
-      <w:r>
-        <w:t xml:space="preserve">Incorporate your mitigation methods to your process (see 1.2.). However, consider the sensibleness of the measures (risk severity vs. cost). For example, getting a flu shot </w:t>
-      </w:r>
-      <w:r>
-        <w:t xml:space="preserve">(vaccination) </w:t>
-      </w:r>
-      <w:r>
-        <w:t>for everyone in the team would surely be overkill.</w:t>
-      </w:r>
-    </w:p>
-    <w:p>
-      <w:pPr>
-        <w:pStyle w:val="Leipteksti1"/>
-        <w:tabs>
-          <w:tab w:val="left" w:pos="2293"/>
-        </w:tabs>
-        <w:ind w:left="0"/>
-      </w:pPr>
-      <w:r>
-        <w:tab/>
+        <w:t>f</w:t>
+      </w:r>
+      <w:r>
+        <w:t>rom t</w:t>
+      </w:r>
+      <w:r>
+        <w:t xml:space="preserve">he table, basically probability </w:t>
+      </w:r>
+      <w:r>
+        <w:t>and im</w:t>
+      </w:r>
+      <w:r>
+        <w:t xml:space="preserve">pact, possibly </w:t>
+      </w:r>
+      <w:r>
+        <w:t>combined with frequency.</w:t>
       </w:r>
     </w:p>
     <w:p>
@@ -7043,189 +7035,96 @@
         <w:rPr>
           <w:b/>
         </w:rPr>
-        <w:t>Root cause</w:t>
+        <w:t>Avoidance</w:t>
       </w:r>
       <w:r>
         <w:rPr>
           <w:b/>
         </w:rPr>
-        <w:t xml:space="preserve"> (source)</w:t>
-      </w:r>
-      <w:r>
+        <w:t>:</w:t>
+      </w:r>
+      <w:r>
+        <w:t xml:space="preserve"> </w:t>
+      </w:r>
+      <w:r>
+        <w:t>Avoid being near people</w:t>
+      </w:r>
+      <w:r>
+        <w:t xml:space="preserve"> </w:t>
+      </w:r>
+      <w:r>
+        <w:t>who have a flu</w:t>
+      </w:r>
+    </w:p>
+    <w:p>
+      <w:pPr>
+        <w:pStyle w:val="Leipteksti1"/>
         <w:rPr>
           <w:b/>
         </w:rPr>
-        <w:t>:</w:t>
-      </w:r>
-      <w:r>
-        <w:t xml:space="preserve"> </w:t>
-      </w:r>
-      <w:r>
-        <w:t xml:space="preserve">description of the risk. </w:t>
-      </w:r>
-      <w:r>
-        <w:t>A key person will be absent for several days.</w:t>
-      </w:r>
-    </w:p>
-    <w:p>
-      <w:pPr>
-        <w:pStyle w:val="Leipteksti1"/>
+      </w:pPr>
+      <w:r>
         <w:rPr>
           <w:b/>
         </w:rPr>
-      </w:pPr>
+        <w:t>Response</w:t>
+      </w:r>
       <w:r>
         <w:rPr>
           <w:b/>
         </w:rPr>
-        <w:t>Importance</w:t>
+        <w:t xml:space="preserve"> (prevention)</w:t>
       </w:r>
       <w:r>
         <w:rPr>
           <w:b/>
         </w:rPr>
-        <w:t xml:space="preserve"> (seriousness)</w:t>
-      </w:r>
+        <w:t xml:space="preserve">: </w:t>
+      </w:r>
+      <w:r>
+        <w:t>R</w:t>
+      </w:r>
+      <w:r>
+        <w:t>edistribute the work load and share all relevant information, so that the team will be able to carry on.</w:t>
+      </w:r>
+    </w:p>
+    <w:p>
+      <w:pPr>
+        <w:pStyle w:val="Leipteksti1"/>
+      </w:pPr>
       <w:r>
         <w:rPr>
           <w:b/>
         </w:rPr>
+        <w:t>Recovery</w:t>
+      </w:r>
+      <w:r>
+        <w:rPr>
+          <w:b/>
+        </w:rPr>
+        <w:t xml:space="preserve"> (survival)</w:t>
+      </w:r>
+      <w:r>
+        <w:rPr>
+          <w:b/>
+        </w:rPr>
         <w:t xml:space="preserve">: </w:t>
       </w:r>
       <w:r>
-        <w:t>f</w:t>
-      </w:r>
-      <w:r>
-        <w:t>rom t</w:t>
-      </w:r>
-      <w:r>
-        <w:t xml:space="preserve">he table, basically probability </w:t>
-      </w:r>
-      <w:r>
-        <w:t>and im</w:t>
-      </w:r>
-      <w:r>
-        <w:t xml:space="preserve">pact, possibly </w:t>
-      </w:r>
-      <w:r>
-        <w:t>combined with frequency.</w:t>
-      </w:r>
-    </w:p>
-    <w:p>
-      <w:pPr>
-        <w:pStyle w:val="Leipteksti1"/>
-      </w:pPr>
-      <w:r>
-        <w:rPr>
-          <w:b/>
-        </w:rPr>
-        <w:t>Avoidance</w:t>
-      </w:r>
-      <w:r>
-        <w:rPr>
-          <w:b/>
-        </w:rPr>
-        <w:t>:</w:t>
-      </w:r>
-      <w:r>
-        <w:t xml:space="preserve"> if you can lower the probability by preventive means</w:t>
-      </w:r>
-      <w:r>
-        <w:t>, or even totally suppress (reject) the risk</w:t>
-      </w:r>
-      <w:r>
-        <w:t>. For example, getting flu shots for everyone will lower the risk of short term sickness.</w:t>
-      </w:r>
-      <w:r>
-        <w:t xml:space="preserve"> </w:t>
-      </w:r>
-    </w:p>
-    <w:p>
-      <w:pPr>
-        <w:pStyle w:val="Leipteksti1"/>
-        <w:rPr>
-          <w:b/>
-        </w:rPr>
-      </w:pPr>
-      <w:r>
-        <w:rPr>
-          <w:b/>
-        </w:rPr>
-        <w:t>Response</w:t>
-      </w:r>
-      <w:r>
-        <w:rPr>
-          <w:b/>
-        </w:rPr>
-        <w:t xml:space="preserve"> (prevention)</w:t>
-      </w:r>
-      <w:r>
-        <w:rPr>
-          <w:b/>
-        </w:rPr>
-        <w:t xml:space="preserve">: </w:t>
-      </w:r>
-      <w:r>
-        <w:t>m</w:t>
-      </w:r>
-      <w:r>
-        <w:t>eans to take, if you have weak signals of looming disaster</w:t>
-      </w:r>
-      <w:r>
-        <w:t>. For example, someone seems to be getting sick or will have a mandatory absence next week, redistribute the work load and share all relevant information, so that the team will be able to carry on.</w:t>
-      </w:r>
-    </w:p>
-    <w:p>
-      <w:pPr>
-        <w:pStyle w:val="Leipteksti1"/>
-      </w:pPr>
-      <w:r>
-        <w:rPr>
-          <w:b/>
-        </w:rPr>
-        <w:t>Recovery</w:t>
-      </w:r>
-      <w:r>
-        <w:rPr>
-          <w:b/>
-        </w:rPr>
-        <w:t xml:space="preserve"> (survival)</w:t>
-      </w:r>
-      <w:r>
-        <w:rPr>
-          <w:b/>
-        </w:rPr>
-        <w:t xml:space="preserve">: </w:t>
-      </w:r>
-      <w:r>
-        <w:t>the means to take, if other means have failed, and the risk has realized</w:t>
+        <w:t>R</w:t>
+      </w:r>
+      <w:r>
+        <w:t xml:space="preserve">edistribute the </w:t>
+      </w:r>
+      <w:r>
+        <w:t>workload;</w:t>
+      </w:r>
+      <w:r>
+        <w:t xml:space="preserve"> focus on the most important features</w:t>
       </w:r>
       <w:r>
         <w:t>.</w:t>
       </w:r>
-      <w:r>
-        <w:t xml:space="preserve"> Plan B. For example, </w:t>
-      </w:r>
-      <w:r>
-        <w:t xml:space="preserve">redistribute the </w:t>
-      </w:r>
-      <w:r>
-        <w:t>workload;</w:t>
-      </w:r>
-      <w:r>
-        <w:t xml:space="preserve"> focus on the most important features</w:t>
-      </w:r>
-      <w:r>
-        <w:t>.</w:t>
-      </w:r>
-    </w:p>
-    <w:p>
-      <w:pPr>
-        <w:pStyle w:val="Leipteksti1"/>
-        <w:rPr>
-          <w:b/>
-        </w:rPr>
-      </w:pPr>
     </w:p>
     <w:p>
       <w:pPr>
@@ -7245,14 +7144,6 @@
     </w:p>
     <w:p>
       <w:pPr>
-        <w:pStyle w:val="Leipteksti1"/>
-        <w:rPr>
-          <w:b/>
-        </w:rPr>
-      </w:pPr>
-    </w:p>
-    <w:p>
-      <w:pPr>
         <w:pStyle w:val="Otsikko3"/>
         <w:rPr>
           <w:lang w:val="en-GB" w:eastAsia="en-GB"/>
@@ -7269,39 +7160,27 @@
         <w:rPr>
           <w:lang w:val="en-GB" w:eastAsia="en-GB"/>
         </w:rPr>
-        <w:t xml:space="preserve">[example] </w:t>
+        <w:t>Risk</w:t>
       </w:r>
       <w:r>
         <w:rPr>
           <w:lang w:val="en-GB" w:eastAsia="en-GB"/>
         </w:rPr>
-        <w:t>Risk</w:t>
+        <w:t xml:space="preserve"> </w:t>
       </w:r>
       <w:r>
         <w:rPr>
           <w:lang w:val="en-GB" w:eastAsia="en-GB"/>
         </w:rPr>
-        <w:t xml:space="preserve"> </w:t>
+        <w:t>T1</w:t>
       </w:r>
       <w:r>
         <w:rPr>
           <w:lang w:val="en-GB" w:eastAsia="en-GB"/>
         </w:rPr>
-        <w:t>T1</w:t>
-      </w:r>
-      <w:r>
-        <w:rPr>
-          <w:lang w:val="en-GB" w:eastAsia="en-GB"/>
-        </w:rPr>
         <w:t>: hard disk failure</w:t>
       </w:r>
       <w:bookmarkEnd w:id="21"/>
-      <w:r>
-        <w:rPr>
-          <w:lang w:val="en-GB" w:eastAsia="en-GB"/>
-        </w:rPr>
-        <w:t xml:space="preserve"> </w:t>
-      </w:r>
     </w:p>
     <w:p>
       <w:pPr>
@@ -7343,7 +7222,7 @@
           <w:szCs w:val="24"/>
           <w:lang w:val="en-GB" w:eastAsia="en-GB"/>
         </w:rPr>
-        <w:t xml:space="preserve">. </w:t>
+        <w:t>.</w:t>
       </w:r>
     </w:p>
     <w:p>
@@ -7612,17 +7491,704 @@
           <w:szCs w:val="24"/>
           <w:lang w:val="en-GB" w:eastAsia="en-GB"/>
         </w:rPr>
-        <w:t xml:space="preserve"> back-ups, and a replacement disk or whole computer. </w:t>
-      </w:r>
-    </w:p>
-    <w:p>
-      <w:pPr>
-        <w:pStyle w:val="Leipteksti1"/>
+        <w:t xml:space="preserve"> back-ups, and a replacement disk or whole computer.</w:t>
+      </w:r>
+    </w:p>
+    <w:p>
+      <w:pPr>
+        <w:autoSpaceDE w:val="0"/>
+        <w:autoSpaceDN w:val="0"/>
+        <w:adjustRightInd w:val="0"/>
+        <w:spacing w:line="240" w:lineRule="auto"/>
+        <w:ind w:left="1418"/>
+        <w:jc w:val="left"/>
         <w:rPr>
           <w:szCs w:val="24"/>
+          <w:lang w:val="en-GB" w:eastAsia="en-GB"/>
+        </w:rPr>
+      </w:pPr>
+    </w:p>
+    <w:p>
+      <w:pPr>
+        <w:pStyle w:val="Otsikko2"/>
+        <w:rPr>
+          <w:lang w:val="en-GB" w:eastAsia="en-GB"/>
+        </w:rPr>
+      </w:pPr>
+      <w:r>
+        <w:rPr>
+          <w:lang w:val="en-GB" w:eastAsia="en-GB"/>
+        </w:rPr>
+        <w:t>Management risks</w:t>
+      </w:r>
+    </w:p>
+    <w:p>
+      <w:pPr>
+        <w:pStyle w:val="Otsikko3"/>
+        <w:rPr>
+          <w:lang w:val="en-GB" w:eastAsia="en-GB"/>
+        </w:rPr>
+      </w:pPr>
+      <w:r>
+        <w:rPr>
+          <w:lang w:val="en-GB" w:eastAsia="en-GB"/>
+        </w:rPr>
+        <w:t xml:space="preserve">Risk M1: </w:t>
+      </w:r>
+      <w:r>
+        <w:rPr>
+          <w:lang w:val="en-GB" w:eastAsia="en-GB"/>
+        </w:rPr>
+        <w:t>Too low task time estimations causing tight schedule</w:t>
+      </w:r>
+    </w:p>
+    <w:p>
+      <w:pPr>
+        <w:pStyle w:val="Leipteksti1"/>
+        <w:rPr>
+          <w:lang w:val="en-GB" w:eastAsia="en-GB"/>
+        </w:rPr>
+      </w:pPr>
+      <w:r>
+        <w:rPr>
+          <w:b/>
+          <w:lang w:val="en-GB" w:eastAsia="en-GB"/>
+        </w:rPr>
+        <w:t>Reason:</w:t>
+      </w:r>
+      <w:r>
+        <w:rPr>
+          <w:lang w:val="en-GB" w:eastAsia="en-GB"/>
+        </w:rPr>
+        <w:t xml:space="preserve"> Tasks take longer to complete than originally estimated</w:t>
+      </w:r>
+    </w:p>
+    <w:p>
+      <w:pPr>
+        <w:pStyle w:val="Leipteksti1"/>
+        <w:rPr>
+          <w:lang w:val="en-GB" w:eastAsia="en-GB"/>
+        </w:rPr>
+      </w:pPr>
+      <w:r>
+        <w:rPr>
+          <w:b/>
+          <w:lang w:val="en-GB" w:eastAsia="en-GB"/>
+        </w:rPr>
+        <w:t>How to avoid:</w:t>
+      </w:r>
+      <w:r>
+        <w:rPr>
+          <w:lang w:val="en-GB" w:eastAsia="en-GB"/>
+        </w:rPr>
+        <w:t xml:space="preserve"> Make estimations always bigger than expected time used</w:t>
+      </w:r>
+    </w:p>
+    <w:p>
+      <w:pPr>
+        <w:pStyle w:val="Leipteksti1"/>
+        <w:rPr>
+          <w:lang w:val="en-GB" w:eastAsia="en-GB"/>
+        </w:rPr>
+      </w:pPr>
+      <w:r>
+        <w:rPr>
+          <w:b/>
+          <w:lang w:val="en-GB" w:eastAsia="en-GB"/>
+        </w:rPr>
+        <w:t>How to prevent:</w:t>
+      </w:r>
+      <w:r>
+        <w:rPr>
+          <w:lang w:val="en-GB" w:eastAsia="en-GB"/>
+        </w:rPr>
+        <w:t xml:space="preserve"> Really concentrate on roughly implementing the feature rather than for example paying too much attention to small details</w:t>
+      </w:r>
+    </w:p>
+    <w:p>
+      <w:pPr>
+        <w:pStyle w:val="Leipteksti1"/>
+        <w:rPr>
+          <w:lang w:val="en-GB" w:eastAsia="en-GB"/>
+        </w:rPr>
+      </w:pPr>
+      <w:r>
+        <w:rPr>
+          <w:b/>
+          <w:lang w:val="en-GB" w:eastAsia="en-GB"/>
+        </w:rPr>
+        <w:t>How to survive:</w:t>
+      </w:r>
+      <w:r>
+        <w:rPr>
+          <w:lang w:val="en-GB" w:eastAsia="en-GB"/>
+        </w:rPr>
+        <w:t xml:space="preserve"> Implement tasks in the order of priority</w:t>
+      </w:r>
+    </w:p>
+    <w:p>
+      <w:pPr>
+        <w:pStyle w:val="Leipteksti1"/>
+        <w:rPr>
+          <w:lang w:val="en-GB" w:eastAsia="en-GB"/>
+        </w:rPr>
+      </w:pPr>
+    </w:p>
+    <w:p>
+      <w:pPr>
+        <w:pStyle w:val="Otsikko3"/>
+        <w:rPr>
           <w:lang w:val="en-GB"/>
         </w:rPr>
       </w:pPr>
+      <w:r>
+        <w:rPr>
+          <w:lang w:val="en-GB"/>
+        </w:rPr>
+        <w:t xml:space="preserve">Risk M2: </w:t>
+      </w:r>
+      <w:r>
+        <w:rPr>
+          <w:lang w:val="en-GB"/>
+        </w:rPr>
+        <w:t>Confusion in task assignment (overlapping implementations etc.)</w:t>
+      </w:r>
+    </w:p>
+    <w:p>
+      <w:pPr>
+        <w:pStyle w:val="Leipteksti1"/>
+        <w:rPr>
+          <w:lang w:val="en-GB"/>
+        </w:rPr>
+      </w:pPr>
+      <w:r>
+        <w:rPr>
+          <w:b/>
+          <w:lang w:val="en-GB"/>
+        </w:rPr>
+        <w:t>Reason:</w:t>
+      </w:r>
+      <w:r>
+        <w:rPr>
+          <w:lang w:val="en-GB"/>
+        </w:rPr>
+        <w:t xml:space="preserve"> Task status is not updated correctly in </w:t>
+      </w:r>
+      <w:proofErr w:type="spellStart"/>
+      <w:r>
+        <w:rPr>
+          <w:lang w:val="en-GB"/>
+        </w:rPr>
+        <w:t>Agilefant</w:t>
+      </w:r>
+      <w:proofErr w:type="spellEnd"/>
+      <w:r>
+        <w:rPr>
+          <w:lang w:val="en-GB"/>
+        </w:rPr>
+        <w:t xml:space="preserve"> or otherwise absence of communication between team members about which tasks they are working on</w:t>
+      </w:r>
+    </w:p>
+    <w:p>
+      <w:pPr>
+        <w:pStyle w:val="Leipteksti1"/>
+        <w:rPr>
+          <w:lang w:val="en-GB"/>
+        </w:rPr>
+      </w:pPr>
+      <w:r>
+        <w:rPr>
+          <w:b/>
+          <w:lang w:val="en-GB"/>
+        </w:rPr>
+        <w:t>How to avoid:</w:t>
+      </w:r>
+      <w:r>
+        <w:rPr>
+          <w:lang w:val="en-GB"/>
+        </w:rPr>
+        <w:t xml:space="preserve"> Always keep </w:t>
+      </w:r>
+      <w:proofErr w:type="spellStart"/>
+      <w:r>
+        <w:rPr>
+          <w:lang w:val="en-GB"/>
+        </w:rPr>
+        <w:t>Agilefant</w:t>
+      </w:r>
+      <w:proofErr w:type="spellEnd"/>
+      <w:r>
+        <w:rPr>
+          <w:lang w:val="en-GB"/>
+        </w:rPr>
+        <w:t xml:space="preserve"> updated</w:t>
+      </w:r>
+    </w:p>
+    <w:p>
+      <w:pPr>
+        <w:pStyle w:val="Leipteksti1"/>
+        <w:rPr>
+          <w:lang w:val="en-GB"/>
+        </w:rPr>
+      </w:pPr>
+      <w:r>
+        <w:rPr>
+          <w:b/>
+          <w:lang w:val="en-GB"/>
+        </w:rPr>
+        <w:t>How to prevent:</w:t>
+      </w:r>
+      <w:r>
+        <w:rPr>
+          <w:lang w:val="en-GB"/>
+        </w:rPr>
+        <w:t xml:space="preserve"> Ask team members if someone is already working on the task you are about to start</w:t>
+      </w:r>
+    </w:p>
+    <w:p>
+      <w:pPr>
+        <w:pStyle w:val="Leipteksti1"/>
+        <w:rPr>
+          <w:lang w:val="en-GB"/>
+        </w:rPr>
+      </w:pPr>
+      <w:r>
+        <w:rPr>
+          <w:b/>
+          <w:lang w:val="en-GB"/>
+        </w:rPr>
+        <w:t>How to survive:</w:t>
+      </w:r>
+      <w:r>
+        <w:rPr>
+          <w:lang w:val="en-GB"/>
+        </w:rPr>
+        <w:t xml:space="preserve"> Choose one of the parallel implementations to be used, discard others</w:t>
+      </w:r>
+    </w:p>
+    <w:p>
+      <w:pPr>
+        <w:pStyle w:val="Leipteksti1"/>
+        <w:rPr>
+          <w:lang w:val="en-GB"/>
+        </w:rPr>
+      </w:pPr>
+    </w:p>
+    <w:p>
+      <w:pPr>
+        <w:pStyle w:val="Otsikko2"/>
+        <w:rPr>
+          <w:lang w:val="en-GB"/>
+        </w:rPr>
+      </w:pPr>
+      <w:r>
+        <w:rPr>
+          <w:lang w:val="en-GB"/>
+        </w:rPr>
+        <w:t>Software risks</w:t>
+      </w:r>
+    </w:p>
+    <w:p>
+      <w:pPr>
+        <w:pStyle w:val="Otsikko3"/>
+        <w:rPr>
+          <w:lang w:val="en-GB"/>
+        </w:rPr>
+      </w:pPr>
+      <w:r>
+        <w:rPr>
+          <w:lang w:val="en-GB"/>
+        </w:rPr>
+        <w:t>Risk S1: Huge refactoring of current implementation</w:t>
+      </w:r>
+    </w:p>
+    <w:p>
+      <w:pPr>
+        <w:pStyle w:val="Leipteksti1"/>
+        <w:rPr>
+          <w:lang w:val="en-GB"/>
+        </w:rPr>
+      </w:pPr>
+      <w:r>
+        <w:rPr>
+          <w:b/>
+          <w:lang w:val="en-GB"/>
+        </w:rPr>
+        <w:t>Reason:</w:t>
+      </w:r>
+      <w:r>
+        <w:rPr>
+          <w:lang w:val="en-GB"/>
+        </w:rPr>
+        <w:t xml:space="preserve"> Some software component has been first poorly designed and needs reimplementation in a new way to support further development</w:t>
+      </w:r>
+    </w:p>
+    <w:p>
+      <w:pPr>
+        <w:pStyle w:val="Leipteksti1"/>
+        <w:rPr>
+          <w:lang w:val="en-GB"/>
+        </w:rPr>
+      </w:pPr>
+      <w:r>
+        <w:rPr>
+          <w:b/>
+          <w:lang w:val="en-GB"/>
+        </w:rPr>
+        <w:t>How to avoid:</w:t>
+      </w:r>
+      <w:r>
+        <w:rPr>
+          <w:lang w:val="en-GB"/>
+        </w:rPr>
+        <w:t xml:space="preserve"> </w:t>
+      </w:r>
+      <w:r>
+        <w:rPr>
+          <w:lang w:val="en-GB"/>
+        </w:rPr>
+        <w:t>When designing feature implementations, think about them in their</w:t>
+      </w:r>
+      <w:r>
+        <w:rPr>
+          <w:lang w:val="en-GB"/>
+        </w:rPr>
+        <w:t xml:space="preserve"> context far ahead</w:t>
+      </w:r>
+    </w:p>
+    <w:p>
+      <w:pPr>
+        <w:pStyle w:val="Leipteksti1"/>
+        <w:rPr>
+          <w:lang w:val="en-GB"/>
+        </w:rPr>
+      </w:pPr>
+      <w:r>
+        <w:rPr>
+          <w:b/>
+          <w:lang w:val="en-GB"/>
+        </w:rPr>
+        <w:t>How to survive:</w:t>
+      </w:r>
+      <w:r>
+        <w:rPr>
+          <w:lang w:val="en-GB"/>
+        </w:rPr>
+        <w:t xml:space="preserve"> Coordinate development so that the refactoring won’t cause too much interference in other developers work</w:t>
+      </w:r>
+    </w:p>
+    <w:p>
+      <w:pPr>
+        <w:pStyle w:val="Leipteksti1"/>
+        <w:rPr>
+          <w:lang w:val="en-GB"/>
+        </w:rPr>
+      </w:pPr>
+    </w:p>
+    <w:p>
+      <w:pPr>
+        <w:pStyle w:val="Otsikko3"/>
+        <w:rPr>
+          <w:lang w:val="en-GB"/>
+        </w:rPr>
+      </w:pPr>
+      <w:r>
+        <w:rPr>
+          <w:lang w:val="en-GB"/>
+        </w:rPr>
+        <w:t xml:space="preserve">Risk S2: </w:t>
+      </w:r>
+      <w:r>
+        <w:rPr>
+          <w:lang w:val="en-GB"/>
+        </w:rPr>
+        <w:t>Customer changes or adds requirements</w:t>
+      </w:r>
+    </w:p>
+    <w:p>
+      <w:pPr>
+        <w:pStyle w:val="Leipteksti1"/>
+        <w:rPr>
+          <w:lang w:val="en-GB"/>
+        </w:rPr>
+      </w:pPr>
+      <w:r>
+        <w:rPr>
+          <w:b/>
+          <w:lang w:val="en-GB"/>
+        </w:rPr>
+        <w:t>Reason:</w:t>
+      </w:r>
+      <w:r>
+        <w:rPr>
+          <w:lang w:val="en-GB"/>
+        </w:rPr>
+        <w:t xml:space="preserve"> Customer changes existing requirements or adds some more</w:t>
+      </w:r>
+    </w:p>
+    <w:p>
+      <w:pPr>
+        <w:pStyle w:val="Leipteksti1"/>
+        <w:rPr>
+          <w:lang w:val="en-GB"/>
+        </w:rPr>
+      </w:pPr>
+      <w:r>
+        <w:rPr>
+          <w:b/>
+          <w:lang w:val="en-GB"/>
+        </w:rPr>
+        <w:t>How to avoid:</w:t>
+      </w:r>
+      <w:r>
+        <w:rPr>
+          <w:lang w:val="en-GB"/>
+        </w:rPr>
+        <w:t xml:space="preserve"> Can’t be avoided</w:t>
+      </w:r>
+    </w:p>
+    <w:p>
+      <w:pPr>
+        <w:pStyle w:val="Leipteksti1"/>
+        <w:rPr>
+          <w:lang w:val="en-GB"/>
+        </w:rPr>
+      </w:pPr>
+      <w:r>
+        <w:rPr>
+          <w:b/>
+          <w:lang w:val="en-GB"/>
+        </w:rPr>
+        <w:t>How to survive:</w:t>
+      </w:r>
+      <w:r>
+        <w:rPr>
+          <w:lang w:val="en-GB"/>
+        </w:rPr>
+        <w:t xml:space="preserve">  Have the software implemented so that adding more things in it is easy enough</w:t>
+      </w:r>
+    </w:p>
+    <w:p>
+      <w:pPr>
+        <w:pStyle w:val="Leipteksti1"/>
+        <w:rPr>
+          <w:lang w:val="en-GB"/>
+        </w:rPr>
+      </w:pPr>
+    </w:p>
+    <w:p>
+      <w:pPr>
+        <w:pStyle w:val="Otsikko3"/>
+        <w:rPr>
+          <w:lang w:val="en-GB"/>
+        </w:rPr>
+      </w:pPr>
+      <w:r>
+        <w:rPr>
+          <w:lang w:val="en-GB"/>
+        </w:rPr>
+        <w:t xml:space="preserve">Risk S3: </w:t>
+      </w:r>
+      <w:r>
+        <w:rPr>
+          <w:lang w:val="en-GB"/>
+        </w:rPr>
+        <w:t>Minor bugs in the final release</w:t>
+      </w:r>
+    </w:p>
+    <w:p>
+      <w:pPr>
+        <w:pStyle w:val="Leipteksti1"/>
+        <w:rPr>
+          <w:lang w:val="en-GB"/>
+        </w:rPr>
+      </w:pPr>
+      <w:bookmarkStart w:id="22" w:name="_Hlk505539521"/>
+      <w:r>
+        <w:rPr>
+          <w:b/>
+          <w:lang w:val="en-GB"/>
+        </w:rPr>
+        <w:t>Reason:</w:t>
+      </w:r>
+      <w:r>
+        <w:rPr>
+          <w:lang w:val="en-GB"/>
+        </w:rPr>
+        <w:t xml:space="preserve"> </w:t>
+      </w:r>
+      <w:r>
+        <w:rPr>
+          <w:lang w:val="en-GB"/>
+        </w:rPr>
+        <w:t xml:space="preserve">Due to implementation not careful enough, bugs are </w:t>
+      </w:r>
+      <w:r>
+        <w:rPr>
+          <w:lang w:val="en-GB"/>
+        </w:rPr>
+        <w:t>still existing</w:t>
+      </w:r>
+      <w:bookmarkStart w:id="23" w:name="_GoBack"/>
+      <w:bookmarkEnd w:id="23"/>
+      <w:r>
+        <w:rPr>
+          <w:lang w:val="en-GB"/>
+        </w:rPr>
+        <w:t xml:space="preserve"> in the final product release</w:t>
+      </w:r>
+    </w:p>
+    <w:p>
+      <w:pPr>
+        <w:pStyle w:val="Leipteksti1"/>
+        <w:rPr>
+          <w:lang w:val="en-GB"/>
+        </w:rPr>
+      </w:pPr>
+      <w:r>
+        <w:rPr>
+          <w:b/>
+          <w:lang w:val="en-GB"/>
+        </w:rPr>
+        <w:t>How to avoid:</w:t>
+      </w:r>
+      <w:r>
+        <w:rPr>
+          <w:lang w:val="en-GB"/>
+        </w:rPr>
+        <w:t xml:space="preserve"> Extensive testing and careful design and implementation throughout the development process</w:t>
+      </w:r>
+    </w:p>
+    <w:p>
+      <w:pPr>
+        <w:pStyle w:val="Leipteksti1"/>
+        <w:rPr>
+          <w:lang w:val="en-GB"/>
+        </w:rPr>
+      </w:pPr>
+      <w:r>
+        <w:rPr>
+          <w:b/>
+          <w:lang w:val="en-GB"/>
+        </w:rPr>
+        <w:t>How to survive:</w:t>
+      </w:r>
+      <w:r>
+        <w:rPr>
+          <w:lang w:val="en-GB"/>
+        </w:rPr>
+        <w:t xml:space="preserve"> Nothing to do after final release</w:t>
+      </w:r>
+    </w:p>
+    <w:bookmarkEnd w:id="22"/>
+    <w:p>
+      <w:pPr>
+        <w:pStyle w:val="Leipteksti1"/>
+        <w:rPr>
+          <w:lang w:val="en-GB"/>
+        </w:rPr>
+      </w:pPr>
+    </w:p>
+    <w:p>
+      <w:pPr>
+        <w:pStyle w:val="Otsikko3"/>
+        <w:rPr>
+          <w:lang w:val="en-GB"/>
+        </w:rPr>
+      </w:pPr>
+      <w:r>
+        <w:rPr>
+          <w:lang w:val="en-GB"/>
+        </w:rPr>
+        <w:t xml:space="preserve"> </w:t>
+      </w:r>
+      <w:r>
+        <w:rPr>
+          <w:lang w:val="en-GB"/>
+        </w:rPr>
+        <w:t xml:space="preserve">Risk S4: </w:t>
+      </w:r>
+      <w:r>
+        <w:rPr>
+          <w:lang w:val="en-GB"/>
+        </w:rPr>
+        <w:t>Major bugs in the final release</w:t>
+      </w:r>
+    </w:p>
+    <w:p>
+      <w:pPr>
+        <w:pStyle w:val="Leipteksti1"/>
+        <w:rPr>
+          <w:lang w:val="en-GB"/>
+        </w:rPr>
+      </w:pPr>
+      <w:r>
+        <w:rPr>
+          <w:b/>
+          <w:lang w:val="en-GB"/>
+        </w:rPr>
+        <w:t>Reason:</w:t>
+      </w:r>
+      <w:r>
+        <w:rPr>
+          <w:lang w:val="en-GB"/>
+        </w:rPr>
+        <w:t xml:space="preserve"> Due to implementation not careful enough, bugs are </w:t>
+      </w:r>
+      <w:r>
+        <w:rPr>
+          <w:lang w:val="en-GB"/>
+        </w:rPr>
+        <w:t>still existing</w:t>
+      </w:r>
+      <w:r>
+        <w:rPr>
+          <w:lang w:val="en-GB"/>
+        </w:rPr>
+        <w:t xml:space="preserve"> in the final product release</w:t>
+      </w:r>
+    </w:p>
+    <w:p>
+      <w:pPr>
+        <w:pStyle w:val="Leipteksti1"/>
+        <w:rPr>
+          <w:lang w:val="en-GB"/>
+        </w:rPr>
+      </w:pPr>
+      <w:r>
+        <w:rPr>
+          <w:b/>
+          <w:lang w:val="en-GB"/>
+        </w:rPr>
+        <w:t>How to avoid:</w:t>
+      </w:r>
+      <w:r>
+        <w:rPr>
+          <w:lang w:val="en-GB"/>
+        </w:rPr>
+        <w:t xml:space="preserve"> Extensive testing and careful design and implementation throughout the development process</w:t>
+      </w:r>
+    </w:p>
+    <w:p>
+      <w:pPr>
+        <w:pStyle w:val="Leipteksti1"/>
+        <w:rPr>
+          <w:lang w:val="en-GB"/>
+        </w:rPr>
+      </w:pPr>
+      <w:r>
+        <w:rPr>
+          <w:b/>
+          <w:lang w:val="en-GB"/>
+        </w:rPr>
+        <w:t>How to survive:</w:t>
+      </w:r>
+      <w:r>
+        <w:rPr>
+          <w:lang w:val="en-GB"/>
+        </w:rPr>
+        <w:t xml:space="preserve"> Nothing to do after final release</w:t>
+      </w:r>
     </w:p>
     <w:sectPr>
       <w:headerReference w:type="default" r:id="rId13"/>
@@ -7663,17 +8229,11 @@
     </w:pPr>
     <w:proofErr w:type="spellStart"/>
     <w:r>
-      <w:t>M</w:t>
-    </w:r>
-    <w:r>
-      <w:t>odified</w:t>
+      <w:t>Modified</w:t>
     </w:r>
     <w:proofErr w:type="spellEnd"/>
     <w:r>
-      <w:t>:</w:t>
-    </w:r>
-    <w:r>
-      <w:t xml:space="preserve"> </w:t>
+      <w:t xml:space="preserve">: </w:t>
     </w:r>
     <w:r>
       <w:fldChar w:fldCharType="begin"/>
@@ -7688,7 +8248,7 @@
       <w:rPr>
         <w:noProof/>
       </w:rPr>
-      <w:t>4.2.2018 17.52</w:t>
+      <w:t>4.2.2018 19.29</w:t>
     </w:r>
     <w:r>
       <w:fldChar w:fldCharType="end"/>
@@ -7720,27 +8280,14 @@
     <w:r>
       <w:t>/</w:t>
     </w:r>
-    <w:r>
-      <w:fldChar w:fldCharType="begin"/>
-    </w:r>
-    <w:r>
-      <w:instrText xml:space="preserve"> NUMPAGES  \* MERGEFORMAT </w:instrText>
-    </w:r>
-    <w:r>
-      <w:fldChar w:fldCharType="separate"/>
-    </w:r>
-    <w:r>
-      <w:rPr>
-        <w:noProof/>
-      </w:rPr>
-      <w:t>7</w:t>
-    </w:r>
-    <w:r>
-      <w:rPr>
-        <w:noProof/>
-      </w:rPr>
-      <w:fldChar w:fldCharType="end"/>
-    </w:r>
+    <w:fldSimple w:instr=" NUMPAGES  \* MERGEFORMAT ">
+      <w:r>
+        <w:rPr>
+          <w:noProof/>
+        </w:rPr>
+        <w:t>8</w:t>
+      </w:r>
+    </w:fldSimple>
   </w:p>
 </w:ftr>
 </file>
@@ -11353,7 +11900,7 @@
 </file>
 
 <file path=customXml/itemProps1.xml><?xml version="1.0" encoding="utf-8"?>
-<ds:datastoreItem xmlns:ds="http://schemas.openxmlformats.org/officeDocument/2006/customXml" ds:itemID="{DAB6561D-7353-4498-9C52-4D2446B60F35}">
+<ds:datastoreItem xmlns:ds="http://schemas.openxmlformats.org/officeDocument/2006/customXml" ds:itemID="{25555652-D203-414B-8481-59B87DB319D6}">
   <ds:schemaRefs>
     <ds:schemaRef ds:uri="http://schemas.openxmlformats.org/officeDocument/2006/bibliography"/>
   </ds:schemaRefs>

</xml_diff>

<commit_message>
Small changes to project plan
</commit_message>
<xml_diff>
--- a/doc/Project plan.docx
+++ b/doc/Project plan.docx
@@ -842,7 +842,7 @@
                 <w:noProof/>
                 <w:lang w:val="fi-FI"/>
               </w:rPr>
-              <w:t>4.2.2018 19:29</w:t>
+              <w:t>11.2.2018 18:59</w:t>
             </w:r>
             <w:r>
               <w:rPr>
@@ -4075,10 +4075,21 @@
         </w:numPr>
       </w:pPr>
       <w:r>
-        <w:t>Weekly meetings (Sunday evenings</w:t>
-      </w:r>
-      <w:r>
-        <w:t xml:space="preserve"> physical meeting and a Skype meeting another day</w:t>
+        <w:t>Bi-w</w:t>
+      </w:r>
+      <w:r>
+        <w:t>eekly meetings (Sunday evenings</w:t>
+      </w:r>
+      <w:r>
+        <w:t xml:space="preserve"> physical meeting and a </w:t>
+      </w:r>
+      <w:r>
+        <w:t xml:space="preserve">shorter </w:t>
+      </w:r>
+      <w:bookmarkStart w:id="3" w:name="_GoBack"/>
+      <w:bookmarkEnd w:id="3"/>
+      <w:r>
+        <w:t>Skype meeting another day</w:t>
       </w:r>
       <w:r>
         <w:t>)</w:t>
@@ -4236,7 +4247,7 @@
           <w:lang w:val="en-US"/>
         </w:rPr>
       </w:pPr>
-      <w:bookmarkStart w:id="3" w:name="_Toc504921196"/>
+      <w:bookmarkStart w:id="4" w:name="_Toc504921196"/>
       <w:r>
         <w:rPr>
           <w:lang w:val="en-US"/>
@@ -4261,7 +4272,7 @@
         </w:rPr>
         <w:t>echnologies</w:t>
       </w:r>
-      <w:bookmarkEnd w:id="3"/>
+      <w:bookmarkEnd w:id="4"/>
     </w:p>
     <w:p>
       <w:pPr>
@@ -5130,14 +5141,14 @@
         <w:lastRenderedPageBreak/>
         <w:tab/>
       </w:r>
-      <w:bookmarkStart w:id="4" w:name="_Toc504921197"/>
+      <w:bookmarkStart w:id="5" w:name="_Toc504921197"/>
       <w:r>
         <w:rPr>
           <w:lang w:val="en-US"/>
         </w:rPr>
         <w:t>StUDY DIARY</w:t>
       </w:r>
-      <w:bookmarkEnd w:id="4"/>
+      <w:bookmarkEnd w:id="5"/>
     </w:p>
     <w:p>
       <w:pPr>
@@ -5188,7 +5199,7 @@
         </w:rPr>
         <w:tab/>
       </w:r>
-      <w:bookmarkStart w:id="5" w:name="_Toc504921198"/>
+      <w:bookmarkStart w:id="6" w:name="_Toc504921198"/>
       <w:r>
         <w:rPr>
           <w:lang w:val="en-US"/>
@@ -5242,7 +5253,7 @@
         </w:rPr>
         <w:t>)</w:t>
       </w:r>
-      <w:bookmarkEnd w:id="5"/>
+      <w:bookmarkEnd w:id="6"/>
     </w:p>
     <w:p>
       <w:pPr>
@@ -5254,21 +5265,21 @@
       <w:pPr>
         <w:pStyle w:val="Otsikko3"/>
       </w:pPr>
-      <w:bookmarkStart w:id="6" w:name="_Toc504921199"/>
+      <w:bookmarkStart w:id="7" w:name="_Toc504921199"/>
       <w:r>
         <w:t>What went well</w:t>
       </w:r>
-      <w:bookmarkEnd w:id="6"/>
+      <w:bookmarkEnd w:id="7"/>
     </w:p>
     <w:p>
       <w:pPr>
         <w:pStyle w:val="Otsikko3"/>
       </w:pPr>
-      <w:bookmarkStart w:id="7" w:name="_Toc504921200"/>
+      <w:bookmarkStart w:id="8" w:name="_Toc504921200"/>
       <w:r>
         <w:t>What difficulties you had</w:t>
       </w:r>
-      <w:bookmarkEnd w:id="7"/>
+      <w:bookmarkEnd w:id="8"/>
     </w:p>
     <w:p>
       <w:pPr>
@@ -5277,7 +5288,7 @@
           <w:lang w:val="en-US"/>
         </w:rPr>
       </w:pPr>
-      <w:bookmarkStart w:id="8" w:name="_Toc504921201"/>
+      <w:bookmarkStart w:id="9" w:name="_Toc504921201"/>
       <w:r>
         <w:rPr>
           <w:lang w:val="en-US"/>
@@ -5296,7 +5307,7 @@
         </w:rPr>
         <w:t>ngs</w:t>
       </w:r>
-      <w:bookmarkEnd w:id="8"/>
+      <w:bookmarkEnd w:id="9"/>
     </w:p>
     <w:p>
       <w:pPr>
@@ -5305,7 +5316,7 @@
           <w:lang w:val="en-US"/>
         </w:rPr>
       </w:pPr>
-      <w:bookmarkStart w:id="9" w:name="_Toc504921202"/>
+      <w:bookmarkStart w:id="10" w:name="_Toc504921202"/>
       <w:r>
         <w:rPr>
           <w:lang w:val="en-US"/>
@@ -5325,7 +5336,7 @@
         </w:rPr>
         <w:t>sprint</w:t>
       </w:r>
-      <w:bookmarkEnd w:id="9"/>
+      <w:bookmarkEnd w:id="10"/>
       <w:proofErr w:type="gramEnd"/>
     </w:p>
     <w:p>
@@ -5343,11 +5354,11 @@
         </w:rPr>
         <w:tab/>
       </w:r>
-      <w:bookmarkStart w:id="10" w:name="_Toc504921203"/>
+      <w:bookmarkStart w:id="11" w:name="_Toc504921203"/>
       <w:r>
         <w:t>Sprint 2</w:t>
       </w:r>
-      <w:bookmarkEnd w:id="10"/>
+      <w:bookmarkEnd w:id="11"/>
     </w:p>
     <w:p>
       <w:pPr>
@@ -5359,21 +5370,21 @@
       <w:pPr>
         <w:pStyle w:val="Otsikko3"/>
       </w:pPr>
-      <w:bookmarkStart w:id="11" w:name="_Toc504921204"/>
+      <w:bookmarkStart w:id="12" w:name="_Toc504921204"/>
       <w:r>
         <w:t>What went well</w:t>
       </w:r>
-      <w:bookmarkEnd w:id="11"/>
+      <w:bookmarkEnd w:id="12"/>
     </w:p>
     <w:p>
       <w:pPr>
         <w:pStyle w:val="Otsikko3"/>
       </w:pPr>
-      <w:bookmarkStart w:id="12" w:name="_Toc504921205"/>
+      <w:bookmarkStart w:id="13" w:name="_Toc504921205"/>
       <w:r>
         <w:t>What difficulties you had</w:t>
       </w:r>
-      <w:bookmarkEnd w:id="12"/>
+      <w:bookmarkEnd w:id="13"/>
     </w:p>
     <w:p>
       <w:pPr>
@@ -5382,7 +5393,7 @@
           <w:lang w:val="en-US"/>
         </w:rPr>
       </w:pPr>
-      <w:bookmarkStart w:id="13" w:name="_Toc504921206"/>
+      <w:bookmarkStart w:id="14" w:name="_Toc504921206"/>
       <w:r>
         <w:rPr>
           <w:lang w:val="en-US"/>
@@ -5401,7 +5412,7 @@
         </w:rPr>
         <w:t>ngs</w:t>
       </w:r>
-      <w:bookmarkEnd w:id="13"/>
+      <w:bookmarkEnd w:id="14"/>
     </w:p>
     <w:p>
       <w:pPr>
@@ -5410,7 +5421,7 @@
           <w:lang w:val="en-US"/>
         </w:rPr>
       </w:pPr>
-      <w:bookmarkStart w:id="14" w:name="_Toc504921207"/>
+      <w:bookmarkStart w:id="15" w:name="_Toc504921207"/>
       <w:r>
         <w:rPr>
           <w:lang w:val="en-US"/>
@@ -5430,7 +5441,7 @@
         </w:rPr>
         <w:t>sprint</w:t>
       </w:r>
-      <w:bookmarkEnd w:id="14"/>
+      <w:bookmarkEnd w:id="15"/>
       <w:proofErr w:type="gramEnd"/>
     </w:p>
     <w:p>
@@ -5443,15 +5454,15 @@
         </w:rPr>
         <w:t xml:space="preserve"> </w:t>
       </w:r>
-      <w:bookmarkStart w:id="15" w:name="_Toc504921208"/>
-      <w:bookmarkStart w:id="16" w:name="_Toc427446692"/>
+      <w:bookmarkStart w:id="16" w:name="_Toc504921208"/>
+      <w:bookmarkStart w:id="17" w:name="_Toc427446692"/>
       <w:r>
         <w:t>RISK</w:t>
       </w:r>
       <w:r>
         <w:t xml:space="preserve"> MANAGEMENT PLAN</w:t>
       </w:r>
-      <w:bookmarkEnd w:id="15"/>
+      <w:bookmarkEnd w:id="16"/>
     </w:p>
     <w:p>
       <w:pPr>
@@ -6456,14 +6467,14 @@
                 <w:lang w:val="en-GB"/>
               </w:rPr>
             </w:pPr>
-            <w:bookmarkStart w:id="17" w:name="_Hlk505537097"/>
+            <w:bookmarkStart w:id="18" w:name="_Hlk505537097"/>
             <w:r>
               <w:rPr>
                 <w:lang w:val="en-GB"/>
               </w:rPr>
               <w:t>Huge refactoring of current implementation</w:t>
             </w:r>
-            <w:bookmarkEnd w:id="17"/>
+            <w:bookmarkEnd w:id="18"/>
           </w:p>
         </w:tc>
         <w:tc>
@@ -6779,14 +6790,14 @@
           <w:lang w:val="en-GB"/>
         </w:rPr>
       </w:pPr>
-      <w:bookmarkStart w:id="18" w:name="_Toc504921209"/>
+      <w:bookmarkStart w:id="19" w:name="_Toc504921209"/>
       <w:r>
         <w:rPr>
           <w:lang w:val="en-GB"/>
         </w:rPr>
         <w:t>Personnel risks</w:t>
       </w:r>
-      <w:bookmarkEnd w:id="18"/>
+      <w:bookmarkEnd w:id="19"/>
     </w:p>
     <w:p>
       <w:pPr>
@@ -6901,8 +6912,8 @@
           <w:lang w:val="en-US"/>
         </w:rPr>
       </w:pPr>
-      <w:bookmarkStart w:id="19" w:name="_Toc504921210"/>
-      <w:bookmarkEnd w:id="16"/>
+      <w:bookmarkStart w:id="20" w:name="_Toc504921210"/>
+      <w:bookmarkEnd w:id="17"/>
       <w:r>
         <w:rPr>
           <w:lang w:val="en-US"/>
@@ -6952,7 +6963,7 @@
         </w:rPr>
         <w:t xml:space="preserve"> of one person</w:t>
       </w:r>
-      <w:bookmarkEnd w:id="19"/>
+      <w:bookmarkEnd w:id="20"/>
     </w:p>
     <w:p>
       <w:pPr>
@@ -7131,7 +7142,7 @@
         <w:pStyle w:val="Otsikko2"/>
         <w:ind w:left="1418" w:hanging="1418"/>
       </w:pPr>
-      <w:bookmarkStart w:id="20" w:name="_Toc504921211"/>
+      <w:bookmarkStart w:id="21" w:name="_Toc504921211"/>
       <w:r>
         <w:t xml:space="preserve">Technology </w:t>
       </w:r>
@@ -7139,7 +7150,7 @@
       <w:r>
         <w:t>risks</w:t>
       </w:r>
-      <w:bookmarkEnd w:id="20"/>
+      <w:bookmarkEnd w:id="21"/>
       <w:proofErr w:type="spellEnd"/>
     </w:p>
     <w:p>
@@ -7155,7 +7166,7 @@
         </w:rPr>
         <w:tab/>
       </w:r>
-      <w:bookmarkStart w:id="21" w:name="_Toc504921212"/>
+      <w:bookmarkStart w:id="22" w:name="_Toc504921212"/>
       <w:r>
         <w:rPr>
           <w:lang w:val="en-GB" w:eastAsia="en-GB"/>
@@ -7180,7 +7191,7 @@
         </w:rPr>
         <w:t>: hard disk failure</w:t>
       </w:r>
-      <w:bookmarkEnd w:id="21"/>
+      <w:bookmarkEnd w:id="22"/>
     </w:p>
     <w:p>
       <w:pPr>
@@ -8003,7 +8014,7 @@
           <w:lang w:val="en-GB"/>
         </w:rPr>
       </w:pPr>
-      <w:bookmarkStart w:id="22" w:name="_Hlk505539521"/>
+      <w:bookmarkStart w:id="23" w:name="_Hlk505539521"/>
       <w:r>
         <w:rPr>
           <w:b/>
@@ -8029,8 +8040,6 @@
         </w:rPr>
         <w:t>still existing</w:t>
       </w:r>
-      <w:bookmarkStart w:id="23" w:name="_GoBack"/>
-      <w:bookmarkEnd w:id="23"/>
       <w:r>
         <w:rPr>
           <w:lang w:val="en-GB"/>
@@ -8080,7 +8089,7 @@
         <w:t xml:space="preserve"> Nothing to do after final release</w:t>
       </w:r>
     </w:p>
-    <w:bookmarkEnd w:id="22"/>
+    <w:bookmarkEnd w:id="23"/>
     <w:p>
       <w:pPr>
         <w:pStyle w:val="Leipteksti1"/>
@@ -8248,7 +8257,7 @@
       <w:rPr>
         <w:noProof/>
       </w:rPr>
-      <w:t>4.2.2018 19.29</w:t>
+      <w:t>11.2.2018 18.59</w:t>
     </w:r>
     <w:r>
       <w:fldChar w:fldCharType="end"/>
@@ -8272,7 +8281,7 @@
       <w:rPr>
         <w:noProof/>
       </w:rPr>
-      <w:t>7</w:t>
+      <w:t>8</w:t>
     </w:r>
     <w:r>
       <w:fldChar w:fldCharType="end"/>
@@ -8280,14 +8289,30 @@
     <w:r>
       <w:t>/</w:t>
     </w:r>
-    <w:fldSimple w:instr=" NUMPAGES  \* MERGEFORMAT ">
-      <w:r>
-        <w:rPr>
-          <w:noProof/>
-        </w:rPr>
-        <w:t>8</w:t>
-      </w:r>
-    </w:fldSimple>
+    <w:r>
+      <w:fldChar w:fldCharType="begin"/>
+    </w:r>
+    <w:r>
+      <w:instrText xml:space="preserve"> </w:instrText>
+    </w:r>
+    <w:r>
+      <w:instrText xml:space="preserve">NUMPAGES  \* MERGEFORMAT </w:instrText>
+    </w:r>
+    <w:r>
+      <w:fldChar w:fldCharType="separate"/>
+    </w:r>
+    <w:r>
+      <w:rPr>
+        <w:noProof/>
+      </w:rPr>
+      <w:t>8</w:t>
+    </w:r>
+    <w:r>
+      <w:rPr>
+        <w:noProof/>
+      </w:rPr>
+      <w:fldChar w:fldCharType="end"/>
+    </w:r>
   </w:p>
 </w:ftr>
 </file>
@@ -11900,7 +11925,7 @@
 </file>
 
 <file path=customXml/itemProps1.xml><?xml version="1.0" encoding="utf-8"?>
-<ds:datastoreItem xmlns:ds="http://schemas.openxmlformats.org/officeDocument/2006/customXml" ds:itemID="{25555652-D203-414B-8481-59B87DB319D6}">
+<ds:datastoreItem xmlns:ds="http://schemas.openxmlformats.org/officeDocument/2006/customXml" ds:itemID="{7B5C4A3F-2FC8-4A92-B064-8A6960F82C08}">
   <ds:schemaRefs>
     <ds:schemaRef ds:uri="http://schemas.openxmlformats.org/officeDocument/2006/bibliography"/>
   </ds:schemaRefs>

</xml_diff>